<commit_message>
Ecriture bilan premier iteration
</commit_message>
<xml_diff>
--- a/Cahier des charges.docx
+++ b/Cahier des charges.docx
@@ -150,31 +150,7 @@
         <w:pStyle w:val="Titre4"/>
       </w:pPr>
       <w:r>
-        <w:t xml:space="preserve">Un projet réalisé par MM. </w:t>
-      </w:r>
-      <w:proofErr w:type="spellStart"/>
-      <w:r>
-        <w:t>Mbassi</w:t>
-      </w:r>
-      <w:proofErr w:type="spellEnd"/>
-      <w:r>
-        <w:t xml:space="preserve">, </w:t>
-      </w:r>
-      <w:proofErr w:type="spellStart"/>
-      <w:r>
-        <w:t>Lagha</w:t>
-      </w:r>
-      <w:proofErr w:type="spellEnd"/>
-      <w:r>
-        <w:t xml:space="preserve">, </w:t>
-      </w:r>
-      <w:proofErr w:type="spellStart"/>
-      <w:r>
-        <w:t>Lankeu</w:t>
-      </w:r>
-      <w:proofErr w:type="spellEnd"/>
-      <w:r>
-        <w:t xml:space="preserve"> et Thomas</w:t>
+        <w:t>Un projet réalisé par MM. Mbassi, Lagha, Lankeu et Thomas</w:t>
       </w:r>
     </w:p>
     <w:p/>
@@ -2081,8 +2057,6 @@
         <w:pStyle w:val="Titre1"/>
         <w:jc w:val="both"/>
       </w:pPr>
-      <w:bookmarkStart w:id="2" w:name="_GoBack"/>
-      <w:bookmarkEnd w:id="2"/>
       <w:r>
         <w:lastRenderedPageBreak/>
         <w:t>Concept</w:t>
@@ -2131,11 +2105,11 @@
         <w:pStyle w:val="Titre3"/>
         <w:jc w:val="both"/>
       </w:pPr>
-      <w:bookmarkStart w:id="3" w:name="_Toc512593213"/>
+      <w:bookmarkStart w:id="2" w:name="_Toc512593213"/>
       <w:r>
         <w:t>Gameplay :</w:t>
       </w:r>
-      <w:bookmarkEnd w:id="3"/>
+      <w:bookmarkEnd w:id="2"/>
     </w:p>
     <w:p>
       <w:pPr>
@@ -2233,7 +2207,7 @@
         <w:pStyle w:val="Titre3"/>
         <w:jc w:val="both"/>
       </w:pPr>
-      <w:bookmarkStart w:id="4" w:name="_Toc512593214"/>
+      <w:bookmarkStart w:id="3" w:name="_Toc512593214"/>
       <w:r>
         <w:t>Le</w:t>
       </w:r>
@@ -2243,7 +2217,7 @@
       <w:r>
         <w:t xml:space="preserve"> héros :</w:t>
       </w:r>
-      <w:bookmarkEnd w:id="4"/>
+      <w:bookmarkEnd w:id="3"/>
     </w:p>
     <w:p>
       <w:pPr>
@@ -2332,104 +2306,104 @@
         <w:pStyle w:val="Titre3"/>
         <w:jc w:val="both"/>
       </w:pPr>
-      <w:bookmarkStart w:id="5" w:name="_Toc512593215"/>
+      <w:bookmarkStart w:id="4" w:name="_Toc512593215"/>
       <w:r>
         <w:t xml:space="preserve">Les </w:t>
       </w:r>
-      <w:bookmarkStart w:id="6" w:name="_Hlk511392061"/>
+      <w:bookmarkStart w:id="5" w:name="_Hlk511392061"/>
       <w:r>
         <w:t>ennemis </w:t>
       </w:r>
+      <w:bookmarkEnd w:id="5"/>
+      <w:r>
+        <w:t>:</w:t>
+      </w:r>
+      <w:bookmarkEnd w:id="4"/>
+    </w:p>
+    <w:p>
+      <w:pPr>
+        <w:jc w:val="both"/>
+      </w:pPr>
+      <w:r>
+        <w:t xml:space="preserve">Les ennemis </w:t>
+      </w:r>
+      <w:r>
+        <w:t xml:space="preserve">posséderont un pourcentage de vie et </w:t>
+      </w:r>
+      <w:r>
+        <w:t xml:space="preserve">seront divisés en </w:t>
+      </w:r>
+      <w:r>
+        <w:t>deux</w:t>
+      </w:r>
+      <w:r>
+        <w:t xml:space="preserve"> classes</w:t>
+      </w:r>
+      <w:r>
+        <w:t xml:space="preserve">. </w:t>
+      </w:r>
+      <w:r>
+        <w:t xml:space="preserve">Au début de la partie, seul quelques ennemis seront présents, de la classe la plus faible. Au fur et à mesure des vagues, </w:t>
+      </w:r>
+      <w:r>
+        <w:t xml:space="preserve">le nombre d’ennemi non seulement </w:t>
+      </w:r>
+      <w:r>
+        <w:t>augmentera, mais</w:t>
+      </w:r>
+      <w:r>
+        <w:t xml:space="preserve"> </w:t>
+      </w:r>
+      <w:r>
+        <w:t>d’autres ennemis,</w:t>
+      </w:r>
+      <w:r>
+        <w:t xml:space="preserve"> plus résistants, apparaîtront</w:t>
+      </w:r>
+      <w:r>
+        <w:t xml:space="preserve"> de plus en plus régulièrement. </w:t>
+      </w:r>
+    </w:p>
+    <w:p>
+      <w:pPr>
+        <w:jc w:val="both"/>
+      </w:pPr>
+      <w:r>
+        <w:t>Les ennemis étant des zombis, ils attaqueront directement au corps à corps les joueurs.</w:t>
+      </w:r>
+      <w:r>
+        <w:t xml:space="preserve"> </w:t>
+      </w:r>
+      <w:r>
+        <w:t>À leur mort, certains ennemis feront apparaître des objets bonus.</w:t>
+      </w:r>
+      <w:r>
+        <w:t xml:space="preserve"> </w:t>
+      </w:r>
+    </w:p>
+    <w:p>
+      <w:pPr>
+        <w:jc w:val="both"/>
+      </w:pPr>
+      <w:r>
+        <w:t>Les ennemis les plus résistants feront automatiquement apparaître des objets, instancié aléatoirement</w:t>
+      </w:r>
+      <w:r>
+        <w:t xml:space="preserve"> (munitions, argent ou armure)</w:t>
+      </w:r>
+      <w:r>
+        <w:t>. Les plus faibles auront un certain pourcentage de chance d’en faire apparaître, une nouvelle fois instancié aléatoirement.</w:t>
+      </w:r>
+    </w:p>
+    <w:p>
+      <w:pPr>
+        <w:pStyle w:val="Titre3"/>
+      </w:pPr>
+      <w:bookmarkStart w:id="6" w:name="_Toc512593216"/>
+      <w:r>
+        <w:t>Les bonus :</w:t>
+      </w:r>
       <w:bookmarkEnd w:id="6"/>
-      <w:r>
-        <w:t>:</w:t>
-      </w:r>
-      <w:bookmarkEnd w:id="5"/>
-    </w:p>
-    <w:p>
-      <w:pPr>
-        <w:jc w:val="both"/>
-      </w:pPr>
-      <w:r>
-        <w:t xml:space="preserve">Les ennemis </w:t>
-      </w:r>
-      <w:r>
-        <w:t xml:space="preserve">posséderont un pourcentage de vie et </w:t>
-      </w:r>
-      <w:r>
-        <w:t xml:space="preserve">seront divisés en </w:t>
-      </w:r>
-      <w:r>
-        <w:t>deux</w:t>
-      </w:r>
-      <w:r>
-        <w:t xml:space="preserve"> classes</w:t>
-      </w:r>
-      <w:r>
-        <w:t xml:space="preserve">. </w:t>
-      </w:r>
-      <w:r>
-        <w:t xml:space="preserve">Au début de la partie, seul quelques ennemis seront présents, de la classe la plus faible. Au fur et à mesure des vagues, </w:t>
-      </w:r>
-      <w:r>
-        <w:t xml:space="preserve">le nombre d’ennemi non seulement </w:t>
-      </w:r>
-      <w:r>
-        <w:t>augmentera, mais</w:t>
-      </w:r>
-      <w:r>
-        <w:t xml:space="preserve"> </w:t>
-      </w:r>
-      <w:r>
-        <w:t>d’autres ennemis,</w:t>
-      </w:r>
-      <w:r>
-        <w:t xml:space="preserve"> plus résistants, apparaîtront</w:t>
-      </w:r>
-      <w:r>
-        <w:t xml:space="preserve"> de plus en plus régulièrement. </w:t>
-      </w:r>
-    </w:p>
-    <w:p>
-      <w:pPr>
-        <w:jc w:val="both"/>
-      </w:pPr>
-      <w:r>
-        <w:t>Les ennemis étant des zombis, ils attaqueront directement au corps à corps les joueurs.</w:t>
-      </w:r>
-      <w:r>
-        <w:t xml:space="preserve"> </w:t>
-      </w:r>
-      <w:r>
-        <w:t>À leur mort, certains ennemis feront apparaître des objets bonus.</w:t>
-      </w:r>
-      <w:r>
-        <w:t xml:space="preserve"> </w:t>
-      </w:r>
-    </w:p>
-    <w:p>
-      <w:pPr>
-        <w:jc w:val="both"/>
-      </w:pPr>
-      <w:r>
-        <w:t>Les ennemis les plus résistants feront automatiquement apparaître des objets, instancié aléatoirement</w:t>
-      </w:r>
-      <w:r>
-        <w:t xml:space="preserve"> (munitions, argent ou armure)</w:t>
-      </w:r>
-      <w:r>
-        <w:t>. Les plus faibles auront un certain pourcentage de chance d’en faire apparaître, une nouvelle fois instancié aléatoirement.</w:t>
-      </w:r>
-    </w:p>
-    <w:p>
-      <w:pPr>
-        <w:pStyle w:val="Titre3"/>
-      </w:pPr>
-      <w:bookmarkStart w:id="7" w:name="_Toc512593216"/>
-      <w:r>
-        <w:t>Les bonus :</w:t>
-      </w:r>
-      <w:bookmarkEnd w:id="7"/>
     </w:p>
     <w:p>
       <w:pPr>
@@ -2494,11 +2468,11 @@
         <w:pStyle w:val="Titre3"/>
         <w:jc w:val="both"/>
       </w:pPr>
-      <w:bookmarkStart w:id="8" w:name="_Toc512593217"/>
+      <w:bookmarkStart w:id="7" w:name="_Toc512593217"/>
       <w:r>
         <w:t>Les vagues d’ennemi :</w:t>
       </w:r>
-      <w:bookmarkEnd w:id="8"/>
+      <w:bookmarkEnd w:id="7"/>
     </w:p>
     <w:p>
       <w:pPr>
@@ -2543,12 +2517,12 @@
         <w:pStyle w:val="Titre3"/>
         <w:jc w:val="both"/>
       </w:pPr>
-      <w:bookmarkStart w:id="9" w:name="_Toc512593218"/>
+      <w:bookmarkStart w:id="8" w:name="_Toc512593218"/>
       <w:r>
         <w:lastRenderedPageBreak/>
         <w:t>Les décors :</w:t>
       </w:r>
-      <w:bookmarkEnd w:id="9"/>
+      <w:bookmarkEnd w:id="8"/>
     </w:p>
     <w:p>
       <w:pPr>
@@ -2713,14 +2687,14 @@
         <w:pStyle w:val="Titre3"/>
         <w:jc w:val="both"/>
       </w:pPr>
-      <w:bookmarkStart w:id="10" w:name="_Toc512593219"/>
+      <w:bookmarkStart w:id="9" w:name="_Toc512593219"/>
       <w:r>
         <w:t xml:space="preserve">Les </w:t>
       </w:r>
       <w:r>
         <w:t>distributeurs :</w:t>
       </w:r>
-      <w:bookmarkEnd w:id="10"/>
+      <w:bookmarkEnd w:id="9"/>
     </w:p>
     <w:p>
       <w:pPr>
@@ -2741,11 +2715,11 @@
         <w:pStyle w:val="Titre3"/>
         <w:jc w:val="both"/>
       </w:pPr>
-      <w:bookmarkStart w:id="11" w:name="_Toc512593220"/>
+      <w:bookmarkStart w:id="10" w:name="_Toc512593220"/>
       <w:r>
         <w:t>Fin de partie :</w:t>
       </w:r>
-      <w:bookmarkEnd w:id="11"/>
+      <w:bookmarkEnd w:id="10"/>
     </w:p>
     <w:p>
       <w:pPr>
@@ -2764,25 +2738,25 @@
         <w:pStyle w:val="Titre1"/>
         <w:jc w:val="both"/>
       </w:pPr>
-      <w:bookmarkStart w:id="12" w:name="_Toc512593221"/>
+      <w:bookmarkStart w:id="11" w:name="_Toc512593221"/>
       <w:r>
         <w:t>Côté utilisateur</w:t>
       </w:r>
       <w:r>
         <w:t> :</w:t>
       </w:r>
-      <w:bookmarkEnd w:id="12"/>
+      <w:bookmarkEnd w:id="11"/>
     </w:p>
     <w:p>
       <w:pPr>
         <w:pStyle w:val="Titre3"/>
         <w:jc w:val="both"/>
       </w:pPr>
-      <w:bookmarkStart w:id="13" w:name="_Toc512593222"/>
+      <w:bookmarkStart w:id="12" w:name="_Toc512593222"/>
       <w:r>
         <w:t>Menu :</w:t>
       </w:r>
-      <w:bookmarkEnd w:id="13"/>
+      <w:bookmarkEnd w:id="12"/>
     </w:p>
     <w:p>
       <w:pPr>
@@ -2988,12 +2962,12 @@
         <w:pStyle w:val="Titre3"/>
         <w:jc w:val="both"/>
       </w:pPr>
-      <w:bookmarkStart w:id="14" w:name="_Toc512593223"/>
+      <w:bookmarkStart w:id="13" w:name="_Toc512593223"/>
       <w:r>
         <w:lastRenderedPageBreak/>
         <w:t>Commandes :</w:t>
       </w:r>
-      <w:bookmarkEnd w:id="14"/>
+      <w:bookmarkEnd w:id="13"/>
     </w:p>
     <w:p>
       <w:pPr>
@@ -3410,14 +3384,14 @@
         <w:pStyle w:val="Titre1"/>
         <w:jc w:val="both"/>
       </w:pPr>
-      <w:bookmarkStart w:id="15" w:name="_Toc512593224"/>
+      <w:bookmarkStart w:id="14" w:name="_Toc512593224"/>
       <w:r>
         <w:t>Interface graphique</w:t>
       </w:r>
       <w:r>
         <w:t> :</w:t>
       </w:r>
-      <w:bookmarkEnd w:id="15"/>
+      <w:bookmarkEnd w:id="14"/>
     </w:p>
     <w:p>
       <w:pPr>
@@ -3427,13 +3401,8 @@
         <w:t>L’interface graphique sera implémentée à l’aide d</w:t>
       </w:r>
       <w:r>
-        <w:t xml:space="preserve">e la librairie </w:t>
-      </w:r>
-      <w:proofErr w:type="spellStart"/>
-      <w:r>
-        <w:t>LibGDX</w:t>
-      </w:r>
-      <w:proofErr w:type="spellEnd"/>
+        <w:t>e la librairie LibGDX</w:t>
+      </w:r>
       <w:r>
         <w:t>. La vue sera du dessus et le terrain ne</w:t>
       </w:r>
@@ -3451,47 +3420,47 @@
         <w:pStyle w:val="Titre1"/>
         <w:jc w:val="both"/>
       </w:pPr>
-      <w:bookmarkStart w:id="16" w:name="_Toc512593225"/>
+      <w:bookmarkStart w:id="15" w:name="_Toc512593225"/>
       <w:r>
         <w:t>Réseau :</w:t>
       </w:r>
+      <w:bookmarkEnd w:id="15"/>
+    </w:p>
+    <w:p>
+      <w:pPr>
+        <w:jc w:val="both"/>
+      </w:pPr>
+      <w:r>
+        <w:t xml:space="preserve">Nous avons décidé, afin de limiter le nombre d’informations transitant sur le serveur, de ne pas créer un objet physique sur </w:t>
+      </w:r>
+      <w:r>
+        <w:t>le terrain pour chaque ennemi. Ceux-ci seront créé directement à l’arrivée dans le champ de vision d’un joueur, ils n’auront donc pas</w:t>
+      </w:r>
+      <w:r>
+        <w:t xml:space="preserve"> à se déplacer sur le terrain entier</w:t>
+      </w:r>
+      <w:r>
+        <w:t xml:space="preserve"> avant de l’atteindre</w:t>
+      </w:r>
+      <w:r>
+        <w:t xml:space="preserve">. Chaque joueur aura </w:t>
+      </w:r>
+      <w:r>
+        <w:t xml:space="preserve">pour cela </w:t>
+      </w:r>
+      <w:r>
+        <w:t xml:space="preserve">un pourcentage de probabilité de voir apparaître un ennemi. </w:t>
+      </w:r>
+    </w:p>
+    <w:p>
+      <w:pPr>
+        <w:pStyle w:val="Titre3"/>
+      </w:pPr>
+      <w:bookmarkStart w:id="16" w:name="_Toc512593226"/>
+      <w:r>
+        <w:t>Côté client :</w:t>
+      </w:r>
       <w:bookmarkEnd w:id="16"/>
-    </w:p>
-    <w:p>
-      <w:pPr>
-        <w:jc w:val="both"/>
-      </w:pPr>
-      <w:r>
-        <w:t xml:space="preserve">Nous avons décidé, afin de limiter le nombre d’informations transitant sur le serveur, de ne pas créer un objet physique sur </w:t>
-      </w:r>
-      <w:r>
-        <w:t>le terrain pour chaque ennemi. Ceux-ci seront créé directement à l’arrivée dans le champ de vision d’un joueur, ils n’auront donc pas</w:t>
-      </w:r>
-      <w:r>
-        <w:t xml:space="preserve"> à se déplacer sur le terrain entier</w:t>
-      </w:r>
-      <w:r>
-        <w:t xml:space="preserve"> avant de l’atteindre</w:t>
-      </w:r>
-      <w:r>
-        <w:t xml:space="preserve">. Chaque joueur aura </w:t>
-      </w:r>
-      <w:r>
-        <w:t xml:space="preserve">pour cela </w:t>
-      </w:r>
-      <w:r>
-        <w:t xml:space="preserve">un pourcentage de probabilité de voir apparaître un ennemi. </w:t>
-      </w:r>
-    </w:p>
-    <w:p>
-      <w:pPr>
-        <w:pStyle w:val="Titre3"/>
-      </w:pPr>
-      <w:bookmarkStart w:id="17" w:name="_Toc512593226"/>
-      <w:r>
-        <w:t>Côté client :</w:t>
-      </w:r>
-      <w:bookmarkEnd w:id="17"/>
     </w:p>
     <w:p>
       <w:r>
@@ -3756,11 +3725,11 @@
       <w:pPr>
         <w:pStyle w:val="Titre3"/>
       </w:pPr>
-      <w:bookmarkStart w:id="18" w:name="_Toc512593227"/>
+      <w:bookmarkStart w:id="17" w:name="_Toc512593227"/>
       <w:r>
         <w:t>Côté serveur :</w:t>
       </w:r>
-      <w:bookmarkEnd w:id="18"/>
+      <w:bookmarkEnd w:id="17"/>
     </w:p>
     <w:p>
       <w:r>
@@ -3916,47 +3885,47 @@
       <w:pPr>
         <w:pStyle w:val="Titre3"/>
       </w:pPr>
-      <w:bookmarkStart w:id="19" w:name="_Toc512593228"/>
+      <w:bookmarkStart w:id="18" w:name="_Toc512593228"/>
       <w:r>
         <w:t>Modèle de domaine client/serveur :</w:t>
       </w:r>
+      <w:bookmarkEnd w:id="18"/>
+    </w:p>
+    <w:p>
+      <w:r>
+        <w:t>Le modèle de domaine client/serveur adopté sera le modèle LAN. Il permet aisément la connexion entre quatre joueurs et notre projet ne requiert pas un accès internet.</w:t>
+      </w:r>
+    </w:p>
+    <w:p>
+      <w:pPr>
+        <w:pStyle w:val="Titre3"/>
+      </w:pPr>
+      <w:bookmarkStart w:id="19" w:name="_Toc512593229"/>
+      <w:r>
+        <w:t>Protocole utilisé :</w:t>
+      </w:r>
       <w:bookmarkEnd w:id="19"/>
     </w:p>
     <w:p>
       <w:r>
-        <w:t>Le modèle de domaine client/serveur adopté sera le modèle LAN. Il permet aisément la connexion entre quatre joueurs et notre projet ne requiert pas un accès internet.</w:t>
-      </w:r>
-    </w:p>
-    <w:p>
-      <w:pPr>
-        <w:pStyle w:val="Titre3"/>
-      </w:pPr>
-      <w:bookmarkStart w:id="20" w:name="_Toc512593229"/>
-      <w:r>
-        <w:t>Protocole utilisé :</w:t>
+        <w:t>Le protocole utilisé pour l’échange des données entre le client et le serveur sera le</w:t>
+      </w:r>
+      <w:r>
+        <w:t xml:space="preserve"> protocole TCP/IP.</w:t>
+      </w:r>
+    </w:p>
+    <w:p/>
+    <w:p>
+      <w:pPr>
+        <w:pStyle w:val="Titre1"/>
+      </w:pPr>
+      <w:bookmarkStart w:id="20" w:name="_Toc512593230"/>
+      <w:r>
+        <w:t>Base de données :</w:t>
       </w:r>
       <w:bookmarkEnd w:id="20"/>
     </w:p>
     <w:p>
-      <w:r>
-        <w:t>Le protocole utilisé pour l’échange des données entre le client et le serveur sera le</w:t>
-      </w:r>
-      <w:r>
-        <w:t xml:space="preserve"> protocole TCP/IP.</w:t>
-      </w:r>
-    </w:p>
-    <w:p/>
-    <w:p>
-      <w:pPr>
-        <w:pStyle w:val="Titre1"/>
-      </w:pPr>
-      <w:bookmarkStart w:id="21" w:name="_Toc512593230"/>
-      <w:r>
-        <w:t>Base de données :</w:t>
-      </w:r>
-      <w:bookmarkEnd w:id="21"/>
-    </w:p>
-    <w:p>
       <w:pPr>
         <w:jc w:val="both"/>
       </w:pPr>
@@ -3976,13 +3945,8 @@
         <w:t xml:space="preserve"> xml</w:t>
       </w:r>
       <w:r>
-        <w:t xml:space="preserve"> et </w:t>
-      </w:r>
-      <w:proofErr w:type="spellStart"/>
-      <w:r>
-        <w:t>JSon</w:t>
-      </w:r>
-      <w:proofErr w:type="spellEnd"/>
+        <w:t xml:space="preserve"> et JSon</w:t>
+      </w:r>
       <w:r>
         <w:t xml:space="preserve"> permettant de </w:t>
       </w:r>
@@ -4008,12 +3972,12 @@
         <w:pStyle w:val="Titre1"/>
         <w:jc w:val="both"/>
       </w:pPr>
-      <w:bookmarkStart w:id="22" w:name="_Toc512593231"/>
+      <w:bookmarkStart w:id="21" w:name="_Toc512593231"/>
       <w:r>
         <w:lastRenderedPageBreak/>
         <w:t>Musique :</w:t>
       </w:r>
-      <w:bookmarkEnd w:id="22"/>
+      <w:bookmarkEnd w:id="21"/>
     </w:p>
     <w:p>
       <w:pPr>
@@ -4131,26 +4095,21 @@
       <w:pPr>
         <w:pStyle w:val="Titre1"/>
       </w:pPr>
-      <w:bookmarkStart w:id="23" w:name="_Toc512593232"/>
-      <w:proofErr w:type="spellStart"/>
-      <w:r>
-        <w:t>Mock</w:t>
-      </w:r>
-      <w:proofErr w:type="spellEnd"/>
-      <w:r>
-        <w:t>-up :</w:t>
+      <w:bookmarkStart w:id="22" w:name="_Toc512593232"/>
+      <w:r>
+        <w:t>Mock-up :</w:t>
+      </w:r>
+      <w:bookmarkEnd w:id="22"/>
+    </w:p>
+    <w:p>
+      <w:pPr>
+        <w:pStyle w:val="Titre3"/>
+      </w:pPr>
+      <w:bookmarkStart w:id="23" w:name="_Toc512593233"/>
+      <w:r>
+        <w:t>S’authentifier :</w:t>
       </w:r>
       <w:bookmarkEnd w:id="23"/>
-    </w:p>
-    <w:p>
-      <w:pPr>
-        <w:pStyle w:val="Titre3"/>
-      </w:pPr>
-      <w:bookmarkStart w:id="24" w:name="_Toc512593233"/>
-      <w:r>
-        <w:t>S’authentifier :</w:t>
-      </w:r>
-      <w:bookmarkEnd w:id="24"/>
     </w:p>
     <w:p>
       <w:pPr>
@@ -4225,10 +4184,10 @@
                                 </w14:textOutline>
                               </w:rPr>
                             </w:pPr>
-                            <w:bookmarkStart w:id="25" w:name="_Toc511650126"/>
-                            <w:bookmarkStart w:id="26" w:name="_Toc511650509"/>
-                            <w:bookmarkStart w:id="27" w:name="_Toc511765241"/>
-                            <w:bookmarkStart w:id="28" w:name="_Toc512593234"/>
+                            <w:bookmarkStart w:id="24" w:name="_Toc511650126"/>
+                            <w:bookmarkStart w:id="25" w:name="_Toc511650509"/>
+                            <w:bookmarkStart w:id="26" w:name="_Toc511765241"/>
+                            <w:bookmarkStart w:id="27" w:name="_Toc512593234"/>
                             <w:r>
                               <w:rPr>
                                 <w:color w:val="000000" w:themeColor="text1"/>
@@ -4246,10 +4205,10 @@
                               </w:rPr>
                               <w:t>Zombi Invasion</w:t>
                             </w:r>
+                            <w:bookmarkEnd w:id="24"/>
                             <w:bookmarkEnd w:id="25"/>
                             <w:bookmarkEnd w:id="26"/>
                             <w:bookmarkEnd w:id="27"/>
-                            <w:bookmarkEnd w:id="28"/>
                           </w:p>
                         </w:txbxContent>
                       </wps:txbx>
@@ -4296,10 +4255,10 @@
                           </w14:textOutline>
                         </w:rPr>
                       </w:pPr>
-                      <w:bookmarkStart w:id="29" w:name="_Toc511650126"/>
-                      <w:bookmarkStart w:id="30" w:name="_Toc511650509"/>
-                      <w:bookmarkStart w:id="31" w:name="_Toc511765241"/>
-                      <w:bookmarkStart w:id="32" w:name="_Toc512593234"/>
+                      <w:bookmarkStart w:id="28" w:name="_Toc511650126"/>
+                      <w:bookmarkStart w:id="29" w:name="_Toc511650509"/>
+                      <w:bookmarkStart w:id="30" w:name="_Toc511765241"/>
+                      <w:bookmarkStart w:id="31" w:name="_Toc512593234"/>
                       <w:r>
                         <w:rPr>
                           <w:color w:val="000000" w:themeColor="text1"/>
@@ -4317,10 +4276,10 @@
                         </w:rPr>
                         <w:t>Zombi Invasion</w:t>
                       </w:r>
+                      <w:bookmarkEnd w:id="28"/>
                       <w:bookmarkEnd w:id="29"/>
                       <w:bookmarkEnd w:id="30"/>
                       <w:bookmarkEnd w:id="31"/>
-                      <w:bookmarkEnd w:id="32"/>
                     </w:p>
                   </w:txbxContent>
                 </v:textbox>
@@ -4381,13 +4340,8 @@
                       <wps:txbx>
                         <w:txbxContent>
                           <w:p>
-                            <w:proofErr w:type="spellStart"/>
                             <w:r>
-                              <w:t>Password</w:t>
-                            </w:r>
-                            <w:proofErr w:type="spellEnd"/>
-                            <w:r>
-                              <w:t> :</w:t>
+                              <w:t>Password :</w:t>
                             </w:r>
                           </w:p>
                         </w:txbxContent>
@@ -4413,13 +4367,8 @@
                 <v:textbox>
                   <w:txbxContent>
                     <w:p>
-                      <w:proofErr w:type="spellStart"/>
                       <w:r>
-                        <w:t>Password</w:t>
-                      </w:r>
-                      <w:proofErr w:type="spellEnd"/>
-                      <w:r>
-                        <w:t> :</w:t>
+                        <w:t>Password :</w:t>
                       </w:r>
                     </w:p>
                   </w:txbxContent>
@@ -4481,23 +4430,13 @@
                       <wps:txbx>
                         <w:txbxContent>
                           <w:p>
-                            <w:proofErr w:type="spellStart"/>
                             <w:r>
-                              <w:t>Username</w:t>
-                            </w:r>
-                            <w:proofErr w:type="spellEnd"/>
-                            <w:r>
-                              <w:t> :</w:t>
+                              <w:t>Username :</w:t>
                             </w:r>
                           </w:p>
                           <w:p>
-                            <w:proofErr w:type="spellStart"/>
                             <w:r>
-                              <w:t>Password</w:t>
-                            </w:r>
-                            <w:proofErr w:type="spellEnd"/>
-                            <w:r>
-                              <w:t> :</w:t>
+                              <w:t>Password :</w:t>
                             </w:r>
                           </w:p>
                         </w:txbxContent>
@@ -4523,23 +4462,13 @@
                 <v:textbox>
                   <w:txbxContent>
                     <w:p>
-                      <w:proofErr w:type="spellStart"/>
                       <w:r>
-                        <w:t>Username</w:t>
-                      </w:r>
-                      <w:proofErr w:type="spellEnd"/>
-                      <w:r>
-                        <w:t> :</w:t>
+                        <w:t>Username :</w:t>
                       </w:r>
                     </w:p>
                     <w:p>
-                      <w:proofErr w:type="spellStart"/>
                       <w:r>
-                        <w:t>Password</w:t>
-                      </w:r>
-                      <w:proofErr w:type="spellEnd"/>
-                      <w:r>
-                        <w:t> :</w:t>
+                        <w:t>Password :</w:t>
                       </w:r>
                     </w:p>
                   </w:txbxContent>
@@ -4624,12 +4553,12 @@
       <w:pPr>
         <w:pStyle w:val="Titre3"/>
       </w:pPr>
-      <w:bookmarkStart w:id="33" w:name="_Toc512593235"/>
+      <w:bookmarkStart w:id="32" w:name="_Toc512593235"/>
       <w:r>
         <w:lastRenderedPageBreak/>
         <w:t>Menu principal :</w:t>
       </w:r>
-      <w:bookmarkEnd w:id="33"/>
+      <w:bookmarkEnd w:id="32"/>
     </w:p>
     <w:p>
       <w:r>
@@ -4989,10 +4918,10 @@
                                 </w14:textOutline>
                               </w:rPr>
                             </w:pPr>
-                            <w:bookmarkStart w:id="34" w:name="_Toc511650127"/>
-                            <w:bookmarkStart w:id="35" w:name="_Toc511650510"/>
-                            <w:bookmarkStart w:id="36" w:name="_Toc511765243"/>
-                            <w:bookmarkStart w:id="37" w:name="_Toc512593236"/>
+                            <w:bookmarkStart w:id="33" w:name="_Toc511650127"/>
+                            <w:bookmarkStart w:id="34" w:name="_Toc511650510"/>
+                            <w:bookmarkStart w:id="35" w:name="_Toc511765243"/>
+                            <w:bookmarkStart w:id="36" w:name="_Toc512593236"/>
                             <w:r>
                               <w:rPr>
                                 <w:color w:val="000000" w:themeColor="text1"/>
@@ -5010,10 +4939,10 @@
                               </w:rPr>
                               <w:t>Zombi Invasion</w:t>
                             </w:r>
+                            <w:bookmarkEnd w:id="33"/>
                             <w:bookmarkEnd w:id="34"/>
                             <w:bookmarkEnd w:id="35"/>
                             <w:bookmarkEnd w:id="36"/>
-                            <w:bookmarkEnd w:id="37"/>
                           </w:p>
                         </w:txbxContent>
                       </wps:txbx>
@@ -5056,10 +4985,10 @@
                           </w14:textOutline>
                         </w:rPr>
                       </w:pPr>
-                      <w:bookmarkStart w:id="38" w:name="_Toc511650127"/>
-                      <w:bookmarkStart w:id="39" w:name="_Toc511650510"/>
-                      <w:bookmarkStart w:id="40" w:name="_Toc511765243"/>
-                      <w:bookmarkStart w:id="41" w:name="_Toc512593236"/>
+                      <w:bookmarkStart w:id="37" w:name="_Toc511650127"/>
+                      <w:bookmarkStart w:id="38" w:name="_Toc511650510"/>
+                      <w:bookmarkStart w:id="39" w:name="_Toc511765243"/>
+                      <w:bookmarkStart w:id="40" w:name="_Toc512593236"/>
                       <w:r>
                         <w:rPr>
                           <w:color w:val="000000" w:themeColor="text1"/>
@@ -5077,10 +5006,10 @@
                         </w:rPr>
                         <w:t>Zombi Invasion</w:t>
                       </w:r>
+                      <w:bookmarkEnd w:id="37"/>
                       <w:bookmarkEnd w:id="38"/>
                       <w:bookmarkEnd w:id="39"/>
                       <w:bookmarkEnd w:id="40"/>
-                      <w:bookmarkEnd w:id="41"/>
                     </w:p>
                   </w:txbxContent>
                 </v:textbox>
@@ -5150,11 +5079,11 @@
       <w:pPr>
         <w:pStyle w:val="Titre3"/>
       </w:pPr>
-      <w:bookmarkStart w:id="42" w:name="_Toc512593237"/>
+      <w:bookmarkStart w:id="41" w:name="_Toc512593237"/>
       <w:r>
         <w:t>Recherche de joueurs (start) :</w:t>
       </w:r>
-      <w:bookmarkEnd w:id="42"/>
+      <w:bookmarkEnd w:id="41"/>
     </w:p>
     <w:p>
       <w:r>
@@ -5580,13 +5509,8 @@
                           </w:p>
                           <w:p/>
                           <w:p>
-                            <w:proofErr w:type="spellStart"/>
                             <w:r>
-                              <w:t>Password</w:t>
-                            </w:r>
-                            <w:proofErr w:type="spellEnd"/>
-                            <w:r>
-                              <w:t> :</w:t>
+                              <w:t>Password :</w:t>
                             </w:r>
                           </w:p>
                         </w:txbxContent>
@@ -5618,13 +5542,8 @@
                     </w:p>
                     <w:p/>
                     <w:p>
-                      <w:proofErr w:type="spellStart"/>
                       <w:r>
-                        <w:t>Password</w:t>
-                      </w:r>
-                      <w:proofErr w:type="spellEnd"/>
-                      <w:r>
-                        <w:t> :</w:t>
+                        <w:t>Password :</w:t>
                       </w:r>
                     </w:p>
                   </w:txbxContent>
@@ -5704,10 +5623,10 @@
                                 </w14:textOutline>
                               </w:rPr>
                             </w:pPr>
-                            <w:bookmarkStart w:id="43" w:name="_Toc511650128"/>
-                            <w:bookmarkStart w:id="44" w:name="_Toc511650511"/>
-                            <w:bookmarkStart w:id="45" w:name="_Toc511765245"/>
-                            <w:bookmarkStart w:id="46" w:name="_Toc512593238"/>
+                            <w:bookmarkStart w:id="42" w:name="_Toc511650128"/>
+                            <w:bookmarkStart w:id="43" w:name="_Toc511650511"/>
+                            <w:bookmarkStart w:id="44" w:name="_Toc511765245"/>
+                            <w:bookmarkStart w:id="45" w:name="_Toc512593238"/>
                             <w:r>
                               <w:rPr>
                                 <w:color w:val="000000" w:themeColor="text1"/>
@@ -5725,10 +5644,10 @@
                               </w:rPr>
                               <w:t>Zombi Invasion</w:t>
                             </w:r>
+                            <w:bookmarkEnd w:id="42"/>
                             <w:bookmarkEnd w:id="43"/>
                             <w:bookmarkEnd w:id="44"/>
                             <w:bookmarkEnd w:id="45"/>
-                            <w:bookmarkEnd w:id="46"/>
                           </w:p>
                         </w:txbxContent>
                       </wps:txbx>
@@ -5771,10 +5690,10 @@
                           </w14:textOutline>
                         </w:rPr>
                       </w:pPr>
-                      <w:bookmarkStart w:id="47" w:name="_Toc511650128"/>
-                      <w:bookmarkStart w:id="48" w:name="_Toc511650511"/>
-                      <w:bookmarkStart w:id="49" w:name="_Toc511765245"/>
-                      <w:bookmarkStart w:id="50" w:name="_Toc512593238"/>
+                      <w:bookmarkStart w:id="46" w:name="_Toc511650128"/>
+                      <w:bookmarkStart w:id="47" w:name="_Toc511650511"/>
+                      <w:bookmarkStart w:id="48" w:name="_Toc511765245"/>
+                      <w:bookmarkStart w:id="49" w:name="_Toc512593238"/>
                       <w:r>
                         <w:rPr>
                           <w:color w:val="000000" w:themeColor="text1"/>
@@ -5792,10 +5711,10 @@
                         </w:rPr>
                         <w:t>Zombi Invasion</w:t>
                       </w:r>
+                      <w:bookmarkEnd w:id="46"/>
                       <w:bookmarkEnd w:id="47"/>
                       <w:bookmarkEnd w:id="48"/>
                       <w:bookmarkEnd w:id="49"/>
-                      <w:bookmarkEnd w:id="50"/>
                     </w:p>
                   </w:txbxContent>
                 </v:textbox>
@@ -5863,7 +5782,7 @@
       <w:pPr>
         <w:pStyle w:val="Titre3"/>
       </w:pPr>
-      <w:bookmarkStart w:id="51" w:name="_Toc512593239"/>
+      <w:bookmarkStart w:id="50" w:name="_Toc512593239"/>
       <w:r>
         <w:lastRenderedPageBreak/>
         <w:t>Consulter les commandes (joueur)</w:t>
@@ -5874,7 +5793,7 @@
       <w:r>
         <w:t>:</w:t>
       </w:r>
-      <w:bookmarkEnd w:id="51"/>
+      <w:bookmarkEnd w:id="50"/>
     </w:p>
     <w:p>
       <w:r>
@@ -6312,10 +6231,10 @@
                                 </w14:textOutline>
                               </w:rPr>
                             </w:pPr>
-                            <w:bookmarkStart w:id="52" w:name="_Toc511650129"/>
-                            <w:bookmarkStart w:id="53" w:name="_Toc511650512"/>
-                            <w:bookmarkStart w:id="54" w:name="_Toc511765247"/>
-                            <w:bookmarkStart w:id="55" w:name="_Toc512593240"/>
+                            <w:bookmarkStart w:id="51" w:name="_Toc511650129"/>
+                            <w:bookmarkStart w:id="52" w:name="_Toc511650512"/>
+                            <w:bookmarkStart w:id="53" w:name="_Toc511765247"/>
+                            <w:bookmarkStart w:id="54" w:name="_Toc512593240"/>
                             <w:r>
                               <w:rPr>
                                 <w:color w:val="000000" w:themeColor="text1"/>
@@ -6333,10 +6252,10 @@
                               </w:rPr>
                               <w:t>Zombi Invasion</w:t>
                             </w:r>
+                            <w:bookmarkEnd w:id="51"/>
                             <w:bookmarkEnd w:id="52"/>
                             <w:bookmarkEnd w:id="53"/>
                             <w:bookmarkEnd w:id="54"/>
-                            <w:bookmarkEnd w:id="55"/>
                           </w:p>
                         </w:txbxContent>
                       </wps:txbx>
@@ -6379,10 +6298,10 @@
                           </w14:textOutline>
                         </w:rPr>
                       </w:pPr>
-                      <w:bookmarkStart w:id="56" w:name="_Toc511650129"/>
-                      <w:bookmarkStart w:id="57" w:name="_Toc511650512"/>
-                      <w:bookmarkStart w:id="58" w:name="_Toc511765247"/>
-                      <w:bookmarkStart w:id="59" w:name="_Toc512593240"/>
+                      <w:bookmarkStart w:id="55" w:name="_Toc511650129"/>
+                      <w:bookmarkStart w:id="56" w:name="_Toc511650512"/>
+                      <w:bookmarkStart w:id="57" w:name="_Toc511765247"/>
+                      <w:bookmarkStart w:id="58" w:name="_Toc512593240"/>
                       <w:r>
                         <w:rPr>
                           <w:color w:val="000000" w:themeColor="text1"/>
@@ -6400,10 +6319,10 @@
                         </w:rPr>
                         <w:t>Zombi Invasion</w:t>
                       </w:r>
+                      <w:bookmarkEnd w:id="55"/>
                       <w:bookmarkEnd w:id="56"/>
                       <w:bookmarkEnd w:id="57"/>
                       <w:bookmarkEnd w:id="58"/>
-                      <w:bookmarkEnd w:id="59"/>
                     </w:p>
                   </w:txbxContent>
                 </v:textbox>
@@ -6473,11 +6392,11 @@
       <w:pPr>
         <w:pStyle w:val="Titre3"/>
       </w:pPr>
-      <w:bookmarkStart w:id="60" w:name="_Toc512593241"/>
+      <w:bookmarkStart w:id="59" w:name="_Toc512593241"/>
       <w:r>
         <w:t>Modifier les commandes (admin) :</w:t>
       </w:r>
-      <w:bookmarkEnd w:id="60"/>
+      <w:bookmarkEnd w:id="59"/>
     </w:p>
     <w:p>
       <w:r>
@@ -7095,10 +7014,10 @@
                                 </w14:textOutline>
                               </w:rPr>
                             </w:pPr>
-                            <w:bookmarkStart w:id="61" w:name="_Toc511650130"/>
-                            <w:bookmarkStart w:id="62" w:name="_Toc511650513"/>
-                            <w:bookmarkStart w:id="63" w:name="_Toc511765249"/>
-                            <w:bookmarkStart w:id="64" w:name="_Toc512593242"/>
+                            <w:bookmarkStart w:id="60" w:name="_Toc511650130"/>
+                            <w:bookmarkStart w:id="61" w:name="_Toc511650513"/>
+                            <w:bookmarkStart w:id="62" w:name="_Toc511765249"/>
+                            <w:bookmarkStart w:id="63" w:name="_Toc512593242"/>
                             <w:r>
                               <w:rPr>
                                 <w:color w:val="000000" w:themeColor="text1"/>
@@ -7116,10 +7035,10 @@
                               </w:rPr>
                               <w:t>Zombi Invasion</w:t>
                             </w:r>
+                            <w:bookmarkEnd w:id="60"/>
                             <w:bookmarkEnd w:id="61"/>
                             <w:bookmarkEnd w:id="62"/>
                             <w:bookmarkEnd w:id="63"/>
-                            <w:bookmarkEnd w:id="64"/>
                           </w:p>
                         </w:txbxContent>
                       </wps:txbx>
@@ -7162,10 +7081,10 @@
                           </w14:textOutline>
                         </w:rPr>
                       </w:pPr>
-                      <w:bookmarkStart w:id="65" w:name="_Toc511650130"/>
-                      <w:bookmarkStart w:id="66" w:name="_Toc511650513"/>
-                      <w:bookmarkStart w:id="67" w:name="_Toc511765249"/>
-                      <w:bookmarkStart w:id="68" w:name="_Toc512593242"/>
+                      <w:bookmarkStart w:id="64" w:name="_Toc511650130"/>
+                      <w:bookmarkStart w:id="65" w:name="_Toc511650513"/>
+                      <w:bookmarkStart w:id="66" w:name="_Toc511765249"/>
+                      <w:bookmarkStart w:id="67" w:name="_Toc512593242"/>
                       <w:r>
                         <w:rPr>
                           <w:color w:val="000000" w:themeColor="text1"/>
@@ -7183,10 +7102,10 @@
                         </w:rPr>
                         <w:t>Zombi Invasion</w:t>
                       </w:r>
+                      <w:bookmarkEnd w:id="64"/>
                       <w:bookmarkEnd w:id="65"/>
                       <w:bookmarkEnd w:id="66"/>
                       <w:bookmarkEnd w:id="67"/>
-                      <w:bookmarkEnd w:id="68"/>
                     </w:p>
                   </w:txbxContent>
                 </v:textbox>
@@ -7254,12 +7173,12 @@
       <w:pPr>
         <w:pStyle w:val="Titre3"/>
       </w:pPr>
-      <w:bookmarkStart w:id="69" w:name="_Toc512593243"/>
+      <w:bookmarkStart w:id="68" w:name="_Toc512593243"/>
       <w:r>
         <w:lastRenderedPageBreak/>
         <w:t>En cours de partie :</w:t>
       </w:r>
-      <w:bookmarkEnd w:id="69"/>
+      <w:bookmarkEnd w:id="68"/>
     </w:p>
     <w:p>
       <w:pPr>
@@ -9225,12 +9144,12 @@
       <w:pPr>
         <w:pStyle w:val="Titre3"/>
       </w:pPr>
-      <w:bookmarkStart w:id="70" w:name="_Toc512593244"/>
+      <w:bookmarkStart w:id="69" w:name="_Toc512593244"/>
       <w:r>
         <w:lastRenderedPageBreak/>
         <w:t>Quitter une partie en cours (escape) :</w:t>
       </w:r>
-      <w:bookmarkEnd w:id="70"/>
+      <w:bookmarkEnd w:id="69"/>
     </w:p>
     <w:p>
       <w:r>
@@ -10458,12 +10377,12 @@
       <w:pPr>
         <w:pStyle w:val="Titre1"/>
       </w:pPr>
-      <w:bookmarkStart w:id="71" w:name="_Toc512593245"/>
+      <w:bookmarkStart w:id="70" w:name="_Toc512593245"/>
       <w:r>
         <w:lastRenderedPageBreak/>
         <w:t>Cas d’utilisation :</w:t>
       </w:r>
-      <w:bookmarkEnd w:id="71"/>
+      <w:bookmarkEnd w:id="70"/>
     </w:p>
     <w:p>
       <w:pPr>
@@ -10518,16 +10437,16 @@
       <w:pPr>
         <w:pStyle w:val="Titre2"/>
       </w:pPr>
-      <w:bookmarkStart w:id="72" w:name="_Toc511765253"/>
-      <w:bookmarkStart w:id="73" w:name="_Toc512593246"/>
+      <w:bookmarkStart w:id="71" w:name="_Toc511765253"/>
+      <w:bookmarkStart w:id="72" w:name="_Toc512593246"/>
       <w:r>
         <w:t>Description du</w:t>
       </w:r>
       <w:r>
         <w:t xml:space="preserve"> cas d’utilisation :</w:t>
       </w:r>
+      <w:bookmarkEnd w:id="71"/>
       <w:bookmarkEnd w:id="72"/>
-      <w:bookmarkEnd w:id="73"/>
     </w:p>
     <w:p>
       <w:pPr>
@@ -10741,11 +10660,11 @@
       <w:pPr>
         <w:pStyle w:val="Titre2"/>
       </w:pPr>
-      <w:bookmarkStart w:id="74" w:name="_Toc512593247"/>
+      <w:bookmarkStart w:id="73" w:name="_Toc512593247"/>
       <w:r>
         <w:t>Description du cas d’utilisation :</w:t>
       </w:r>
-      <w:bookmarkEnd w:id="74"/>
+      <w:bookmarkEnd w:id="73"/>
     </w:p>
     <w:p>
       <w:pPr>
@@ -10863,11 +10782,11 @@
       <w:pPr>
         <w:pStyle w:val="Titre2"/>
       </w:pPr>
-      <w:bookmarkStart w:id="75" w:name="_Toc512593248"/>
+      <w:bookmarkStart w:id="74" w:name="_Toc512593248"/>
       <w:r>
         <w:t>Description du cas d’utilisation :</w:t>
       </w:r>
-      <w:bookmarkEnd w:id="75"/>
+      <w:bookmarkEnd w:id="74"/>
     </w:p>
     <w:p>
       <w:pPr>
@@ -10964,16 +10883,11 @@
       <w:pPr>
         <w:pStyle w:val="Titre1"/>
       </w:pPr>
-      <w:bookmarkStart w:id="76" w:name="_Toc512593249"/>
-      <w:proofErr w:type="spellStart"/>
-      <w:r>
-        <w:t>Backlog</w:t>
-      </w:r>
-      <w:proofErr w:type="spellEnd"/>
-      <w:r>
-        <w:t> :</w:t>
-      </w:r>
-      <w:bookmarkEnd w:id="76"/>
+      <w:bookmarkStart w:id="75" w:name="_Toc512593249"/>
+      <w:r>
+        <w:t>Backlog :</w:t>
+      </w:r>
+      <w:bookmarkEnd w:id="75"/>
     </w:p>
     <w:p/>
     <w:tbl>
@@ -10993,12 +10907,6 @@
         <w:gridCol w:w="1914"/>
       </w:tblGrid>
       <w:tr>
-        <w:tblPrEx>
-          <w:tblCellMar>
-            <w:top w:w="0" w:type="dxa"/>
-            <w:bottom w:w="0" w:type="dxa"/>
-          </w:tblCellMar>
-        </w:tblPrEx>
         <w:trPr>
           <w:trHeight w:val="1079"/>
         </w:trPr>
@@ -11230,12 +11138,6 @@
         </w:tc>
       </w:tr>
       <w:tr>
-        <w:tblPrEx>
-          <w:tblCellMar>
-            <w:top w:w="0" w:type="dxa"/>
-            <w:bottom w:w="0" w:type="dxa"/>
-          </w:tblCellMar>
-        </w:tblPrEx>
         <w:trPr>
           <w:trHeight w:val="894"/>
         </w:trPr>
@@ -11402,12 +11304,6 @@
         </w:tc>
       </w:tr>
       <w:tr>
-        <w:tblPrEx>
-          <w:tblCellMar>
-            <w:top w:w="0" w:type="dxa"/>
-            <w:bottom w:w="0" w:type="dxa"/>
-          </w:tblCellMar>
-        </w:tblPrEx>
         <w:trPr>
           <w:trHeight w:val="1197"/>
         </w:trPr>
@@ -11558,12 +11454,6 @@
         </w:tc>
       </w:tr>
       <w:tr>
-        <w:tblPrEx>
-          <w:tblCellMar>
-            <w:top w:w="0" w:type="dxa"/>
-            <w:bottom w:w="0" w:type="dxa"/>
-          </w:tblCellMar>
-        </w:tblPrEx>
         <w:trPr>
           <w:trHeight w:val="1197"/>
         </w:trPr>
@@ -11697,12 +11587,6 @@
         </w:tc>
       </w:tr>
       <w:tr>
-        <w:tblPrEx>
-          <w:tblCellMar>
-            <w:top w:w="0" w:type="dxa"/>
-            <w:bottom w:w="0" w:type="dxa"/>
-          </w:tblCellMar>
-        </w:tblPrEx>
         <w:trPr>
           <w:trHeight w:val="1501"/>
         </w:trPr>
@@ -11855,12 +11739,6 @@
         </w:tc>
       </w:tr>
       <w:tr>
-        <w:tblPrEx>
-          <w:tblCellMar>
-            <w:top w:w="0" w:type="dxa"/>
-            <w:bottom w:w="0" w:type="dxa"/>
-          </w:tblCellMar>
-        </w:tblPrEx>
         <w:trPr>
           <w:trHeight w:val="303"/>
         </w:trPr>
@@ -12021,12 +11899,6 @@
         </w:tc>
       </w:tr>
       <w:tr>
-        <w:tblPrEx>
-          <w:tblCellMar>
-            <w:top w:w="0" w:type="dxa"/>
-            <w:bottom w:w="0" w:type="dxa"/>
-          </w:tblCellMar>
-        </w:tblPrEx>
         <w:trPr>
           <w:trHeight w:val="303"/>
         </w:trPr>
@@ -12185,12 +12057,6 @@
         </w:tc>
       </w:tr>
       <w:tr>
-        <w:tblPrEx>
-          <w:tblCellMar>
-            <w:top w:w="0" w:type="dxa"/>
-            <w:bottom w:w="0" w:type="dxa"/>
-          </w:tblCellMar>
-        </w:tblPrEx>
         <w:trPr>
           <w:trHeight w:val="286"/>
         </w:trPr>
@@ -12309,23 +12175,7 @@
             </w:r>
             <w:proofErr w:type="gramEnd"/>
             <w:r>
-              <w:t xml:space="preserve"> avec mes </w:t>
-            </w:r>
-            <w:proofErr w:type="spellStart"/>
-            <w:r>
-              <w:t>coequipiés</w:t>
-            </w:r>
-            <w:proofErr w:type="spellEnd"/>
-            <w:r>
-              <w:t xml:space="preserve"> , à travers des commandes </w:t>
-            </w:r>
-            <w:proofErr w:type="spellStart"/>
-            <w:r>
-              <w:t>predefinies</w:t>
-            </w:r>
-            <w:proofErr w:type="spellEnd"/>
-            <w:r>
-              <w:t>(joueurs devront coopérer pour</w:t>
+              <w:t xml:space="preserve"> avec mes coequipiés , à travers des commandes predefinies(joueurs devront coopérer pour</w:t>
             </w:r>
           </w:p>
           <w:p>
@@ -12375,12 +12225,6 @@
         </w:tc>
       </w:tr>
       <w:tr>
-        <w:tblPrEx>
-          <w:tblCellMar>
-            <w:top w:w="0" w:type="dxa"/>
-            <w:bottom w:w="0" w:type="dxa"/>
-          </w:tblCellMar>
-        </w:tblPrEx>
         <w:trPr>
           <w:trHeight w:val="286"/>
         </w:trPr>
@@ -12499,13 +12343,8 @@
             </w:r>
             <w:proofErr w:type="gramEnd"/>
             <w:r>
-              <w:t xml:space="preserve"> les directions différentes : gauche , droite, devant, </w:t>
-            </w:r>
-            <w:proofErr w:type="spellStart"/>
-            <w:r>
-              <w:t>arriere</w:t>
-            </w:r>
-            <w:proofErr w:type="spellEnd"/>
+              <w:t xml:space="preserve"> les directions différentes : gauche , droite, devant, arriere</w:t>
+            </w:r>
           </w:p>
         </w:tc>
         <w:tc>
@@ -12538,12 +12377,6 @@
         </w:tc>
       </w:tr>
       <w:tr>
-        <w:tblPrEx>
-          <w:tblCellMar>
-            <w:top w:w="0" w:type="dxa"/>
-            <w:bottom w:w="0" w:type="dxa"/>
-          </w:tblCellMar>
-        </w:tblPrEx>
         <w:trPr>
           <w:trHeight w:val="286"/>
         </w:trPr>
@@ -12665,15 +12498,7 @@
             </w:r>
             <w:proofErr w:type="gramEnd"/>
             <w:r>
-              <w:t xml:space="preserve"> ramasser des bonus afin d'augmenter le </w:t>
-            </w:r>
-            <w:proofErr w:type="spellStart"/>
-            <w:r>
-              <w:t>poucentage</w:t>
-            </w:r>
-            <w:proofErr w:type="spellEnd"/>
-            <w:r>
-              <w:t xml:space="preserve"> de vie</w:t>
+              <w:t xml:space="preserve"> ramasser des bonus afin d'augmenter le poucentage de vie</w:t>
             </w:r>
           </w:p>
         </w:tc>
@@ -12702,12 +12527,6 @@
         </w:tc>
       </w:tr>
       <w:tr>
-        <w:tblPrEx>
-          <w:tblCellMar>
-            <w:top w:w="0" w:type="dxa"/>
-            <w:bottom w:w="0" w:type="dxa"/>
-          </w:tblCellMar>
-        </w:tblPrEx>
         <w:trPr>
           <w:trHeight w:val="286"/>
         </w:trPr>
@@ -12822,12 +12641,10 @@
             <w:pPr>
               <w:spacing w:after="0" w:line="240" w:lineRule="auto"/>
             </w:pPr>
-            <w:proofErr w:type="spellStart"/>
             <w:proofErr w:type="gramStart"/>
             <w:r>
               <w:t>recuperer</w:t>
             </w:r>
-            <w:proofErr w:type="spellEnd"/>
             <w:proofErr w:type="gramEnd"/>
             <w:r>
               <w:t xml:space="preserve"> des bonus, ce qui  permettront de récupérer de la vie, des armes, des munitions</w:t>
@@ -12859,12 +12676,6 @@
         </w:tc>
       </w:tr>
       <w:tr>
-        <w:tblPrEx>
-          <w:tblCellMar>
-            <w:top w:w="0" w:type="dxa"/>
-            <w:bottom w:w="0" w:type="dxa"/>
-          </w:tblCellMar>
-        </w:tblPrEx>
         <w:trPr>
           <w:trHeight w:val="286"/>
         </w:trPr>
@@ -13025,12 +12836,6 @@
         </w:tc>
       </w:tr>
       <w:tr>
-        <w:tblPrEx>
-          <w:tblCellMar>
-            <w:top w:w="0" w:type="dxa"/>
-            <w:bottom w:w="0" w:type="dxa"/>
-          </w:tblCellMar>
-        </w:tblPrEx>
         <w:trPr>
           <w:trHeight w:val="286"/>
         </w:trPr>
@@ -13178,12 +12983,6 @@
         </w:tc>
       </w:tr>
       <w:tr>
-        <w:tblPrEx>
-          <w:tblCellMar>
-            <w:top w:w="0" w:type="dxa"/>
-            <w:bottom w:w="0" w:type="dxa"/>
-          </w:tblCellMar>
-        </w:tblPrEx>
         <w:trPr>
           <w:trHeight w:val="286"/>
         </w:trPr>
@@ -13331,12 +13130,6 @@
         </w:tc>
       </w:tr>
       <w:tr>
-        <w:tblPrEx>
-          <w:tblCellMar>
-            <w:top w:w="0" w:type="dxa"/>
-            <w:bottom w:w="0" w:type="dxa"/>
-          </w:tblCellMar>
-        </w:tblPrEx>
         <w:trPr>
           <w:trHeight w:val="286"/>
         </w:trPr>
@@ -13479,12 +13272,6 @@
         </w:tc>
       </w:tr>
       <w:tr>
-        <w:tblPrEx>
-          <w:tblCellMar>
-            <w:top w:w="0" w:type="dxa"/>
-            <w:bottom w:w="0" w:type="dxa"/>
-          </w:tblCellMar>
-        </w:tblPrEx>
         <w:trPr>
           <w:trHeight w:val="286"/>
         </w:trPr>
@@ -13603,15 +13390,7 @@
               <w:spacing w:after="0" w:line="240" w:lineRule="auto"/>
             </w:pPr>
             <w:r>
-              <w:t xml:space="preserve">Les </w:t>
-            </w:r>
-            <w:proofErr w:type="spellStart"/>
-            <w:r>
-              <w:t>users</w:t>
-            </w:r>
-            <w:proofErr w:type="spellEnd"/>
-            <w:r>
-              <w:t xml:space="preserve"> peuvent faire sauter le personnage, tirer sur l’adversaire et autre…</w:t>
+              <w:t>Les users peuvent faire sauter le personnage, tirer sur l’adversaire et autre…</w:t>
             </w:r>
           </w:p>
         </w:tc>
@@ -13640,12 +13419,6 @@
         </w:tc>
       </w:tr>
       <w:tr>
-        <w:tblPrEx>
-          <w:tblCellMar>
-            <w:top w:w="0" w:type="dxa"/>
-            <w:bottom w:w="0" w:type="dxa"/>
-          </w:tblCellMar>
-        </w:tblPrEx>
         <w:trPr>
           <w:trHeight w:val="286"/>
         </w:trPr>
@@ -13788,12 +13561,6 @@
         </w:tc>
       </w:tr>
       <w:tr>
-        <w:tblPrEx>
-          <w:tblCellMar>
-            <w:top w:w="0" w:type="dxa"/>
-            <w:bottom w:w="0" w:type="dxa"/>
-          </w:tblCellMar>
-        </w:tblPrEx>
         <w:trPr>
           <w:trHeight w:val="1174"/>
         </w:trPr>
@@ -13833,36 +13600,218 @@
       <w:pPr>
         <w:pStyle w:val="Titre1"/>
       </w:pPr>
-      <w:bookmarkStart w:id="77" w:name="_Toc512593250"/>
+      <w:bookmarkStart w:id="76" w:name="_Toc512593250"/>
       <w:r>
         <w:t>Scrum :</w:t>
       </w:r>
+      <w:bookmarkEnd w:id="76"/>
+    </w:p>
+    <w:p/>
+    <w:p>
+      <w:r>
+        <w:rPr>
+          <w:b/>
+        </w:rPr>
+        <w:t>Clé du projet</w:t>
+      </w:r>
+      <w:r>
+        <w:t xml:space="preserve"> : </w:t>
+      </w:r>
+      <w:r>
+        <w:t>ZOMBI2018</w:t>
+      </w:r>
+    </w:p>
+    <w:p>
+      <w:r>
+        <w:rPr>
+          <w:b/>
+        </w:rPr>
+        <w:t>Nom du projet </w:t>
+      </w:r>
+      <w:r>
+        <w:t>: Zombi invasion</w:t>
+      </w:r>
+    </w:p>
+    <w:p/>
+    <w:p>
+      <w:pPr>
+        <w:pStyle w:val="Titre1"/>
+        <w:jc w:val="both"/>
+      </w:pPr>
+      <w:r>
+        <w:t>Bilan d’itération :</w:t>
+      </w:r>
+    </w:p>
+    <w:p>
+      <w:bookmarkStart w:id="77" w:name="_GoBack"/>
       <w:bookmarkEnd w:id="77"/>
     </w:p>
-    <w:p/>
-    <w:p>
+    <w:p>
+      <w:pPr>
+        <w:pStyle w:val="Titre3"/>
+        <w:jc w:val="both"/>
+      </w:pPr>
+      <w:r>
+        <w:t>Itération n°1 :</w:t>
+      </w:r>
+    </w:p>
+    <w:p>
+      <w:pPr>
+        <w:jc w:val="both"/>
+      </w:pPr>
       <w:r>
         <w:rPr>
           <w:b/>
         </w:rPr>
-        <w:t>Clé du projet</w:t>
-      </w:r>
-      <w:r>
-        <w:t xml:space="preserve"> : </w:t>
-      </w:r>
-      <w:r>
-        <w:t>ZOMBI2018</w:t>
-      </w:r>
-    </w:p>
-    <w:p>
+        <w:t xml:space="preserve">Bilan su la terminaison des histoires : </w:t>
+      </w:r>
+      <w:r>
+        <w:t>Nous avions prévu une histoire en principal. Celle-ci comprenait la création d’un serveur, l’implémentation d’une classe JSon pour la sérialisation des données utilisateurs (username, password), une interface pour entrer les données d’un utilisateur et enfin l’envois, la réception et la vérification côté serveur de ces données.</w:t>
+      </w:r>
+    </w:p>
+    <w:p>
+      <w:pPr>
+        <w:jc w:val="both"/>
+      </w:pPr>
       <w:r>
         <w:rPr>
           <w:b/>
         </w:rPr>
-        <w:t>Nom du projet </w:t>
-      </w:r>
-      <w:r>
-        <w:t>: Zombi invasion</w:t>
+        <w:t xml:space="preserve">Vélocité du sprint : </w:t>
+      </w:r>
+      <w:r>
+        <w:t>Nous estimons notre histoire terminée à 80% environ, et donc notre vélocité au même pourcentage.</w:t>
+      </w:r>
+    </w:p>
+    <w:p>
+      <w:pPr>
+        <w:jc w:val="both"/>
+      </w:pPr>
+      <w:r>
+        <w:rPr>
+          <w:b/>
+        </w:rPr>
+        <w:t xml:space="preserve">Replanification : </w:t>
+      </w:r>
+      <w:r>
+        <w:rPr>
+          <w:b/>
+        </w:rPr>
+        <w:t xml:space="preserve"> </w:t>
+      </w:r>
+      <w:r>
+        <w:t>Nous avons donc décider de reporter la finalisation de notre histoire au sprint suivant. La majeure partie de nos classes est terminée cependant, nous rencontrons encore quelques soucis techniques afin de faire fonctionner le tout ensemble.</w:t>
+      </w:r>
+    </w:p>
+    <w:p>
+      <w:pPr>
+        <w:jc w:val="both"/>
+      </w:pPr>
+      <w:r>
+        <w:rPr>
+          <w:b/>
+        </w:rPr>
+        <w:t>Commentaire général :</w:t>
+      </w:r>
+      <w:r>
+        <w:rPr>
+          <w:b/>
+        </w:rPr>
+        <w:t xml:space="preserve"> </w:t>
+      </w:r>
+      <w:r>
+        <w:t>Nous avons malheureusement pris du retard, ceci en raison d’une grande charge de travail requise de l’ensemble des cours, mais également car nous n’avons pas suffisamment été bien organisé en tant que groupe.</w:t>
+      </w:r>
+    </w:p>
+    <w:p>
+      <w:pPr>
+        <w:jc w:val="both"/>
+      </w:pPr>
+      <w:r>
+        <w:rPr>
+          <w:b/>
+        </w:rPr>
+        <w:t>Autocritique :</w:t>
+      </w:r>
+      <w:r>
+        <w:rPr>
+          <w:b/>
+        </w:rPr>
+        <w:t xml:space="preserve"> </w:t>
+      </w:r>
+      <w:r>
+        <w:t>Bien que le retard ne soit pas encore conséquent, nous devons rapidement rattraper ce dernier afin d’éviter un effet boule de neige. Nous devons apprendre à mieux s’organiser en tant que groupe et mieux diviser le travail afin de ne pas se retrouver bloquer par deux implémentations différentes d’une même fonctionnalité.</w:t>
+      </w:r>
+    </w:p>
+    <w:p>
+      <w:pPr>
+        <w:pStyle w:val="Titre3"/>
+        <w:jc w:val="both"/>
+      </w:pPr>
+      <w:r>
+        <w:t>Bilan Personnels :</w:t>
+      </w:r>
+    </w:p>
+    <w:p>
+      <w:pPr>
+        <w:jc w:val="both"/>
+        <w:rPr>
+          <w:b/>
+        </w:rPr>
+      </w:pPr>
+      <w:r>
+        <w:rPr>
+          <w:b/>
+        </w:rPr>
+        <w:t>Mbassi :</w:t>
+      </w:r>
+    </w:p>
+    <w:p>
+      <w:pPr>
+        <w:jc w:val="both"/>
+        <w:rPr>
+          <w:b/>
+        </w:rPr>
+      </w:pPr>
+      <w:r>
+        <w:rPr>
+          <w:b/>
+        </w:rPr>
+        <w:t>Lagha :</w:t>
+      </w:r>
+    </w:p>
+    <w:p>
+      <w:pPr>
+        <w:jc w:val="both"/>
+        <w:rPr>
+          <w:b/>
+        </w:rPr>
+      </w:pPr>
+      <w:r>
+        <w:rPr>
+          <w:b/>
+        </w:rPr>
+        <w:t>Lankeu :</w:t>
+      </w:r>
+    </w:p>
+    <w:p>
+      <w:pPr>
+        <w:jc w:val="both"/>
+      </w:pPr>
+      <w:r>
+        <w:rPr>
+          <w:b/>
+        </w:rPr>
+        <w:t>Thomas :</w:t>
+      </w:r>
+      <w:r>
+        <w:rPr>
+          <w:b/>
+        </w:rPr>
+        <w:t xml:space="preserve"> </w:t>
+      </w:r>
+      <w:r>
+        <w:t>Je n’ai malheureusement pas pris suffisamment de temps sur ma partie (serveur côté client, affichage côté client) et, trois heures de plus environs auraient été nécessaires afin de bien finaliser ce sprint. J’essayerai de combler rapidement ce retard afin qu’il ne s’amplifie pas trop.</w:t>
       </w:r>
     </w:p>
     <w:p>
@@ -14131,73 +14080,28 @@
         <w:lang w:eastAsia="fr-CH"/>
       </w:rPr>
     </w:pPr>
-    <w:r>
-      <w:fldChar w:fldCharType="begin"/>
-    </w:r>
-    <w:r>
-      <w:instrText xml:space="preserve"> HYPERLINK "https://gaps.heig-vd.ch/consultation/etudiant" </w:instrText>
-    </w:r>
-    <w:r>
-      <w:fldChar w:fldCharType="separate"/>
-    </w:r>
-    <w:proofErr w:type="spellStart"/>
-    <w:r>
-      <w:rPr>
-        <w:lang w:eastAsia="fr-CH"/>
-      </w:rPr>
-      <w:t>Mbassi</w:t>
-    </w:r>
-    <w:proofErr w:type="spellEnd"/>
-    <w:r>
-      <w:rPr>
-        <w:lang w:eastAsia="fr-CH"/>
-      </w:rPr>
-      <w:t xml:space="preserve"> </w:t>
-    </w:r>
-    <w:proofErr w:type="spellStart"/>
-    <w:r>
-      <w:rPr>
-        <w:lang w:eastAsia="fr-CH"/>
-      </w:rPr>
-      <w:t>Nguema</w:t>
-    </w:r>
-    <w:proofErr w:type="spellEnd"/>
-    <w:r>
-      <w:rPr>
-        <w:lang w:eastAsia="fr-CH"/>
-      </w:rPr>
-      <w:t xml:space="preserve"> Fabrice Arno</w:t>
-    </w:r>
-    <w:r>
-      <w:rPr>
-        <w:lang w:eastAsia="fr-CH"/>
-      </w:rPr>
-      <w:fldChar w:fldCharType="end"/>
-    </w:r>
+    <w:hyperlink r:id="rId1" w:history="1">
+      <w:r>
+        <w:rPr>
+          <w:lang w:eastAsia="fr-CH"/>
+        </w:rPr>
+        <w:t>Mbassi Nguema Fabrice Arno</w:t>
+      </w:r>
+    </w:hyperlink>
     <w:r>
       <w:rPr>
         <w:lang w:eastAsia="fr-CH"/>
       </w:rPr>
       <w:t xml:space="preserve">, </w:t>
     </w:r>
-    <w:hyperlink r:id="rId1" w:history="1">
-      <w:proofErr w:type="spellStart"/>
+    <w:hyperlink r:id="rId2" w:history="1">
       <w:r>
         <w:rPr>
           <w:rStyle w:val="Lienhypertexte"/>
           <w:color w:val="auto"/>
           <w:u w:val="none"/>
         </w:rPr>
-        <w:t>Lagha</w:t>
-      </w:r>
-      <w:proofErr w:type="spellEnd"/>
-      <w:r>
-        <w:rPr>
-          <w:rStyle w:val="Lienhypertexte"/>
-          <w:color w:val="auto"/>
-          <w:u w:val="none"/>
-        </w:rPr>
-        <w:t xml:space="preserve"> Oussama</w:t>
+        <w:t>Lagha Oussama</w:t>
       </w:r>
     </w:hyperlink>
     <w:r>
@@ -14217,7 +14121,10 @@
     </w:r>
     <w:r>
       <w:tab/>
-      <w:t>17.03.2018</w:t>
+      <w:t>04.05</w:t>
+    </w:r>
+    <w:r>
+      <w:t>.2018</w:t>
     </w:r>
   </w:p>
   <w:p>
@@ -14226,8 +14133,7 @@
         <w:lang w:val="en-US"/>
       </w:rPr>
     </w:pPr>
-    <w:hyperlink r:id="rId2" w:history="1">
-      <w:proofErr w:type="spellStart"/>
+    <w:hyperlink r:id="rId3" w:history="1">
       <w:r>
         <w:rPr>
           <w:rStyle w:val="Lienhypertexte"/>
@@ -14235,69 +14141,8 @@
           <w:u w:val="none"/>
           <w:lang w:val="en-US"/>
         </w:rPr>
-        <w:t>Lankeu</w:t>
-      </w:r>
-      <w:proofErr w:type="spellEnd"/>
-      <w:r>
-        <w:rPr>
-          <w:rStyle w:val="Lienhypertexte"/>
-          <w:color w:val="auto"/>
-          <w:u w:val="none"/>
-          <w:lang w:val="en-US"/>
-        </w:rPr>
-        <w:t xml:space="preserve"> </w:t>
-      </w:r>
-      <w:proofErr w:type="spellStart"/>
-      <w:r>
-        <w:rPr>
-          <w:rStyle w:val="Lienhypertexte"/>
-          <w:color w:val="auto"/>
-          <w:u w:val="none"/>
-          <w:lang w:val="en-US"/>
-        </w:rPr>
-        <w:t>Ngassam</w:t>
-      </w:r>
-      <w:proofErr w:type="spellEnd"/>
-      <w:r>
-        <w:rPr>
-          <w:rStyle w:val="Lienhypertexte"/>
-          <w:color w:val="auto"/>
-          <w:u w:val="none"/>
-          <w:lang w:val="en-US"/>
-        </w:rPr>
-        <w:t xml:space="preserve"> </w:t>
-      </w:r>
-      <w:proofErr w:type="spellStart"/>
-      <w:r>
-        <w:rPr>
-          <w:rStyle w:val="Lienhypertexte"/>
-          <w:color w:val="auto"/>
-          <w:u w:val="none"/>
-          <w:lang w:val="en-US"/>
-        </w:rPr>
-        <w:t>Cédric</w:t>
-      </w:r>
-      <w:proofErr w:type="spellEnd"/>
-      <w:r>
-        <w:rPr>
-          <w:rStyle w:val="Lienhypertexte"/>
-          <w:color w:val="auto"/>
-          <w:u w:val="none"/>
-          <w:lang w:val="en-US"/>
-        </w:rPr>
-        <w:t xml:space="preserve"> </w:t>
-      </w:r>
-      <w:proofErr w:type="spellStart"/>
-      <w:r>
-        <w:rPr>
-          <w:rStyle w:val="Lienhypertexte"/>
-          <w:color w:val="auto"/>
-          <w:u w:val="none"/>
-          <w:lang w:val="en-US"/>
-        </w:rPr>
-        <w:t>Jeulin</w:t>
-      </w:r>
-      <w:proofErr w:type="spellEnd"/>
+        <w:t>Lankeu Ngassam Cédric Jeulin</w:t>
+      </w:r>
     </w:hyperlink>
     <w:r>
       <w:rPr>
@@ -14338,7 +14183,7 @@
         <v:path o:extrusionok="f" gradientshapeok="t" o:connecttype="rect"/>
         <o:lock v:ext="edit" aspectratio="t"/>
       </v:shapetype>
-      <v:shape id="_x0000_i1030" type="#_x0000_t75" alt="Related image" style="width:63.35pt;height:63.35pt;visibility:visible;mso-wrap-style:square" o:bullet="t">
+      <v:shape id="_x0000_i1038" type="#_x0000_t75" alt="Related image" style="width:63.6pt;height:63.6pt;visibility:visible;mso-wrap-style:square" o:bullet="t">
         <v:imagedata r:id="rId1" o:title="Related image"/>
       </v:shape>
     </w:pict>
@@ -17112,7 +16957,7 @@
 </file>
 
 <file path=customXml/itemProps1.xml><?xml version="1.0" encoding="utf-8"?>
-<ds:datastoreItem xmlns:ds="http://schemas.openxmlformats.org/officeDocument/2006/customXml" ds:itemID="{C79FA843-C24A-49D7-8E1A-0F7D88550029}">
+<ds:datastoreItem xmlns:ds="http://schemas.openxmlformats.org/officeDocument/2006/customXml" ds:itemID="{D6675994-403A-4E57-87D7-B5A521AEFB65}">
   <ds:schemaRefs>
     <ds:schemaRef ds:uri="http://schemas.openxmlformats.org/officeDocument/2006/bibliography"/>
   </ds:schemaRefs>

</xml_diff>

<commit_message>
révision bilan premiere iteration
</commit_message>
<xml_diff>
--- a/Cahier des charges.docx
+++ b/Cahier des charges.docx
@@ -124,14 +124,27 @@
       <w:r>
         <w:t xml:space="preserve">Figure </w:t>
       </w:r>
-      <w:fldSimple w:instr=" SEQ Figure \* ARABIC ">
-        <w:r>
-          <w:rPr>
-            <w:noProof/>
-          </w:rPr>
-          <w:t>1</w:t>
-        </w:r>
-      </w:fldSimple>
+      <w:r>
+        <w:fldChar w:fldCharType="begin"/>
+      </w:r>
+      <w:r>
+        <w:instrText xml:space="preserve"> SEQ Figure \* ARABIC </w:instrText>
+      </w:r>
+      <w:r>
+        <w:fldChar w:fldCharType="separate"/>
+      </w:r>
+      <w:r>
+        <w:rPr>
+          <w:noProof/>
+        </w:rPr>
+        <w:t>1</w:t>
+      </w:r>
+      <w:r>
+        <w:rPr>
+          <w:noProof/>
+        </w:rPr>
+        <w:fldChar w:fldCharType="end"/>
+      </w:r>
     </w:p>
     <w:p/>
     <w:p/>
@@ -150,7 +163,31 @@
         <w:pStyle w:val="Titre4"/>
       </w:pPr>
       <w:r>
-        <w:t>Un projet réalisé par MM. Mbassi, Lagha, Lankeu et Thomas</w:t>
+        <w:t xml:space="preserve">Un projet réalisé par MM. </w:t>
+      </w:r>
+      <w:proofErr w:type="spellStart"/>
+      <w:r>
+        <w:t>Mbassi</w:t>
+      </w:r>
+      <w:proofErr w:type="spellEnd"/>
+      <w:r>
+        <w:t xml:space="preserve">, </w:t>
+      </w:r>
+      <w:proofErr w:type="spellStart"/>
+      <w:r>
+        <w:t>Lagha</w:t>
+      </w:r>
+      <w:proofErr w:type="spellEnd"/>
+      <w:r>
+        <w:t xml:space="preserve">, </w:t>
+      </w:r>
+      <w:proofErr w:type="spellStart"/>
+      <w:r>
+        <w:t>Lankeu</w:t>
+      </w:r>
+      <w:proofErr w:type="spellEnd"/>
+      <w:r>
+        <w:t xml:space="preserve"> et Thomas</w:t>
       </w:r>
     </w:p>
     <w:p/>
@@ -3401,8 +3438,13 @@
         <w:t>L’interface graphique sera implémentée à l’aide d</w:t>
       </w:r>
       <w:r>
-        <w:t>e la librairie LibGDX</w:t>
-      </w:r>
+        <w:t xml:space="preserve">e la librairie </w:t>
+      </w:r>
+      <w:proofErr w:type="spellStart"/>
+      <w:r>
+        <w:t>LibGDX</w:t>
+      </w:r>
+      <w:proofErr w:type="spellEnd"/>
       <w:r>
         <w:t>. La vue sera du dessus et le terrain ne</w:t>
       </w:r>
@@ -3945,8 +3987,13 @@
         <w:t xml:space="preserve"> xml</w:t>
       </w:r>
       <w:r>
-        <w:t xml:space="preserve"> et JSon</w:t>
-      </w:r>
+        <w:t xml:space="preserve"> et </w:t>
+      </w:r>
+      <w:proofErr w:type="spellStart"/>
+      <w:r>
+        <w:t>JSon</w:t>
+      </w:r>
+      <w:proofErr w:type="spellEnd"/>
       <w:r>
         <w:t xml:space="preserve"> permettant de </w:t>
       </w:r>
@@ -4096,8 +4143,13 @@
         <w:pStyle w:val="Titre1"/>
       </w:pPr>
       <w:bookmarkStart w:id="22" w:name="_Toc512593232"/>
-      <w:r>
-        <w:t>Mock-up :</w:t>
+      <w:proofErr w:type="spellStart"/>
+      <w:r>
+        <w:t>Mock</w:t>
+      </w:r>
+      <w:proofErr w:type="spellEnd"/>
+      <w:r>
+        <w:t>-up :</w:t>
       </w:r>
       <w:bookmarkEnd w:id="22"/>
     </w:p>
@@ -4340,8 +4392,13 @@
                       <wps:txbx>
                         <w:txbxContent>
                           <w:p>
+                            <w:proofErr w:type="spellStart"/>
                             <w:r>
-                              <w:t>Password :</w:t>
+                              <w:t>Password</w:t>
+                            </w:r>
+                            <w:proofErr w:type="spellEnd"/>
+                            <w:r>
+                              <w:t> :</w:t>
                             </w:r>
                           </w:p>
                         </w:txbxContent>
@@ -4367,8 +4424,13 @@
                 <v:textbox>
                   <w:txbxContent>
                     <w:p>
+                      <w:proofErr w:type="spellStart"/>
                       <w:r>
-                        <w:t>Password :</w:t>
+                        <w:t>Password</w:t>
+                      </w:r>
+                      <w:proofErr w:type="spellEnd"/>
+                      <w:r>
+                        <w:t> :</w:t>
                       </w:r>
                     </w:p>
                   </w:txbxContent>
@@ -4430,13 +4492,23 @@
                       <wps:txbx>
                         <w:txbxContent>
                           <w:p>
+                            <w:proofErr w:type="spellStart"/>
                             <w:r>
-                              <w:t>Username :</w:t>
+                              <w:t>Username</w:t>
+                            </w:r>
+                            <w:proofErr w:type="spellEnd"/>
+                            <w:r>
+                              <w:t> :</w:t>
                             </w:r>
                           </w:p>
                           <w:p>
+                            <w:proofErr w:type="spellStart"/>
                             <w:r>
-                              <w:t>Password :</w:t>
+                              <w:t>Password</w:t>
+                            </w:r>
+                            <w:proofErr w:type="spellEnd"/>
+                            <w:r>
+                              <w:t> :</w:t>
                             </w:r>
                           </w:p>
                         </w:txbxContent>
@@ -4462,13 +4534,23 @@
                 <v:textbox>
                   <w:txbxContent>
                     <w:p>
+                      <w:proofErr w:type="spellStart"/>
                       <w:r>
-                        <w:t>Username :</w:t>
+                        <w:t>Username</w:t>
+                      </w:r>
+                      <w:proofErr w:type="spellEnd"/>
+                      <w:r>
+                        <w:t> :</w:t>
                       </w:r>
                     </w:p>
                     <w:p>
+                      <w:proofErr w:type="spellStart"/>
                       <w:r>
-                        <w:t>Password :</w:t>
+                        <w:t>Password</w:t>
+                      </w:r>
+                      <w:proofErr w:type="spellEnd"/>
+                      <w:r>
+                        <w:t> :</w:t>
                       </w:r>
                     </w:p>
                   </w:txbxContent>
@@ -4540,14 +4622,27 @@
       <w:r>
         <w:t xml:space="preserve">Figure </w:t>
       </w:r>
-      <w:fldSimple w:instr=" SEQ Figure \* ARABIC ">
-        <w:r>
-          <w:rPr>
-            <w:noProof/>
-          </w:rPr>
-          <w:t>2</w:t>
-        </w:r>
-      </w:fldSimple>
+      <w:r>
+        <w:fldChar w:fldCharType="begin"/>
+      </w:r>
+      <w:r>
+        <w:instrText xml:space="preserve"> SEQ Figure \* ARABIC </w:instrText>
+      </w:r>
+      <w:r>
+        <w:fldChar w:fldCharType="separate"/>
+      </w:r>
+      <w:r>
+        <w:rPr>
+          <w:noProof/>
+        </w:rPr>
+        <w:t>2</w:t>
+      </w:r>
+      <w:r>
+        <w:rPr>
+          <w:noProof/>
+        </w:rPr>
+        <w:fldChar w:fldCharType="end"/>
+      </w:r>
     </w:p>
     <w:p>
       <w:pPr>
@@ -5509,8 +5604,13 @@
                           </w:p>
                           <w:p/>
                           <w:p>
+                            <w:proofErr w:type="spellStart"/>
                             <w:r>
-                              <w:t>Password :</w:t>
+                              <w:t>Password</w:t>
+                            </w:r>
+                            <w:proofErr w:type="spellEnd"/>
+                            <w:r>
+                              <w:t> :</w:t>
                             </w:r>
                           </w:p>
                         </w:txbxContent>
@@ -5542,8 +5642,13 @@
                     </w:p>
                     <w:p/>
                     <w:p>
+                      <w:proofErr w:type="spellStart"/>
                       <w:r>
-                        <w:t>Password :</w:t>
+                        <w:t>Password</w:t>
+                      </w:r>
+                      <w:proofErr w:type="spellEnd"/>
+                      <w:r>
+                        <w:t> :</w:t>
                       </w:r>
                     </w:p>
                   </w:txbxContent>
@@ -9131,14 +9236,27 @@
       <w:r>
         <w:t xml:space="preserve">Figure </w:t>
       </w:r>
-      <w:fldSimple w:instr=" SEQ Figure \* ARABIC ">
-        <w:r>
-          <w:rPr>
-            <w:noProof/>
-          </w:rPr>
-          <w:t>3</w:t>
-        </w:r>
-      </w:fldSimple>
+      <w:r>
+        <w:fldChar w:fldCharType="begin"/>
+      </w:r>
+      <w:r>
+        <w:instrText xml:space="preserve"> SEQ Figure \* ARABIC </w:instrText>
+      </w:r>
+      <w:r>
+        <w:fldChar w:fldCharType="separate"/>
+      </w:r>
+      <w:r>
+        <w:rPr>
+          <w:noProof/>
+        </w:rPr>
+        <w:t>3</w:t>
+      </w:r>
+      <w:r>
+        <w:rPr>
+          <w:noProof/>
+        </w:rPr>
+        <w:fldChar w:fldCharType="end"/>
+      </w:r>
     </w:p>
     <w:p>
       <w:pPr>
@@ -10884,8 +11002,13 @@
         <w:pStyle w:val="Titre1"/>
       </w:pPr>
       <w:bookmarkStart w:id="75" w:name="_Toc512593249"/>
-      <w:r>
-        <w:t>Backlog :</w:t>
+      <w:proofErr w:type="spellStart"/>
+      <w:r>
+        <w:t>Backlog</w:t>
+      </w:r>
+      <w:proofErr w:type="spellEnd"/>
+      <w:r>
+        <w:t> :</w:t>
       </w:r>
       <w:bookmarkEnd w:id="75"/>
     </w:p>
@@ -12175,7 +12298,23 @@
             </w:r>
             <w:proofErr w:type="gramEnd"/>
             <w:r>
-              <w:t xml:space="preserve"> avec mes coequipiés , à travers des commandes predefinies(joueurs devront coopérer pour</w:t>
+              <w:t xml:space="preserve"> avec mes </w:t>
+            </w:r>
+            <w:proofErr w:type="spellStart"/>
+            <w:r>
+              <w:t>coequipiés</w:t>
+            </w:r>
+            <w:proofErr w:type="spellEnd"/>
+            <w:r>
+              <w:t xml:space="preserve"> , à travers des commandes </w:t>
+            </w:r>
+            <w:proofErr w:type="spellStart"/>
+            <w:r>
+              <w:t>predefinies</w:t>
+            </w:r>
+            <w:proofErr w:type="spellEnd"/>
+            <w:r>
+              <w:t>(joueurs devront coopérer pour</w:t>
             </w:r>
           </w:p>
           <w:p>
@@ -12343,8 +12482,13 @@
             </w:r>
             <w:proofErr w:type="gramEnd"/>
             <w:r>
-              <w:t xml:space="preserve"> les directions différentes : gauche , droite, devant, arriere</w:t>
-            </w:r>
+              <w:t xml:space="preserve"> les directions différentes : gauche , droite, devant, </w:t>
+            </w:r>
+            <w:proofErr w:type="spellStart"/>
+            <w:r>
+              <w:t>arriere</w:t>
+            </w:r>
+            <w:proofErr w:type="spellEnd"/>
           </w:p>
         </w:tc>
         <w:tc>
@@ -12498,7 +12642,15 @@
             </w:r>
             <w:proofErr w:type="gramEnd"/>
             <w:r>
-              <w:t xml:space="preserve"> ramasser des bonus afin d'augmenter le poucentage de vie</w:t>
+              <w:t xml:space="preserve"> ramasser des bonus afin d'augmenter le </w:t>
+            </w:r>
+            <w:proofErr w:type="spellStart"/>
+            <w:r>
+              <w:t>poucentage</w:t>
+            </w:r>
+            <w:proofErr w:type="spellEnd"/>
+            <w:r>
+              <w:t xml:space="preserve"> de vie</w:t>
             </w:r>
           </w:p>
         </w:tc>
@@ -12641,10 +12793,12 @@
             <w:pPr>
               <w:spacing w:after="0" w:line="240" w:lineRule="auto"/>
             </w:pPr>
+            <w:proofErr w:type="spellStart"/>
             <w:proofErr w:type="gramStart"/>
             <w:r>
               <w:t>recuperer</w:t>
             </w:r>
+            <w:proofErr w:type="spellEnd"/>
             <w:proofErr w:type="gramEnd"/>
             <w:r>
               <w:t xml:space="preserve"> des bonus, ce qui  permettront de récupérer de la vie, des armes, des munitions</w:t>
@@ -13390,7 +13544,15 @@
               <w:spacing w:after="0" w:line="240" w:lineRule="auto"/>
             </w:pPr>
             <w:r>
-              <w:t>Les users peuvent faire sauter le personnage, tirer sur l’adversaire et autre…</w:t>
+              <w:t xml:space="preserve">Les </w:t>
+            </w:r>
+            <w:proofErr w:type="spellStart"/>
+            <w:r>
+              <w:t>users</w:t>
+            </w:r>
+            <w:proofErr w:type="spellEnd"/>
+            <w:r>
+              <w:t xml:space="preserve"> peuvent faire sauter le personnage, tirer sur l’adversaire et autre…</w:t>
             </w:r>
           </w:p>
         </w:tc>
@@ -13642,65 +13804,206 @@
         <w:t>Bilan d’itération :</w:t>
       </w:r>
     </w:p>
-    <w:p>
+    <w:p/>
+    <w:p>
+      <w:pPr>
+        <w:pStyle w:val="Titre3"/>
+        <w:jc w:val="both"/>
+      </w:pPr>
+      <w:r>
+        <w:t>Itération n°1 :</w:t>
+      </w:r>
+    </w:p>
+    <w:p>
+      <w:pPr>
+        <w:jc w:val="both"/>
+      </w:pPr>
+      <w:r>
+        <w:rPr>
+          <w:b/>
+        </w:rPr>
+        <w:t xml:space="preserve">Bilan su la terminaison des histoires : </w:t>
+      </w:r>
+      <w:r>
+        <w:t xml:space="preserve">Nous avions prévu une histoire en principal. Celle-ci comprenait la création d’un serveur, l’implémentation d’une classe </w:t>
+      </w:r>
+      <w:proofErr w:type="spellStart"/>
+      <w:r>
+        <w:t>JSon</w:t>
+      </w:r>
+      <w:proofErr w:type="spellEnd"/>
+      <w:r>
+        <w:t xml:space="preserve"> pour la sérialisation des données utilisateurs (</w:t>
+      </w:r>
+      <w:proofErr w:type="spellStart"/>
+      <w:r>
+        <w:t>username</w:t>
+      </w:r>
+      <w:proofErr w:type="spellEnd"/>
+      <w:r>
+        <w:t xml:space="preserve">, </w:t>
+      </w:r>
+      <w:proofErr w:type="spellStart"/>
+      <w:r>
+        <w:t>password</w:t>
+      </w:r>
+      <w:proofErr w:type="spellEnd"/>
+      <w:r>
+        <w:t>), une interface pour entrer les données d’un utilisateur et enfin l’envois, la réception et la vérification côté serveur de ces données.</w:t>
+      </w:r>
+    </w:p>
+    <w:p>
+      <w:pPr>
+        <w:jc w:val="both"/>
+      </w:pPr>
+      <w:r>
+        <w:rPr>
+          <w:b/>
+        </w:rPr>
+        <w:t xml:space="preserve">Vélocité du sprint : </w:t>
+      </w:r>
+      <w:r>
+        <w:t>Nous estimons notre histoire terminée à 80% environ, et donc notre vélocité au même pourcentage.</w:t>
+      </w:r>
+    </w:p>
+    <w:p>
+      <w:pPr>
+        <w:jc w:val="both"/>
+      </w:pPr>
+      <w:r>
+        <w:rPr>
+          <w:b/>
+        </w:rPr>
+        <w:t xml:space="preserve">Replanification : </w:t>
+      </w:r>
+      <w:r>
+        <w:rPr>
+          <w:b/>
+        </w:rPr>
+        <w:t xml:space="preserve"> </w:t>
+      </w:r>
+      <w:r>
+        <w:t>Nous avons donc décider de reporter la finalisation de notre histoire au sprint suivant. La majeure partie de nos classes est terminée cependant, nous rencontrons encore quelques soucis techniques afin de faire fonctionner le tout ensemble.</w:t>
+      </w:r>
+    </w:p>
+    <w:p>
+      <w:pPr>
+        <w:jc w:val="both"/>
+      </w:pPr>
+      <w:r>
+        <w:rPr>
+          <w:b/>
+        </w:rPr>
+        <w:t>Commentaire général :</w:t>
+      </w:r>
+      <w:r>
+        <w:rPr>
+          <w:b/>
+        </w:rPr>
+        <w:t xml:space="preserve"> </w:t>
+      </w:r>
+      <w:r>
+        <w:t>Nous avons malheureusement pris du retard, ceci en raison d’une grande charge de travail requise de l’ensemble des cours, mais également car nous n’avons pas suffisamment été bien organisé en tant que groupe.</w:t>
+      </w:r>
+      <w:r>
+        <w:t xml:space="preserve"> L’utilisation de technologies que nous ne maîtrisons pas nous a passablement fait perdre de temps et nous devons encore étudiez ces-dernières avant de pouvoir faire un progrès notable.</w:t>
+      </w:r>
       <w:bookmarkStart w:id="77" w:name="_GoBack"/>
       <w:bookmarkEnd w:id="77"/>
     </w:p>
     <w:p>
       <w:pPr>
+        <w:jc w:val="both"/>
+      </w:pPr>
+      <w:r>
+        <w:rPr>
+          <w:b/>
+        </w:rPr>
+        <w:t>Autocritique :</w:t>
+      </w:r>
+      <w:r>
+        <w:rPr>
+          <w:b/>
+        </w:rPr>
+        <w:t xml:space="preserve"> </w:t>
+      </w:r>
+      <w:r>
+        <w:t>Bien que le retard ne soit pas encore conséquent, nous devons rapidement rattraper ce dernier afin d’éviter un effet boule de neige. Nous devons apprendre à mieux s’organiser en tant que groupe et mieux diviser le travail afin de ne pas se retrouver bloquer par deux implémentations différentes d’une même fonctionnalité.</w:t>
+      </w:r>
+    </w:p>
+    <w:p>
+      <w:pPr>
         <w:pStyle w:val="Titre3"/>
         <w:jc w:val="both"/>
       </w:pPr>
       <w:r>
-        <w:t>Itération n°1 :</w:t>
+        <w:t>Bilan Personnels :</w:t>
       </w:r>
     </w:p>
     <w:p>
       <w:pPr>
         <w:jc w:val="both"/>
-      </w:pPr>
-      <w:r>
         <w:rPr>
           <w:b/>
         </w:rPr>
-        <w:t xml:space="preserve">Bilan su la terminaison des histoires : </w:t>
-      </w:r>
-      <w:r>
-        <w:t>Nous avions prévu une histoire en principal. Celle-ci comprenait la création d’un serveur, l’implémentation d’une classe JSon pour la sérialisation des données utilisateurs (username, password), une interface pour entrer les données d’un utilisateur et enfin l’envois, la réception et la vérification côté serveur de ces données.</w:t>
+      </w:pPr>
+      <w:proofErr w:type="spellStart"/>
+      <w:r>
+        <w:rPr>
+          <w:b/>
+        </w:rPr>
+        <w:t>Mbassi</w:t>
+      </w:r>
+      <w:proofErr w:type="spellEnd"/>
+      <w:r>
+        <w:rPr>
+          <w:b/>
+        </w:rPr>
+        <w:t> :</w:t>
       </w:r>
     </w:p>
     <w:p>
       <w:pPr>
         <w:jc w:val="both"/>
-      </w:pPr>
-      <w:r>
         <w:rPr>
           <w:b/>
         </w:rPr>
-        <w:t xml:space="preserve">Vélocité du sprint : </w:t>
-      </w:r>
-      <w:r>
-        <w:t>Nous estimons notre histoire terminée à 80% environ, et donc notre vélocité au même pourcentage.</w:t>
+      </w:pPr>
+      <w:proofErr w:type="spellStart"/>
+      <w:r>
+        <w:rPr>
+          <w:b/>
+        </w:rPr>
+        <w:t>Lagha</w:t>
+      </w:r>
+      <w:proofErr w:type="spellEnd"/>
+      <w:r>
+        <w:rPr>
+          <w:b/>
+        </w:rPr>
+        <w:t> :</w:t>
       </w:r>
     </w:p>
     <w:p>
       <w:pPr>
         <w:jc w:val="both"/>
-      </w:pPr>
-      <w:r>
         <w:rPr>
           <w:b/>
         </w:rPr>
-        <w:t xml:space="preserve">Replanification : </w:t>
-      </w:r>
+      </w:pPr>
+      <w:proofErr w:type="spellStart"/>
       <w:r>
         <w:rPr>
           <w:b/>
         </w:rPr>
-        <w:t xml:space="preserve"> </w:t>
-      </w:r>
-      <w:r>
-        <w:t>Nous avons donc décider de reporter la finalisation de notre histoire au sprint suivant. La majeure partie de nos classes est terminée cependant, nous rencontrons encore quelques soucis techniques afin de faire fonctionner le tout ensemble.</w:t>
+        <w:t>Lankeu</w:t>
+      </w:r>
+      <w:proofErr w:type="spellEnd"/>
+      <w:r>
+        <w:rPr>
+          <w:b/>
+        </w:rPr>
+        <w:t> :</w:t>
       </w:r>
     </w:p>
     <w:p>
@@ -13711,97 +14014,7 @@
         <w:rPr>
           <w:b/>
         </w:rPr>
-        <w:t>Commentaire général :</w:t>
-      </w:r>
-      <w:r>
-        <w:rPr>
-          <w:b/>
-        </w:rPr>
-        <w:t xml:space="preserve"> </w:t>
-      </w:r>
-      <w:r>
-        <w:t>Nous avons malheureusement pris du retard, ceci en raison d’une grande charge de travail requise de l’ensemble des cours, mais également car nous n’avons pas suffisamment été bien organisé en tant que groupe.</w:t>
-      </w:r>
-    </w:p>
-    <w:p>
-      <w:pPr>
-        <w:jc w:val="both"/>
-      </w:pPr>
-      <w:r>
-        <w:rPr>
-          <w:b/>
-        </w:rPr>
-        <w:t>Autocritique :</w:t>
-      </w:r>
-      <w:r>
-        <w:rPr>
-          <w:b/>
-        </w:rPr>
-        <w:t xml:space="preserve"> </w:t>
-      </w:r>
-      <w:r>
-        <w:t>Bien que le retard ne soit pas encore conséquent, nous devons rapidement rattraper ce dernier afin d’éviter un effet boule de neige. Nous devons apprendre à mieux s’organiser en tant que groupe et mieux diviser le travail afin de ne pas se retrouver bloquer par deux implémentations différentes d’une même fonctionnalité.</w:t>
-      </w:r>
-    </w:p>
-    <w:p>
-      <w:pPr>
-        <w:pStyle w:val="Titre3"/>
-        <w:jc w:val="both"/>
-      </w:pPr>
-      <w:r>
-        <w:t>Bilan Personnels :</w:t>
-      </w:r>
-    </w:p>
-    <w:p>
-      <w:pPr>
-        <w:jc w:val="both"/>
-        <w:rPr>
-          <w:b/>
-        </w:rPr>
-      </w:pPr>
-      <w:r>
-        <w:rPr>
-          <w:b/>
-        </w:rPr>
-        <w:t>Mbassi :</w:t>
-      </w:r>
-    </w:p>
-    <w:p>
-      <w:pPr>
-        <w:jc w:val="both"/>
-        <w:rPr>
-          <w:b/>
-        </w:rPr>
-      </w:pPr>
-      <w:r>
-        <w:rPr>
-          <w:b/>
-        </w:rPr>
-        <w:t>Lagha :</w:t>
-      </w:r>
-    </w:p>
-    <w:p>
-      <w:pPr>
-        <w:jc w:val="both"/>
-        <w:rPr>
-          <w:b/>
-        </w:rPr>
-      </w:pPr>
-      <w:r>
-        <w:rPr>
-          <w:b/>
-        </w:rPr>
-        <w:t>Lankeu :</w:t>
-      </w:r>
-    </w:p>
-    <w:p>
-      <w:pPr>
-        <w:jc w:val="both"/>
-      </w:pPr>
-      <w:r>
-        <w:rPr>
-          <w:b/>
-        </w:rPr>
+        <w:lastRenderedPageBreak/>
         <w:t>Thomas :</w:t>
       </w:r>
       <w:r>
@@ -13958,6 +14171,7 @@
         <w:docPartUnique/>
       </w:docPartObj>
     </w:sdtPr>
+    <w:sdtEndPr/>
     <w:sdtContent>
       <w:p>
         <w:pPr>
@@ -13978,7 +14192,7 @@
             <w:noProof/>
             <w:lang w:val="fr-FR"/>
           </w:rPr>
-          <w:t>17</w:t>
+          <w:t>18</w:t>
         </w:r>
         <w:r>
           <w:fldChar w:fldCharType="end"/>
@@ -14080,28 +14294,73 @@
         <w:lang w:eastAsia="fr-CH"/>
       </w:rPr>
     </w:pPr>
-    <w:hyperlink r:id="rId1" w:history="1">
-      <w:r>
-        <w:rPr>
-          <w:lang w:eastAsia="fr-CH"/>
-        </w:rPr>
-        <w:t>Mbassi Nguema Fabrice Arno</w:t>
-      </w:r>
-    </w:hyperlink>
+    <w:r>
+      <w:fldChar w:fldCharType="begin"/>
+    </w:r>
+    <w:r>
+      <w:instrText xml:space="preserve"> HYPERLINK "https://gaps.heig-vd.ch/consultation/etudiant" </w:instrText>
+    </w:r>
+    <w:r>
+      <w:fldChar w:fldCharType="separate"/>
+    </w:r>
+    <w:proofErr w:type="spellStart"/>
+    <w:r>
+      <w:rPr>
+        <w:lang w:eastAsia="fr-CH"/>
+      </w:rPr>
+      <w:t>Mbassi</w:t>
+    </w:r>
+    <w:proofErr w:type="spellEnd"/>
+    <w:r>
+      <w:rPr>
+        <w:lang w:eastAsia="fr-CH"/>
+      </w:rPr>
+      <w:t xml:space="preserve"> </w:t>
+    </w:r>
+    <w:proofErr w:type="spellStart"/>
+    <w:r>
+      <w:rPr>
+        <w:lang w:eastAsia="fr-CH"/>
+      </w:rPr>
+      <w:t>Nguema</w:t>
+    </w:r>
+    <w:proofErr w:type="spellEnd"/>
+    <w:r>
+      <w:rPr>
+        <w:lang w:eastAsia="fr-CH"/>
+      </w:rPr>
+      <w:t xml:space="preserve"> Fabrice Arno</w:t>
+    </w:r>
+    <w:r>
+      <w:rPr>
+        <w:lang w:eastAsia="fr-CH"/>
+      </w:rPr>
+      <w:fldChar w:fldCharType="end"/>
+    </w:r>
     <w:r>
       <w:rPr>
         <w:lang w:eastAsia="fr-CH"/>
       </w:rPr>
       <w:t xml:space="preserve">, </w:t>
     </w:r>
-    <w:hyperlink r:id="rId2" w:history="1">
+    <w:hyperlink r:id="rId1" w:history="1">
+      <w:proofErr w:type="spellStart"/>
       <w:r>
         <w:rPr>
           <w:rStyle w:val="Lienhypertexte"/>
           <w:color w:val="auto"/>
           <w:u w:val="none"/>
         </w:rPr>
-        <w:t>Lagha Oussama</w:t>
+        <w:t>Lagha</w:t>
+      </w:r>
+      <w:proofErr w:type="spellEnd"/>
+      <w:r>
+        <w:rPr>
+          <w:rStyle w:val="Lienhypertexte"/>
+          <w:color w:val="auto"/>
+          <w:u w:val="none"/>
+        </w:rPr>
+        <w:t xml:space="preserve"> Oussama</w:t>
       </w:r>
     </w:hyperlink>
     <w:r>
@@ -14133,7 +14392,8 @@
         <w:lang w:val="en-US"/>
       </w:rPr>
     </w:pPr>
-    <w:hyperlink r:id="rId3" w:history="1">
+    <w:hyperlink r:id="rId2" w:history="1">
+      <w:proofErr w:type="spellStart"/>
       <w:r>
         <w:rPr>
           <w:rStyle w:val="Lienhypertexte"/>
@@ -14141,8 +14401,69 @@
           <w:u w:val="none"/>
           <w:lang w:val="en-US"/>
         </w:rPr>
-        <w:t>Lankeu Ngassam Cédric Jeulin</w:t>
-      </w:r>
+        <w:t>Lankeu</w:t>
+      </w:r>
+      <w:proofErr w:type="spellEnd"/>
+      <w:r>
+        <w:rPr>
+          <w:rStyle w:val="Lienhypertexte"/>
+          <w:color w:val="auto"/>
+          <w:u w:val="none"/>
+          <w:lang w:val="en-US"/>
+        </w:rPr>
+        <w:t xml:space="preserve"> </w:t>
+      </w:r>
+      <w:proofErr w:type="spellStart"/>
+      <w:r>
+        <w:rPr>
+          <w:rStyle w:val="Lienhypertexte"/>
+          <w:color w:val="auto"/>
+          <w:u w:val="none"/>
+          <w:lang w:val="en-US"/>
+        </w:rPr>
+        <w:t>Ngassam</w:t>
+      </w:r>
+      <w:proofErr w:type="spellEnd"/>
+      <w:r>
+        <w:rPr>
+          <w:rStyle w:val="Lienhypertexte"/>
+          <w:color w:val="auto"/>
+          <w:u w:val="none"/>
+          <w:lang w:val="en-US"/>
+        </w:rPr>
+        <w:t xml:space="preserve"> </w:t>
+      </w:r>
+      <w:proofErr w:type="spellStart"/>
+      <w:r>
+        <w:rPr>
+          <w:rStyle w:val="Lienhypertexte"/>
+          <w:color w:val="auto"/>
+          <w:u w:val="none"/>
+          <w:lang w:val="en-US"/>
+        </w:rPr>
+        <w:t>Cédric</w:t>
+      </w:r>
+      <w:proofErr w:type="spellEnd"/>
+      <w:r>
+        <w:rPr>
+          <w:rStyle w:val="Lienhypertexte"/>
+          <w:color w:val="auto"/>
+          <w:u w:val="none"/>
+          <w:lang w:val="en-US"/>
+        </w:rPr>
+        <w:t xml:space="preserve"> </w:t>
+      </w:r>
+      <w:proofErr w:type="spellStart"/>
+      <w:r>
+        <w:rPr>
+          <w:rStyle w:val="Lienhypertexte"/>
+          <w:color w:val="auto"/>
+          <w:u w:val="none"/>
+          <w:lang w:val="en-US"/>
+        </w:rPr>
+        <w:t>Jeulin</w:t>
+      </w:r>
+      <w:proofErr w:type="spellEnd"/>
     </w:hyperlink>
     <w:r>
       <w:rPr>
@@ -14183,7 +14504,7 @@
         <v:path o:extrusionok="f" gradientshapeok="t" o:connecttype="rect"/>
         <o:lock v:ext="edit" aspectratio="t"/>
       </v:shapetype>
-      <v:shape id="_x0000_i1038" type="#_x0000_t75" alt="Related image" style="width:63.6pt;height:63.6pt;visibility:visible;mso-wrap-style:square" o:bullet="t">
+      <v:shape id="_x0000_i1027" type="#_x0000_t75" alt="Related image" style="width:63.6pt;height:63.6pt;visibility:visible;mso-wrap-style:square" o:bullet="t">
         <v:imagedata r:id="rId1" o:title="Related image"/>
       </v:shape>
     </w:pict>
@@ -16957,7 +17278,7 @@
 </file>
 
 <file path=customXml/itemProps1.xml><?xml version="1.0" encoding="utf-8"?>
-<ds:datastoreItem xmlns:ds="http://schemas.openxmlformats.org/officeDocument/2006/customXml" ds:itemID="{D6675994-403A-4E57-87D7-B5A521AEFB65}">
+<ds:datastoreItem xmlns:ds="http://schemas.openxmlformats.org/officeDocument/2006/customXml" ds:itemID="{05A9B069-5A3D-43C4-886B-1FD53B053C6F}">
   <ds:schemaRefs>
     <ds:schemaRef ds:uri="http://schemas.openxmlformats.org/officeDocument/2006/bibliography"/>
   </ds:schemaRefs>

</xml_diff>

<commit_message>
mise à jour cahier  charge, create newUser(pas fini, il faut recuperer les info du newUser et envoyer au serveur pour validation), affichage des commades et edification, attribuer un action à chaque bouton <<reinit, back, quit
</commit_message>
<xml_diff>
--- a/Cahier des charges.docx
+++ b/Cahier des charges.docx
@@ -66,7 +66,7 @@
       <w:r>
         <w:rPr>
           <w:noProof/>
-          <w:lang w:eastAsia="fr-CH"/>
+          <w:lang w:val="fr-FR" w:eastAsia="fr-FR"/>
         </w:rPr>
         <w:drawing>
           <wp:inline distT="0" distB="0" distL="0" distR="0">
@@ -143,15 +143,36 @@
         <w:pStyle w:val="Titre4"/>
       </w:pPr>
       <w:r>
-        <w:t>Un cours donné par M. Lefrançois</w:t>
-      </w:r>
+        <w:t xml:space="preserve">Un cours donné par M. </w:t>
+      </w:r>
+      <w:proofErr w:type="spellStart"/>
+      <w:r>
+        <w:t>Lefrançois</w:t>
+      </w:r>
+      <w:proofErr w:type="spellEnd"/>
     </w:p>
     <w:p>
       <w:pPr>
         <w:pStyle w:val="Titre4"/>
       </w:pPr>
       <w:r>
-        <w:t>Un projet réalisé par MM. Mbassi, Lagha, Lankeu et Thomas</w:t>
+        <w:t xml:space="preserve">Un projet réalisé par MM. </w:t>
+      </w:r>
+      <w:proofErr w:type="spellStart"/>
+      <w:r>
+        <w:t>Mbassi</w:t>
+      </w:r>
+      <w:proofErr w:type="spellEnd"/>
+      <w:r>
+        <w:t xml:space="preserve">, </w:t>
+      </w:r>
+      <w:proofErr w:type="spellStart"/>
+      <w:r>
+        <w:t>Lagha</w:t>
+      </w:r>
+      <w:proofErr w:type="spellEnd"/>
+      <w:r>
+        <w:t>, Lankeu et Thomas</w:t>
       </w:r>
     </w:p>
     <w:p/>
@@ -2107,8 +2128,13 @@
         <w:jc w:val="both"/>
       </w:pPr>
       <w:bookmarkStart w:id="2" w:name="_Toc512593213"/>
-      <w:r>
-        <w:t>Gameplay :</w:t>
+      <w:proofErr w:type="spellStart"/>
+      <w:r>
+        <w:t>Gameplay</w:t>
+      </w:r>
+      <w:proofErr w:type="spellEnd"/>
+      <w:r>
+        <w:t> :</w:t>
       </w:r>
       <w:bookmarkEnd w:id="2"/>
     </w:p>
@@ -2432,7 +2458,15 @@
         <w:t>ables)</w:t>
       </w:r>
       <w:r>
-        <w:t>, sera limités par des borne</w:t>
+        <w:t xml:space="preserve">, sera </w:t>
+      </w:r>
+      <w:proofErr w:type="gramStart"/>
+      <w:r>
+        <w:t>limités</w:t>
+      </w:r>
+      <w:proofErr w:type="gramEnd"/>
+      <w:r>
+        <w:t xml:space="preserve"> par des borne</w:t>
       </w:r>
       <w:r>
         <w:t>s en fonction du type d’ennemi vaincu.</w:t>
@@ -2510,7 +2544,21 @@
         <w:rPr>
           <w:color w:val="4472C4" w:themeColor="accent1"/>
         </w:rPr>
-        <w:t>La première vague sera composée de 20 ennemis faibles. A chaque nouvelles vague, le nombre d’ennemis faibles augmentera de cinq. Toutes les cinq vagues viendra s’ajouter un ennemi de type fort supplémentaire.</w:t>
+        <w:t xml:space="preserve">La première vague sera composée de 20 ennemis faibles. A chaque </w:t>
+      </w:r>
+      <w:proofErr w:type="gramStart"/>
+      <w:r>
+        <w:rPr>
+          <w:color w:val="4472C4" w:themeColor="accent1"/>
+        </w:rPr>
+        <w:t>nouvelles</w:t>
+      </w:r>
+      <w:proofErr w:type="gramEnd"/>
+      <w:r>
+        <w:rPr>
+          <w:color w:val="4472C4" w:themeColor="accent1"/>
+        </w:rPr>
+        <w:t xml:space="preserve"> vague, le nombre d’ennemis faibles augmentera de cinq. Toutes les cinq vagues viendra s’ajouter un ennemi de type fort supplémentaire.</w:t>
       </w:r>
     </w:p>
     <w:p>
@@ -2536,7 +2584,15 @@
         <w:t>n</w:t>
       </w:r>
       <w:r>
-        <w:t xml:space="preserve"> terrain créer par nos soins. L</w:t>
+        <w:t xml:space="preserve"> terrain </w:t>
+      </w:r>
+      <w:proofErr w:type="gramStart"/>
+      <w:r>
+        <w:t>créer</w:t>
+      </w:r>
+      <w:proofErr w:type="gramEnd"/>
+      <w:r>
+        <w:t xml:space="preserve"> par nos soins. L</w:t>
       </w:r>
       <w:r>
         <w:t>a gestion de la vue se fera à la troisième personne</w:t>
@@ -2565,7 +2621,21 @@
         <w:rPr>
           <w:color w:val="4472C4" w:themeColor="accent1"/>
         </w:rPr>
-        <w:t xml:space="preserve">une bâtisse dans laquelle les joueurs pourront s’abriter. Celle-ci sera dans un premier temps verrouillée et les joueurs pourront, si ils le désirent, </w:t>
+        <w:t xml:space="preserve">une bâtisse dans laquelle les joueurs pourront s’abriter. Celle-ci sera dans un premier temps verrouillée et les joueurs pourront, </w:t>
+      </w:r>
+      <w:proofErr w:type="gramStart"/>
+      <w:r>
+        <w:rPr>
+          <w:color w:val="4472C4" w:themeColor="accent1"/>
+        </w:rPr>
+        <w:t>si ils</w:t>
+      </w:r>
+      <w:proofErr w:type="gramEnd"/>
+      <w:r>
+        <w:rPr>
+          <w:color w:val="4472C4" w:themeColor="accent1"/>
+        </w:rPr>
+        <w:t xml:space="preserve"> le désirent, </w:t>
       </w:r>
       <w:r>
         <w:rPr>
@@ -2750,8 +2820,13 @@
         <w:jc w:val="both"/>
       </w:pPr>
       <w:r>
-        <w:t>Les joueurs lanceront un fichier .exe</w:t>
-      </w:r>
+        <w:t>Les joueurs lanceront un fichier .</w:t>
+      </w:r>
+      <w:proofErr w:type="spellStart"/>
+      <w:r>
+        <w:t>exe</w:t>
+      </w:r>
+      <w:proofErr w:type="spellEnd"/>
       <w:r>
         <w:t xml:space="preserve">. Il devra alors s’authentifier à l’aide d’un nom d’utilisateur et d’un mot de passe. </w:t>
       </w:r>
@@ -2811,12 +2886,14 @@
       <w:r>
         <w:t xml:space="preserve"> </w:t>
       </w:r>
+      <w:proofErr w:type="spellStart"/>
       <w:r>
         <w:rPr>
           <w:i/>
         </w:rPr>
         <w:t>start</w:t>
       </w:r>
+      <w:proofErr w:type="spellEnd"/>
       <w:r>
         <w:t xml:space="preserve"> permettra de lancer la recherche de joueurs.</w:t>
       </w:r>
@@ -2850,11 +2927,16 @@
         </w:rPr>
         <w:t xml:space="preserve">. Si tous les joueurs présents ont décidé de lancer la partie, celle-ci débute. </w:t>
       </w:r>
+      <w:proofErr w:type="gramStart"/>
       <w:r>
         <w:t xml:space="preserve">Si </w:t>
       </w:r>
       <w:r>
-        <w:t>il y a quatre joueurs connectés, la partie commence</w:t>
+        <w:t>il</w:t>
+      </w:r>
+      <w:proofErr w:type="gramEnd"/>
+      <w:r>
+        <w:t xml:space="preserve"> y a quatre joueurs connectés, la partie commence</w:t>
       </w:r>
       <w:r>
         <w:t xml:space="preserve"> automatiquement</w:t>
@@ -2945,9 +3027,14 @@
         <w:jc w:val="both"/>
       </w:pPr>
       <w:bookmarkStart w:id="13" w:name="_Toc512593223"/>
+      <w:proofErr w:type="gramStart"/>
       <w:r>
         <w:lastRenderedPageBreak/>
-        <w:t>Commandes :</w:t>
+        <w:t>Commandes</w:t>
+      </w:r>
+      <w:proofErr w:type="gramEnd"/>
+      <w:r>
+        <w:t> :</w:t>
       </w:r>
       <w:bookmarkEnd w:id="13"/>
     </w:p>
@@ -2985,12 +3072,14 @@
       <w:r>
         <w:t xml:space="preserve"> Les déplacements se font avec les touches </w:t>
       </w:r>
+      <w:proofErr w:type="gramStart"/>
       <w:r>
         <w:rPr>
           <w:i/>
         </w:rPr>
         <w:t>a</w:t>
       </w:r>
+      <w:proofErr w:type="gramEnd"/>
       <w:r>
         <w:t xml:space="preserve">, </w:t>
       </w:r>
@@ -3383,8 +3472,13 @@
         <w:t>L’interface graphique sera implémentée à l’aide d</w:t>
       </w:r>
       <w:r>
-        <w:t>e la librairie LibGDX</w:t>
-      </w:r>
+        <w:t xml:space="preserve">e la librairie </w:t>
+      </w:r>
+      <w:proofErr w:type="spellStart"/>
+      <w:r>
+        <w:t>LibGDX</w:t>
+      </w:r>
+      <w:proofErr w:type="spellEnd"/>
       <w:r>
         <w:t>. La vue sera du dessus et le terrain ne</w:t>
       </w:r>
@@ -3565,8 +3659,13 @@
           <w:numId w:val="12"/>
         </w:numPr>
       </w:pPr>
-      <w:r>
-        <w:t>Si il se fait toucher par un ennemi (gestion de sa vie)</w:t>
+      <w:proofErr w:type="gramStart"/>
+      <w:r>
+        <w:t>Si il</w:t>
+      </w:r>
+      <w:proofErr w:type="gramEnd"/>
+      <w:r>
+        <w:t xml:space="preserve"> se fait toucher par un ennemi (gestion de sa vie)</w:t>
       </w:r>
     </w:p>
     <w:p>
@@ -3876,11 +3975,21 @@
         <w:t>s</w:t>
       </w:r>
       <w:r>
-        <w:t xml:space="preserve"> xml</w:t>
-      </w:r>
-      <w:r>
-        <w:t xml:space="preserve"> et JSon</w:t>
-      </w:r>
+        <w:t xml:space="preserve"> </w:t>
+      </w:r>
+      <w:proofErr w:type="spellStart"/>
+      <w:r>
+        <w:t>xml</w:t>
+      </w:r>
+      <w:proofErr w:type="spellEnd"/>
+      <w:r>
+        <w:t xml:space="preserve"> et </w:t>
+      </w:r>
+      <w:proofErr w:type="spellStart"/>
+      <w:r>
+        <w:t>JSon</w:t>
+      </w:r>
+      <w:proofErr w:type="spellEnd"/>
       <w:r>
         <w:t xml:space="preserve"> permettant de </w:t>
       </w:r>
@@ -4025,8 +4134,13 @@
         <w:pStyle w:val="Titre1"/>
       </w:pPr>
       <w:bookmarkStart w:id="22" w:name="_Toc512593232"/>
-      <w:r>
-        <w:t>Mock-up :</w:t>
+      <w:proofErr w:type="spellStart"/>
+      <w:r>
+        <w:t>Mock</w:t>
+      </w:r>
+      <w:proofErr w:type="spellEnd"/>
+      <w:r>
+        <w:t>-up :</w:t>
       </w:r>
       <w:bookmarkEnd w:id="22"/>
     </w:p>
@@ -4047,7 +4161,7 @@
       <w:r>
         <w:rPr>
           <w:noProof/>
-          <w:lang w:eastAsia="fr-CH"/>
+          <w:lang w:val="fr-FR" w:eastAsia="fr-FR"/>
         </w:rPr>
         <mc:AlternateContent>
           <mc:Choice Requires="wps">
@@ -4157,7 +4271,7 @@
               </wp:anchor>
             </w:drawing>
           </mc:Choice>
-          <mc:Fallback xmlns:w16se="http://schemas.microsoft.com/office/word/2015/wordml/symex" xmlns:w16cid="http://schemas.microsoft.com/office/word/2016/wordml/cid" xmlns:am3d="http://schemas.microsoft.com/office/drawing/2017/model3d" xmlns:aink="http://schemas.microsoft.com/office/drawing/2016/ink" xmlns:cx8="http://schemas.microsoft.com/office/drawing/2016/5/14/chartex" xmlns:cx7="http://schemas.microsoft.com/office/drawing/2016/5/13/chartex" xmlns:cx6="http://schemas.microsoft.com/office/drawing/2016/5/12/chartex" xmlns:cx5="http://schemas.microsoft.com/office/drawing/2016/5/11/chartex" xmlns:cx4="http://schemas.microsoft.com/office/drawing/2016/5/10/chartex" xmlns:cx3="http://schemas.microsoft.com/office/drawing/2016/5/9/chartex" xmlns:cx2="http://schemas.microsoft.com/office/drawing/2015/10/21/chartex" xmlns:cx1="http://schemas.microsoft.com/office/drawing/2015/9/8/chartex" xmlns:cx="http://schemas.microsoft.com/office/drawing/2014/chartex">
+          <mc:Fallback>
             <w:pict>
               <v:shapetype id="_x0000_t202" coordsize="21600,21600" o:spt="202" path="m,l,21600r21600,l21600,xe">
                 <v:stroke joinstyle="miter"/>
@@ -4222,7 +4336,7 @@
       <w:r>
         <w:rPr>
           <w:noProof/>
-          <w:lang w:eastAsia="fr-CH"/>
+          <w:lang w:val="fr-FR" w:eastAsia="fr-FR"/>
         </w:rPr>
         <mc:AlternateContent>
           <mc:Choice Requires="wps">
@@ -4271,8 +4385,13 @@
                       <wps:txbx>
                         <w:txbxContent>
                           <w:p>
+                            <w:proofErr w:type="spellStart"/>
                             <w:r>
-                              <w:t>Password :</w:t>
+                              <w:t>Password</w:t>
+                            </w:r>
+                            <w:proofErr w:type="spellEnd"/>
+                            <w:r>
+                              <w:t> :</w:t>
                             </w:r>
                           </w:p>
                         </w:txbxContent>
@@ -4292,7 +4411,7 @@
               </wp:anchor>
             </w:drawing>
           </mc:Choice>
-          <mc:Fallback xmlns:w16se="http://schemas.microsoft.com/office/word/2015/wordml/symex" xmlns:w16cid="http://schemas.microsoft.com/office/word/2016/wordml/cid" xmlns:am3d="http://schemas.microsoft.com/office/drawing/2017/model3d" xmlns:aink="http://schemas.microsoft.com/office/drawing/2016/ink" xmlns:cx8="http://schemas.microsoft.com/office/drawing/2016/5/14/chartex" xmlns:cx7="http://schemas.microsoft.com/office/drawing/2016/5/13/chartex" xmlns:cx6="http://schemas.microsoft.com/office/drawing/2016/5/12/chartex" xmlns:cx5="http://schemas.microsoft.com/office/drawing/2016/5/11/chartex" xmlns:cx4="http://schemas.microsoft.com/office/drawing/2016/5/10/chartex" xmlns:cx3="http://schemas.microsoft.com/office/drawing/2016/5/9/chartex" xmlns:cx2="http://schemas.microsoft.com/office/drawing/2015/10/21/chartex" xmlns:cx1="http://schemas.microsoft.com/office/drawing/2015/9/8/chartex" xmlns:cx="http://schemas.microsoft.com/office/drawing/2014/chartex">
+          <mc:Fallback>
             <w:pict>
               <v:shape w14:anchorId="769B5838" id="_x0000_s1027" type="#_x0000_t202" style="position:absolute;margin-left:0;margin-top:129.05pt;width:185.9pt;height:23.15pt;z-index:251663360;visibility:visible;mso-wrap-style:square;mso-width-percent:400;mso-height-percent:0;mso-wrap-distance-left:9pt;mso-wrap-distance-top:3.6pt;mso-wrap-distance-right:9pt;mso-wrap-distance-bottom:3.6pt;mso-position-horizontal:center;mso-position-horizontal-relative:margin;mso-position-vertical:absolute;mso-position-vertical-relative:text;mso-width-percent:400;mso-height-percent:0;mso-width-relative:margin;mso-height-relative:margin;v-text-anchor:top" o:gfxdata="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" fillcolor="#a5a5a5 [3206]">
                 <v:textbox>
@@ -4318,7 +4437,7 @@
       <w:r>
         <w:rPr>
           <w:noProof/>
-          <w:lang w:eastAsia="fr-CH"/>
+          <w:lang w:val="fr-FR" w:eastAsia="fr-FR"/>
         </w:rPr>
         <mc:AlternateContent>
           <mc:Choice Requires="wps">
@@ -4367,13 +4486,23 @@
                       <wps:txbx>
                         <w:txbxContent>
                           <w:p>
+                            <w:proofErr w:type="spellStart"/>
                             <w:r>
-                              <w:t>Username :</w:t>
+                              <w:t>Username</w:t>
+                            </w:r>
+                            <w:proofErr w:type="spellEnd"/>
+                            <w:r>
+                              <w:t> :</w:t>
                             </w:r>
                           </w:p>
                           <w:p>
+                            <w:proofErr w:type="spellStart"/>
                             <w:r>
-                              <w:t>Password :</w:t>
+                              <w:t>Password</w:t>
+                            </w:r>
+                            <w:proofErr w:type="spellEnd"/>
+                            <w:r>
+                              <w:t> :</w:t>
                             </w:r>
                           </w:p>
                         </w:txbxContent>
@@ -4393,7 +4522,7 @@
               </wp:anchor>
             </w:drawing>
           </mc:Choice>
-          <mc:Fallback xmlns:w16se="http://schemas.microsoft.com/office/word/2015/wordml/symex" xmlns:w16cid="http://schemas.microsoft.com/office/word/2016/wordml/cid" xmlns:am3d="http://schemas.microsoft.com/office/drawing/2017/model3d" xmlns:aink="http://schemas.microsoft.com/office/drawing/2016/ink" xmlns:cx8="http://schemas.microsoft.com/office/drawing/2016/5/14/chartex" xmlns:cx7="http://schemas.microsoft.com/office/drawing/2016/5/13/chartex" xmlns:cx6="http://schemas.microsoft.com/office/drawing/2016/5/12/chartex" xmlns:cx5="http://schemas.microsoft.com/office/drawing/2016/5/11/chartex" xmlns:cx4="http://schemas.microsoft.com/office/drawing/2016/5/10/chartex" xmlns:cx3="http://schemas.microsoft.com/office/drawing/2016/5/9/chartex" xmlns:cx2="http://schemas.microsoft.com/office/drawing/2015/10/21/chartex" xmlns:cx1="http://schemas.microsoft.com/office/drawing/2015/9/8/chartex" xmlns:cx="http://schemas.microsoft.com/office/drawing/2014/chartex">
+          <mc:Fallback>
             <w:pict>
               <v:shape w14:anchorId="769B5838" id="_x0000_s1028" type="#_x0000_t202" style="position:absolute;margin-left:0;margin-top:99.9pt;width:185.9pt;height:23.15pt;z-index:251661312;visibility:visible;mso-wrap-style:square;mso-width-percent:400;mso-height-percent:0;mso-wrap-distance-left:9pt;mso-wrap-distance-top:3.6pt;mso-wrap-distance-right:9pt;mso-wrap-distance-bottom:3.6pt;mso-position-horizontal:center;mso-position-horizontal-relative:margin;mso-position-vertical:absolute;mso-position-vertical-relative:text;mso-width-percent:400;mso-height-percent:0;mso-width-relative:margin;mso-height-relative:margin;v-text-anchor:top" o:gfxdata="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" fillcolor="#a5a5a5 [3206]">
                 <v:textbox>
@@ -4429,7 +4558,7 @@
       <w:r>
         <w:rPr>
           <w:noProof/>
-          <w:lang w:eastAsia="fr-CH"/>
+          <w:lang w:val="fr-FR" w:eastAsia="fr-FR"/>
         </w:rPr>
         <w:drawing>
           <wp:inline distT="0" distB="0" distL="0" distR="0">
@@ -4501,18 +4630,18 @@
       <w:pPr>
         <w:pStyle w:val="Titre3"/>
       </w:pPr>
-      <w:bookmarkStart w:id="28" w:name="_Toc512593235"/>
+      <w:bookmarkStart w:id="32" w:name="_Toc512593235"/>
       <w:r>
         <w:lastRenderedPageBreak/>
         <w:t>Menu principal :</w:t>
       </w:r>
-      <w:bookmarkEnd w:id="28"/>
+      <w:bookmarkEnd w:id="32"/>
     </w:p>
     <w:p>
       <w:r>
         <w:rPr>
           <w:noProof/>
-          <w:lang w:eastAsia="fr-CH"/>
+          <w:lang w:val="fr-FR" w:eastAsia="fr-FR"/>
         </w:rPr>
         <mc:AlternateContent>
           <mc:Choice Requires="wps">
@@ -4585,7 +4714,7 @@
               </wp:anchor>
             </w:drawing>
           </mc:Choice>
-          <mc:Fallback xmlns:w16se="http://schemas.microsoft.com/office/word/2015/wordml/symex" xmlns:w16cid="http://schemas.microsoft.com/office/word/2016/wordml/cid" xmlns:am3d="http://schemas.microsoft.com/office/drawing/2017/model3d" xmlns:aink="http://schemas.microsoft.com/office/drawing/2016/ink" xmlns:cx8="http://schemas.microsoft.com/office/drawing/2016/5/14/chartex" xmlns:cx7="http://schemas.microsoft.com/office/drawing/2016/5/13/chartex" xmlns:cx6="http://schemas.microsoft.com/office/drawing/2016/5/12/chartex" xmlns:cx5="http://schemas.microsoft.com/office/drawing/2016/5/11/chartex" xmlns:cx4="http://schemas.microsoft.com/office/drawing/2016/5/10/chartex" xmlns:cx3="http://schemas.microsoft.com/office/drawing/2016/5/9/chartex" xmlns:cx2="http://schemas.microsoft.com/office/drawing/2015/10/21/chartex" xmlns:cx1="http://schemas.microsoft.com/office/drawing/2015/9/8/chartex" xmlns:cx="http://schemas.microsoft.com/office/drawing/2014/chartex">
+          <mc:Fallback>
             <w:pict>
               <v:shape w14:anchorId="3D1AA914" id="_x0000_s1029" type="#_x0000_t202" style="position:absolute;margin-left:187.1pt;margin-top:122.4pt;width:77.95pt;height:21.45pt;z-index:251667456;visibility:visible;mso-wrap-style:square;mso-width-percent:0;mso-height-percent:0;mso-wrap-distance-left:9pt;mso-wrap-distance-top:3.6pt;mso-wrap-distance-right:9pt;mso-wrap-distance-bottom:3.6pt;mso-position-horizontal:absolute;mso-position-horizontal-relative:margin;mso-position-vertical:absolute;mso-position-vertical-relative:text;mso-width-percent:0;mso-height-percent:0;mso-width-relative:margin;mso-height-relative:margin;v-text-anchor:top" o:gfxdata="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" fillcolor="#a5a5a5 [3206]">
                 <v:textbox>
@@ -4609,7 +4738,7 @@
       <w:r>
         <w:rPr>
           <w:noProof/>
-          <w:lang w:eastAsia="fr-CH"/>
+          <w:lang w:val="fr-FR" w:eastAsia="fr-FR"/>
         </w:rPr>
         <mc:AlternateContent>
           <mc:Choice Requires="wps">
@@ -4682,7 +4811,7 @@
               </wp:anchor>
             </w:drawing>
           </mc:Choice>
-          <mc:Fallback xmlns:w16se="http://schemas.microsoft.com/office/word/2015/wordml/symex" xmlns:w16cid="http://schemas.microsoft.com/office/word/2016/wordml/cid" xmlns:am3d="http://schemas.microsoft.com/office/drawing/2017/model3d" xmlns:aink="http://schemas.microsoft.com/office/drawing/2016/ink" xmlns:cx8="http://schemas.microsoft.com/office/drawing/2016/5/14/chartex" xmlns:cx7="http://schemas.microsoft.com/office/drawing/2016/5/13/chartex" xmlns:cx6="http://schemas.microsoft.com/office/drawing/2016/5/12/chartex" xmlns:cx5="http://schemas.microsoft.com/office/drawing/2016/5/11/chartex" xmlns:cx4="http://schemas.microsoft.com/office/drawing/2016/5/10/chartex" xmlns:cx3="http://schemas.microsoft.com/office/drawing/2016/5/9/chartex" xmlns:cx2="http://schemas.microsoft.com/office/drawing/2015/10/21/chartex" xmlns:cx1="http://schemas.microsoft.com/office/drawing/2015/9/8/chartex" xmlns:cx="http://schemas.microsoft.com/office/drawing/2014/chartex">
+          <mc:Fallback>
             <w:pict>
               <v:shape w14:anchorId="0626E5F0" id="_x0000_s1030" type="#_x0000_t202" style="position:absolute;margin-left:187.95pt;margin-top:157.55pt;width:77.15pt;height:21.45pt;z-index:251669504;visibility:visible;mso-wrap-style:square;mso-width-percent:0;mso-height-percent:0;mso-wrap-distance-left:9pt;mso-wrap-distance-top:3.6pt;mso-wrap-distance-right:9pt;mso-wrap-distance-bottom:3.6pt;mso-position-horizontal:absolute;mso-position-horizontal-relative:margin;mso-position-vertical:absolute;mso-position-vertical-relative:text;mso-width-percent:0;mso-height-percent:0;mso-width-relative:margin;mso-height-relative:margin;v-text-anchor:top" o:gfxdata="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" fillcolor="#a5a5a5 [3206]">
                 <v:textbox>
@@ -4706,7 +4835,7 @@
       <w:r>
         <w:rPr>
           <w:noProof/>
-          <w:lang w:eastAsia="fr-CH"/>
+          <w:lang w:val="fr-FR" w:eastAsia="fr-FR"/>
         </w:rPr>
         <mc:AlternateContent>
           <mc:Choice Requires="wps">
@@ -4779,7 +4908,7 @@
               </wp:anchor>
             </w:drawing>
           </mc:Choice>
-          <mc:Fallback xmlns:w16se="http://schemas.microsoft.com/office/word/2015/wordml/symex" xmlns:w16cid="http://schemas.microsoft.com/office/word/2016/wordml/cid" xmlns:am3d="http://schemas.microsoft.com/office/drawing/2017/model3d" xmlns:aink="http://schemas.microsoft.com/office/drawing/2016/ink" xmlns:cx8="http://schemas.microsoft.com/office/drawing/2016/5/14/chartex" xmlns:cx7="http://schemas.microsoft.com/office/drawing/2016/5/13/chartex" xmlns:cx6="http://schemas.microsoft.com/office/drawing/2016/5/12/chartex" xmlns:cx5="http://schemas.microsoft.com/office/drawing/2016/5/11/chartex" xmlns:cx4="http://schemas.microsoft.com/office/drawing/2016/5/10/chartex" xmlns:cx3="http://schemas.microsoft.com/office/drawing/2016/5/9/chartex" xmlns:cx2="http://schemas.microsoft.com/office/drawing/2015/10/21/chartex" xmlns:cx1="http://schemas.microsoft.com/office/drawing/2015/9/8/chartex" xmlns:cx="http://schemas.microsoft.com/office/drawing/2014/chartex">
+          <mc:Fallback>
             <w:pict>
               <v:shape w14:anchorId="7E742A31" id="_x0000_s1031" type="#_x0000_t202" style="position:absolute;margin-left:0;margin-top:190.1pt;width:77.95pt;height:21.45pt;z-index:251671552;visibility:visible;mso-wrap-style:square;mso-width-percent:0;mso-height-percent:0;mso-wrap-distance-left:9pt;mso-wrap-distance-top:3.6pt;mso-wrap-distance-right:9pt;mso-wrap-distance-bottom:3.6pt;mso-position-horizontal:center;mso-position-horizontal-relative:margin;mso-position-vertical:absolute;mso-position-vertical-relative:text;mso-width-percent:0;mso-height-percent:0;mso-width-relative:margin;mso-height-relative:margin;v-text-anchor:top" o:gfxdata="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" fillcolor="#a5a5a5 [3206]">
                 <v:textbox>
@@ -4803,7 +4932,7 @@
       <w:r>
         <w:rPr>
           <w:noProof/>
-          <w:lang w:eastAsia="fr-CH"/>
+          <w:lang w:val="fr-FR" w:eastAsia="fr-FR"/>
         </w:rPr>
         <mc:AlternateContent>
           <mc:Choice Requires="wps">
@@ -4870,10 +4999,10 @@
                                 </w14:textOutline>
                               </w:rPr>
                             </w:pPr>
-                            <w:bookmarkStart w:id="29" w:name="_Toc511650127"/>
-                            <w:bookmarkStart w:id="30" w:name="_Toc511650510"/>
-                            <w:bookmarkStart w:id="31" w:name="_Toc511765243"/>
-                            <w:bookmarkStart w:id="32" w:name="_Toc512593236"/>
+                            <w:bookmarkStart w:id="33" w:name="_Toc511650127"/>
+                            <w:bookmarkStart w:id="34" w:name="_Toc511650510"/>
+                            <w:bookmarkStart w:id="35" w:name="_Toc511765243"/>
+                            <w:bookmarkStart w:id="36" w:name="_Toc512593236"/>
                             <w:r>
                               <w:rPr>
                                 <w:color w:val="000000" w:themeColor="text1"/>
@@ -4891,10 +5020,10 @@
                               </w:rPr>
                               <w:t>Zombi Invasion</w:t>
                             </w:r>
-                            <w:bookmarkEnd w:id="29"/>
-                            <w:bookmarkEnd w:id="30"/>
-                            <w:bookmarkEnd w:id="31"/>
-                            <w:bookmarkEnd w:id="32"/>
+                            <w:bookmarkEnd w:id="33"/>
+                            <w:bookmarkEnd w:id="34"/>
+                            <w:bookmarkEnd w:id="35"/>
+                            <w:bookmarkEnd w:id="36"/>
                           </w:p>
                         </w:txbxContent>
                       </wps:txbx>
@@ -4913,7 +5042,7 @@
               </wp:anchor>
             </w:drawing>
           </mc:Choice>
-          <mc:Fallback xmlns:w16se="http://schemas.microsoft.com/office/word/2015/wordml/symex" xmlns:w16cid="http://schemas.microsoft.com/office/word/2016/wordml/cid" xmlns:am3d="http://schemas.microsoft.com/office/drawing/2017/model3d" xmlns:aink="http://schemas.microsoft.com/office/drawing/2016/ink" xmlns:cx8="http://schemas.microsoft.com/office/drawing/2016/5/14/chartex" xmlns:cx7="http://schemas.microsoft.com/office/drawing/2016/5/13/chartex" xmlns:cx6="http://schemas.microsoft.com/office/drawing/2016/5/12/chartex" xmlns:cx5="http://schemas.microsoft.com/office/drawing/2016/5/11/chartex" xmlns:cx4="http://schemas.microsoft.com/office/drawing/2016/5/10/chartex" xmlns:cx3="http://schemas.microsoft.com/office/drawing/2016/5/9/chartex" xmlns:cx2="http://schemas.microsoft.com/office/drawing/2015/10/21/chartex" xmlns:cx1="http://schemas.microsoft.com/office/drawing/2015/9/8/chartex" xmlns:cx="http://schemas.microsoft.com/office/drawing/2014/chartex">
+          <mc:Fallback>
             <w:pict>
               <v:shape w14:anchorId="3E34EF9F" id="_x0000_s1032" type="#_x0000_t202" style="position:absolute;margin-left:0;margin-top:22.15pt;width:230.55pt;height:48pt;z-index:251665408;visibility:visible;mso-wrap-style:square;mso-width-percent:0;mso-height-percent:0;mso-wrap-distance-left:9pt;mso-wrap-distance-top:3.6pt;mso-wrap-distance-right:9pt;mso-wrap-distance-bottom:3.6pt;mso-position-horizontal:center;mso-position-horizontal-relative:margin;mso-position-vertical:absolute;mso-position-vertical-relative:text;mso-width-percent:0;mso-height-percent:0;mso-width-relative:margin;mso-height-relative:margin;v-text-anchor:top" o:gfxdata="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" fillcolor="#a5a5a5 [3206]">
                 <v:textbox>
@@ -4974,7 +5103,7 @@
       <w:r>
         <w:rPr>
           <w:noProof/>
-          <w:lang w:eastAsia="fr-CH"/>
+          <w:lang w:val="fr-FR" w:eastAsia="fr-FR"/>
         </w:rPr>
         <w:drawing>
           <wp:inline distT="0" distB="0" distL="0" distR="0" wp14:anchorId="59DB08A5" wp14:editId="42E77509">
@@ -5032,17 +5161,25 @@
       <w:pPr>
         <w:pStyle w:val="Titre3"/>
       </w:pPr>
-      <w:bookmarkStart w:id="33" w:name="_Toc512593237"/>
-      <w:r>
-        <w:t>Recherche de joueurs (start) :</w:t>
-      </w:r>
-      <w:bookmarkEnd w:id="33"/>
+      <w:bookmarkStart w:id="41" w:name="_Toc512593237"/>
+      <w:r>
+        <w:t>Recherche de joueurs (</w:t>
+      </w:r>
+      <w:proofErr w:type="spellStart"/>
+      <w:r>
+        <w:t>start</w:t>
+      </w:r>
+      <w:proofErr w:type="spellEnd"/>
+      <w:r>
+        <w:t>) :</w:t>
+      </w:r>
+      <w:bookmarkEnd w:id="41"/>
     </w:p>
     <w:p>
       <w:r>
         <w:rPr>
           <w:noProof/>
-          <w:lang w:eastAsia="fr-CH"/>
+          <w:lang w:val="fr-FR" w:eastAsia="fr-FR"/>
         </w:rPr>
         <mc:AlternateContent>
           <mc:Choice Requires="wps">
@@ -5112,7 +5249,7 @@
               </wp:anchor>
             </w:drawing>
           </mc:Choice>
-          <mc:Fallback xmlns:w16se="http://schemas.microsoft.com/office/word/2015/wordml/symex" xmlns:w16cid="http://schemas.microsoft.com/office/word/2016/wordml/cid" xmlns:am3d="http://schemas.microsoft.com/office/drawing/2017/model3d" xmlns:aink="http://schemas.microsoft.com/office/drawing/2016/ink" xmlns:cx8="http://schemas.microsoft.com/office/drawing/2016/5/14/chartex" xmlns:cx7="http://schemas.microsoft.com/office/drawing/2016/5/13/chartex" xmlns:cx6="http://schemas.microsoft.com/office/drawing/2016/5/12/chartex" xmlns:cx5="http://schemas.microsoft.com/office/drawing/2016/5/11/chartex" xmlns:cx4="http://schemas.microsoft.com/office/drawing/2016/5/10/chartex" xmlns:cx3="http://schemas.microsoft.com/office/drawing/2016/5/9/chartex" xmlns:cx2="http://schemas.microsoft.com/office/drawing/2015/10/21/chartex" xmlns:cx1="http://schemas.microsoft.com/office/drawing/2015/9/8/chartex" xmlns:cx="http://schemas.microsoft.com/office/drawing/2014/chartex">
+          <mc:Fallback>
             <w:pict>
               <v:shape w14:anchorId="033F3A95" id="_x0000_s1033" type="#_x0000_t202" style="position:absolute;margin-left:14pt;margin-top:222.15pt;width:49.7pt;height:20.55pt;z-index:251681792;visibility:visible;mso-wrap-style:square;mso-width-percent:0;mso-height-percent:0;mso-wrap-distance-left:9pt;mso-wrap-distance-top:3.6pt;mso-wrap-distance-right:9pt;mso-wrap-distance-bottom:3.6pt;mso-position-horizontal:absolute;mso-position-horizontal-relative:margin;mso-position-vertical:absolute;mso-position-vertical-relative:text;mso-width-percent:0;mso-height-percent:0;mso-width-relative:margin;mso-height-relative:margin;v-text-anchor:top" o:gfxdata="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" fillcolor="#a5a5a5 [3206]">
                 <v:textbox>
@@ -5133,7 +5270,7 @@
       <w:r>
         <w:rPr>
           <w:noProof/>
-          <w:lang w:eastAsia="fr-CH"/>
+          <w:lang w:val="fr-FR" w:eastAsia="fr-FR"/>
         </w:rPr>
         <mc:AlternateContent>
           <mc:Choice Requires="wps">
@@ -5206,7 +5343,7 @@
               </wp:anchor>
             </w:drawing>
           </mc:Choice>
-          <mc:Fallback xmlns:w16se="http://schemas.microsoft.com/office/word/2015/wordml/symex" xmlns:w16cid="http://schemas.microsoft.com/office/word/2016/wordml/cid" xmlns:am3d="http://schemas.microsoft.com/office/drawing/2017/model3d" xmlns:aink="http://schemas.microsoft.com/office/drawing/2016/ink" xmlns:cx8="http://schemas.microsoft.com/office/drawing/2016/5/14/chartex" xmlns:cx7="http://schemas.microsoft.com/office/drawing/2016/5/13/chartex" xmlns:cx6="http://schemas.microsoft.com/office/drawing/2016/5/12/chartex" xmlns:cx5="http://schemas.microsoft.com/office/drawing/2016/5/11/chartex" xmlns:cx4="http://schemas.microsoft.com/office/drawing/2016/5/10/chartex" xmlns:cx3="http://schemas.microsoft.com/office/drawing/2016/5/9/chartex" xmlns:cx2="http://schemas.microsoft.com/office/drawing/2015/10/21/chartex" xmlns:cx1="http://schemas.microsoft.com/office/drawing/2015/9/8/chartex" xmlns:cx="http://schemas.microsoft.com/office/drawing/2014/chartex">
+          <mc:Fallback>
             <w:pict>
               <v:shape w14:anchorId="69C3EF13" id="_x0000_s1034" type="#_x0000_t202" style="position:absolute;margin-left:0;margin-top:156.15pt;width:130.3pt;height:22.2pt;z-index:251708416;visibility:visible;mso-wrap-style:square;mso-width-percent:0;mso-height-percent:0;mso-wrap-distance-left:9pt;mso-wrap-distance-top:3.6pt;mso-wrap-distance-right:9pt;mso-wrap-distance-bottom:3.6pt;mso-position-horizontal:center;mso-position-horizontal-relative:margin;mso-position-vertical:absolute;mso-position-vertical-relative:text;mso-width-percent:0;mso-height-percent:0;mso-width-relative:margin;mso-height-relative:margin;v-text-anchor:top" o:gfxdata="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" fillcolor="#a5a5a5 [3206]">
                 <v:textbox>
@@ -5230,7 +5367,7 @@
       <w:r>
         <w:rPr>
           <w:noProof/>
-          <w:lang w:eastAsia="fr-CH"/>
+          <w:lang w:val="fr-FR" w:eastAsia="fr-FR"/>
         </w:rPr>
         <mc:AlternateContent>
           <mc:Choice Requires="wps">
@@ -5300,7 +5437,7 @@
               </wp:anchor>
             </w:drawing>
           </mc:Choice>
-          <mc:Fallback xmlns:w16se="http://schemas.microsoft.com/office/word/2015/wordml/symex" xmlns:w16cid="http://schemas.microsoft.com/office/word/2016/wordml/cid" xmlns:am3d="http://schemas.microsoft.com/office/drawing/2017/model3d" xmlns:aink="http://schemas.microsoft.com/office/drawing/2016/ink" xmlns:cx8="http://schemas.microsoft.com/office/drawing/2016/5/14/chartex" xmlns:cx7="http://schemas.microsoft.com/office/drawing/2016/5/13/chartex" xmlns:cx6="http://schemas.microsoft.com/office/drawing/2016/5/12/chartex" xmlns:cx5="http://schemas.microsoft.com/office/drawing/2016/5/11/chartex" xmlns:cx4="http://schemas.microsoft.com/office/drawing/2016/5/10/chartex" xmlns:cx3="http://schemas.microsoft.com/office/drawing/2016/5/9/chartex" xmlns:cx2="http://schemas.microsoft.com/office/drawing/2015/10/21/chartex" xmlns:cx1="http://schemas.microsoft.com/office/drawing/2015/9/8/chartex" xmlns:cx="http://schemas.microsoft.com/office/drawing/2014/chartex">
+          <mc:Fallback>
             <w:pict>
               <v:shape w14:anchorId="625D8572" id="_x0000_s1035" type="#_x0000_t202" style="position:absolute;margin-left:0;margin-top:121pt;width:130.3pt;height:22.2pt;z-index:251706368;visibility:visible;mso-wrap-style:square;mso-width-percent:0;mso-height-percent:0;mso-wrap-distance-left:9pt;mso-wrap-distance-top:3.6pt;mso-wrap-distance-right:9pt;mso-wrap-distance-bottom:3.6pt;mso-position-horizontal:center;mso-position-horizontal-relative:margin;mso-position-vertical:absolute;mso-position-vertical-relative:text;mso-width-percent:0;mso-height-percent:0;mso-width-relative:margin;mso-height-relative:margin;v-text-anchor:top" o:gfxdata="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" fillcolor="#a5a5a5 [3206]">
                 <v:textbox>
@@ -5321,7 +5458,7 @@
       <w:r>
         <w:rPr>
           <w:noProof/>
-          <w:lang w:eastAsia="fr-CH"/>
+          <w:lang w:val="fr-FR" w:eastAsia="fr-FR"/>
         </w:rPr>
         <mc:AlternateContent>
           <mc:Choice Requires="wps">
@@ -5391,7 +5528,7 @@
               </wp:anchor>
             </w:drawing>
           </mc:Choice>
-          <mc:Fallback xmlns:w16se="http://schemas.microsoft.com/office/word/2015/wordml/symex" xmlns:w16cid="http://schemas.microsoft.com/office/word/2016/wordml/cid" xmlns:am3d="http://schemas.microsoft.com/office/drawing/2017/model3d" xmlns:aink="http://schemas.microsoft.com/office/drawing/2016/ink" xmlns:cx8="http://schemas.microsoft.com/office/drawing/2016/5/14/chartex" xmlns:cx7="http://schemas.microsoft.com/office/drawing/2016/5/13/chartex" xmlns:cx6="http://schemas.microsoft.com/office/drawing/2016/5/12/chartex" xmlns:cx5="http://schemas.microsoft.com/office/drawing/2016/5/11/chartex" xmlns:cx4="http://schemas.microsoft.com/office/drawing/2016/5/10/chartex" xmlns:cx3="http://schemas.microsoft.com/office/drawing/2016/5/9/chartex" xmlns:cx2="http://schemas.microsoft.com/office/drawing/2015/10/21/chartex" xmlns:cx1="http://schemas.microsoft.com/office/drawing/2015/9/8/chartex" xmlns:cx="http://schemas.microsoft.com/office/drawing/2014/chartex">
+          <mc:Fallback>
             <w:pict>
               <v:shape w14:anchorId="50D9E218" id="_x0000_s1036" type="#_x0000_t202" style="position:absolute;margin-left:0;margin-top:87.6pt;width:93.45pt;height:21.4pt;z-index:251704320;visibility:visible;mso-wrap-style:square;mso-width-percent:0;mso-height-percent:0;mso-wrap-distance-left:9pt;mso-wrap-distance-top:3.6pt;mso-wrap-distance-right:9pt;mso-wrap-distance-bottom:3.6pt;mso-position-horizontal:center;mso-position-horizontal-relative:margin;mso-position-vertical:absolute;mso-position-vertical-relative:text;mso-width-percent:0;mso-height-percent:0;mso-width-relative:margin;mso-height-relative:margin;v-text-anchor:top" o:gfxdata="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" fillcolor="#a5a5a5 [3206]">
                 <v:textbox>
@@ -5412,7 +5549,7 @@
       <w:r>
         <w:rPr>
           <w:noProof/>
-          <w:lang w:eastAsia="fr-CH"/>
+          <w:lang w:val="fr-FR" w:eastAsia="fr-FR"/>
         </w:rPr>
         <mc:AlternateContent>
           <mc:Choice Requires="wps">
@@ -5467,8 +5604,13 @@
                           </w:p>
                           <w:p/>
                           <w:p>
+                            <w:proofErr w:type="spellStart"/>
                             <w:r>
-                              <w:t>Password :</w:t>
+                              <w:t>Password</w:t>
+                            </w:r>
+                            <w:proofErr w:type="spellEnd"/>
+                            <w:r>
+                              <w:t> :</w:t>
                             </w:r>
                           </w:p>
                         </w:txbxContent>
@@ -5488,7 +5630,7 @@
               </wp:anchor>
             </w:drawing>
           </mc:Choice>
-          <mc:Fallback xmlns:w16se="http://schemas.microsoft.com/office/word/2015/wordml/symex" xmlns:w16cid="http://schemas.microsoft.com/office/word/2016/wordml/cid" xmlns:am3d="http://schemas.microsoft.com/office/drawing/2017/model3d" xmlns:aink="http://schemas.microsoft.com/office/drawing/2016/ink" xmlns:cx8="http://schemas.microsoft.com/office/drawing/2016/5/14/chartex" xmlns:cx7="http://schemas.microsoft.com/office/drawing/2016/5/13/chartex" xmlns:cx6="http://schemas.microsoft.com/office/drawing/2016/5/12/chartex" xmlns:cx5="http://schemas.microsoft.com/office/drawing/2016/5/11/chartex" xmlns:cx4="http://schemas.microsoft.com/office/drawing/2016/5/10/chartex" xmlns:cx3="http://schemas.microsoft.com/office/drawing/2016/5/9/chartex" xmlns:cx2="http://schemas.microsoft.com/office/drawing/2015/10/21/chartex" xmlns:cx1="http://schemas.microsoft.com/office/drawing/2015/9/8/chartex" xmlns:cx="http://schemas.microsoft.com/office/drawing/2014/chartex">
+          <mc:Fallback>
             <w:pict>
               <v:shape w14:anchorId="1DCE7291" id="_x0000_s1037" type="#_x0000_t202" style="position:absolute;margin-left:257.8pt;margin-top:218.7pt;width:185.9pt;height:23.15pt;z-index:251675648;visibility:visible;mso-wrap-style:square;mso-width-percent:400;mso-height-percent:0;mso-wrap-distance-left:9pt;mso-wrap-distance-top:3.6pt;mso-wrap-distance-right:9pt;mso-wrap-distance-bottom:3.6pt;mso-position-horizontal:absolute;mso-position-horizontal-relative:margin;mso-position-vertical:absolute;mso-position-vertical-relative:text;mso-width-percent:400;mso-height-percent:0;mso-width-relative:margin;mso-height-relative:margin;v-text-anchor:top" o:gfxdata="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" fillcolor="#a5a5a5 [3206]">
                 <v:textbox>
@@ -5520,7 +5662,7 @@
       <w:r>
         <w:rPr>
           <w:noProof/>
-          <w:lang w:eastAsia="fr-CH"/>
+          <w:lang w:val="fr-FR" w:eastAsia="fr-FR"/>
         </w:rPr>
         <mc:AlternateContent>
           <mc:Choice Requires="wps">
@@ -5587,10 +5729,10 @@
                                 </w14:textOutline>
                               </w:rPr>
                             </w:pPr>
-                            <w:bookmarkStart w:id="34" w:name="_Toc511650128"/>
-                            <w:bookmarkStart w:id="35" w:name="_Toc511650511"/>
-                            <w:bookmarkStart w:id="36" w:name="_Toc511765245"/>
-                            <w:bookmarkStart w:id="37" w:name="_Toc512593238"/>
+                            <w:bookmarkStart w:id="42" w:name="_Toc511650128"/>
+                            <w:bookmarkStart w:id="43" w:name="_Toc511650511"/>
+                            <w:bookmarkStart w:id="44" w:name="_Toc511765245"/>
+                            <w:bookmarkStart w:id="45" w:name="_Toc512593238"/>
                             <w:r>
                               <w:rPr>
                                 <w:color w:val="000000" w:themeColor="text1"/>
@@ -5608,10 +5750,10 @@
                               </w:rPr>
                               <w:t>Zombi Invasion</w:t>
                             </w:r>
-                            <w:bookmarkEnd w:id="34"/>
-                            <w:bookmarkEnd w:id="35"/>
-                            <w:bookmarkEnd w:id="36"/>
-                            <w:bookmarkEnd w:id="37"/>
+                            <w:bookmarkEnd w:id="42"/>
+                            <w:bookmarkEnd w:id="43"/>
+                            <w:bookmarkEnd w:id="44"/>
+                            <w:bookmarkEnd w:id="45"/>
                           </w:p>
                         </w:txbxContent>
                       </wps:txbx>
@@ -5630,7 +5772,7 @@
               </wp:anchor>
             </w:drawing>
           </mc:Choice>
-          <mc:Fallback xmlns:w16se="http://schemas.microsoft.com/office/word/2015/wordml/symex" xmlns:w16cid="http://schemas.microsoft.com/office/word/2016/wordml/cid" xmlns:am3d="http://schemas.microsoft.com/office/drawing/2017/model3d" xmlns:aink="http://schemas.microsoft.com/office/drawing/2016/ink" xmlns:cx8="http://schemas.microsoft.com/office/drawing/2016/5/14/chartex" xmlns:cx7="http://schemas.microsoft.com/office/drawing/2016/5/13/chartex" xmlns:cx6="http://schemas.microsoft.com/office/drawing/2016/5/12/chartex" xmlns:cx5="http://schemas.microsoft.com/office/drawing/2016/5/11/chartex" xmlns:cx4="http://schemas.microsoft.com/office/drawing/2016/5/10/chartex" xmlns:cx3="http://schemas.microsoft.com/office/drawing/2016/5/9/chartex" xmlns:cx2="http://schemas.microsoft.com/office/drawing/2015/10/21/chartex" xmlns:cx1="http://schemas.microsoft.com/office/drawing/2015/9/8/chartex" xmlns:cx="http://schemas.microsoft.com/office/drawing/2014/chartex">
+          <mc:Fallback>
             <w:pict>
               <v:shape w14:anchorId="3B60EF95" id="_x0000_s1038" type="#_x0000_t202" style="position:absolute;margin-left:0;margin-top:23.3pt;width:230.55pt;height:48pt;z-index:251673600;visibility:visible;mso-wrap-style:square;mso-width-percent:0;mso-height-percent:0;mso-wrap-distance-left:9pt;mso-wrap-distance-top:3.6pt;mso-wrap-distance-right:9pt;mso-wrap-distance-bottom:3.6pt;mso-position-horizontal:center;mso-position-horizontal-relative:margin;mso-position-vertical:absolute;mso-position-vertical-relative:text;mso-width-percent:0;mso-height-percent:0;mso-width-relative:margin;mso-height-relative:margin;v-text-anchor:top" o:gfxdata="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" fillcolor="#a5a5a5 [3206]">
                 <v:textbox>
@@ -5691,7 +5833,7 @@
       <w:r>
         <w:rPr>
           <w:noProof/>
-          <w:lang w:eastAsia="fr-CH"/>
+          <w:lang w:val="fr-FR" w:eastAsia="fr-FR"/>
         </w:rPr>
         <w:drawing>
           <wp:inline distT="0" distB="0" distL="0" distR="0" wp14:anchorId="59DB08A5" wp14:editId="42E77509">
@@ -5747,7 +5889,7 @@
       <w:pPr>
         <w:pStyle w:val="Titre3"/>
       </w:pPr>
-      <w:bookmarkStart w:id="38" w:name="_Toc512593239"/>
+      <w:bookmarkStart w:id="50" w:name="_Toc512593239"/>
       <w:r>
         <w:lastRenderedPageBreak/>
         <w:t>Consulter les commandes (joueur)</w:t>
@@ -5758,13 +5900,13 @@
       <w:r>
         <w:t>:</w:t>
       </w:r>
-      <w:bookmarkEnd w:id="38"/>
+      <w:bookmarkEnd w:id="50"/>
     </w:p>
     <w:p>
       <w:r>
         <w:rPr>
           <w:noProof/>
-          <w:lang w:eastAsia="fr-CH"/>
+          <w:lang w:val="fr-FR" w:eastAsia="fr-FR"/>
         </w:rPr>
         <mc:AlternateContent>
           <mc:Choice Requires="wps">
@@ -5834,7 +5976,7 @@
               </wp:anchor>
             </w:drawing>
           </mc:Choice>
-          <mc:Fallback xmlns:w16se="http://schemas.microsoft.com/office/word/2015/wordml/symex" xmlns:w16cid="http://schemas.microsoft.com/office/word/2016/wordml/cid" xmlns:am3d="http://schemas.microsoft.com/office/drawing/2017/model3d" xmlns:aink="http://schemas.microsoft.com/office/drawing/2016/ink" xmlns:cx8="http://schemas.microsoft.com/office/drawing/2016/5/14/chartex" xmlns:cx7="http://schemas.microsoft.com/office/drawing/2016/5/13/chartex" xmlns:cx6="http://schemas.microsoft.com/office/drawing/2016/5/12/chartex" xmlns:cx5="http://schemas.microsoft.com/office/drawing/2016/5/11/chartex" xmlns:cx4="http://schemas.microsoft.com/office/drawing/2016/5/10/chartex" xmlns:cx3="http://schemas.microsoft.com/office/drawing/2016/5/9/chartex" xmlns:cx2="http://schemas.microsoft.com/office/drawing/2015/10/21/chartex" xmlns:cx1="http://schemas.microsoft.com/office/drawing/2015/9/8/chartex" xmlns:cx="http://schemas.microsoft.com/office/drawing/2014/chartex">
+          <mc:Fallback>
             <w:pict>
               <v:shape w14:anchorId="01B846CA" id="_x0000_s1039" type="#_x0000_t202" style="position:absolute;margin-left:15.7pt;margin-top:218.65pt;width:48pt;height:20.55pt;z-index:251702272;visibility:visible;mso-wrap-style:square;mso-width-percent:0;mso-height-percent:0;mso-wrap-distance-left:9pt;mso-wrap-distance-top:3.6pt;mso-wrap-distance-right:9pt;mso-wrap-distance-bottom:3.6pt;mso-position-horizontal:absolute;mso-position-horizontal-relative:margin;mso-position-vertical:absolute;mso-position-vertical-relative:text;mso-width-percent:0;mso-height-percent:0;mso-width-relative:margin;mso-height-relative:margin;v-text-anchor:top" o:gfxdata="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" fillcolor="#a5a5a5 [3206]">
                 <v:textbox>
@@ -5855,7 +5997,7 @@
       <w:r>
         <w:rPr>
           <w:noProof/>
-          <w:lang w:eastAsia="fr-CH"/>
+          <w:lang w:val="fr-FR" w:eastAsia="fr-FR"/>
         </w:rPr>
         <mc:AlternateContent>
           <mc:Choice Requires="wps">
@@ -5928,7 +6070,7 @@
               </wp:anchor>
             </w:drawing>
           </mc:Choice>
-          <mc:Fallback xmlns:w16se="http://schemas.microsoft.com/office/word/2015/wordml/symex" xmlns:w16cid="http://schemas.microsoft.com/office/word/2016/wordml/cid" xmlns:am3d="http://schemas.microsoft.com/office/drawing/2017/model3d" xmlns:aink="http://schemas.microsoft.com/office/drawing/2016/ink" xmlns:cx8="http://schemas.microsoft.com/office/drawing/2016/5/14/chartex" xmlns:cx7="http://schemas.microsoft.com/office/drawing/2016/5/13/chartex" xmlns:cx6="http://schemas.microsoft.com/office/drawing/2016/5/12/chartex" xmlns:cx5="http://schemas.microsoft.com/office/drawing/2016/5/11/chartex" xmlns:cx4="http://schemas.microsoft.com/office/drawing/2016/5/10/chartex" xmlns:cx3="http://schemas.microsoft.com/office/drawing/2016/5/9/chartex" xmlns:cx2="http://schemas.microsoft.com/office/drawing/2015/10/21/chartex" xmlns:cx1="http://schemas.microsoft.com/office/drawing/2015/9/8/chartex" xmlns:cx="http://schemas.microsoft.com/office/drawing/2014/chartex">
+          <mc:Fallback>
             <w:pict>
               <v:shape w14:anchorId="5BCD2666" id="_x0000_s1040" type="#_x0000_t202" style="position:absolute;margin-left:0;margin-top:163.8pt;width:130.3pt;height:22.2pt;z-index:251700224;visibility:visible;mso-wrap-style:square;mso-width-percent:0;mso-height-percent:0;mso-wrap-distance-left:9pt;mso-wrap-distance-top:3.6pt;mso-wrap-distance-right:9pt;mso-wrap-distance-bottom:3.6pt;mso-position-horizontal:center;mso-position-horizontal-relative:margin;mso-position-vertical:absolute;mso-position-vertical-relative:text;mso-width-percent:0;mso-height-percent:0;mso-width-relative:margin;mso-height-relative:margin;v-text-anchor:top" o:gfxdata="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" fillcolor="#a5a5a5 [3206]">
                 <v:textbox>
@@ -5952,7 +6094,7 @@
       <w:r>
         <w:rPr>
           <w:noProof/>
-          <w:lang w:eastAsia="fr-CH"/>
+          <w:lang w:val="fr-FR" w:eastAsia="fr-FR"/>
         </w:rPr>
         <mc:AlternateContent>
           <mc:Choice Requires="wps">
@@ -6022,7 +6164,7 @@
               </wp:anchor>
             </w:drawing>
           </mc:Choice>
-          <mc:Fallback xmlns:w16se="http://schemas.microsoft.com/office/word/2015/wordml/symex" xmlns:w16cid="http://schemas.microsoft.com/office/word/2016/wordml/cid" xmlns:am3d="http://schemas.microsoft.com/office/drawing/2017/model3d" xmlns:aink="http://schemas.microsoft.com/office/drawing/2016/ink" xmlns:cx8="http://schemas.microsoft.com/office/drawing/2016/5/14/chartex" xmlns:cx7="http://schemas.microsoft.com/office/drawing/2016/5/13/chartex" xmlns:cx6="http://schemas.microsoft.com/office/drawing/2016/5/12/chartex" xmlns:cx5="http://schemas.microsoft.com/office/drawing/2016/5/11/chartex" xmlns:cx4="http://schemas.microsoft.com/office/drawing/2016/5/10/chartex" xmlns:cx3="http://schemas.microsoft.com/office/drawing/2016/5/9/chartex" xmlns:cx2="http://schemas.microsoft.com/office/drawing/2015/10/21/chartex" xmlns:cx1="http://schemas.microsoft.com/office/drawing/2015/9/8/chartex" xmlns:cx="http://schemas.microsoft.com/office/drawing/2014/chartex">
+          <mc:Fallback>
             <w:pict>
               <v:shape w14:anchorId="078B066B" id="_x0000_s1041" type="#_x0000_t202" style="position:absolute;margin-left:0;margin-top:132.1pt;width:130.3pt;height:22.2pt;z-index:251698176;visibility:visible;mso-wrap-style:square;mso-width-percent:0;mso-height-percent:0;mso-wrap-distance-left:9pt;mso-wrap-distance-top:3.6pt;mso-wrap-distance-right:9pt;mso-wrap-distance-bottom:3.6pt;mso-position-horizontal:center;mso-position-horizontal-relative:margin;mso-position-vertical:absolute;mso-position-vertical-relative:text;mso-width-percent:0;mso-height-percent:0;mso-width-relative:margin;mso-height-relative:margin;v-text-anchor:top" o:gfxdata="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" fillcolor="#a5a5a5 [3206]">
                 <v:textbox>
@@ -6043,7 +6185,7 @@
       <w:r>
         <w:rPr>
           <w:noProof/>
-          <w:lang w:eastAsia="fr-CH"/>
+          <w:lang w:val="fr-FR" w:eastAsia="fr-FR"/>
         </w:rPr>
         <mc:AlternateContent>
           <mc:Choice Requires="wps">
@@ -6113,7 +6255,7 @@
               </wp:anchor>
             </w:drawing>
           </mc:Choice>
-          <mc:Fallback xmlns:w16se="http://schemas.microsoft.com/office/word/2015/wordml/symex" xmlns:w16cid="http://schemas.microsoft.com/office/word/2016/wordml/cid" xmlns:am3d="http://schemas.microsoft.com/office/drawing/2017/model3d" xmlns:aink="http://schemas.microsoft.com/office/drawing/2016/ink" xmlns:cx8="http://schemas.microsoft.com/office/drawing/2016/5/14/chartex" xmlns:cx7="http://schemas.microsoft.com/office/drawing/2016/5/13/chartex" xmlns:cx6="http://schemas.microsoft.com/office/drawing/2016/5/12/chartex" xmlns:cx5="http://schemas.microsoft.com/office/drawing/2016/5/11/chartex" xmlns:cx4="http://schemas.microsoft.com/office/drawing/2016/5/10/chartex" xmlns:cx3="http://schemas.microsoft.com/office/drawing/2016/5/9/chartex" xmlns:cx2="http://schemas.microsoft.com/office/drawing/2015/10/21/chartex" xmlns:cx1="http://schemas.microsoft.com/office/drawing/2015/9/8/chartex" xmlns:cx="http://schemas.microsoft.com/office/drawing/2014/chartex">
+          <mc:Fallback>
             <w:pict>
               <v:shape w14:anchorId="7C44DCCB" id="_x0000_s1042" type="#_x0000_t202" style="position:absolute;margin-left:0;margin-top:98.65pt;width:93.45pt;height:21.4pt;z-index:251696128;visibility:visible;mso-wrap-style:square;mso-width-percent:0;mso-height-percent:0;mso-wrap-distance-left:9pt;mso-wrap-distance-top:3.6pt;mso-wrap-distance-right:9pt;mso-wrap-distance-bottom:3.6pt;mso-position-horizontal:center;mso-position-horizontal-relative:margin;mso-position-vertical:absolute;mso-position-vertical-relative:text;mso-width-percent:0;mso-height-percent:0;mso-width-relative:margin;mso-height-relative:margin;v-text-anchor:top" o:gfxdata="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" fillcolor="#a5a5a5 [3206]">
                 <v:textbox>
@@ -6134,7 +6276,7 @@
       <w:r>
         <w:rPr>
           <w:noProof/>
-          <w:lang w:eastAsia="fr-CH"/>
+          <w:lang w:val="fr-FR" w:eastAsia="fr-FR"/>
         </w:rPr>
         <mc:AlternateContent>
           <mc:Choice Requires="wps">
@@ -6201,10 +6343,10 @@
                                 </w14:textOutline>
                               </w:rPr>
                             </w:pPr>
-                            <w:bookmarkStart w:id="39" w:name="_Toc511650129"/>
-                            <w:bookmarkStart w:id="40" w:name="_Toc511650512"/>
-                            <w:bookmarkStart w:id="41" w:name="_Toc511765247"/>
-                            <w:bookmarkStart w:id="42" w:name="_Toc512593240"/>
+                            <w:bookmarkStart w:id="51" w:name="_Toc511650129"/>
+                            <w:bookmarkStart w:id="52" w:name="_Toc511650512"/>
+                            <w:bookmarkStart w:id="53" w:name="_Toc511765247"/>
+                            <w:bookmarkStart w:id="54" w:name="_Toc512593240"/>
                             <w:r>
                               <w:rPr>
                                 <w:color w:val="000000" w:themeColor="text1"/>
@@ -6222,10 +6364,10 @@
                               </w:rPr>
                               <w:t>Zombi Invasion</w:t>
                             </w:r>
-                            <w:bookmarkEnd w:id="39"/>
-                            <w:bookmarkEnd w:id="40"/>
-                            <w:bookmarkEnd w:id="41"/>
-                            <w:bookmarkEnd w:id="42"/>
+                            <w:bookmarkEnd w:id="51"/>
+                            <w:bookmarkEnd w:id="52"/>
+                            <w:bookmarkEnd w:id="53"/>
+                            <w:bookmarkEnd w:id="54"/>
                           </w:p>
                         </w:txbxContent>
                       </wps:txbx>
@@ -6244,7 +6386,7 @@
               </wp:anchor>
             </w:drawing>
           </mc:Choice>
-          <mc:Fallback xmlns:w16se="http://schemas.microsoft.com/office/word/2015/wordml/symex" xmlns:w16cid="http://schemas.microsoft.com/office/word/2016/wordml/cid" xmlns:am3d="http://schemas.microsoft.com/office/drawing/2017/model3d" xmlns:aink="http://schemas.microsoft.com/office/drawing/2016/ink" xmlns:cx8="http://schemas.microsoft.com/office/drawing/2016/5/14/chartex" xmlns:cx7="http://schemas.microsoft.com/office/drawing/2016/5/13/chartex" xmlns:cx6="http://schemas.microsoft.com/office/drawing/2016/5/12/chartex" xmlns:cx5="http://schemas.microsoft.com/office/drawing/2016/5/11/chartex" xmlns:cx4="http://schemas.microsoft.com/office/drawing/2016/5/10/chartex" xmlns:cx3="http://schemas.microsoft.com/office/drawing/2016/5/9/chartex" xmlns:cx2="http://schemas.microsoft.com/office/drawing/2015/10/21/chartex" xmlns:cx1="http://schemas.microsoft.com/office/drawing/2015/9/8/chartex" xmlns:cx="http://schemas.microsoft.com/office/drawing/2014/chartex">
+          <mc:Fallback>
             <w:pict>
               <v:shape w14:anchorId="3D8DC61C" id="_x0000_s1043" type="#_x0000_t202" style="position:absolute;margin-left:0;margin-top:22.4pt;width:230.55pt;height:48pt;z-index:251694080;visibility:visible;mso-wrap-style:square;mso-width-percent:0;mso-height-percent:0;mso-wrap-distance-left:9pt;mso-wrap-distance-top:3.6pt;mso-wrap-distance-right:9pt;mso-wrap-distance-bottom:3.6pt;mso-position-horizontal:center;mso-position-horizontal-relative:margin;mso-position-vertical:absolute;mso-position-vertical-relative:text;mso-width-percent:0;mso-height-percent:0;mso-width-relative:margin;mso-height-relative:margin;v-text-anchor:top" o:gfxdata="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" fillcolor="#a5a5a5 [3206]">
                 <v:textbox>
@@ -6305,7 +6447,7 @@
       <w:r>
         <w:rPr>
           <w:noProof/>
-          <w:lang w:eastAsia="fr-CH"/>
+          <w:lang w:val="fr-FR" w:eastAsia="fr-FR"/>
         </w:rPr>
         <w:drawing>
           <wp:inline distT="0" distB="0" distL="0" distR="0" wp14:anchorId="5B4A230A" wp14:editId="462F1EB5">
@@ -6363,17 +6505,17 @@
       <w:pPr>
         <w:pStyle w:val="Titre3"/>
       </w:pPr>
-      <w:bookmarkStart w:id="43" w:name="_Toc512593241"/>
+      <w:bookmarkStart w:id="59" w:name="_Toc512593241"/>
       <w:r>
         <w:t>Modifier les commandes (admin) :</w:t>
       </w:r>
-      <w:bookmarkEnd w:id="43"/>
+      <w:bookmarkEnd w:id="59"/>
     </w:p>
     <w:p>
       <w:r>
         <w:rPr>
           <w:noProof/>
-          <w:lang w:eastAsia="fr-CH"/>
+          <w:lang w:val="fr-FR" w:eastAsia="fr-FR"/>
         </w:rPr>
         <mc:AlternateContent>
           <mc:Choice Requires="wps">
@@ -6446,7 +6588,7 @@
               </wp:anchor>
             </w:drawing>
           </mc:Choice>
-          <mc:Fallback xmlns:w16se="http://schemas.microsoft.com/office/word/2015/wordml/symex" xmlns:w16cid="http://schemas.microsoft.com/office/word/2016/wordml/cid" xmlns:am3d="http://schemas.microsoft.com/office/drawing/2017/model3d" xmlns:aink="http://schemas.microsoft.com/office/drawing/2016/ink" xmlns:cx8="http://schemas.microsoft.com/office/drawing/2016/5/14/chartex" xmlns:cx7="http://schemas.microsoft.com/office/drawing/2016/5/13/chartex" xmlns:cx6="http://schemas.microsoft.com/office/drawing/2016/5/12/chartex" xmlns:cx5="http://schemas.microsoft.com/office/drawing/2016/5/11/chartex" xmlns:cx4="http://schemas.microsoft.com/office/drawing/2016/5/10/chartex" xmlns:cx3="http://schemas.microsoft.com/office/drawing/2016/5/9/chartex" xmlns:cx2="http://schemas.microsoft.com/office/drawing/2015/10/21/chartex" xmlns:cx1="http://schemas.microsoft.com/office/drawing/2015/9/8/chartex" xmlns:cx="http://schemas.microsoft.com/office/drawing/2014/chartex">
+          <mc:Fallback>
             <w:pict>
               <v:shape w14:anchorId="7602BA78" id="_x0000_s1044" type="#_x0000_t202" style="position:absolute;margin-left:163.95pt;margin-top:166.35pt;width:130.3pt;height:22.2pt;z-index:251692032;visibility:visible;mso-wrap-style:square;mso-width-percent:0;mso-height-percent:0;mso-wrap-distance-left:9pt;mso-wrap-distance-top:3.6pt;mso-wrap-distance-right:9pt;mso-wrap-distance-bottom:3.6pt;mso-position-horizontal:absolute;mso-position-horizontal-relative:margin;mso-position-vertical:absolute;mso-position-vertical-relative:text;mso-width-percent:0;mso-height-percent:0;mso-width-relative:margin;mso-height-relative:margin;v-text-anchor:top" o:gfxdata="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" fillcolor="#a5a5a5 [3206]">
                 <v:textbox>
@@ -6470,7 +6612,7 @@
       <w:r>
         <w:rPr>
           <w:noProof/>
-          <w:lang w:eastAsia="fr-CH"/>
+          <w:lang w:val="fr-FR" w:eastAsia="fr-FR"/>
         </w:rPr>
         <mc:AlternateContent>
           <mc:Choice Requires="wps">
@@ -6540,7 +6682,7 @@
               </wp:anchor>
             </w:drawing>
           </mc:Choice>
-          <mc:Fallback xmlns:w16se="http://schemas.microsoft.com/office/word/2015/wordml/symex" xmlns:w16cid="http://schemas.microsoft.com/office/word/2016/wordml/cid" xmlns:am3d="http://schemas.microsoft.com/office/drawing/2017/model3d" xmlns:aink="http://schemas.microsoft.com/office/drawing/2016/ink" xmlns:cx8="http://schemas.microsoft.com/office/drawing/2016/5/14/chartex" xmlns:cx7="http://schemas.microsoft.com/office/drawing/2016/5/13/chartex" xmlns:cx6="http://schemas.microsoft.com/office/drawing/2016/5/12/chartex" xmlns:cx5="http://schemas.microsoft.com/office/drawing/2016/5/11/chartex" xmlns:cx4="http://schemas.microsoft.com/office/drawing/2016/5/10/chartex" xmlns:cx3="http://schemas.microsoft.com/office/drawing/2016/5/9/chartex" xmlns:cx2="http://schemas.microsoft.com/office/drawing/2015/10/21/chartex" xmlns:cx1="http://schemas.microsoft.com/office/drawing/2015/9/8/chartex" xmlns:cx="http://schemas.microsoft.com/office/drawing/2014/chartex">
+          <mc:Fallback>
             <w:pict>
               <v:shape w14:anchorId="2D112F48" id="_x0000_s1045" type="#_x0000_t202" style="position:absolute;margin-left:0;margin-top:131.2pt;width:130.3pt;height:22.2pt;z-index:251689984;visibility:visible;mso-wrap-style:square;mso-width-percent:0;mso-height-percent:0;mso-wrap-distance-left:9pt;mso-wrap-distance-top:3.6pt;mso-wrap-distance-right:9pt;mso-wrap-distance-bottom:3.6pt;mso-position-horizontal:center;mso-position-horizontal-relative:margin;mso-position-vertical:absolute;mso-position-vertical-relative:text;mso-width-percent:0;mso-height-percent:0;mso-width-relative:margin;mso-height-relative:margin;v-text-anchor:top" o:gfxdata="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" fillcolor="#a5a5a5 [3206]">
                 <v:textbox>
@@ -6561,7 +6703,7 @@
       <w:r>
         <w:rPr>
           <w:noProof/>
-          <w:lang w:eastAsia="fr-CH"/>
+          <w:lang w:val="fr-FR" w:eastAsia="fr-FR"/>
         </w:rPr>
         <mc:AlternateContent>
           <mc:Choice Requires="wps">
@@ -6631,7 +6773,7 @@
               </wp:anchor>
             </w:drawing>
           </mc:Choice>
-          <mc:Fallback xmlns:w16se="http://schemas.microsoft.com/office/word/2015/wordml/symex" xmlns:w16cid="http://schemas.microsoft.com/office/word/2016/wordml/cid" xmlns:am3d="http://schemas.microsoft.com/office/drawing/2017/model3d" xmlns:aink="http://schemas.microsoft.com/office/drawing/2016/ink" xmlns:cx8="http://schemas.microsoft.com/office/drawing/2016/5/14/chartex" xmlns:cx7="http://schemas.microsoft.com/office/drawing/2016/5/13/chartex" xmlns:cx6="http://schemas.microsoft.com/office/drawing/2016/5/12/chartex" xmlns:cx5="http://schemas.microsoft.com/office/drawing/2016/5/11/chartex" xmlns:cx4="http://schemas.microsoft.com/office/drawing/2016/5/10/chartex" xmlns:cx3="http://schemas.microsoft.com/office/drawing/2016/5/9/chartex" xmlns:cx2="http://schemas.microsoft.com/office/drawing/2015/10/21/chartex" xmlns:cx1="http://schemas.microsoft.com/office/drawing/2015/9/8/chartex" xmlns:cx="http://schemas.microsoft.com/office/drawing/2014/chartex">
+          <mc:Fallback>
             <w:pict>
               <v:shape w14:anchorId="033F3A95" id="_x0000_s1046" type="#_x0000_t202" style="position:absolute;margin-left:0;margin-top:97.8pt;width:93.45pt;height:21.4pt;z-index:251679744;visibility:visible;mso-wrap-style:square;mso-width-percent:0;mso-height-percent:0;mso-wrap-distance-left:9pt;mso-wrap-distance-top:3.6pt;mso-wrap-distance-right:9pt;mso-wrap-distance-bottom:3.6pt;mso-position-horizontal:center;mso-position-horizontal-relative:margin;mso-position-vertical:absolute;mso-position-vertical-relative:text;mso-width-percent:0;mso-height-percent:0;mso-width-relative:margin;mso-height-relative:margin;v-text-anchor:top" o:gfxdata="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" fillcolor="#a5a5a5 [3206]">
                 <v:textbox>
@@ -6652,7 +6794,7 @@
       <w:r>
         <w:rPr>
           <w:noProof/>
-          <w:lang w:eastAsia="fr-CH"/>
+          <w:lang w:val="fr-FR" w:eastAsia="fr-FR"/>
         </w:rPr>
         <mc:AlternateContent>
           <mc:Choice Requires="wps">
@@ -6722,7 +6864,7 @@
               </wp:anchor>
             </w:drawing>
           </mc:Choice>
-          <mc:Fallback xmlns:w16se="http://schemas.microsoft.com/office/word/2015/wordml/symex" xmlns:w16cid="http://schemas.microsoft.com/office/word/2016/wordml/cid" xmlns:am3d="http://schemas.microsoft.com/office/drawing/2017/model3d" xmlns:aink="http://schemas.microsoft.com/office/drawing/2016/ink" xmlns:cx8="http://schemas.microsoft.com/office/drawing/2016/5/14/chartex" xmlns:cx7="http://schemas.microsoft.com/office/drawing/2016/5/13/chartex" xmlns:cx6="http://schemas.microsoft.com/office/drawing/2016/5/12/chartex" xmlns:cx5="http://schemas.microsoft.com/office/drawing/2016/5/11/chartex" xmlns:cx4="http://schemas.microsoft.com/office/drawing/2016/5/10/chartex" xmlns:cx3="http://schemas.microsoft.com/office/drawing/2016/5/9/chartex" xmlns:cx2="http://schemas.microsoft.com/office/drawing/2015/10/21/chartex" xmlns:cx1="http://schemas.microsoft.com/office/drawing/2015/9/8/chartex" xmlns:cx="http://schemas.microsoft.com/office/drawing/2014/chartex">
+          <mc:Fallback>
             <w:pict>
               <v:shape w14:anchorId="5D03D6AE" id="_x0000_s1047" type="#_x0000_t202" style="position:absolute;margin-left:365.4pt;margin-top:217.8pt;width:71.15pt;height:23.1pt;z-index:251687936;visibility:visible;mso-wrap-style:square;mso-width-percent:0;mso-height-percent:0;mso-wrap-distance-left:9pt;mso-wrap-distance-top:3.6pt;mso-wrap-distance-right:9pt;mso-wrap-distance-bottom:3.6pt;mso-position-horizontal:absolute;mso-position-horizontal-relative:margin;mso-position-vertical:absolute;mso-position-vertical-relative:text;mso-width-percent:0;mso-height-percent:0;mso-width-relative:margin;mso-height-relative:margin;v-text-anchor:top" o:gfxdata="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" fillcolor="#a5a5a5 [3206]">
                 <v:textbox>
@@ -6743,7 +6885,7 @@
       <w:r>
         <w:rPr>
           <w:noProof/>
-          <w:lang w:eastAsia="fr-CH"/>
+          <w:lang w:val="fr-FR" w:eastAsia="fr-FR"/>
         </w:rPr>
         <mc:AlternateContent>
           <mc:Choice Requires="wps">
@@ -6813,7 +6955,7 @@
               </wp:anchor>
             </w:drawing>
           </mc:Choice>
-          <mc:Fallback xmlns:w16se="http://schemas.microsoft.com/office/word/2015/wordml/symex" xmlns:w16cid="http://schemas.microsoft.com/office/word/2016/wordml/cid" xmlns:am3d="http://schemas.microsoft.com/office/drawing/2017/model3d" xmlns:aink="http://schemas.microsoft.com/office/drawing/2016/ink" xmlns:cx8="http://schemas.microsoft.com/office/drawing/2016/5/14/chartex" xmlns:cx7="http://schemas.microsoft.com/office/drawing/2016/5/13/chartex" xmlns:cx6="http://schemas.microsoft.com/office/drawing/2016/5/12/chartex" xmlns:cx5="http://schemas.microsoft.com/office/drawing/2016/5/11/chartex" xmlns:cx4="http://schemas.microsoft.com/office/drawing/2016/5/10/chartex" xmlns:cx3="http://schemas.microsoft.com/office/drawing/2016/5/9/chartex" xmlns:cx2="http://schemas.microsoft.com/office/drawing/2015/10/21/chartex" xmlns:cx1="http://schemas.microsoft.com/office/drawing/2015/9/8/chartex" xmlns:cx="http://schemas.microsoft.com/office/drawing/2014/chartex">
+          <mc:Fallback>
             <w:pict>
               <v:shape w14:anchorId="7433EC1A" id="_x0000_s1048" type="#_x0000_t202" style="position:absolute;margin-left:388.55pt;margin-top:187pt;width:47.15pt;height:22.3pt;z-index:251685888;visibility:visible;mso-wrap-style:square;mso-width-percent:0;mso-height-percent:0;mso-wrap-distance-left:9pt;mso-wrap-distance-top:3.6pt;mso-wrap-distance-right:9pt;mso-wrap-distance-bottom:3.6pt;mso-position-horizontal:absolute;mso-position-horizontal-relative:margin;mso-position-vertical:absolute;mso-position-vertical-relative:text;mso-width-percent:0;mso-height-percent:0;mso-width-relative:margin;mso-height-relative:margin;v-text-anchor:top" o:gfxdata="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" fillcolor="#a5a5a5 [3206]">
                 <v:textbox>
@@ -6834,7 +6976,7 @@
       <w:r>
         <w:rPr>
           <w:noProof/>
-          <w:lang w:eastAsia="fr-CH"/>
+          <w:lang w:val="fr-FR" w:eastAsia="fr-FR"/>
         </w:rPr>
         <mc:AlternateContent>
           <mc:Choice Requires="wps">
@@ -6904,7 +7046,7 @@
               </wp:anchor>
             </w:drawing>
           </mc:Choice>
-          <mc:Fallback xmlns:w16se="http://schemas.microsoft.com/office/word/2015/wordml/symex" xmlns:w16cid="http://schemas.microsoft.com/office/word/2016/wordml/cid" xmlns:am3d="http://schemas.microsoft.com/office/drawing/2017/model3d" xmlns:aink="http://schemas.microsoft.com/office/drawing/2016/ink" xmlns:cx8="http://schemas.microsoft.com/office/drawing/2016/5/14/chartex" xmlns:cx7="http://schemas.microsoft.com/office/drawing/2016/5/13/chartex" xmlns:cx6="http://schemas.microsoft.com/office/drawing/2016/5/12/chartex" xmlns:cx5="http://schemas.microsoft.com/office/drawing/2016/5/11/chartex" xmlns:cx4="http://schemas.microsoft.com/office/drawing/2016/5/10/chartex" xmlns:cx3="http://schemas.microsoft.com/office/drawing/2016/5/9/chartex" xmlns:cx2="http://schemas.microsoft.com/office/drawing/2015/10/21/chartex" xmlns:cx1="http://schemas.microsoft.com/office/drawing/2015/9/8/chartex" xmlns:cx="http://schemas.microsoft.com/office/drawing/2014/chartex">
+          <mc:Fallback>
             <w:pict>
               <v:shape w14:anchorId="63F2ED86" id="_x0000_s1049" type="#_x0000_t202" style="position:absolute;margin-left:14pt;margin-top:217.85pt;width:48pt;height:20.55pt;z-index:251683840;visibility:visible;mso-wrap-style:square;mso-width-percent:0;mso-height-percent:0;mso-wrap-distance-left:9pt;mso-wrap-distance-top:3.6pt;mso-wrap-distance-right:9pt;mso-wrap-distance-bottom:3.6pt;mso-position-horizontal:absolute;mso-position-horizontal-relative:margin;mso-position-vertical:absolute;mso-position-vertical-relative:text;mso-width-percent:0;mso-height-percent:0;mso-width-relative:margin;mso-height-relative:margin;v-text-anchor:top" o:gfxdata="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" fillcolor="#a5a5a5 [3206]">
                 <v:textbox>
@@ -6925,7 +7067,7 @@
       <w:r>
         <w:rPr>
           <w:noProof/>
-          <w:lang w:eastAsia="fr-CH"/>
+          <w:lang w:val="fr-FR" w:eastAsia="fr-FR"/>
         </w:rPr>
         <mc:AlternateContent>
           <mc:Choice Requires="wps">
@@ -6992,10 +7134,10 @@
                                 </w14:textOutline>
                               </w:rPr>
                             </w:pPr>
-                            <w:bookmarkStart w:id="44" w:name="_Toc511650130"/>
-                            <w:bookmarkStart w:id="45" w:name="_Toc511650513"/>
-                            <w:bookmarkStart w:id="46" w:name="_Toc511765249"/>
-                            <w:bookmarkStart w:id="47" w:name="_Toc512593242"/>
+                            <w:bookmarkStart w:id="60" w:name="_Toc511650130"/>
+                            <w:bookmarkStart w:id="61" w:name="_Toc511650513"/>
+                            <w:bookmarkStart w:id="62" w:name="_Toc511765249"/>
+                            <w:bookmarkStart w:id="63" w:name="_Toc512593242"/>
                             <w:r>
                               <w:rPr>
                                 <w:color w:val="000000" w:themeColor="text1"/>
@@ -7013,10 +7155,10 @@
                               </w:rPr>
                               <w:t>Zombi Invasion</w:t>
                             </w:r>
-                            <w:bookmarkEnd w:id="44"/>
-                            <w:bookmarkEnd w:id="45"/>
-                            <w:bookmarkEnd w:id="46"/>
-                            <w:bookmarkEnd w:id="47"/>
+                            <w:bookmarkEnd w:id="60"/>
+                            <w:bookmarkEnd w:id="61"/>
+                            <w:bookmarkEnd w:id="62"/>
+                            <w:bookmarkEnd w:id="63"/>
                           </w:p>
                         </w:txbxContent>
                       </wps:txbx>
@@ -7035,7 +7177,7 @@
               </wp:anchor>
             </w:drawing>
           </mc:Choice>
-          <mc:Fallback xmlns:w16se="http://schemas.microsoft.com/office/word/2015/wordml/symex" xmlns:w16cid="http://schemas.microsoft.com/office/word/2016/wordml/cid" xmlns:am3d="http://schemas.microsoft.com/office/drawing/2017/model3d" xmlns:aink="http://schemas.microsoft.com/office/drawing/2016/ink" xmlns:cx8="http://schemas.microsoft.com/office/drawing/2016/5/14/chartex" xmlns:cx7="http://schemas.microsoft.com/office/drawing/2016/5/13/chartex" xmlns:cx6="http://schemas.microsoft.com/office/drawing/2016/5/12/chartex" xmlns:cx5="http://schemas.microsoft.com/office/drawing/2016/5/11/chartex" xmlns:cx4="http://schemas.microsoft.com/office/drawing/2016/5/10/chartex" xmlns:cx3="http://schemas.microsoft.com/office/drawing/2016/5/9/chartex" xmlns:cx2="http://schemas.microsoft.com/office/drawing/2015/10/21/chartex" xmlns:cx1="http://schemas.microsoft.com/office/drawing/2015/9/8/chartex" xmlns:cx="http://schemas.microsoft.com/office/drawing/2014/chartex">
+          <mc:Fallback>
             <w:pict>
               <v:shape w14:anchorId="7364CE42" id="_x0000_s1050" type="#_x0000_t202" style="position:absolute;margin-left:0;margin-top:30.95pt;width:230.55pt;height:48pt;z-index:251677696;visibility:visible;mso-wrap-style:square;mso-width-percent:0;mso-height-percent:0;mso-wrap-distance-left:9pt;mso-wrap-distance-top:3.6pt;mso-wrap-distance-right:9pt;mso-wrap-distance-bottom:3.6pt;mso-position-horizontal:center;mso-position-horizontal-relative:margin;mso-position-vertical:absolute;mso-position-vertical-relative:text;mso-width-percent:0;mso-height-percent:0;mso-width-relative:margin;mso-height-relative:margin;v-text-anchor:top" o:gfxdata="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" fillcolor="#a5a5a5 [3206]">
                 <v:textbox>
@@ -7096,7 +7238,7 @@
       <w:r>
         <w:rPr>
           <w:noProof/>
-          <w:lang w:eastAsia="fr-CH"/>
+          <w:lang w:val="fr-FR" w:eastAsia="fr-FR"/>
         </w:rPr>
         <w:drawing>
           <wp:inline distT="0" distB="0" distL="0" distR="0" wp14:anchorId="54472C60" wp14:editId="497E38DD">
@@ -7152,12 +7294,12 @@
       <w:pPr>
         <w:pStyle w:val="Titre3"/>
       </w:pPr>
-      <w:bookmarkStart w:id="48" w:name="_Toc512593243"/>
+      <w:bookmarkStart w:id="68" w:name="_Toc512593243"/>
       <w:r>
         <w:lastRenderedPageBreak/>
         <w:t>En cours de partie :</w:t>
       </w:r>
-      <w:bookmarkEnd w:id="48"/>
+      <w:bookmarkEnd w:id="68"/>
     </w:p>
     <w:p>
       <w:pPr>
@@ -7166,7 +7308,7 @@
       <w:r>
         <w:rPr>
           <w:noProof/>
-          <w:lang w:eastAsia="fr-CH"/>
+          <w:lang w:val="fr-FR" w:eastAsia="fr-FR"/>
         </w:rPr>
         <mc:AlternateContent>
           <mc:Choice Requires="wps">
@@ -7243,7 +7385,7 @@
               </wp:anchor>
             </w:drawing>
           </mc:Choice>
-          <mc:Fallback xmlns:w16se="http://schemas.microsoft.com/office/word/2015/wordml/symex" xmlns:w16cid="http://schemas.microsoft.com/office/word/2016/wordml/cid" xmlns:am3d="http://schemas.microsoft.com/office/drawing/2017/model3d" xmlns:aink="http://schemas.microsoft.com/office/drawing/2016/ink" xmlns:cx8="http://schemas.microsoft.com/office/drawing/2016/5/14/chartex" xmlns:cx7="http://schemas.microsoft.com/office/drawing/2016/5/13/chartex" xmlns:cx6="http://schemas.microsoft.com/office/drawing/2016/5/12/chartex" xmlns:cx5="http://schemas.microsoft.com/office/drawing/2016/5/11/chartex" xmlns:cx4="http://schemas.microsoft.com/office/drawing/2016/5/10/chartex" xmlns:cx3="http://schemas.microsoft.com/office/drawing/2016/5/9/chartex" xmlns:cx2="http://schemas.microsoft.com/office/drawing/2015/10/21/chartex" xmlns:cx1="http://schemas.microsoft.com/office/drawing/2015/9/8/chartex" xmlns:cx="http://schemas.microsoft.com/office/drawing/2014/chartex">
+          <mc:Fallback>
             <w:pict>
               <v:shape w14:anchorId="22238A79" id="_x0000_s1051" type="#_x0000_t202" style="position:absolute;margin-left:298.9pt;margin-top:313.95pt;width:66pt;height:21.75pt;z-index:251764736;visibility:visible;mso-wrap-style:square;mso-width-percent:0;mso-height-percent:0;mso-wrap-distance-left:9pt;mso-wrap-distance-top:3.6pt;mso-wrap-distance-right:9pt;mso-wrap-distance-bottom:3.6pt;mso-position-horizontal:absolute;mso-position-horizontal-relative:margin;mso-position-vertical:absolute;mso-position-vertical-relative:text;mso-width-percent:0;mso-height-percent:0;mso-width-relative:margin;mso-height-relative:margin;v-text-anchor:top" o:gfxdata="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" fillcolor="#a5a5a5 [3206]">
                 <v:textbox>
@@ -7271,7 +7413,7 @@
       <w:r>
         <w:rPr>
           <w:noProof/>
-          <w:lang w:eastAsia="fr-CH"/>
+          <w:lang w:val="fr-FR" w:eastAsia="fr-FR"/>
         </w:rPr>
         <mc:AlternateContent>
           <mc:Choice Requires="wps">
@@ -7323,7 +7465,7 @@
                             <w:r>
                               <w:rPr>
                                 <w:noProof/>
-                                <w:lang w:eastAsia="fr-CH"/>
+                                <w:lang w:val="fr-FR" w:eastAsia="fr-FR"/>
                               </w:rPr>
                               <w:drawing>
                                 <wp:inline distT="0" distB="0" distL="0" distR="0" wp14:anchorId="4FA9EE16" wp14:editId="29130E77">
@@ -7394,7 +7536,7 @@
               </wp:anchor>
             </w:drawing>
           </mc:Choice>
-          <mc:Fallback xmlns:w16se="http://schemas.microsoft.com/office/word/2015/wordml/symex" xmlns:w16cid="http://schemas.microsoft.com/office/word/2016/wordml/cid" xmlns:am3d="http://schemas.microsoft.com/office/drawing/2017/model3d" xmlns:aink="http://schemas.microsoft.com/office/drawing/2016/ink" xmlns:cx8="http://schemas.microsoft.com/office/drawing/2016/5/14/chartex" xmlns:cx7="http://schemas.microsoft.com/office/drawing/2016/5/13/chartex" xmlns:cx6="http://schemas.microsoft.com/office/drawing/2016/5/12/chartex" xmlns:cx5="http://schemas.microsoft.com/office/drawing/2016/5/11/chartex" xmlns:cx4="http://schemas.microsoft.com/office/drawing/2016/5/10/chartex" xmlns:cx3="http://schemas.microsoft.com/office/drawing/2016/5/9/chartex" xmlns:cx2="http://schemas.microsoft.com/office/drawing/2015/10/21/chartex" xmlns:cx1="http://schemas.microsoft.com/office/drawing/2015/9/8/chartex" xmlns:cx="http://schemas.microsoft.com/office/drawing/2014/chartex">
+          <mc:Fallback>
             <w:pict>
               <v:shape w14:anchorId="22238A79" id="_x0000_s1052" type="#_x0000_t202" style="position:absolute;margin-left:376.15pt;margin-top:313.25pt;width:66pt;height:24pt;z-index:251762688;visibility:visible;mso-wrap-style:square;mso-width-percent:0;mso-height-percent:0;mso-wrap-distance-left:9pt;mso-wrap-distance-top:3.6pt;mso-wrap-distance-right:9pt;mso-wrap-distance-bottom:3.6pt;mso-position-horizontal:absolute;mso-position-horizontal-relative:margin;mso-position-vertical:absolute;mso-position-vertical-relative:text;mso-width-percent:0;mso-height-percent:0;mso-width-relative:margin;mso-height-relative:margin;v-text-anchor:top" o:gfxdata="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" fillcolor="#a5a5a5 [3206]">
                 <v:textbox>
@@ -7403,6 +7545,7 @@
                       <w:r>
                         <w:rPr>
                           <w:noProof/>
+                          <w:lang w:val="fr-FR" w:eastAsia="fr-FR"/>
                         </w:rPr>
                         <w:drawing>
                           <wp:inline distT="0" distB="0" distL="0" distR="0" wp14:anchorId="4FA9EE16" wp14:editId="29130E77">
@@ -7418,7 +7561,7 @@
                                     <pic:cNvPicPr/>
                                   </pic:nvPicPr>
                                   <pic:blipFill rotWithShape="1">
-                                    <a:blip r:embed="rId11">
+                                    <a:blip r:embed="rId10">
                                       <a:extLst>
                                         <a:ext uri="{28A0092B-C50C-407E-A947-70E740481C1C}">
                                           <a14:useLocalDpi xmlns:a14="http://schemas.microsoft.com/office/drawing/2010/main" val="0"/>
@@ -7467,7 +7610,7 @@
       <w:r>
         <w:rPr>
           <w:noProof/>
-          <w:lang w:eastAsia="fr-CH"/>
+          <w:lang w:val="fr-FR" w:eastAsia="fr-FR"/>
         </w:rPr>
         <mc:AlternateContent>
           <mc:Choice Requires="wps">
@@ -7535,7 +7678,7 @@
               </wp:anchor>
             </w:drawing>
           </mc:Choice>
-          <mc:Fallback xmlns:w16se="http://schemas.microsoft.com/office/word/2015/wordml/symex" xmlns:w16cid="http://schemas.microsoft.com/office/word/2016/wordml/cid" xmlns:am3d="http://schemas.microsoft.com/office/drawing/2017/model3d" xmlns:aink="http://schemas.microsoft.com/office/drawing/2016/ink" xmlns:cx8="http://schemas.microsoft.com/office/drawing/2016/5/14/chartex" xmlns:cx7="http://schemas.microsoft.com/office/drawing/2016/5/13/chartex" xmlns:cx6="http://schemas.microsoft.com/office/drawing/2016/5/12/chartex" xmlns:cx5="http://schemas.microsoft.com/office/drawing/2016/5/11/chartex" xmlns:cx4="http://schemas.microsoft.com/office/drawing/2016/5/10/chartex" xmlns:cx3="http://schemas.microsoft.com/office/drawing/2016/5/9/chartex" xmlns:cx2="http://schemas.microsoft.com/office/drawing/2015/10/21/chartex" xmlns:cx1="http://schemas.microsoft.com/office/drawing/2015/9/8/chartex" xmlns:cx="http://schemas.microsoft.com/office/drawing/2014/chartex">
+          <mc:Fallback xmlns:cx="http://schemas.microsoft.com/office/drawing/2014/chartex" xmlns:cx1="http://schemas.microsoft.com/office/drawing/2015/9/8/chartex" xmlns:cx2="http://schemas.microsoft.com/office/drawing/2015/10/21/chartex" xmlns:cx3="http://schemas.microsoft.com/office/drawing/2016/5/9/chartex" xmlns:cx4="http://schemas.microsoft.com/office/drawing/2016/5/10/chartex" xmlns:cx5="http://schemas.microsoft.com/office/drawing/2016/5/11/chartex" xmlns:cx6="http://schemas.microsoft.com/office/drawing/2016/5/12/chartex" xmlns:cx7="http://schemas.microsoft.com/office/drawing/2016/5/13/chartex" xmlns:cx8="http://schemas.microsoft.com/office/drawing/2016/5/14/chartex" xmlns:aink="http://schemas.microsoft.com/office/drawing/2016/ink" xmlns:am3d="http://schemas.microsoft.com/office/drawing/2017/model3d" xmlns:w16cid="http://schemas.microsoft.com/office/word/2016/wordml/cid" xmlns:w16se="http://schemas.microsoft.com/office/word/2015/wordml/symex">
             <w:pict>
               <v:rect w14:anchorId="2AFC1FEE" id="Rectangle 22" o:spid="_x0000_s1026" style="position:absolute;margin-left:119.4pt;margin-top:324.2pt;width:62.55pt;height:13.7pt;z-index:251758592;visibility:visible;mso-wrap-style:square;mso-width-percent:0;mso-height-percent:0;mso-wrap-distance-left:9pt;mso-wrap-distance-top:0;mso-wrap-distance-right:9pt;mso-wrap-distance-bottom:0;mso-position-horizontal:absolute;mso-position-horizontal-relative:text;mso-position-vertical:absolute;mso-position-vertical-relative:text;mso-width-percent:0;mso-height-percent:0;mso-width-relative:margin;mso-height-relative:margin;v-text-anchor:middle" o:gfxdata="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" fillcolor="#4472c4 [3204]" strokecolor="#1f3763 [1604]" strokeweight="1pt"/>
             </w:pict>
@@ -7545,7 +7688,7 @@
       <w:r>
         <w:rPr>
           <w:noProof/>
-          <w:lang w:eastAsia="fr-CH"/>
+          <w:lang w:val="fr-FR" w:eastAsia="fr-FR"/>
         </w:rPr>
         <mc:AlternateContent>
           <mc:Choice Requires="wps">
@@ -7613,7 +7756,7 @@
               </wp:anchor>
             </w:drawing>
           </mc:Choice>
-          <mc:Fallback xmlns:w16se="http://schemas.microsoft.com/office/word/2015/wordml/symex" xmlns:w16cid="http://schemas.microsoft.com/office/word/2016/wordml/cid" xmlns:am3d="http://schemas.microsoft.com/office/drawing/2017/model3d" xmlns:aink="http://schemas.microsoft.com/office/drawing/2016/ink" xmlns:cx8="http://schemas.microsoft.com/office/drawing/2016/5/14/chartex" xmlns:cx7="http://schemas.microsoft.com/office/drawing/2016/5/13/chartex" xmlns:cx6="http://schemas.microsoft.com/office/drawing/2016/5/12/chartex" xmlns:cx5="http://schemas.microsoft.com/office/drawing/2016/5/11/chartex" xmlns:cx4="http://schemas.microsoft.com/office/drawing/2016/5/10/chartex" xmlns:cx3="http://schemas.microsoft.com/office/drawing/2016/5/9/chartex" xmlns:cx2="http://schemas.microsoft.com/office/drawing/2015/10/21/chartex" xmlns:cx1="http://schemas.microsoft.com/office/drawing/2015/9/8/chartex" xmlns:cx="http://schemas.microsoft.com/office/drawing/2014/chartex">
+          <mc:Fallback xmlns:cx="http://schemas.microsoft.com/office/drawing/2014/chartex" xmlns:cx1="http://schemas.microsoft.com/office/drawing/2015/9/8/chartex" xmlns:cx2="http://schemas.microsoft.com/office/drawing/2015/10/21/chartex" xmlns:cx3="http://schemas.microsoft.com/office/drawing/2016/5/9/chartex" xmlns:cx4="http://schemas.microsoft.com/office/drawing/2016/5/10/chartex" xmlns:cx5="http://schemas.microsoft.com/office/drawing/2016/5/11/chartex" xmlns:cx6="http://schemas.microsoft.com/office/drawing/2016/5/12/chartex" xmlns:cx7="http://schemas.microsoft.com/office/drawing/2016/5/13/chartex" xmlns:cx8="http://schemas.microsoft.com/office/drawing/2016/5/14/chartex" xmlns:aink="http://schemas.microsoft.com/office/drawing/2016/ink" xmlns:am3d="http://schemas.microsoft.com/office/drawing/2017/model3d" xmlns:w16cid="http://schemas.microsoft.com/office/word/2016/wordml/cid" xmlns:w16se="http://schemas.microsoft.com/office/word/2015/wordml/symex">
             <w:pict>
               <v:rect w14:anchorId="05A24E72" id="Rectangle 3" o:spid="_x0000_s1026" style="position:absolute;margin-left:119.4pt;margin-top:324.2pt;width:81.4pt;height:12.85pt;z-index:251756544;visibility:visible;mso-wrap-style:square;mso-width-percent:0;mso-height-percent:0;mso-wrap-distance-left:9pt;mso-wrap-distance-top:0;mso-wrap-distance-right:9pt;mso-wrap-distance-bottom:0;mso-position-horizontal:absolute;mso-position-horizontal-relative:text;mso-position-vertical:absolute;mso-position-vertical-relative:text;mso-width-percent:0;mso-height-percent:0;mso-width-relative:margin;mso-height-relative:margin;v-text-anchor:middle" o:gfxdata="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" fillcolor="#a5a5a5 [3206]" strokecolor="#1f3763 [1604]" strokeweight="1pt"/>
             </w:pict>
@@ -7623,7 +7766,7 @@
       <w:r>
         <w:rPr>
           <w:noProof/>
-          <w:lang w:eastAsia="fr-CH"/>
+          <w:lang w:val="fr-FR" w:eastAsia="fr-FR"/>
         </w:rPr>
         <mc:AlternateContent>
           <mc:Choice Requires="wps">
@@ -7691,7 +7834,7 @@
               </wp:anchor>
             </w:drawing>
           </mc:Choice>
-          <mc:Fallback xmlns:w16se="http://schemas.microsoft.com/office/word/2015/wordml/symex" xmlns:w16cid="http://schemas.microsoft.com/office/word/2016/wordml/cid" xmlns:am3d="http://schemas.microsoft.com/office/drawing/2017/model3d" xmlns:aink="http://schemas.microsoft.com/office/drawing/2016/ink" xmlns:cx8="http://schemas.microsoft.com/office/drawing/2016/5/14/chartex" xmlns:cx7="http://schemas.microsoft.com/office/drawing/2016/5/13/chartex" xmlns:cx6="http://schemas.microsoft.com/office/drawing/2016/5/12/chartex" xmlns:cx5="http://schemas.microsoft.com/office/drawing/2016/5/11/chartex" xmlns:cx4="http://schemas.microsoft.com/office/drawing/2016/5/10/chartex" xmlns:cx3="http://schemas.microsoft.com/office/drawing/2016/5/9/chartex" xmlns:cx2="http://schemas.microsoft.com/office/drawing/2015/10/21/chartex" xmlns:cx1="http://schemas.microsoft.com/office/drawing/2015/9/8/chartex" xmlns:cx="http://schemas.microsoft.com/office/drawing/2014/chartex">
+          <mc:Fallback xmlns:cx="http://schemas.microsoft.com/office/drawing/2014/chartex" xmlns:cx1="http://schemas.microsoft.com/office/drawing/2015/9/8/chartex" xmlns:cx2="http://schemas.microsoft.com/office/drawing/2015/10/21/chartex" xmlns:cx3="http://schemas.microsoft.com/office/drawing/2016/5/9/chartex" xmlns:cx4="http://schemas.microsoft.com/office/drawing/2016/5/10/chartex" xmlns:cx5="http://schemas.microsoft.com/office/drawing/2016/5/11/chartex" xmlns:cx6="http://schemas.microsoft.com/office/drawing/2016/5/12/chartex" xmlns:cx7="http://schemas.microsoft.com/office/drawing/2016/5/13/chartex" xmlns:cx8="http://schemas.microsoft.com/office/drawing/2016/5/14/chartex" xmlns:aink="http://schemas.microsoft.com/office/drawing/2016/ink" xmlns:am3d="http://schemas.microsoft.com/office/drawing/2017/model3d" xmlns:w16cid="http://schemas.microsoft.com/office/word/2016/wordml/cid" xmlns:w16se="http://schemas.microsoft.com/office/word/2015/wordml/symex">
             <w:pict>
               <v:rect w14:anchorId="1B517DE1" id="Rectangle 1" o:spid="_x0000_s1026" style="position:absolute;margin-left:22.6pt;margin-top:324.25pt;width:81.4pt;height:12.85pt;z-index:251752448;visibility:visible;mso-wrap-style:square;mso-width-percent:0;mso-height-percent:0;mso-wrap-distance-left:9pt;mso-wrap-distance-top:0;mso-wrap-distance-right:9pt;mso-wrap-distance-bottom:0;mso-position-horizontal:absolute;mso-position-horizontal-relative:text;mso-position-vertical:absolute;mso-position-vertical-relative:text;mso-width-percent:0;mso-height-percent:0;mso-width-relative:margin;mso-height-relative:margin;v-text-anchor:middle" o:gfxdata="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" fillcolor="#a5a5a5 [3206]" strokecolor="#1f3763 [1604]" strokeweight="1pt"/>
             </w:pict>
@@ -7701,7 +7844,7 @@
       <w:r>
         <w:rPr>
           <w:noProof/>
-          <w:lang w:eastAsia="fr-CH"/>
+          <w:lang w:val="fr-FR" w:eastAsia="fr-FR"/>
         </w:rPr>
         <mc:AlternateContent>
           <mc:Choice Requires="wps">
@@ -7769,7 +7912,7 @@
               </wp:anchor>
             </w:drawing>
           </mc:Choice>
-          <mc:Fallback xmlns:w16se="http://schemas.microsoft.com/office/word/2015/wordml/symex" xmlns:w16cid="http://schemas.microsoft.com/office/word/2016/wordml/cid" xmlns:am3d="http://schemas.microsoft.com/office/drawing/2017/model3d" xmlns:aink="http://schemas.microsoft.com/office/drawing/2016/ink" xmlns:cx8="http://schemas.microsoft.com/office/drawing/2016/5/14/chartex" xmlns:cx7="http://schemas.microsoft.com/office/drawing/2016/5/13/chartex" xmlns:cx6="http://schemas.microsoft.com/office/drawing/2016/5/12/chartex" xmlns:cx5="http://schemas.microsoft.com/office/drawing/2016/5/11/chartex" xmlns:cx4="http://schemas.microsoft.com/office/drawing/2016/5/10/chartex" xmlns:cx3="http://schemas.microsoft.com/office/drawing/2016/5/9/chartex" xmlns:cx2="http://schemas.microsoft.com/office/drawing/2015/10/21/chartex" xmlns:cx1="http://schemas.microsoft.com/office/drawing/2015/9/8/chartex" xmlns:cx="http://schemas.microsoft.com/office/drawing/2014/chartex">
+          <mc:Fallback xmlns:cx="http://schemas.microsoft.com/office/drawing/2014/chartex" xmlns:cx1="http://schemas.microsoft.com/office/drawing/2015/9/8/chartex" xmlns:cx2="http://schemas.microsoft.com/office/drawing/2015/10/21/chartex" xmlns:cx3="http://schemas.microsoft.com/office/drawing/2016/5/9/chartex" xmlns:cx4="http://schemas.microsoft.com/office/drawing/2016/5/10/chartex" xmlns:cx5="http://schemas.microsoft.com/office/drawing/2016/5/11/chartex" xmlns:cx6="http://schemas.microsoft.com/office/drawing/2016/5/12/chartex" xmlns:cx7="http://schemas.microsoft.com/office/drawing/2016/5/13/chartex" xmlns:cx8="http://schemas.microsoft.com/office/drawing/2016/5/14/chartex" xmlns:aink="http://schemas.microsoft.com/office/drawing/2016/ink" xmlns:am3d="http://schemas.microsoft.com/office/drawing/2017/model3d" xmlns:w16cid="http://schemas.microsoft.com/office/word/2016/wordml/cid" xmlns:w16se="http://schemas.microsoft.com/office/word/2015/wordml/symex">
             <w:pict>
               <v:rect w14:anchorId="691ADE1F" id="Rectangle 2" o:spid="_x0000_s1026" style="position:absolute;margin-left:21.7pt;margin-top:323.4pt;width:62.55pt;height:13.7pt;z-index:251754496;visibility:visible;mso-wrap-style:square;mso-width-percent:0;mso-height-percent:0;mso-wrap-distance-left:9pt;mso-wrap-distance-top:0;mso-wrap-distance-right:9pt;mso-wrap-distance-bottom:0;mso-position-horizontal:absolute;mso-position-horizontal-relative:text;mso-position-vertical:absolute;mso-position-vertical-relative:text;mso-width-percent:0;mso-height-percent:0;mso-width-relative:margin;mso-height-relative:margin;v-text-anchor:middle" o:gfxdata="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" fillcolor="#92d050" strokecolor="#1f3763 [1604]" strokeweight="1pt"/>
             </w:pict>
@@ -7779,7 +7922,7 @@
       <w:r>
         <w:rPr>
           <w:noProof/>
-          <w:lang w:eastAsia="fr-CH"/>
+          <w:lang w:val="fr-FR" w:eastAsia="fr-FR"/>
         </w:rPr>
         <mc:AlternateContent>
           <mc:Choice Requires="wps">
@@ -7859,7 +8002,7 @@
               </wp:anchor>
             </w:drawing>
           </mc:Choice>
-          <mc:Fallback xmlns:w16se="http://schemas.microsoft.com/office/word/2015/wordml/symex" xmlns:w16cid="http://schemas.microsoft.com/office/word/2016/wordml/cid" xmlns:am3d="http://schemas.microsoft.com/office/drawing/2017/model3d" xmlns:aink="http://schemas.microsoft.com/office/drawing/2016/ink" xmlns:cx8="http://schemas.microsoft.com/office/drawing/2016/5/14/chartex" xmlns:cx7="http://schemas.microsoft.com/office/drawing/2016/5/13/chartex" xmlns:cx6="http://schemas.microsoft.com/office/drawing/2016/5/12/chartex" xmlns:cx5="http://schemas.microsoft.com/office/drawing/2016/5/11/chartex" xmlns:cx4="http://schemas.microsoft.com/office/drawing/2016/5/10/chartex" xmlns:cx3="http://schemas.microsoft.com/office/drawing/2016/5/9/chartex" xmlns:cx2="http://schemas.microsoft.com/office/drawing/2015/10/21/chartex" xmlns:cx1="http://schemas.microsoft.com/office/drawing/2015/9/8/chartex" xmlns:cx="http://schemas.microsoft.com/office/drawing/2014/chartex">
+          <mc:Fallback>
             <w:pict>
               <v:shapetype w14:anchorId="776934C3" id="_x0000_t120" coordsize="21600,21600" o:spt="120" path="m10800,qx,10800,10800,21600,21600,10800,10800,xe">
                 <v:path gradientshapeok="t" o:connecttype="custom" o:connectlocs="10800,0;3163,3163;0,10800;3163,18437;10800,21600;18437,18437;21600,10800;18437,3163" textboxrect="3163,3163,18437,18437"/>
@@ -7886,7 +8029,7 @@
       <w:r>
         <w:rPr>
           <w:noProof/>
-          <w:lang w:eastAsia="fr-CH"/>
+          <w:lang w:val="fr-FR" w:eastAsia="fr-FR"/>
         </w:rPr>
         <mc:AlternateContent>
           <mc:Choice Requires="wps">
@@ -7950,7 +8093,7 @@
               </wp:anchor>
             </w:drawing>
           </mc:Choice>
-          <mc:Fallback xmlns:w16se="http://schemas.microsoft.com/office/word/2015/wordml/symex" xmlns:w16cid="http://schemas.microsoft.com/office/word/2016/wordml/cid" xmlns:am3d="http://schemas.microsoft.com/office/drawing/2017/model3d" xmlns:aink="http://schemas.microsoft.com/office/drawing/2016/ink" xmlns:cx8="http://schemas.microsoft.com/office/drawing/2016/5/14/chartex" xmlns:cx7="http://schemas.microsoft.com/office/drawing/2016/5/13/chartex" xmlns:cx6="http://schemas.microsoft.com/office/drawing/2016/5/12/chartex" xmlns:cx5="http://schemas.microsoft.com/office/drawing/2016/5/11/chartex" xmlns:cx4="http://schemas.microsoft.com/office/drawing/2016/5/10/chartex" xmlns:cx3="http://schemas.microsoft.com/office/drawing/2016/5/9/chartex" xmlns:cx2="http://schemas.microsoft.com/office/drawing/2015/10/21/chartex" xmlns:cx1="http://schemas.microsoft.com/office/drawing/2015/9/8/chartex" xmlns:cx="http://schemas.microsoft.com/office/drawing/2014/chartex">
+          <mc:Fallback xmlns:cx="http://schemas.microsoft.com/office/drawing/2014/chartex" xmlns:cx1="http://schemas.microsoft.com/office/drawing/2015/9/8/chartex" xmlns:cx2="http://schemas.microsoft.com/office/drawing/2015/10/21/chartex" xmlns:cx3="http://schemas.microsoft.com/office/drawing/2016/5/9/chartex" xmlns:cx4="http://schemas.microsoft.com/office/drawing/2016/5/10/chartex" xmlns:cx5="http://schemas.microsoft.com/office/drawing/2016/5/11/chartex" xmlns:cx6="http://schemas.microsoft.com/office/drawing/2016/5/12/chartex" xmlns:cx7="http://schemas.microsoft.com/office/drawing/2016/5/13/chartex" xmlns:cx8="http://schemas.microsoft.com/office/drawing/2016/5/14/chartex" xmlns:aink="http://schemas.microsoft.com/office/drawing/2016/ink" xmlns:am3d="http://schemas.microsoft.com/office/drawing/2017/model3d" xmlns:w16cid="http://schemas.microsoft.com/office/word/2016/wordml/cid" xmlns:w16se="http://schemas.microsoft.com/office/word/2015/wordml/symex">
             <w:pict>
               <v:shapetype w14:anchorId="4BD045A0" id="_x0000_t32" coordsize="21600,21600" o:spt="32" o:oned="t" path="m,l21600,21600e" filled="f">
                 <v:path arrowok="t" fillok="f" o:connecttype="none"/>
@@ -7966,7 +8109,7 @@
       <w:r>
         <w:rPr>
           <w:noProof/>
-          <w:lang w:eastAsia="fr-CH"/>
+          <w:lang w:val="fr-FR" w:eastAsia="fr-FR"/>
         </w:rPr>
         <mc:AlternateContent>
           <mc:Choice Requires="wps">
@@ -8046,7 +8189,7 @@
               </wp:anchor>
             </w:drawing>
           </mc:Choice>
-          <mc:Fallback xmlns:w16se="http://schemas.microsoft.com/office/word/2015/wordml/symex" xmlns:w16cid="http://schemas.microsoft.com/office/word/2016/wordml/cid" xmlns:am3d="http://schemas.microsoft.com/office/drawing/2017/model3d" xmlns:aink="http://schemas.microsoft.com/office/drawing/2016/ink" xmlns:cx8="http://schemas.microsoft.com/office/drawing/2016/5/14/chartex" xmlns:cx7="http://schemas.microsoft.com/office/drawing/2016/5/13/chartex" xmlns:cx6="http://schemas.microsoft.com/office/drawing/2016/5/12/chartex" xmlns:cx5="http://schemas.microsoft.com/office/drawing/2016/5/11/chartex" xmlns:cx4="http://schemas.microsoft.com/office/drawing/2016/5/10/chartex" xmlns:cx3="http://schemas.microsoft.com/office/drawing/2016/5/9/chartex" xmlns:cx2="http://schemas.microsoft.com/office/drawing/2015/10/21/chartex" xmlns:cx1="http://schemas.microsoft.com/office/drawing/2015/9/8/chartex" xmlns:cx="http://schemas.microsoft.com/office/drawing/2014/chartex">
+          <mc:Fallback>
             <w:pict>
               <v:shape w14:anchorId="4DC5362E" id="Organigramme : Connecteur 50" o:spid="_x0000_s1054" type="#_x0000_t120" style="position:absolute;margin-left:119.45pt;margin-top:7.85pt;width:81.4pt;height:79.7pt;z-index:251717632;visibility:visible;mso-wrap-style:square;mso-width-percent:0;mso-height-percent:0;mso-wrap-distance-left:9pt;mso-wrap-distance-top:0;mso-wrap-distance-right:9pt;mso-wrap-distance-bottom:0;mso-position-horizontal:absolute;mso-position-horizontal-relative:text;mso-position-vertical:absolute;mso-position-vertical-relative:text;mso-width-percent:0;mso-height-percent:0;mso-width-relative:margin;mso-height-relative:margin;v-text-anchor:middle" o:gfxdata="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" fillcolor="red" strokecolor="#1f3763 [1604]" strokeweight="1pt">
                 <v:stroke joinstyle="miter"/>
@@ -8070,7 +8213,7 @@
       <w:r>
         <w:rPr>
           <w:noProof/>
-          <w:lang w:eastAsia="fr-CH"/>
+          <w:lang w:val="fr-FR" w:eastAsia="fr-FR"/>
         </w:rPr>
         <w:drawing>
           <wp:anchor distT="0" distB="0" distL="114300" distR="114300" simplePos="0" relativeHeight="251738112" behindDoc="0" locked="0" layoutInCell="1" allowOverlap="1" wp14:anchorId="71C7C545" wp14:editId="17E7D6F7">
@@ -8096,13 +8239,13 @@
                     <pic:cNvPicPr/>
                   </pic:nvPicPr>
                   <pic:blipFill>
-                    <a:blip r:embed="rId12" cstate="print">
+                    <a:blip r:embed="rId11" cstate="print">
                       <a:extLst>
                         <a:ext uri="{28A0092B-C50C-407E-A947-70E740481C1C}">
                           <a14:useLocalDpi xmlns:a14="http://schemas.microsoft.com/office/drawing/2010/main" val="0"/>
                         </a:ext>
                         <a:ext uri="{96DAC541-7B7A-43D3-8B79-37D633B846F1}">
-                          <asvg:svgBlip xmlns:asvg="http://schemas.microsoft.com/office/drawing/2016/SVG/main" xmlns:w16se="http://schemas.microsoft.com/office/word/2015/wordml/symex" xmlns:w16cid="http://schemas.microsoft.com/office/word/2016/wordml/cid" xmlns:w="http://schemas.openxmlformats.org/wordprocessingml/2006/main" xmlns:w10="urn:schemas-microsoft-com:office:word" xmlns:v="urn:schemas-microsoft-com:vml" xmlns:o="urn:schemas-microsoft-com:office:office" xmlns:am3d="http://schemas.microsoft.com/office/drawing/2017/model3d" xmlns:aink="http://schemas.microsoft.com/office/drawing/2016/ink" xmlns:cx8="http://schemas.microsoft.com/office/drawing/2016/5/14/chartex" xmlns:cx7="http://schemas.microsoft.com/office/drawing/2016/5/13/chartex" xmlns:cx6="http://schemas.microsoft.com/office/drawing/2016/5/12/chartex" xmlns:cx5="http://schemas.microsoft.com/office/drawing/2016/5/11/chartex" xmlns:cx4="http://schemas.microsoft.com/office/drawing/2016/5/10/chartex" xmlns:cx3="http://schemas.microsoft.com/office/drawing/2016/5/9/chartex" xmlns:cx2="http://schemas.microsoft.com/office/drawing/2015/10/21/chartex" xmlns:cx1="http://schemas.microsoft.com/office/drawing/2015/9/8/chartex" xmlns:cx="http://schemas.microsoft.com/office/drawing/2014/chartex" xmlns="" r:embed="rId13"/>
+                          <asvg:svgBlip xmlns="" xmlns:cx="http://schemas.microsoft.com/office/drawing/2014/chartex" xmlns:cx1="http://schemas.microsoft.com/office/drawing/2015/9/8/chartex" xmlns:cx2="http://schemas.microsoft.com/office/drawing/2015/10/21/chartex" xmlns:cx3="http://schemas.microsoft.com/office/drawing/2016/5/9/chartex" xmlns:cx4="http://schemas.microsoft.com/office/drawing/2016/5/10/chartex" xmlns:cx5="http://schemas.microsoft.com/office/drawing/2016/5/11/chartex" xmlns:cx6="http://schemas.microsoft.com/office/drawing/2016/5/12/chartex" xmlns:cx7="http://schemas.microsoft.com/office/drawing/2016/5/13/chartex" xmlns:cx8="http://schemas.microsoft.com/office/drawing/2016/5/14/chartex" xmlns:aink="http://schemas.microsoft.com/office/drawing/2016/ink" xmlns:am3d="http://schemas.microsoft.com/office/drawing/2017/model3d" xmlns:o="urn:schemas-microsoft-com:office:office" xmlns:v="urn:schemas-microsoft-com:vml" xmlns:w10="urn:schemas-microsoft-com:office:word" xmlns:w="http://schemas.openxmlformats.org/wordprocessingml/2006/main" xmlns:w16cid="http://schemas.microsoft.com/office/word/2016/wordml/cid" xmlns:w16se="http://schemas.microsoft.com/office/word/2015/wordml/symex" xmlns:asvg="http://schemas.microsoft.com/office/drawing/2016/SVG/main" r:embed="rId13"/>
                         </a:ext>
                       </a:extLst>
                     </a:blip>
@@ -8134,7 +8277,7 @@
       <w:r>
         <w:rPr>
           <w:noProof/>
-          <w:lang w:eastAsia="fr-CH"/>
+          <w:lang w:val="fr-FR" w:eastAsia="fr-FR"/>
         </w:rPr>
         <w:drawing>
           <wp:anchor distT="0" distB="0" distL="114300" distR="114300" simplePos="0" relativeHeight="251736064" behindDoc="0" locked="0" layoutInCell="1" allowOverlap="1">
@@ -8160,13 +8303,13 @@
                     <pic:cNvPicPr/>
                   </pic:nvPicPr>
                   <pic:blipFill>
-                    <a:blip r:embed="rId12" cstate="print">
+                    <a:blip r:embed="rId11" cstate="print">
                       <a:extLst>
                         <a:ext uri="{28A0092B-C50C-407E-A947-70E740481C1C}">
                           <a14:useLocalDpi xmlns:a14="http://schemas.microsoft.com/office/drawing/2010/main" val="0"/>
                         </a:ext>
                         <a:ext uri="{96DAC541-7B7A-43D3-8B79-37D633B846F1}">
-                          <asvg:svgBlip xmlns:asvg="http://schemas.microsoft.com/office/drawing/2016/SVG/main" xmlns:w16se="http://schemas.microsoft.com/office/word/2015/wordml/symex" xmlns:w16cid="http://schemas.microsoft.com/office/word/2016/wordml/cid" xmlns:w="http://schemas.openxmlformats.org/wordprocessingml/2006/main" xmlns:w10="urn:schemas-microsoft-com:office:word" xmlns:v="urn:schemas-microsoft-com:vml" xmlns:o="urn:schemas-microsoft-com:office:office" xmlns:am3d="http://schemas.microsoft.com/office/drawing/2017/model3d" xmlns:aink="http://schemas.microsoft.com/office/drawing/2016/ink" xmlns:cx8="http://schemas.microsoft.com/office/drawing/2016/5/14/chartex" xmlns:cx7="http://schemas.microsoft.com/office/drawing/2016/5/13/chartex" xmlns:cx6="http://schemas.microsoft.com/office/drawing/2016/5/12/chartex" xmlns:cx5="http://schemas.microsoft.com/office/drawing/2016/5/11/chartex" xmlns:cx4="http://schemas.microsoft.com/office/drawing/2016/5/10/chartex" xmlns:cx3="http://schemas.microsoft.com/office/drawing/2016/5/9/chartex" xmlns:cx2="http://schemas.microsoft.com/office/drawing/2015/10/21/chartex" xmlns:cx1="http://schemas.microsoft.com/office/drawing/2015/9/8/chartex" xmlns:cx="http://schemas.microsoft.com/office/drawing/2014/chartex" xmlns="" r:embed="rId13"/>
+                          <asvg:svgBlip xmlns="" xmlns:cx="http://schemas.microsoft.com/office/drawing/2014/chartex" xmlns:cx1="http://schemas.microsoft.com/office/drawing/2015/9/8/chartex" xmlns:cx2="http://schemas.microsoft.com/office/drawing/2015/10/21/chartex" xmlns:cx3="http://schemas.microsoft.com/office/drawing/2016/5/9/chartex" xmlns:cx4="http://schemas.microsoft.com/office/drawing/2016/5/10/chartex" xmlns:cx5="http://schemas.microsoft.com/office/drawing/2016/5/11/chartex" xmlns:cx6="http://schemas.microsoft.com/office/drawing/2016/5/12/chartex" xmlns:cx7="http://schemas.microsoft.com/office/drawing/2016/5/13/chartex" xmlns:cx8="http://schemas.microsoft.com/office/drawing/2016/5/14/chartex" xmlns:aink="http://schemas.microsoft.com/office/drawing/2016/ink" xmlns:am3d="http://schemas.microsoft.com/office/drawing/2017/model3d" xmlns:o="urn:schemas-microsoft-com:office:office" xmlns:v="urn:schemas-microsoft-com:vml" xmlns:w10="urn:schemas-microsoft-com:office:word" xmlns:w="http://schemas.openxmlformats.org/wordprocessingml/2006/main" xmlns:w16cid="http://schemas.microsoft.com/office/word/2016/wordml/cid" xmlns:w16se="http://schemas.microsoft.com/office/word/2015/wordml/symex" xmlns:asvg="http://schemas.microsoft.com/office/drawing/2016/SVG/main" r:embed="rId13"/>
                         </a:ext>
                       </a:extLst>
                     </a:blip>
@@ -8198,7 +8341,7 @@
       <w:r>
         <w:rPr>
           <w:noProof/>
-          <w:lang w:eastAsia="fr-CH"/>
+          <w:lang w:val="fr-FR" w:eastAsia="fr-FR"/>
         </w:rPr>
         <mc:AlternateContent>
           <mc:Choice Requires="wps">
@@ -8262,7 +8405,7 @@
               </wp:anchor>
             </w:drawing>
           </mc:Choice>
-          <mc:Fallback xmlns:w16se="http://schemas.microsoft.com/office/word/2015/wordml/symex" xmlns:w16cid="http://schemas.microsoft.com/office/word/2016/wordml/cid" xmlns:am3d="http://schemas.microsoft.com/office/drawing/2017/model3d" xmlns:aink="http://schemas.microsoft.com/office/drawing/2016/ink" xmlns:cx8="http://schemas.microsoft.com/office/drawing/2016/5/14/chartex" xmlns:cx7="http://schemas.microsoft.com/office/drawing/2016/5/13/chartex" xmlns:cx6="http://schemas.microsoft.com/office/drawing/2016/5/12/chartex" xmlns:cx5="http://schemas.microsoft.com/office/drawing/2016/5/11/chartex" xmlns:cx4="http://schemas.microsoft.com/office/drawing/2016/5/10/chartex" xmlns:cx3="http://schemas.microsoft.com/office/drawing/2016/5/9/chartex" xmlns:cx2="http://schemas.microsoft.com/office/drawing/2015/10/21/chartex" xmlns:cx1="http://schemas.microsoft.com/office/drawing/2015/9/8/chartex" xmlns:cx="http://schemas.microsoft.com/office/drawing/2014/chartex">
+          <mc:Fallback xmlns:cx="http://schemas.microsoft.com/office/drawing/2014/chartex" xmlns:cx1="http://schemas.microsoft.com/office/drawing/2015/9/8/chartex" xmlns:cx2="http://schemas.microsoft.com/office/drawing/2015/10/21/chartex" xmlns:cx3="http://schemas.microsoft.com/office/drawing/2016/5/9/chartex" xmlns:cx4="http://schemas.microsoft.com/office/drawing/2016/5/10/chartex" xmlns:cx5="http://schemas.microsoft.com/office/drawing/2016/5/11/chartex" xmlns:cx6="http://schemas.microsoft.com/office/drawing/2016/5/12/chartex" xmlns:cx7="http://schemas.microsoft.com/office/drawing/2016/5/13/chartex" xmlns:cx8="http://schemas.microsoft.com/office/drawing/2016/5/14/chartex" xmlns:aink="http://schemas.microsoft.com/office/drawing/2016/ink" xmlns:am3d="http://schemas.microsoft.com/office/drawing/2017/model3d" xmlns:w16cid="http://schemas.microsoft.com/office/word/2016/wordml/cid" xmlns:w16se="http://schemas.microsoft.com/office/word/2015/wordml/symex">
             <w:pict>
               <v:shape w14:anchorId="4A377F1A" id="Connecteur droit avec flèche 57" o:spid="_x0000_s1026" type="#_x0000_t32" style="position:absolute;margin-left:229.95pt;margin-top:183.5pt;width:9.4pt;height:24pt;z-index:251730944;visibility:visible;mso-wrap-style:square;mso-width-percent:0;mso-height-percent:0;mso-wrap-distance-left:9pt;mso-wrap-distance-top:0;mso-wrap-distance-right:9pt;mso-wrap-distance-bottom:0;mso-position-horizontal:absolute;mso-position-horizontal-relative:text;mso-position-vertical:absolute;mso-position-vertical-relative:text;mso-width-percent:0;mso-height-percent:0;mso-width-relative:margin;mso-height-relative:margin" o:gfxdata="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" strokecolor="#4472c4 [3204]" strokeweight=".5pt">
                 <v:stroke endarrow="block" joinstyle="miter"/>
@@ -8274,7 +8417,7 @@
       <w:r>
         <w:rPr>
           <w:noProof/>
-          <w:lang w:eastAsia="fr-CH"/>
+          <w:lang w:val="fr-FR" w:eastAsia="fr-FR"/>
         </w:rPr>
         <mc:AlternateContent>
           <mc:Choice Requires="wps">
@@ -8332,7 +8475,7 @@
               </wp:anchor>
             </w:drawing>
           </mc:Choice>
-          <mc:Fallback xmlns:w16se="http://schemas.microsoft.com/office/word/2015/wordml/symex" xmlns:w16cid="http://schemas.microsoft.com/office/word/2016/wordml/cid" xmlns:am3d="http://schemas.microsoft.com/office/drawing/2017/model3d" xmlns:aink="http://schemas.microsoft.com/office/drawing/2016/ink" xmlns:cx8="http://schemas.microsoft.com/office/drawing/2016/5/14/chartex" xmlns:cx7="http://schemas.microsoft.com/office/drawing/2016/5/13/chartex" xmlns:cx6="http://schemas.microsoft.com/office/drawing/2016/5/12/chartex" xmlns:cx5="http://schemas.microsoft.com/office/drawing/2016/5/11/chartex" xmlns:cx4="http://schemas.microsoft.com/office/drawing/2016/5/10/chartex" xmlns:cx3="http://schemas.microsoft.com/office/drawing/2016/5/9/chartex" xmlns:cx2="http://schemas.microsoft.com/office/drawing/2015/10/21/chartex" xmlns:cx1="http://schemas.microsoft.com/office/drawing/2015/9/8/chartex" xmlns:cx="http://schemas.microsoft.com/office/drawing/2014/chartex">
+          <mc:Fallback xmlns:cx="http://schemas.microsoft.com/office/drawing/2014/chartex" xmlns:cx1="http://schemas.microsoft.com/office/drawing/2015/9/8/chartex" xmlns:cx2="http://schemas.microsoft.com/office/drawing/2015/10/21/chartex" xmlns:cx3="http://schemas.microsoft.com/office/drawing/2016/5/9/chartex" xmlns:cx4="http://schemas.microsoft.com/office/drawing/2016/5/10/chartex" xmlns:cx5="http://schemas.microsoft.com/office/drawing/2016/5/11/chartex" xmlns:cx6="http://schemas.microsoft.com/office/drawing/2016/5/12/chartex" xmlns:cx7="http://schemas.microsoft.com/office/drawing/2016/5/13/chartex" xmlns:cx8="http://schemas.microsoft.com/office/drawing/2016/5/14/chartex" xmlns:aink="http://schemas.microsoft.com/office/drawing/2016/ink" xmlns:am3d="http://schemas.microsoft.com/office/drawing/2017/model3d" xmlns:w16cid="http://schemas.microsoft.com/office/word/2016/wordml/cid" xmlns:w16se="http://schemas.microsoft.com/office/word/2015/wordml/symex">
             <w:pict>
               <v:shape w14:anchorId="41FE0044" id="Connecteur droit avec flèche 59" o:spid="_x0000_s1026" type="#_x0000_t32" style="position:absolute;margin-left:262.5pt;margin-top:254.65pt;width:22.3pt;height:12pt;z-index:251735040;visibility:visible;mso-wrap-style:square;mso-wrap-distance-left:9pt;mso-wrap-distance-top:0;mso-wrap-distance-right:9pt;mso-wrap-distance-bottom:0;mso-position-horizontal:absolute;mso-position-horizontal-relative:text;mso-position-vertical:absolute;mso-position-vertical-relative:text" o:gfxdata="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" strokecolor="#92d050" strokeweight=".5pt">
                 <v:stroke endarrow="block" joinstyle="miter"/>
@@ -8344,7 +8487,7 @@
       <w:r>
         <w:rPr>
           <w:noProof/>
-          <w:lang w:eastAsia="fr-CH"/>
+          <w:lang w:val="fr-FR" w:eastAsia="fr-FR"/>
         </w:rPr>
         <mc:AlternateContent>
           <mc:Choice Requires="wps">
@@ -8402,7 +8545,7 @@
               </wp:anchor>
             </w:drawing>
           </mc:Choice>
-          <mc:Fallback xmlns:w16se="http://schemas.microsoft.com/office/word/2015/wordml/symex" xmlns:w16cid="http://schemas.microsoft.com/office/word/2016/wordml/cid" xmlns:am3d="http://schemas.microsoft.com/office/drawing/2017/model3d" xmlns:aink="http://schemas.microsoft.com/office/drawing/2016/ink" xmlns:cx8="http://schemas.microsoft.com/office/drawing/2016/5/14/chartex" xmlns:cx7="http://schemas.microsoft.com/office/drawing/2016/5/13/chartex" xmlns:cx6="http://schemas.microsoft.com/office/drawing/2016/5/12/chartex" xmlns:cx5="http://schemas.microsoft.com/office/drawing/2016/5/11/chartex" xmlns:cx4="http://schemas.microsoft.com/office/drawing/2016/5/10/chartex" xmlns:cx3="http://schemas.microsoft.com/office/drawing/2016/5/9/chartex" xmlns:cx2="http://schemas.microsoft.com/office/drawing/2015/10/21/chartex" xmlns:cx1="http://schemas.microsoft.com/office/drawing/2015/9/8/chartex" xmlns:cx="http://schemas.microsoft.com/office/drawing/2014/chartex">
+          <mc:Fallback xmlns:cx="http://schemas.microsoft.com/office/drawing/2014/chartex" xmlns:cx1="http://schemas.microsoft.com/office/drawing/2015/9/8/chartex" xmlns:cx2="http://schemas.microsoft.com/office/drawing/2015/10/21/chartex" xmlns:cx3="http://schemas.microsoft.com/office/drawing/2016/5/9/chartex" xmlns:cx4="http://schemas.microsoft.com/office/drawing/2016/5/10/chartex" xmlns:cx5="http://schemas.microsoft.com/office/drawing/2016/5/11/chartex" xmlns:cx6="http://schemas.microsoft.com/office/drawing/2016/5/12/chartex" xmlns:cx7="http://schemas.microsoft.com/office/drawing/2016/5/13/chartex" xmlns:cx8="http://schemas.microsoft.com/office/drawing/2016/5/14/chartex" xmlns:aink="http://schemas.microsoft.com/office/drawing/2016/ink" xmlns:am3d="http://schemas.microsoft.com/office/drawing/2017/model3d" xmlns:w16cid="http://schemas.microsoft.com/office/word/2016/wordml/cid" xmlns:w16se="http://schemas.microsoft.com/office/word/2015/wordml/symex">
             <w:pict>
               <v:shape w14:anchorId="2D796145" id="Connecteur droit avec flèche 58" o:spid="_x0000_s1026" type="#_x0000_t32" style="position:absolute;margin-left:165.7pt;margin-top:276.95pt;width:22.3pt;height:12pt;z-index:251732992;visibility:visible;mso-wrap-style:square;mso-wrap-distance-left:9pt;mso-wrap-distance-top:0;mso-wrap-distance-right:9pt;mso-wrap-distance-bottom:0;mso-position-horizontal:absolute;mso-position-horizontal-relative:text;mso-position-vertical:absolute;mso-position-vertical-relative:text" o:gfxdata="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" strokecolor="#92d050" strokeweight=".5pt">
                 <v:stroke endarrow="block" joinstyle="miter"/>
@@ -8414,7 +8557,7 @@
       <w:r>
         <w:rPr>
           <w:noProof/>
-          <w:lang w:eastAsia="fr-CH"/>
+          <w:lang w:val="fr-FR" w:eastAsia="fr-FR"/>
         </w:rPr>
         <mc:AlternateContent>
           <mc:Choice Requires="wps">
@@ -8478,7 +8621,7 @@
               </wp:anchor>
             </w:drawing>
           </mc:Choice>
-          <mc:Fallback xmlns:w16se="http://schemas.microsoft.com/office/word/2015/wordml/symex" xmlns:w16cid="http://schemas.microsoft.com/office/word/2016/wordml/cid" xmlns:am3d="http://schemas.microsoft.com/office/drawing/2017/model3d" xmlns:aink="http://schemas.microsoft.com/office/drawing/2016/ink" xmlns:cx8="http://schemas.microsoft.com/office/drawing/2016/5/14/chartex" xmlns:cx7="http://schemas.microsoft.com/office/drawing/2016/5/13/chartex" xmlns:cx6="http://schemas.microsoft.com/office/drawing/2016/5/12/chartex" xmlns:cx5="http://schemas.microsoft.com/office/drawing/2016/5/11/chartex" xmlns:cx4="http://schemas.microsoft.com/office/drawing/2016/5/10/chartex" xmlns:cx3="http://schemas.microsoft.com/office/drawing/2016/5/9/chartex" xmlns:cx2="http://schemas.microsoft.com/office/drawing/2015/10/21/chartex" xmlns:cx1="http://schemas.microsoft.com/office/drawing/2015/9/8/chartex" xmlns:cx="http://schemas.microsoft.com/office/drawing/2014/chartex">
+          <mc:Fallback xmlns:cx="http://schemas.microsoft.com/office/drawing/2014/chartex" xmlns:cx1="http://schemas.microsoft.com/office/drawing/2015/9/8/chartex" xmlns:cx2="http://schemas.microsoft.com/office/drawing/2015/10/21/chartex" xmlns:cx3="http://schemas.microsoft.com/office/drawing/2016/5/9/chartex" xmlns:cx4="http://schemas.microsoft.com/office/drawing/2016/5/10/chartex" xmlns:cx5="http://schemas.microsoft.com/office/drawing/2016/5/11/chartex" xmlns:cx6="http://schemas.microsoft.com/office/drawing/2016/5/12/chartex" xmlns:cx7="http://schemas.microsoft.com/office/drawing/2016/5/13/chartex" xmlns:cx8="http://schemas.microsoft.com/office/drawing/2016/5/14/chartex" xmlns:aink="http://schemas.microsoft.com/office/drawing/2016/ink" xmlns:am3d="http://schemas.microsoft.com/office/drawing/2017/model3d" xmlns:w16cid="http://schemas.microsoft.com/office/word/2016/wordml/cid" xmlns:w16se="http://schemas.microsoft.com/office/word/2015/wordml/symex">
             <w:pict>
               <v:shape w14:anchorId="2C5D7E1D" id="Connecteur droit avec flèche 56" o:spid="_x0000_s1026" type="#_x0000_t32" style="position:absolute;margin-left:361.1pt;margin-top:189.5pt;width:19.7pt;height:5.15pt;flip:x y;z-index:251728896;visibility:visible;mso-wrap-style:square;mso-width-percent:0;mso-height-percent:0;mso-wrap-distance-left:9pt;mso-wrap-distance-top:0;mso-wrap-distance-right:9pt;mso-wrap-distance-bottom:0;mso-position-horizontal:absolute;mso-position-horizontal-relative:text;mso-position-vertical:absolute;mso-position-vertical-relative:text;mso-width-percent:0;mso-height-percent:0;mso-width-relative:margin;mso-height-relative:margin" o:gfxdata="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" strokecolor="red" strokeweight=".5pt">
                 <v:stroke endarrow="block" joinstyle="miter"/>
@@ -8490,7 +8633,7 @@
       <w:r>
         <w:rPr>
           <w:noProof/>
-          <w:lang w:eastAsia="fr-CH"/>
+          <w:lang w:val="fr-FR" w:eastAsia="fr-FR"/>
         </w:rPr>
         <mc:AlternateContent>
           <mc:Choice Requires="wps">
@@ -8554,7 +8697,7 @@
               </wp:anchor>
             </w:drawing>
           </mc:Choice>
-          <mc:Fallback xmlns:w16se="http://schemas.microsoft.com/office/word/2015/wordml/symex" xmlns:w16cid="http://schemas.microsoft.com/office/word/2016/wordml/cid" xmlns:am3d="http://schemas.microsoft.com/office/drawing/2017/model3d" xmlns:aink="http://schemas.microsoft.com/office/drawing/2016/ink" xmlns:cx8="http://schemas.microsoft.com/office/drawing/2016/5/14/chartex" xmlns:cx7="http://schemas.microsoft.com/office/drawing/2016/5/13/chartex" xmlns:cx6="http://schemas.microsoft.com/office/drawing/2016/5/12/chartex" xmlns:cx5="http://schemas.microsoft.com/office/drawing/2016/5/11/chartex" xmlns:cx4="http://schemas.microsoft.com/office/drawing/2016/5/10/chartex" xmlns:cx3="http://schemas.microsoft.com/office/drawing/2016/5/9/chartex" xmlns:cx2="http://schemas.microsoft.com/office/drawing/2015/10/21/chartex" xmlns:cx1="http://schemas.microsoft.com/office/drawing/2015/9/8/chartex" xmlns:cx="http://schemas.microsoft.com/office/drawing/2014/chartex">
+          <mc:Fallback xmlns:cx="http://schemas.microsoft.com/office/drawing/2014/chartex" xmlns:cx1="http://schemas.microsoft.com/office/drawing/2015/9/8/chartex" xmlns:cx2="http://schemas.microsoft.com/office/drawing/2015/10/21/chartex" xmlns:cx3="http://schemas.microsoft.com/office/drawing/2016/5/9/chartex" xmlns:cx4="http://schemas.microsoft.com/office/drawing/2016/5/10/chartex" xmlns:cx5="http://schemas.microsoft.com/office/drawing/2016/5/11/chartex" xmlns:cx6="http://schemas.microsoft.com/office/drawing/2016/5/12/chartex" xmlns:cx7="http://schemas.microsoft.com/office/drawing/2016/5/13/chartex" xmlns:cx8="http://schemas.microsoft.com/office/drawing/2016/5/14/chartex" xmlns:aink="http://schemas.microsoft.com/office/drawing/2016/ink" xmlns:am3d="http://schemas.microsoft.com/office/drawing/2017/model3d" xmlns:w16cid="http://schemas.microsoft.com/office/word/2016/wordml/cid" xmlns:w16se="http://schemas.microsoft.com/office/word/2015/wordml/symex">
             <w:pict>
               <v:shape w14:anchorId="5AFB0EB9" id="Connecteur droit avec flèche 54" o:spid="_x0000_s1026" type="#_x0000_t32" style="position:absolute;margin-left:93.7pt;margin-top:144.1pt;width:29.15pt;height:4.3pt;z-index:251724800;visibility:visible;mso-wrap-style:square;mso-width-percent:0;mso-height-percent:0;mso-wrap-distance-left:9pt;mso-wrap-distance-top:0;mso-wrap-distance-right:9pt;mso-wrap-distance-bottom:0;mso-position-horizontal:absolute;mso-position-horizontal-relative:text;mso-position-vertical:absolute;mso-position-vertical-relative:text;mso-width-percent:0;mso-height-percent:0;mso-width-relative:margin;mso-height-relative:margin" o:gfxdata="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" strokecolor="red" strokeweight=".5pt">
                 <v:stroke endarrow="block" joinstyle="miter"/>
@@ -8566,7 +8709,7 @@
       <w:r>
         <w:rPr>
           <w:noProof/>
-          <w:lang w:eastAsia="fr-CH"/>
+          <w:lang w:val="fr-FR" w:eastAsia="fr-FR"/>
         </w:rPr>
         <mc:AlternateContent>
           <mc:Choice Requires="wps">
@@ -8624,7 +8767,7 @@
               </wp:anchor>
             </w:drawing>
           </mc:Choice>
-          <mc:Fallback xmlns:w16se="http://schemas.microsoft.com/office/word/2015/wordml/symex" xmlns:w16cid="http://schemas.microsoft.com/office/word/2016/wordml/cid" xmlns:am3d="http://schemas.microsoft.com/office/drawing/2017/model3d" xmlns:aink="http://schemas.microsoft.com/office/drawing/2016/ink" xmlns:cx8="http://schemas.microsoft.com/office/drawing/2016/5/14/chartex" xmlns:cx7="http://schemas.microsoft.com/office/drawing/2016/5/13/chartex" xmlns:cx6="http://schemas.microsoft.com/office/drawing/2016/5/12/chartex" xmlns:cx5="http://schemas.microsoft.com/office/drawing/2016/5/11/chartex" xmlns:cx4="http://schemas.microsoft.com/office/drawing/2016/5/10/chartex" xmlns:cx3="http://schemas.microsoft.com/office/drawing/2016/5/9/chartex" xmlns:cx2="http://schemas.microsoft.com/office/drawing/2015/10/21/chartex" xmlns:cx1="http://schemas.microsoft.com/office/drawing/2015/9/8/chartex" xmlns:cx="http://schemas.microsoft.com/office/drawing/2014/chartex">
+          <mc:Fallback xmlns:cx="http://schemas.microsoft.com/office/drawing/2014/chartex" xmlns:cx1="http://schemas.microsoft.com/office/drawing/2015/9/8/chartex" xmlns:cx2="http://schemas.microsoft.com/office/drawing/2015/10/21/chartex" xmlns:cx3="http://schemas.microsoft.com/office/drawing/2016/5/9/chartex" xmlns:cx4="http://schemas.microsoft.com/office/drawing/2016/5/10/chartex" xmlns:cx5="http://schemas.microsoft.com/office/drawing/2016/5/11/chartex" xmlns:cx6="http://schemas.microsoft.com/office/drawing/2016/5/12/chartex" xmlns:cx7="http://schemas.microsoft.com/office/drawing/2016/5/13/chartex" xmlns:cx8="http://schemas.microsoft.com/office/drawing/2016/5/14/chartex" xmlns:aink="http://schemas.microsoft.com/office/drawing/2016/ink" xmlns:am3d="http://schemas.microsoft.com/office/drawing/2017/model3d" xmlns:w16cid="http://schemas.microsoft.com/office/word/2016/wordml/cid" xmlns:w16se="http://schemas.microsoft.com/office/word/2015/wordml/symex">
             <w:pict>
               <v:shape w14:anchorId="0FA61261" id="Connecteur droit avec flèche 53" o:spid="_x0000_s1026" type="#_x0000_t32" style="position:absolute;margin-left:63.7pt;margin-top:65.25pt;width:22.3pt;height:12pt;z-index:251722752;visibility:visible;mso-wrap-style:square;mso-wrap-distance-left:9pt;mso-wrap-distance-top:0;mso-wrap-distance-right:9pt;mso-wrap-distance-bottom:0;mso-position-horizontal:absolute;mso-position-horizontal-relative:text;mso-position-vertical:absolute;mso-position-vertical-relative:text" o:gfxdata="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" strokecolor="red" strokeweight=".5pt">
                 <v:stroke endarrow="block" joinstyle="miter"/>
@@ -8636,7 +8779,7 @@
       <w:r>
         <w:rPr>
           <w:noProof/>
-          <w:lang w:eastAsia="fr-CH"/>
+          <w:lang w:val="fr-FR" w:eastAsia="fr-FR"/>
         </w:rPr>
         <mc:AlternateContent>
           <mc:Choice Requires="wps">
@@ -8698,7 +8841,7 @@
               </wp:anchor>
             </w:drawing>
           </mc:Choice>
-          <mc:Fallback xmlns:w16se="http://schemas.microsoft.com/office/word/2015/wordml/symex" xmlns:w16cid="http://schemas.microsoft.com/office/word/2016/wordml/cid" xmlns:am3d="http://schemas.microsoft.com/office/drawing/2017/model3d" xmlns:aink="http://schemas.microsoft.com/office/drawing/2016/ink" xmlns:cx8="http://schemas.microsoft.com/office/drawing/2016/5/14/chartex" xmlns:cx7="http://schemas.microsoft.com/office/drawing/2016/5/13/chartex" xmlns:cx6="http://schemas.microsoft.com/office/drawing/2016/5/12/chartex" xmlns:cx5="http://schemas.microsoft.com/office/drawing/2016/5/11/chartex" xmlns:cx4="http://schemas.microsoft.com/office/drawing/2016/5/10/chartex" xmlns:cx3="http://schemas.microsoft.com/office/drawing/2016/5/9/chartex" xmlns:cx2="http://schemas.microsoft.com/office/drawing/2015/10/21/chartex" xmlns:cx1="http://schemas.microsoft.com/office/drawing/2015/9/8/chartex" xmlns:cx="http://schemas.microsoft.com/office/drawing/2014/chartex">
+          <mc:Fallback xmlns:cx="http://schemas.microsoft.com/office/drawing/2014/chartex" xmlns:cx1="http://schemas.microsoft.com/office/drawing/2015/9/8/chartex" xmlns:cx2="http://schemas.microsoft.com/office/drawing/2015/10/21/chartex" xmlns:cx3="http://schemas.microsoft.com/office/drawing/2016/5/9/chartex" xmlns:cx4="http://schemas.microsoft.com/office/drawing/2016/5/10/chartex" xmlns:cx5="http://schemas.microsoft.com/office/drawing/2016/5/11/chartex" xmlns:cx6="http://schemas.microsoft.com/office/drawing/2016/5/12/chartex" xmlns:cx7="http://schemas.microsoft.com/office/drawing/2016/5/13/chartex" xmlns:cx8="http://schemas.microsoft.com/office/drawing/2016/5/14/chartex" xmlns:aink="http://schemas.microsoft.com/office/drawing/2016/ink" xmlns:am3d="http://schemas.microsoft.com/office/drawing/2017/model3d" xmlns:w16cid="http://schemas.microsoft.com/office/word/2016/wordml/cid" xmlns:w16se="http://schemas.microsoft.com/office/word/2015/wordml/symex">
             <w:pict>
               <v:shape w14:anchorId="35572142" id="Organigramme : Connecteur 51" o:spid="_x0000_s1026" type="#_x0000_t120" style="position:absolute;margin-left:375.7pt;margin-top:171.5pt;width:53.15pt;height:54.85pt;z-index:251719680;visibility:visible;mso-wrap-style:square;mso-wrap-distance-left:9pt;mso-wrap-distance-top:0;mso-wrap-distance-right:9pt;mso-wrap-distance-bottom:0;mso-position-horizontal:absolute;mso-position-horizontal-relative:text;mso-position-vertical:absolute;mso-position-vertical-relative:text;v-text-anchor:middle" o:gfxdata="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" fillcolor="red" strokecolor="#1f3763 [1604]" strokeweight="1pt">
                 <v:stroke joinstyle="miter"/>
@@ -8710,7 +8853,7 @@
       <w:r>
         <w:rPr>
           <w:noProof/>
-          <w:lang w:eastAsia="fr-CH"/>
+          <w:lang w:val="fr-FR" w:eastAsia="fr-FR"/>
         </w:rPr>
         <mc:AlternateContent>
           <mc:Choice Requires="wps">
@@ -8772,7 +8915,7 @@
               </wp:anchor>
             </w:drawing>
           </mc:Choice>
-          <mc:Fallback xmlns:w16se="http://schemas.microsoft.com/office/word/2015/wordml/symex" xmlns:w16cid="http://schemas.microsoft.com/office/word/2016/wordml/cid" xmlns:am3d="http://schemas.microsoft.com/office/drawing/2017/model3d" xmlns:aink="http://schemas.microsoft.com/office/drawing/2016/ink" xmlns:cx8="http://schemas.microsoft.com/office/drawing/2016/5/14/chartex" xmlns:cx7="http://schemas.microsoft.com/office/drawing/2016/5/13/chartex" xmlns:cx6="http://schemas.microsoft.com/office/drawing/2016/5/12/chartex" xmlns:cx5="http://schemas.microsoft.com/office/drawing/2016/5/11/chartex" xmlns:cx4="http://schemas.microsoft.com/office/drawing/2016/5/10/chartex" xmlns:cx3="http://schemas.microsoft.com/office/drawing/2016/5/9/chartex" xmlns:cx2="http://schemas.microsoft.com/office/drawing/2015/10/21/chartex" xmlns:cx1="http://schemas.microsoft.com/office/drawing/2015/9/8/chartex" xmlns:cx="http://schemas.microsoft.com/office/drawing/2014/chartex">
+          <mc:Fallback xmlns:cx="http://schemas.microsoft.com/office/drawing/2014/chartex" xmlns:cx1="http://schemas.microsoft.com/office/drawing/2015/9/8/chartex" xmlns:cx2="http://schemas.microsoft.com/office/drawing/2015/10/21/chartex" xmlns:cx3="http://schemas.microsoft.com/office/drawing/2016/5/9/chartex" xmlns:cx4="http://schemas.microsoft.com/office/drawing/2016/5/10/chartex" xmlns:cx5="http://schemas.microsoft.com/office/drawing/2016/5/11/chartex" xmlns:cx6="http://schemas.microsoft.com/office/drawing/2016/5/12/chartex" xmlns:cx7="http://schemas.microsoft.com/office/drawing/2016/5/13/chartex" xmlns:cx8="http://schemas.microsoft.com/office/drawing/2016/5/14/chartex" xmlns:aink="http://schemas.microsoft.com/office/drawing/2016/ink" xmlns:am3d="http://schemas.microsoft.com/office/drawing/2017/model3d" xmlns:w16cid="http://schemas.microsoft.com/office/word/2016/wordml/cid" xmlns:w16se="http://schemas.microsoft.com/office/word/2015/wordml/symex">
             <w:pict>
               <v:shape w14:anchorId="02480CBE" id="Organigramme : Connecteur 49" o:spid="_x0000_s1026" type="#_x0000_t120" style="position:absolute;margin-left:23.4pt;margin-top:27.55pt;width:53.15pt;height:54.85pt;z-index:251715584;visibility:visible;mso-wrap-style:square;mso-wrap-distance-left:9pt;mso-wrap-distance-top:0;mso-wrap-distance-right:9pt;mso-wrap-distance-bottom:0;mso-position-horizontal:absolute;mso-position-horizontal-relative:text;mso-position-vertical:absolute;mso-position-vertical-relative:text;v-text-anchor:middle" o:gfxdata="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" fillcolor="red" strokecolor="#1f3763 [1604]" strokeweight="1pt">
                 <v:stroke joinstyle="miter"/>
@@ -8784,7 +8927,7 @@
       <w:r>
         <w:rPr>
           <w:noProof/>
-          <w:lang w:eastAsia="fr-CH"/>
+          <w:lang w:val="fr-FR" w:eastAsia="fr-FR"/>
         </w:rPr>
         <mc:AlternateContent>
           <mc:Choice Requires="wps">
@@ -8858,7 +9001,7 @@
               </wp:anchor>
             </w:drawing>
           </mc:Choice>
-          <mc:Fallback xmlns:w16se="http://schemas.microsoft.com/office/word/2015/wordml/symex" xmlns:w16cid="http://schemas.microsoft.com/office/word/2016/wordml/cid" xmlns:am3d="http://schemas.microsoft.com/office/drawing/2017/model3d" xmlns:aink="http://schemas.microsoft.com/office/drawing/2016/ink" xmlns:cx8="http://schemas.microsoft.com/office/drawing/2016/5/14/chartex" xmlns:cx7="http://schemas.microsoft.com/office/drawing/2016/5/13/chartex" xmlns:cx6="http://schemas.microsoft.com/office/drawing/2016/5/12/chartex" xmlns:cx5="http://schemas.microsoft.com/office/drawing/2016/5/11/chartex" xmlns:cx4="http://schemas.microsoft.com/office/drawing/2016/5/10/chartex" xmlns:cx3="http://schemas.microsoft.com/office/drawing/2016/5/9/chartex" xmlns:cx2="http://schemas.microsoft.com/office/drawing/2015/10/21/chartex" xmlns:cx1="http://schemas.microsoft.com/office/drawing/2015/9/8/chartex" xmlns:cx="http://schemas.microsoft.com/office/drawing/2014/chartex">
+          <mc:Fallback>
             <w:pict>
               <v:shape w14:anchorId="4DC5362E" id="Organigramme : Connecteur 48" o:spid="_x0000_s1055" type="#_x0000_t120" style="position:absolute;margin-left:219.7pt;margin-top:215.25pt;width:53.15pt;height:54.85pt;z-index:251713536;visibility:visible;mso-wrap-style:square;mso-wrap-distance-left:9pt;mso-wrap-distance-top:0;mso-wrap-distance-right:9pt;mso-wrap-distance-bottom:0;mso-position-horizontal:absolute;mso-position-horizontal-relative:text;mso-position-vertical:absolute;mso-position-vertical-relative:text;v-text-anchor:middle" o:gfxdata="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" fillcolor="#92d050" strokecolor="#1f3763 [1604]" strokeweight="1pt">
                 <v:stroke joinstyle="miter"/>
@@ -8882,7 +9025,7 @@
       <w:r>
         <w:rPr>
           <w:noProof/>
-          <w:lang w:eastAsia="fr-CH"/>
+          <w:lang w:val="fr-FR" w:eastAsia="fr-FR"/>
         </w:rPr>
         <mc:AlternateContent>
           <mc:Choice Requires="wps">
@@ -8956,7 +9099,7 @@
               </wp:anchor>
             </w:drawing>
           </mc:Choice>
-          <mc:Fallback xmlns:w16se="http://schemas.microsoft.com/office/word/2015/wordml/symex" xmlns:w16cid="http://schemas.microsoft.com/office/word/2016/wordml/cid" xmlns:am3d="http://schemas.microsoft.com/office/drawing/2017/model3d" xmlns:aink="http://schemas.microsoft.com/office/drawing/2016/ink" xmlns:cx8="http://schemas.microsoft.com/office/drawing/2016/5/14/chartex" xmlns:cx7="http://schemas.microsoft.com/office/drawing/2016/5/13/chartex" xmlns:cx6="http://schemas.microsoft.com/office/drawing/2016/5/12/chartex" xmlns:cx5="http://schemas.microsoft.com/office/drawing/2016/5/11/chartex" xmlns:cx4="http://schemas.microsoft.com/office/drawing/2016/5/10/chartex" xmlns:cx3="http://schemas.microsoft.com/office/drawing/2016/5/9/chartex" xmlns:cx2="http://schemas.microsoft.com/office/drawing/2015/10/21/chartex" xmlns:cx1="http://schemas.microsoft.com/office/drawing/2015/9/8/chartex" xmlns:cx="http://schemas.microsoft.com/office/drawing/2014/chartex">
+          <mc:Fallback>
             <w:pict>
               <v:shape w14:anchorId="4DC5362E" id="Organigramme : Connecteur 47" o:spid="_x0000_s1056" type="#_x0000_t120" style="position:absolute;margin-left:124.55pt;margin-top:236.65pt;width:53.15pt;height:54.85pt;z-index:251711488;visibility:visible;mso-wrap-style:square;mso-wrap-distance-left:9pt;mso-wrap-distance-top:0;mso-wrap-distance-right:9pt;mso-wrap-distance-bottom:0;mso-position-horizontal:absolute;mso-position-horizontal-relative:text;mso-position-vertical:absolute;mso-position-vertical-relative:text;v-text-anchor:middle" o:gfxdata="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" fillcolor="#92d050" strokecolor="#1f3763 [1604]" strokeweight="1pt">
                 <v:stroke joinstyle="miter"/>
@@ -8980,7 +9123,7 @@
       <w:r>
         <w:rPr>
           <w:noProof/>
-          <w:lang w:eastAsia="fr-CH"/>
+          <w:lang w:val="fr-FR" w:eastAsia="fr-FR"/>
         </w:rPr>
         <mc:AlternateContent>
           <mc:Choice Requires="wps">
@@ -9051,7 +9194,7 @@
               </wp:anchor>
             </w:drawing>
           </mc:Choice>
-          <mc:Fallback xmlns:w16se="http://schemas.microsoft.com/office/word/2015/wordml/symex" xmlns:w16cid="http://schemas.microsoft.com/office/word/2016/wordml/cid" xmlns:am3d="http://schemas.microsoft.com/office/drawing/2017/model3d" xmlns:aink="http://schemas.microsoft.com/office/drawing/2016/ink" xmlns:cx8="http://schemas.microsoft.com/office/drawing/2016/5/14/chartex" xmlns:cx7="http://schemas.microsoft.com/office/drawing/2016/5/13/chartex" xmlns:cx6="http://schemas.microsoft.com/office/drawing/2016/5/12/chartex" xmlns:cx5="http://schemas.microsoft.com/office/drawing/2016/5/11/chartex" xmlns:cx4="http://schemas.microsoft.com/office/drawing/2016/5/10/chartex" xmlns:cx3="http://schemas.microsoft.com/office/drawing/2016/5/9/chartex" xmlns:cx2="http://schemas.microsoft.com/office/drawing/2015/10/21/chartex" xmlns:cx1="http://schemas.microsoft.com/office/drawing/2015/9/8/chartex" xmlns:cx="http://schemas.microsoft.com/office/drawing/2014/chartex">
+          <mc:Fallback>
             <w:pict>
               <v:shape id="Organigramme : Connecteur 45" o:spid="_x0000_s1057" type="#_x0000_t120" style="position:absolute;margin-left:192.25pt;margin-top:136.4pt;width:53.15pt;height:54.85pt;z-index:251709440;visibility:visible;mso-wrap-style:square;mso-wrap-distance-left:9pt;mso-wrap-distance-top:0;mso-wrap-distance-right:9pt;mso-wrap-distance-bottom:0;mso-position-horizontal:absolute;mso-position-horizontal-relative:text;mso-position-vertical:absolute;mso-position-vertical-relative:text;v-text-anchor:middle" o:gfxdata="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" fillcolor="#4472c4 [3204]" strokecolor="#1f3763 [1604]" strokeweight="1pt">
                 <v:stroke joinstyle="miter"/>
@@ -9075,7 +9218,7 @@
       <w:r>
         <w:rPr>
           <w:noProof/>
-          <w:lang w:eastAsia="fr-CH"/>
+          <w:lang w:val="fr-FR" w:eastAsia="fr-FR"/>
         </w:rPr>
         <w:drawing>
           <wp:inline distT="0" distB="0" distL="0" distR="0">
@@ -9147,18 +9290,18 @@
       <w:pPr>
         <w:pStyle w:val="Titre3"/>
       </w:pPr>
-      <w:bookmarkStart w:id="49" w:name="_Toc512593244"/>
+      <w:bookmarkStart w:id="69" w:name="_Toc512593244"/>
       <w:r>
         <w:lastRenderedPageBreak/>
         <w:t>Quitter une partie en cours (escape) :</w:t>
       </w:r>
-      <w:bookmarkEnd w:id="49"/>
+      <w:bookmarkEnd w:id="69"/>
     </w:p>
     <w:p>
       <w:r>
         <w:rPr>
           <w:noProof/>
-          <w:lang w:eastAsia="fr-CH"/>
+          <w:lang w:val="fr-FR" w:eastAsia="fr-FR"/>
         </w:rPr>
         <mc:AlternateContent>
           <mc:Choice Requires="wps">
@@ -9226,7 +9369,7 @@
               </wp:anchor>
             </w:drawing>
           </mc:Choice>
-          <mc:Fallback xmlns:w16se="http://schemas.microsoft.com/office/word/2015/wordml/symex" xmlns:w16cid="http://schemas.microsoft.com/office/word/2016/wordml/cid" xmlns:am3d="http://schemas.microsoft.com/office/drawing/2017/model3d" xmlns:aink="http://schemas.microsoft.com/office/drawing/2016/ink" xmlns:cx8="http://schemas.microsoft.com/office/drawing/2016/5/14/chartex" xmlns:cx7="http://schemas.microsoft.com/office/drawing/2016/5/13/chartex" xmlns:cx6="http://schemas.microsoft.com/office/drawing/2016/5/12/chartex" xmlns:cx5="http://schemas.microsoft.com/office/drawing/2016/5/11/chartex" xmlns:cx4="http://schemas.microsoft.com/office/drawing/2016/5/10/chartex" xmlns:cx3="http://schemas.microsoft.com/office/drawing/2016/5/9/chartex" xmlns:cx2="http://schemas.microsoft.com/office/drawing/2015/10/21/chartex" xmlns:cx1="http://schemas.microsoft.com/office/drawing/2015/9/8/chartex" xmlns:cx="http://schemas.microsoft.com/office/drawing/2014/chartex">
+          <mc:Fallback xmlns:cx="http://schemas.microsoft.com/office/drawing/2014/chartex" xmlns:cx1="http://schemas.microsoft.com/office/drawing/2015/9/8/chartex" xmlns:cx2="http://schemas.microsoft.com/office/drawing/2015/10/21/chartex" xmlns:cx3="http://schemas.microsoft.com/office/drawing/2016/5/9/chartex" xmlns:cx4="http://schemas.microsoft.com/office/drawing/2016/5/10/chartex" xmlns:cx5="http://schemas.microsoft.com/office/drawing/2016/5/11/chartex" xmlns:cx6="http://schemas.microsoft.com/office/drawing/2016/5/12/chartex" xmlns:cx7="http://schemas.microsoft.com/office/drawing/2016/5/13/chartex" xmlns:cx8="http://schemas.microsoft.com/office/drawing/2016/5/14/chartex" xmlns:aink="http://schemas.microsoft.com/office/drawing/2016/ink" xmlns:am3d="http://schemas.microsoft.com/office/drawing/2017/model3d" xmlns:w16cid="http://schemas.microsoft.com/office/word/2016/wordml/cid" xmlns:w16se="http://schemas.microsoft.com/office/word/2015/wordml/symex">
             <w:pict>
               <v:rect w14:anchorId="6F86D891" id="Rectangle 203" o:spid="_x0000_s1026" style="position:absolute;margin-left:12.5pt;margin-top:350.15pt;width:81.4pt;height:12.8pt;z-index:251770880;visibility:visible;mso-wrap-style:square;mso-width-percent:0;mso-height-percent:0;mso-wrap-distance-left:9pt;mso-wrap-distance-top:0;mso-wrap-distance-right:9pt;mso-wrap-distance-bottom:0;mso-position-horizontal:absolute;mso-position-horizontal-relative:text;mso-position-vertical:absolute;mso-position-vertical-relative:text;mso-width-percent:0;mso-height-percent:0;mso-width-relative:margin;mso-height-relative:margin;v-text-anchor:middle" o:gfxdata="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" fillcolor="#a5a5a5 [3206]" strokecolor="#1f3763 [1604]" strokeweight="1pt"/>
             </w:pict>
@@ -9236,7 +9379,7 @@
       <w:r>
         <w:rPr>
           <w:noProof/>
-          <w:lang w:eastAsia="fr-CH"/>
+          <w:lang w:val="fr-FR" w:eastAsia="fr-FR"/>
         </w:rPr>
         <mc:AlternateContent>
           <mc:Choice Requires="wps">
@@ -9304,7 +9447,7 @@
               </wp:anchor>
             </w:drawing>
           </mc:Choice>
-          <mc:Fallback xmlns:w16se="http://schemas.microsoft.com/office/word/2015/wordml/symex" xmlns:w16cid="http://schemas.microsoft.com/office/word/2016/wordml/cid" xmlns:am3d="http://schemas.microsoft.com/office/drawing/2017/model3d" xmlns:aink="http://schemas.microsoft.com/office/drawing/2016/ink" xmlns:cx8="http://schemas.microsoft.com/office/drawing/2016/5/14/chartex" xmlns:cx7="http://schemas.microsoft.com/office/drawing/2016/5/13/chartex" xmlns:cx6="http://schemas.microsoft.com/office/drawing/2016/5/12/chartex" xmlns:cx5="http://schemas.microsoft.com/office/drawing/2016/5/11/chartex" xmlns:cx4="http://schemas.microsoft.com/office/drawing/2016/5/10/chartex" xmlns:cx3="http://schemas.microsoft.com/office/drawing/2016/5/9/chartex" xmlns:cx2="http://schemas.microsoft.com/office/drawing/2015/10/21/chartex" xmlns:cx1="http://schemas.microsoft.com/office/drawing/2015/9/8/chartex" xmlns:cx="http://schemas.microsoft.com/office/drawing/2014/chartex">
+          <mc:Fallback xmlns:cx="http://schemas.microsoft.com/office/drawing/2014/chartex" xmlns:cx1="http://schemas.microsoft.com/office/drawing/2015/9/8/chartex" xmlns:cx2="http://schemas.microsoft.com/office/drawing/2015/10/21/chartex" xmlns:cx3="http://schemas.microsoft.com/office/drawing/2016/5/9/chartex" xmlns:cx4="http://schemas.microsoft.com/office/drawing/2016/5/10/chartex" xmlns:cx5="http://schemas.microsoft.com/office/drawing/2016/5/11/chartex" xmlns:cx6="http://schemas.microsoft.com/office/drawing/2016/5/12/chartex" xmlns:cx7="http://schemas.microsoft.com/office/drawing/2016/5/13/chartex" xmlns:cx8="http://schemas.microsoft.com/office/drawing/2016/5/14/chartex" xmlns:aink="http://schemas.microsoft.com/office/drawing/2016/ink" xmlns:am3d="http://schemas.microsoft.com/office/drawing/2017/model3d" xmlns:w16cid="http://schemas.microsoft.com/office/word/2016/wordml/cid" xmlns:w16se="http://schemas.microsoft.com/office/word/2015/wordml/symex">
             <w:pict>
               <v:rect w14:anchorId="1C335682" id="Rectangle 204" o:spid="_x0000_s1026" style="position:absolute;margin-left:11.65pt;margin-top:349.3pt;width:62.55pt;height:13.65pt;z-index:251771904;visibility:visible;mso-wrap-style:square;mso-width-percent:0;mso-height-percent:0;mso-wrap-distance-left:9pt;mso-wrap-distance-top:0;mso-wrap-distance-right:9pt;mso-wrap-distance-bottom:0;mso-position-horizontal:absolute;mso-position-horizontal-relative:text;mso-position-vertical:absolute;mso-position-vertical-relative:text;mso-width-percent:0;mso-height-percent:0;mso-width-relative:margin;mso-height-relative:margin;v-text-anchor:middle" o:gfxdata="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" fillcolor="#92d050" strokecolor="#1f3763 [1604]" strokeweight="1pt"/>
             </w:pict>
@@ -9314,7 +9457,7 @@
       <w:r>
         <w:rPr>
           <w:noProof/>
-          <w:lang w:eastAsia="fr-CH"/>
+          <w:lang w:val="fr-FR" w:eastAsia="fr-FR"/>
         </w:rPr>
         <mc:AlternateContent>
           <mc:Choice Requires="wps">
@@ -9382,7 +9525,7 @@
               </wp:anchor>
             </w:drawing>
           </mc:Choice>
-          <mc:Fallback xmlns:w16se="http://schemas.microsoft.com/office/word/2015/wordml/symex" xmlns:w16cid="http://schemas.microsoft.com/office/word/2016/wordml/cid" xmlns:am3d="http://schemas.microsoft.com/office/drawing/2017/model3d" xmlns:aink="http://schemas.microsoft.com/office/drawing/2016/ink" xmlns:cx8="http://schemas.microsoft.com/office/drawing/2016/5/14/chartex" xmlns:cx7="http://schemas.microsoft.com/office/drawing/2016/5/13/chartex" xmlns:cx6="http://schemas.microsoft.com/office/drawing/2016/5/12/chartex" xmlns:cx5="http://schemas.microsoft.com/office/drawing/2016/5/11/chartex" xmlns:cx4="http://schemas.microsoft.com/office/drawing/2016/5/10/chartex" xmlns:cx3="http://schemas.microsoft.com/office/drawing/2016/5/9/chartex" xmlns:cx2="http://schemas.microsoft.com/office/drawing/2015/10/21/chartex" xmlns:cx1="http://schemas.microsoft.com/office/drawing/2015/9/8/chartex" xmlns:cx="http://schemas.microsoft.com/office/drawing/2014/chartex">
+          <mc:Fallback xmlns:cx="http://schemas.microsoft.com/office/drawing/2014/chartex" xmlns:cx1="http://schemas.microsoft.com/office/drawing/2015/9/8/chartex" xmlns:cx2="http://schemas.microsoft.com/office/drawing/2015/10/21/chartex" xmlns:cx3="http://schemas.microsoft.com/office/drawing/2016/5/9/chartex" xmlns:cx4="http://schemas.microsoft.com/office/drawing/2016/5/10/chartex" xmlns:cx5="http://schemas.microsoft.com/office/drawing/2016/5/11/chartex" xmlns:cx6="http://schemas.microsoft.com/office/drawing/2016/5/12/chartex" xmlns:cx7="http://schemas.microsoft.com/office/drawing/2016/5/13/chartex" xmlns:cx8="http://schemas.microsoft.com/office/drawing/2016/5/14/chartex" xmlns:aink="http://schemas.microsoft.com/office/drawing/2016/ink" xmlns:am3d="http://schemas.microsoft.com/office/drawing/2017/model3d" xmlns:w16cid="http://schemas.microsoft.com/office/word/2016/wordml/cid" xmlns:w16se="http://schemas.microsoft.com/office/word/2015/wordml/symex">
             <w:pict>
               <v:rect w14:anchorId="68F80E68" id="Rectangle 205" o:spid="_x0000_s1026" style="position:absolute;margin-left:109.35pt;margin-top:350.15pt;width:81.4pt;height:12.8pt;z-index:251772928;visibility:visible;mso-wrap-style:square;mso-width-percent:0;mso-height-percent:0;mso-wrap-distance-left:9pt;mso-wrap-distance-top:0;mso-wrap-distance-right:9pt;mso-wrap-distance-bottom:0;mso-position-horizontal:absolute;mso-position-horizontal-relative:text;mso-position-vertical:absolute;mso-position-vertical-relative:text;mso-width-percent:0;mso-height-percent:0;mso-width-relative:margin;mso-height-relative:margin;v-text-anchor:middle" o:gfxdata="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" fillcolor="#a5a5a5 [3206]" strokecolor="#1f3763 [1604]" strokeweight="1pt"/>
             </w:pict>
@@ -9392,7 +9535,7 @@
       <w:r>
         <w:rPr>
           <w:noProof/>
-          <w:lang w:eastAsia="fr-CH"/>
+          <w:lang w:val="fr-FR" w:eastAsia="fr-FR"/>
         </w:rPr>
         <mc:AlternateContent>
           <mc:Choice Requires="wps">
@@ -9460,7 +9603,7 @@
               </wp:anchor>
             </w:drawing>
           </mc:Choice>
-          <mc:Fallback xmlns:w16se="http://schemas.microsoft.com/office/word/2015/wordml/symex" xmlns:w16cid="http://schemas.microsoft.com/office/word/2016/wordml/cid" xmlns:am3d="http://schemas.microsoft.com/office/drawing/2017/model3d" xmlns:aink="http://schemas.microsoft.com/office/drawing/2016/ink" xmlns:cx8="http://schemas.microsoft.com/office/drawing/2016/5/14/chartex" xmlns:cx7="http://schemas.microsoft.com/office/drawing/2016/5/13/chartex" xmlns:cx6="http://schemas.microsoft.com/office/drawing/2016/5/12/chartex" xmlns:cx5="http://schemas.microsoft.com/office/drawing/2016/5/11/chartex" xmlns:cx4="http://schemas.microsoft.com/office/drawing/2016/5/10/chartex" xmlns:cx3="http://schemas.microsoft.com/office/drawing/2016/5/9/chartex" xmlns:cx2="http://schemas.microsoft.com/office/drawing/2015/10/21/chartex" xmlns:cx1="http://schemas.microsoft.com/office/drawing/2015/9/8/chartex" xmlns:cx="http://schemas.microsoft.com/office/drawing/2014/chartex">
+          <mc:Fallback xmlns:cx="http://schemas.microsoft.com/office/drawing/2014/chartex" xmlns:cx1="http://schemas.microsoft.com/office/drawing/2015/9/8/chartex" xmlns:cx2="http://schemas.microsoft.com/office/drawing/2015/10/21/chartex" xmlns:cx3="http://schemas.microsoft.com/office/drawing/2016/5/9/chartex" xmlns:cx4="http://schemas.microsoft.com/office/drawing/2016/5/10/chartex" xmlns:cx5="http://schemas.microsoft.com/office/drawing/2016/5/11/chartex" xmlns:cx6="http://schemas.microsoft.com/office/drawing/2016/5/12/chartex" xmlns:cx7="http://schemas.microsoft.com/office/drawing/2016/5/13/chartex" xmlns:cx8="http://schemas.microsoft.com/office/drawing/2016/5/14/chartex" xmlns:aink="http://schemas.microsoft.com/office/drawing/2016/ink" xmlns:am3d="http://schemas.microsoft.com/office/drawing/2017/model3d" xmlns:w16cid="http://schemas.microsoft.com/office/word/2016/wordml/cid" xmlns:w16se="http://schemas.microsoft.com/office/word/2015/wordml/symex">
             <w:pict>
               <v:rect w14:anchorId="1C2996C1" id="Rectangle 206" o:spid="_x0000_s1026" style="position:absolute;margin-left:109.35pt;margin-top:350.15pt;width:62.55pt;height:13.7pt;z-index:251773952;visibility:visible;mso-wrap-style:square;mso-width-percent:0;mso-height-percent:0;mso-wrap-distance-left:9pt;mso-wrap-distance-top:0;mso-wrap-distance-right:9pt;mso-wrap-distance-bottom:0;mso-position-horizontal:absolute;mso-position-horizontal-relative:text;mso-position-vertical:absolute;mso-position-vertical-relative:text;mso-width-percent:0;mso-height-percent:0;mso-width-relative:margin;mso-height-relative:margin;v-text-anchor:middle" o:gfxdata="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" fillcolor="#4472c4 [3204]" strokecolor="#1f3763 [1604]" strokeweight="1pt"/>
             </w:pict>
@@ -9470,7 +9613,7 @@
       <w:r>
         <w:rPr>
           <w:noProof/>
-          <w:lang w:eastAsia="fr-CH"/>
+          <w:lang w:val="fr-FR" w:eastAsia="fr-FR"/>
         </w:rPr>
         <mc:AlternateContent>
           <mc:Choice Requires="wps">
@@ -9547,7 +9690,7 @@
               </wp:anchor>
             </w:drawing>
           </mc:Choice>
-          <mc:Fallback xmlns:w16se="http://schemas.microsoft.com/office/word/2015/wordml/symex" xmlns:w16cid="http://schemas.microsoft.com/office/word/2016/wordml/cid" xmlns:am3d="http://schemas.microsoft.com/office/drawing/2017/model3d" xmlns:aink="http://schemas.microsoft.com/office/drawing/2016/ink" xmlns:cx8="http://schemas.microsoft.com/office/drawing/2016/5/14/chartex" xmlns:cx7="http://schemas.microsoft.com/office/drawing/2016/5/13/chartex" xmlns:cx6="http://schemas.microsoft.com/office/drawing/2016/5/12/chartex" xmlns:cx5="http://schemas.microsoft.com/office/drawing/2016/5/11/chartex" xmlns:cx4="http://schemas.microsoft.com/office/drawing/2016/5/10/chartex" xmlns:cx3="http://schemas.microsoft.com/office/drawing/2016/5/9/chartex" xmlns:cx2="http://schemas.microsoft.com/office/drawing/2015/10/21/chartex" xmlns:cx1="http://schemas.microsoft.com/office/drawing/2015/9/8/chartex" xmlns:cx="http://schemas.microsoft.com/office/drawing/2014/chartex">
+          <mc:Fallback>
             <w:pict>
               <v:shape w14:anchorId="3A2E28F7" id="_x0000_s1058" type="#_x0000_t202" style="position:absolute;margin-left:297.4pt;margin-top:345.75pt;width:66pt;height:21.75pt;z-index:251768832;visibility:visible;mso-wrap-style:square;mso-width-percent:0;mso-height-percent:0;mso-wrap-distance-left:9pt;mso-wrap-distance-top:3.6pt;mso-wrap-distance-right:9pt;mso-wrap-distance-bottom:3.6pt;mso-position-horizontal:absolute;mso-position-horizontal-relative:margin;mso-position-vertical:absolute;mso-position-vertical-relative:text;mso-width-percent:0;mso-height-percent:0;mso-width-relative:margin;mso-height-relative:margin;v-text-anchor:top" o:gfxdata="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" fillcolor="#a5a5a5 [3206]">
                 <v:textbox>
@@ -9575,7 +9718,7 @@
       <w:r>
         <w:rPr>
           <w:noProof/>
-          <w:lang w:eastAsia="fr-CH"/>
+          <w:lang w:val="fr-FR" w:eastAsia="fr-FR"/>
         </w:rPr>
         <mc:AlternateContent>
           <mc:Choice Requires="wps">
@@ -9627,7 +9770,7 @@
                             <w:r>
                               <w:rPr>
                                 <w:noProof/>
-                                <w:lang w:eastAsia="fr-CH"/>
+                                <w:lang w:val="fr-FR" w:eastAsia="fr-FR"/>
                               </w:rPr>
                               <w:drawing>
                                 <wp:inline distT="0" distB="0" distL="0" distR="0" wp14:anchorId="25C4159F" wp14:editId="6E7E3007">
@@ -9643,7 +9786,7 @@
                                           <pic:cNvPicPr/>
                                         </pic:nvPicPr>
                                         <pic:blipFill rotWithShape="1">
-                                          <a:blip r:embed="rId11">
+                                          <a:blip r:embed="rId10">
                                             <a:extLst>
                                               <a:ext uri="{28A0092B-C50C-407E-A947-70E740481C1C}">
                                                 <a14:useLocalDpi xmlns:a14="http://schemas.microsoft.com/office/drawing/2010/main" val="0"/>
@@ -9698,7 +9841,7 @@
               </wp:anchor>
             </w:drawing>
           </mc:Choice>
-          <mc:Fallback xmlns:w16se="http://schemas.microsoft.com/office/word/2015/wordml/symex" xmlns:w16cid="http://schemas.microsoft.com/office/word/2016/wordml/cid" xmlns:am3d="http://schemas.microsoft.com/office/drawing/2017/model3d" xmlns:aink="http://schemas.microsoft.com/office/drawing/2016/ink" xmlns:cx8="http://schemas.microsoft.com/office/drawing/2016/5/14/chartex" xmlns:cx7="http://schemas.microsoft.com/office/drawing/2016/5/13/chartex" xmlns:cx6="http://schemas.microsoft.com/office/drawing/2016/5/12/chartex" xmlns:cx5="http://schemas.microsoft.com/office/drawing/2016/5/11/chartex" xmlns:cx4="http://schemas.microsoft.com/office/drawing/2016/5/10/chartex" xmlns:cx3="http://schemas.microsoft.com/office/drawing/2016/5/9/chartex" xmlns:cx2="http://schemas.microsoft.com/office/drawing/2015/10/21/chartex" xmlns:cx1="http://schemas.microsoft.com/office/drawing/2015/9/8/chartex" xmlns:cx="http://schemas.microsoft.com/office/drawing/2014/chartex">
+          <mc:Fallback>
             <w:pict>
               <v:shape w14:anchorId="7E6D8F84" id="_x0000_s1059" type="#_x0000_t202" style="position:absolute;margin-left:375.4pt;margin-top:343.3pt;width:66pt;height:24pt;z-index:251766784;visibility:visible;mso-wrap-style:square;mso-width-percent:0;mso-height-percent:0;mso-wrap-distance-left:9pt;mso-wrap-distance-top:3.6pt;mso-wrap-distance-right:9pt;mso-wrap-distance-bottom:3.6pt;mso-position-horizontal:absolute;mso-position-horizontal-relative:margin;mso-position-vertical:absolute;mso-position-vertical-relative:text;mso-width-percent:0;mso-height-percent:0;mso-width-relative:margin;mso-height-relative:margin;v-text-anchor:top" o:gfxdata="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" fillcolor="#a5a5a5 [3206]">
                 <v:textbox>
@@ -9707,6 +9850,7 @@
                       <w:r>
                         <w:rPr>
                           <w:noProof/>
+                          <w:lang w:val="fr-FR" w:eastAsia="fr-FR"/>
                         </w:rPr>
                         <w:drawing>
                           <wp:inline distT="0" distB="0" distL="0" distR="0" wp14:anchorId="25C4159F" wp14:editId="6E7E3007">
@@ -9722,7 +9866,7 @@
                                     <pic:cNvPicPr/>
                                   </pic:nvPicPr>
                                   <pic:blipFill rotWithShape="1">
-                                    <a:blip r:embed="rId11">
+                                    <a:blip r:embed="rId10">
                                       <a:extLst>
                                         <a:ext uri="{28A0092B-C50C-407E-A947-70E740481C1C}">
                                           <a14:useLocalDpi xmlns:a14="http://schemas.microsoft.com/office/drawing/2010/main" val="0"/>
@@ -9771,7 +9915,7 @@
       <w:r>
         <w:rPr>
           <w:noProof/>
-          <w:lang w:eastAsia="fr-CH"/>
+          <w:lang w:val="fr-FR" w:eastAsia="fr-FR"/>
         </w:rPr>
         <mc:AlternateContent>
           <mc:Choice Requires="wps">
@@ -9841,7 +9985,7 @@
               </wp:anchor>
             </w:drawing>
           </mc:Choice>
-          <mc:Fallback xmlns:w16se="http://schemas.microsoft.com/office/word/2015/wordml/symex" xmlns:w16cid="http://schemas.microsoft.com/office/word/2016/wordml/cid" xmlns:am3d="http://schemas.microsoft.com/office/drawing/2017/model3d" xmlns:aink="http://schemas.microsoft.com/office/drawing/2016/ink" xmlns:cx8="http://schemas.microsoft.com/office/drawing/2016/5/14/chartex" xmlns:cx7="http://schemas.microsoft.com/office/drawing/2016/5/13/chartex" xmlns:cx6="http://schemas.microsoft.com/office/drawing/2016/5/12/chartex" xmlns:cx5="http://schemas.microsoft.com/office/drawing/2016/5/11/chartex" xmlns:cx4="http://schemas.microsoft.com/office/drawing/2016/5/10/chartex" xmlns:cx3="http://schemas.microsoft.com/office/drawing/2016/5/9/chartex" xmlns:cx2="http://schemas.microsoft.com/office/drawing/2015/10/21/chartex" xmlns:cx1="http://schemas.microsoft.com/office/drawing/2015/9/8/chartex" xmlns:cx="http://schemas.microsoft.com/office/drawing/2014/chartex">
+          <mc:Fallback xmlns:cx="http://schemas.microsoft.com/office/drawing/2014/chartex" xmlns:cx1="http://schemas.microsoft.com/office/drawing/2015/9/8/chartex" xmlns:cx2="http://schemas.microsoft.com/office/drawing/2015/10/21/chartex" xmlns:cx3="http://schemas.microsoft.com/office/drawing/2016/5/9/chartex" xmlns:cx4="http://schemas.microsoft.com/office/drawing/2016/5/10/chartex" xmlns:cx5="http://schemas.microsoft.com/office/drawing/2016/5/11/chartex" xmlns:cx6="http://schemas.microsoft.com/office/drawing/2016/5/12/chartex" xmlns:cx7="http://schemas.microsoft.com/office/drawing/2016/5/13/chartex" xmlns:cx8="http://schemas.microsoft.com/office/drawing/2016/5/14/chartex" xmlns:aink="http://schemas.microsoft.com/office/drawing/2016/ink" xmlns:am3d="http://schemas.microsoft.com/office/drawing/2017/model3d" xmlns:w16cid="http://schemas.microsoft.com/office/word/2016/wordml/cid" xmlns:w16se="http://schemas.microsoft.com/office/word/2015/wordml/symex">
             <w:pict>
               <v:rect w14:anchorId="09190BA0" id="Rectangle 196" o:spid="_x0000_s1026" style="position:absolute;margin-left:104pt;margin-top:112.45pt;width:246.85pt;height:91.7pt;z-index:251747328;visibility:visible;mso-wrap-style:square;mso-width-percent:0;mso-height-percent:0;mso-wrap-distance-left:9pt;mso-wrap-distance-top:0;mso-wrap-distance-right:9pt;mso-wrap-distance-bottom:0;mso-position-horizontal:absolute;mso-position-horizontal-relative:margin;mso-position-vertical:absolute;mso-position-vertical-relative:text;mso-width-percent:0;mso-height-percent:0;mso-width-relative:margin;mso-height-relative:margin;v-text-anchor:middle" o:gfxdata="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" fillcolor="#a5a5a5" strokecolor="#1f3763 [1604]" strokeweight="1pt">
                 <v:fill opacity="54998f"/>
@@ -9854,7 +9998,7 @@
       <w:r>
         <w:rPr>
           <w:noProof/>
-          <w:lang w:eastAsia="fr-CH"/>
+          <w:lang w:val="fr-FR" w:eastAsia="fr-FR"/>
         </w:rPr>
         <mc:AlternateContent>
           <mc:Choice Requires="wps">
@@ -9924,7 +10068,7 @@
               </wp:anchor>
             </w:drawing>
           </mc:Choice>
-          <mc:Fallback xmlns:w16se="http://schemas.microsoft.com/office/word/2015/wordml/symex" xmlns:w16cid="http://schemas.microsoft.com/office/word/2016/wordml/cid" xmlns:am3d="http://schemas.microsoft.com/office/drawing/2017/model3d" xmlns:aink="http://schemas.microsoft.com/office/drawing/2016/ink" xmlns:cx8="http://schemas.microsoft.com/office/drawing/2016/5/14/chartex" xmlns:cx7="http://schemas.microsoft.com/office/drawing/2016/5/13/chartex" xmlns:cx6="http://schemas.microsoft.com/office/drawing/2016/5/12/chartex" xmlns:cx5="http://schemas.microsoft.com/office/drawing/2016/5/11/chartex" xmlns:cx4="http://schemas.microsoft.com/office/drawing/2016/5/10/chartex" xmlns:cx3="http://schemas.microsoft.com/office/drawing/2016/5/9/chartex" xmlns:cx2="http://schemas.microsoft.com/office/drawing/2015/10/21/chartex" xmlns:cx1="http://schemas.microsoft.com/office/drawing/2015/9/8/chartex" xmlns:cx="http://schemas.microsoft.com/office/drawing/2014/chartex">
+          <mc:Fallback>
             <w:pict>
               <v:shape w14:anchorId="58C3E59B" id="_x0000_s1060" type="#_x0000_t202" style="position:absolute;margin-left:0;margin-top:127.85pt;width:66pt;height:24pt;z-index:251751424;visibility:visible;mso-wrap-style:square;mso-width-percent:0;mso-height-percent:0;mso-wrap-distance-left:9pt;mso-wrap-distance-top:3.6pt;mso-wrap-distance-right:9pt;mso-wrap-distance-bottom:3.6pt;mso-position-horizontal:center;mso-position-horizontal-relative:margin;mso-position-vertical:absolute;mso-position-vertical-relative:text;mso-width-percent:0;mso-height-percent:0;mso-width-relative:margin;mso-height-relative:margin;v-text-anchor:top" o:gfxdata="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" fillcolor="#a5a5a5 [3206]">
                 <v:textbox>
@@ -9945,7 +10089,7 @@
       <w:r>
         <w:rPr>
           <w:noProof/>
-          <w:lang w:eastAsia="fr-CH"/>
+          <w:lang w:val="fr-FR" w:eastAsia="fr-FR"/>
         </w:rPr>
         <mc:AlternateContent>
           <mc:Choice Requires="wps">
@@ -10015,7 +10159,7 @@
               </wp:anchor>
             </w:drawing>
           </mc:Choice>
-          <mc:Fallback xmlns:w16se="http://schemas.microsoft.com/office/word/2015/wordml/symex" xmlns:w16cid="http://schemas.microsoft.com/office/word/2016/wordml/cid" xmlns:am3d="http://schemas.microsoft.com/office/drawing/2017/model3d" xmlns:aink="http://schemas.microsoft.com/office/drawing/2016/ink" xmlns:cx8="http://schemas.microsoft.com/office/drawing/2016/5/14/chartex" xmlns:cx7="http://schemas.microsoft.com/office/drawing/2016/5/13/chartex" xmlns:cx6="http://schemas.microsoft.com/office/drawing/2016/5/12/chartex" xmlns:cx5="http://schemas.microsoft.com/office/drawing/2016/5/11/chartex" xmlns:cx4="http://schemas.microsoft.com/office/drawing/2016/5/10/chartex" xmlns:cx3="http://schemas.microsoft.com/office/drawing/2016/5/9/chartex" xmlns:cx2="http://schemas.microsoft.com/office/drawing/2015/10/21/chartex" xmlns:cx1="http://schemas.microsoft.com/office/drawing/2015/9/8/chartex" xmlns:cx="http://schemas.microsoft.com/office/drawing/2014/chartex">
+          <mc:Fallback>
             <w:pict>
               <v:shape w14:anchorId="58C3E59B" id="_x0000_s1061" type="#_x0000_t202" style="position:absolute;margin-left:0;margin-top:163pt;width:48pt;height:20.55pt;z-index:251749376;visibility:visible;mso-wrap-style:square;mso-width-percent:0;mso-height-percent:0;mso-wrap-distance-left:9pt;mso-wrap-distance-top:3.6pt;mso-wrap-distance-right:9pt;mso-wrap-distance-bottom:3.6pt;mso-position-horizontal:center;mso-position-horizontal-relative:margin;mso-position-vertical:absolute;mso-position-vertical-relative:text;mso-width-percent:0;mso-height-percent:0;mso-width-relative:margin;mso-height-relative:margin;v-text-anchor:top" o:gfxdata="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" fillcolor="#a5a5a5 [3206]">
                 <v:textbox>
@@ -10036,7 +10180,7 @@
       <w:r>
         <w:rPr>
           <w:noProof/>
-          <w:lang w:eastAsia="fr-CH"/>
+          <w:lang w:val="fr-FR" w:eastAsia="fr-FR"/>
         </w:rPr>
         <w:drawing>
           <wp:anchor distT="0" distB="0" distL="114300" distR="114300" simplePos="0" relativeHeight="251746304" behindDoc="0" locked="0" layoutInCell="1" allowOverlap="1" wp14:anchorId="66BFE229" wp14:editId="6A542877">
@@ -10062,13 +10206,13 @@
                     <pic:cNvPicPr/>
                   </pic:nvPicPr>
                   <pic:blipFill>
-                    <a:blip r:embed="rId12" cstate="print">
+                    <a:blip r:embed="rId11" cstate="print">
                       <a:extLst>
                         <a:ext uri="{28A0092B-C50C-407E-A947-70E740481C1C}">
                           <a14:useLocalDpi xmlns:a14="http://schemas.microsoft.com/office/drawing/2010/main" val="0"/>
                         </a:ext>
                         <a:ext uri="{96DAC541-7B7A-43D3-8B79-37D633B846F1}">
-                          <asvg:svgBlip xmlns:asvg="http://schemas.microsoft.com/office/drawing/2016/SVG/main" xmlns:w16se="http://schemas.microsoft.com/office/word/2015/wordml/symex" xmlns:w16cid="http://schemas.microsoft.com/office/word/2016/wordml/cid" xmlns:w="http://schemas.openxmlformats.org/wordprocessingml/2006/main" xmlns:w10="urn:schemas-microsoft-com:office:word" xmlns:v="urn:schemas-microsoft-com:vml" xmlns:o="urn:schemas-microsoft-com:office:office" xmlns:am3d="http://schemas.microsoft.com/office/drawing/2017/model3d" xmlns:aink="http://schemas.microsoft.com/office/drawing/2016/ink" xmlns:cx8="http://schemas.microsoft.com/office/drawing/2016/5/14/chartex" xmlns:cx7="http://schemas.microsoft.com/office/drawing/2016/5/13/chartex" xmlns:cx6="http://schemas.microsoft.com/office/drawing/2016/5/12/chartex" xmlns:cx5="http://schemas.microsoft.com/office/drawing/2016/5/11/chartex" xmlns:cx4="http://schemas.microsoft.com/office/drawing/2016/5/10/chartex" xmlns:cx3="http://schemas.microsoft.com/office/drawing/2016/5/9/chartex" xmlns:cx2="http://schemas.microsoft.com/office/drawing/2015/10/21/chartex" xmlns:cx1="http://schemas.microsoft.com/office/drawing/2015/9/8/chartex" xmlns:cx="http://schemas.microsoft.com/office/drawing/2014/chartex" xmlns="" r:embed="rId13"/>
+                          <asvg:svgBlip xmlns="" xmlns:cx="http://schemas.microsoft.com/office/drawing/2014/chartex" xmlns:cx1="http://schemas.microsoft.com/office/drawing/2015/9/8/chartex" xmlns:cx2="http://schemas.microsoft.com/office/drawing/2015/10/21/chartex" xmlns:cx3="http://schemas.microsoft.com/office/drawing/2016/5/9/chartex" xmlns:cx4="http://schemas.microsoft.com/office/drawing/2016/5/10/chartex" xmlns:cx5="http://schemas.microsoft.com/office/drawing/2016/5/11/chartex" xmlns:cx6="http://schemas.microsoft.com/office/drawing/2016/5/12/chartex" xmlns:cx7="http://schemas.microsoft.com/office/drawing/2016/5/13/chartex" xmlns:cx8="http://schemas.microsoft.com/office/drawing/2016/5/14/chartex" xmlns:aink="http://schemas.microsoft.com/office/drawing/2016/ink" xmlns:am3d="http://schemas.microsoft.com/office/drawing/2017/model3d" xmlns:o="urn:schemas-microsoft-com:office:office" xmlns:v="urn:schemas-microsoft-com:vml" xmlns:w10="urn:schemas-microsoft-com:office:word" xmlns:w="http://schemas.openxmlformats.org/wordprocessingml/2006/main" xmlns:w16cid="http://schemas.microsoft.com/office/word/2016/wordml/cid" xmlns:w16se="http://schemas.microsoft.com/office/word/2015/wordml/symex" xmlns:asvg="http://schemas.microsoft.com/office/drawing/2016/SVG/main" r:embed="rId13"/>
                         </a:ext>
                       </a:extLst>
                     </a:blip>
@@ -10100,7 +10244,7 @@
       <w:r>
         <w:rPr>
           <w:noProof/>
-          <w:lang w:eastAsia="fr-CH"/>
+          <w:lang w:val="fr-FR" w:eastAsia="fr-FR"/>
         </w:rPr>
         <w:drawing>
           <wp:anchor distT="0" distB="0" distL="114300" distR="114300" simplePos="0" relativeHeight="251744256" behindDoc="0" locked="0" layoutInCell="1" allowOverlap="1" wp14:anchorId="66BFE229" wp14:editId="6A542877">
@@ -10126,13 +10270,13 @@
                     <pic:cNvPicPr/>
                   </pic:nvPicPr>
                   <pic:blipFill>
-                    <a:blip r:embed="rId12" cstate="print">
+                    <a:blip r:embed="rId11" cstate="print">
                       <a:extLst>
                         <a:ext uri="{28A0092B-C50C-407E-A947-70E740481C1C}">
                           <a14:useLocalDpi xmlns:a14="http://schemas.microsoft.com/office/drawing/2010/main" val="0"/>
                         </a:ext>
                         <a:ext uri="{96DAC541-7B7A-43D3-8B79-37D633B846F1}">
-                          <asvg:svgBlip xmlns:asvg="http://schemas.microsoft.com/office/drawing/2016/SVG/main" xmlns:w16se="http://schemas.microsoft.com/office/word/2015/wordml/symex" xmlns:w16cid="http://schemas.microsoft.com/office/word/2016/wordml/cid" xmlns:w="http://schemas.openxmlformats.org/wordprocessingml/2006/main" xmlns:w10="urn:schemas-microsoft-com:office:word" xmlns:v="urn:schemas-microsoft-com:vml" xmlns:o="urn:schemas-microsoft-com:office:office" xmlns:am3d="http://schemas.microsoft.com/office/drawing/2017/model3d" xmlns:aink="http://schemas.microsoft.com/office/drawing/2016/ink" xmlns:cx8="http://schemas.microsoft.com/office/drawing/2016/5/14/chartex" xmlns:cx7="http://schemas.microsoft.com/office/drawing/2016/5/13/chartex" xmlns:cx6="http://schemas.microsoft.com/office/drawing/2016/5/12/chartex" xmlns:cx5="http://schemas.microsoft.com/office/drawing/2016/5/11/chartex" xmlns:cx4="http://schemas.microsoft.com/office/drawing/2016/5/10/chartex" xmlns:cx3="http://schemas.microsoft.com/office/drawing/2016/5/9/chartex" xmlns:cx2="http://schemas.microsoft.com/office/drawing/2015/10/21/chartex" xmlns:cx1="http://schemas.microsoft.com/office/drawing/2015/9/8/chartex" xmlns:cx="http://schemas.microsoft.com/office/drawing/2014/chartex" xmlns="" r:embed="rId13"/>
+                          <asvg:svgBlip xmlns="" xmlns:cx="http://schemas.microsoft.com/office/drawing/2014/chartex" xmlns:cx1="http://schemas.microsoft.com/office/drawing/2015/9/8/chartex" xmlns:cx2="http://schemas.microsoft.com/office/drawing/2015/10/21/chartex" xmlns:cx3="http://schemas.microsoft.com/office/drawing/2016/5/9/chartex" xmlns:cx4="http://schemas.microsoft.com/office/drawing/2016/5/10/chartex" xmlns:cx5="http://schemas.microsoft.com/office/drawing/2016/5/11/chartex" xmlns:cx6="http://schemas.microsoft.com/office/drawing/2016/5/12/chartex" xmlns:cx7="http://schemas.microsoft.com/office/drawing/2016/5/13/chartex" xmlns:cx8="http://schemas.microsoft.com/office/drawing/2016/5/14/chartex" xmlns:aink="http://schemas.microsoft.com/office/drawing/2016/ink" xmlns:am3d="http://schemas.microsoft.com/office/drawing/2017/model3d" xmlns:o="urn:schemas-microsoft-com:office:office" xmlns:v="urn:schemas-microsoft-com:vml" xmlns:w10="urn:schemas-microsoft-com:office:word" xmlns:w="http://schemas.openxmlformats.org/wordprocessingml/2006/main" xmlns:w16cid="http://schemas.microsoft.com/office/word/2016/wordml/cid" xmlns:w16se="http://schemas.microsoft.com/office/word/2015/wordml/symex" xmlns:asvg="http://schemas.microsoft.com/office/drawing/2016/SVG/main" r:embed="rId13"/>
                         </a:ext>
                       </a:extLst>
                     </a:blip>
@@ -10164,7 +10308,7 @@
       <w:r>
         <w:rPr>
           <w:noProof/>
-          <w:lang w:eastAsia="fr-CH"/>
+          <w:lang w:val="fr-FR" w:eastAsia="fr-FR"/>
         </w:rPr>
         <mc:AlternateContent>
           <mc:Choice Requires="wps">
@@ -10228,7 +10372,7 @@
               </wp:anchor>
             </w:drawing>
           </mc:Choice>
-          <mc:Fallback xmlns:w16se="http://schemas.microsoft.com/office/word/2015/wordml/symex" xmlns:w16cid="http://schemas.microsoft.com/office/word/2016/wordml/cid" xmlns:am3d="http://schemas.microsoft.com/office/drawing/2017/model3d" xmlns:aink="http://schemas.microsoft.com/office/drawing/2016/ink" xmlns:cx8="http://schemas.microsoft.com/office/drawing/2016/5/14/chartex" xmlns:cx7="http://schemas.microsoft.com/office/drawing/2016/5/13/chartex" xmlns:cx6="http://schemas.microsoft.com/office/drawing/2016/5/12/chartex" xmlns:cx5="http://schemas.microsoft.com/office/drawing/2016/5/11/chartex" xmlns:cx4="http://schemas.microsoft.com/office/drawing/2016/5/10/chartex" xmlns:cx3="http://schemas.microsoft.com/office/drawing/2016/5/9/chartex" xmlns:cx2="http://schemas.microsoft.com/office/drawing/2015/10/21/chartex" xmlns:cx1="http://schemas.microsoft.com/office/drawing/2015/9/8/chartex" xmlns:cx="http://schemas.microsoft.com/office/drawing/2014/chartex">
+          <mc:Fallback xmlns:cx="http://schemas.microsoft.com/office/drawing/2014/chartex" xmlns:cx1="http://schemas.microsoft.com/office/drawing/2015/9/8/chartex" xmlns:cx2="http://schemas.microsoft.com/office/drawing/2015/10/21/chartex" xmlns:cx3="http://schemas.microsoft.com/office/drawing/2016/5/9/chartex" xmlns:cx4="http://schemas.microsoft.com/office/drawing/2016/5/10/chartex" xmlns:cx5="http://schemas.microsoft.com/office/drawing/2016/5/11/chartex" xmlns:cx6="http://schemas.microsoft.com/office/drawing/2016/5/12/chartex" xmlns:cx7="http://schemas.microsoft.com/office/drawing/2016/5/13/chartex" xmlns:cx8="http://schemas.microsoft.com/office/drawing/2016/5/14/chartex" xmlns:aink="http://schemas.microsoft.com/office/drawing/2016/ink" xmlns:am3d="http://schemas.microsoft.com/office/drawing/2017/model3d" xmlns:w16cid="http://schemas.microsoft.com/office/word/2016/wordml/cid" xmlns:w16se="http://schemas.microsoft.com/office/word/2015/wordml/symex">
             <w:pict>
               <v:shapetype w14:anchorId="6CF29C8F" id="_x0000_t32" coordsize="21600,21600" o:spt="32" o:oned="t" path="m,l21600,21600e" filled="f">
                 <v:path arrowok="t" fillok="f" o:connecttype="none"/>
@@ -10244,7 +10388,7 @@
       <w:r>
         <w:rPr>
           <w:noProof/>
-          <w:lang w:eastAsia="fr-CH"/>
+          <w:lang w:val="fr-FR" w:eastAsia="fr-FR"/>
         </w:rPr>
         <mc:AlternateContent>
           <mc:Choice Requires="wps">
@@ -10315,7 +10459,7 @@
               </wp:anchor>
             </w:drawing>
           </mc:Choice>
-          <mc:Fallback xmlns:w16se="http://schemas.microsoft.com/office/word/2015/wordml/symex" xmlns:w16cid="http://schemas.microsoft.com/office/word/2016/wordml/cid" xmlns:am3d="http://schemas.microsoft.com/office/drawing/2017/model3d" xmlns:aink="http://schemas.microsoft.com/office/drawing/2016/ink" xmlns:cx8="http://schemas.microsoft.com/office/drawing/2016/5/14/chartex" xmlns:cx7="http://schemas.microsoft.com/office/drawing/2016/5/13/chartex" xmlns:cx6="http://schemas.microsoft.com/office/drawing/2016/5/12/chartex" xmlns:cx5="http://schemas.microsoft.com/office/drawing/2016/5/11/chartex" xmlns:cx4="http://schemas.microsoft.com/office/drawing/2016/5/10/chartex" xmlns:cx3="http://schemas.microsoft.com/office/drawing/2016/5/9/chartex" xmlns:cx2="http://schemas.microsoft.com/office/drawing/2015/10/21/chartex" xmlns:cx1="http://schemas.microsoft.com/office/drawing/2015/9/8/chartex" xmlns:cx="http://schemas.microsoft.com/office/drawing/2014/chartex">
+          <mc:Fallback>
             <w:pict>
               <v:shape w14:anchorId="7B526D3D" id="Organigramme : Connecteur 63" o:spid="_x0000_s1062" type="#_x0000_t120" style="position:absolute;margin-left:88.55pt;margin-top:132.15pt;width:53.15pt;height:54.85pt;z-index:251740160;visibility:visible;mso-wrap-style:square;mso-wrap-distance-left:9pt;mso-wrap-distance-top:0;mso-wrap-distance-right:9pt;mso-wrap-distance-bottom:0;mso-position-horizontal:absolute;mso-position-horizontal-relative:text;mso-position-vertical:absolute;mso-position-vertical-relative:text;v-text-anchor:middle" o:gfxdata="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" fillcolor="#4472c4 [3204]" strokecolor="#1f3763 [1604]" strokeweight="1pt">
                 <v:stroke joinstyle="miter"/>
@@ -10339,7 +10483,7 @@
       <w:r>
         <w:rPr>
           <w:noProof/>
-          <w:lang w:eastAsia="fr-CH"/>
+          <w:lang w:val="fr-FR" w:eastAsia="fr-FR"/>
         </w:rPr>
         <w:drawing>
           <wp:inline distT="0" distB="0" distL="0" distR="0" wp14:anchorId="2A7216D6" wp14:editId="75E2D593">
@@ -10395,12 +10539,12 @@
       <w:pPr>
         <w:pStyle w:val="Titre1"/>
       </w:pPr>
-      <w:bookmarkStart w:id="50" w:name="_Toc512593245"/>
+      <w:bookmarkStart w:id="70" w:name="_Toc512593245"/>
       <w:r>
         <w:lastRenderedPageBreak/>
         <w:t>Cas d’utilisation :</w:t>
       </w:r>
-      <w:bookmarkEnd w:id="50"/>
+      <w:bookmarkEnd w:id="70"/>
     </w:p>
     <w:p>
       <w:pPr>
@@ -10411,7 +10555,7 @@
       <w:r>
         <w:rPr>
           <w:noProof/>
-          <w:lang w:eastAsia="fr-CH"/>
+          <w:lang w:val="fr-FR" w:eastAsia="fr-FR"/>
         </w:rPr>
         <w:drawing>
           <wp:inline distT="0" distB="0" distL="0" distR="0" wp14:anchorId="7775DED6" wp14:editId="49569029">
@@ -10456,16 +10600,16 @@
       <w:pPr>
         <w:pStyle w:val="Titre2"/>
       </w:pPr>
-      <w:bookmarkStart w:id="51" w:name="_Toc511765253"/>
-      <w:bookmarkStart w:id="52" w:name="_Toc512593246"/>
+      <w:bookmarkStart w:id="71" w:name="_Toc511765253"/>
+      <w:bookmarkStart w:id="72" w:name="_Toc512593246"/>
       <w:r>
         <w:t>Description du</w:t>
       </w:r>
       <w:r>
         <w:t xml:space="preserve"> cas d’utilisation :</w:t>
       </w:r>
-      <w:bookmarkEnd w:id="51"/>
-      <w:bookmarkEnd w:id="52"/>
+      <w:bookmarkEnd w:id="71"/>
+      <w:bookmarkEnd w:id="72"/>
     </w:p>
     <w:p>
       <w:pPr>
@@ -10612,7 +10756,7 @@
       <w:r>
         <w:rPr>
           <w:noProof/>
-          <w:lang w:eastAsia="fr-CH"/>
+          <w:lang w:val="fr-FR" w:eastAsia="fr-FR"/>
         </w:rPr>
         <w:lastRenderedPageBreak/>
         <w:drawing>
@@ -10666,11 +10810,11 @@
       <w:pPr>
         <w:pStyle w:val="Titre2"/>
       </w:pPr>
-      <w:bookmarkStart w:id="53" w:name="_Toc512593247"/>
+      <w:bookmarkStart w:id="73" w:name="_Toc512593247"/>
       <w:r>
         <w:t>Description du cas d’utilisation :</w:t>
       </w:r>
-      <w:bookmarkEnd w:id="53"/>
+      <w:bookmarkEnd w:id="73"/>
     </w:p>
     <w:p>
       <w:pPr>
@@ -10709,7 +10853,15 @@
         <w:t xml:space="preserve"> :</w:t>
       </w:r>
       <w:r>
-        <w:t xml:space="preserve"> le joueur peut demander au serveur de rejoindre une partie. Il attendra le début de la seconde si les autres joueurs en ont déjà lancé une. Pendant la recherche de joueurs, il peut décider de quitter la partie à tout moment. Si il ne le fait pas, la partie commence.</w:t>
+        <w:t xml:space="preserve"> le joueur peut demander au serveur de rejoindre une partie. Il attendra le début de la seconde si les autres joueurs en ont déjà lancé une. Pendant la recherche de joueurs, il peut décider de quitter la partie à tout moment. </w:t>
+      </w:r>
+      <w:proofErr w:type="gramStart"/>
+      <w:r>
+        <w:t>Si il</w:t>
+      </w:r>
+      <w:proofErr w:type="gramEnd"/>
+      <w:r>
+        <w:t xml:space="preserve"> ne le fait pas, la partie commence.</w:t>
       </w:r>
     </w:p>
     <w:p>
@@ -10717,7 +10869,15 @@
         <w:jc w:val="both"/>
       </w:pPr>
       <w:r>
-        <w:t>Pour rejoindre une partie, il faut obligatoirement s’être authentifier avant.</w:t>
+        <w:t xml:space="preserve">Pour rejoindre une partie, il faut obligatoirement s’être </w:t>
+      </w:r>
+      <w:proofErr w:type="gramStart"/>
+      <w:r>
+        <w:t>authentifier</w:t>
+      </w:r>
+      <w:proofErr w:type="gramEnd"/>
+      <w:r>
+        <w:t xml:space="preserve"> avant.</w:t>
       </w:r>
     </w:p>
     <w:p>
@@ -10727,7 +10887,7 @@
       <w:r>
         <w:rPr>
           <w:noProof/>
-          <w:lang w:eastAsia="fr-CH"/>
+          <w:lang w:val="fr-FR" w:eastAsia="fr-FR"/>
         </w:rPr>
         <w:lastRenderedPageBreak/>
         <w:drawing>
@@ -10781,11 +10941,11 @@
       <w:pPr>
         <w:pStyle w:val="Titre2"/>
       </w:pPr>
-      <w:bookmarkStart w:id="54" w:name="_Toc512593248"/>
+      <w:bookmarkStart w:id="74" w:name="_Toc512593248"/>
       <w:r>
         <w:t>Description du cas d’utilisation :</w:t>
       </w:r>
-      <w:bookmarkEnd w:id="54"/>
+      <w:bookmarkEnd w:id="74"/>
     </w:p>
     <w:p>
       <w:pPr>
@@ -10828,7 +10988,21 @@
         <w:rPr>
           <w:color w:val="4472C4" w:themeColor="accent1"/>
         </w:rPr>
-        <w:t xml:space="preserve"> le joueur fait du bruit automatiquement si il tire ou si il recharge.</w:t>
+        <w:t xml:space="preserve"> le joueur fait du bruit automatiquement </w:t>
+      </w:r>
+      <w:proofErr w:type="gramStart"/>
+      <w:r>
+        <w:rPr>
+          <w:color w:val="4472C4" w:themeColor="accent1"/>
+        </w:rPr>
+        <w:t>si il</w:t>
+      </w:r>
+      <w:proofErr w:type="gramEnd"/>
+      <w:r>
+        <w:rPr>
+          <w:color w:val="4472C4" w:themeColor="accent1"/>
+        </w:rPr>
+        <w:t xml:space="preserve"> tire ou si il recharge.</w:t>
       </w:r>
     </w:p>
     <w:p>
@@ -10873,11 +11047,16 @@
       <w:pPr>
         <w:pStyle w:val="Titre1"/>
       </w:pPr>
-      <w:bookmarkStart w:id="55" w:name="_Toc512593249"/>
-      <w:r>
-        <w:t>Backlog :</w:t>
-      </w:r>
-      <w:bookmarkEnd w:id="55"/>
+      <w:bookmarkStart w:id="75" w:name="_Toc512593249"/>
+      <w:proofErr w:type="spellStart"/>
+      <w:r>
+        <w:t>Backlog</w:t>
+      </w:r>
+      <w:proofErr w:type="spellEnd"/>
+      <w:r>
+        <w:t> :</w:t>
+      </w:r>
+      <w:bookmarkEnd w:id="75"/>
     </w:p>
     <w:p/>
     <w:tbl>
@@ -12125,7 +12304,28 @@
               <w:spacing w:after="0" w:line="240" w:lineRule="auto"/>
             </w:pPr>
             <w:r>
-              <w:t>communiquer avec mes coequipiés , à travers des commandes predefinies(joueurs devront coopérer pour</w:t>
+              <w:t xml:space="preserve">communiquer avec mes </w:t>
+            </w:r>
+            <w:proofErr w:type="spellStart"/>
+            <w:proofErr w:type="gramStart"/>
+            <w:r>
+              <w:t>coequipiés</w:t>
+            </w:r>
+            <w:proofErr w:type="spellEnd"/>
+            <w:r>
+              <w:t xml:space="preserve"> ,</w:t>
+            </w:r>
+            <w:proofErr w:type="gramEnd"/>
+            <w:r>
+              <w:t xml:space="preserve"> à travers des commandes </w:t>
+            </w:r>
+            <w:proofErr w:type="spellStart"/>
+            <w:r>
+              <w:t>predefinies</w:t>
+            </w:r>
+            <w:proofErr w:type="spellEnd"/>
+            <w:r>
+              <w:t>(joueurs devront coopérer pour</w:t>
             </w:r>
           </w:p>
           <w:p>
@@ -12278,8 +12478,21 @@
               <w:spacing w:after="0" w:line="240" w:lineRule="auto"/>
             </w:pPr>
             <w:r>
-              <w:t>prendre les directions différentes : gauche , droite, devant, arriere</w:t>
-            </w:r>
+              <w:t xml:space="preserve">prendre les directions différentes : </w:t>
+            </w:r>
+            <w:proofErr w:type="gramStart"/>
+            <w:r>
+              <w:t>gauche ,</w:t>
+            </w:r>
+            <w:proofErr w:type="gramEnd"/>
+            <w:r>
+              <w:t xml:space="preserve"> droite, devant, </w:t>
+            </w:r>
+            <w:proofErr w:type="spellStart"/>
+            <w:r>
+              <w:t>arriere</w:t>
+            </w:r>
+            <w:proofErr w:type="spellEnd"/>
           </w:p>
         </w:tc>
         <w:tc>
@@ -12424,7 +12637,15 @@
               <w:spacing w:after="0" w:line="240" w:lineRule="auto"/>
             </w:pPr>
             <w:r>
-              <w:t>pouvoir ramasser des bonus afin d'augmenter le poucentage de vie</w:t>
+              <w:t xml:space="preserve">pouvoir ramasser des bonus afin d'augmenter le </w:t>
+            </w:r>
+            <w:proofErr w:type="spellStart"/>
+            <w:r>
+              <w:t>poucentage</w:t>
+            </w:r>
+            <w:proofErr w:type="spellEnd"/>
+            <w:r>
+              <w:t xml:space="preserve"> de vie</w:t>
             </w:r>
           </w:p>
         </w:tc>
@@ -12565,8 +12786,13 @@
             <w:pPr>
               <w:spacing w:after="0" w:line="240" w:lineRule="auto"/>
             </w:pPr>
-            <w:r>
-              <w:t>recuperer des bonus, ce qui  permettront de récupérer de la vie, des armes, des munitions</w:t>
+            <w:proofErr w:type="spellStart"/>
+            <w:r>
+              <w:t>recuperer</w:t>
+            </w:r>
+            <w:proofErr w:type="spellEnd"/>
+            <w:r>
+              <w:t xml:space="preserve"> des bonus, ce qui  permettront de récupérer de la vie, des armes, des munitions</w:t>
             </w:r>
           </w:p>
         </w:tc>
@@ -13284,7 +13510,15 @@
               <w:spacing w:after="0" w:line="240" w:lineRule="auto"/>
             </w:pPr>
             <w:r>
-              <w:t>Les users peuvent faire sauter le personnage, tirer sur l’adversaire et autre…</w:t>
+              <w:t xml:space="preserve">Les </w:t>
+            </w:r>
+            <w:proofErr w:type="spellStart"/>
+            <w:r>
+              <w:t>users</w:t>
+            </w:r>
+            <w:proofErr w:type="spellEnd"/>
+            <w:r>
+              <w:t xml:space="preserve"> peuvent faire sauter le personnage, tirer sur l’adversaire et autre…</w:t>
             </w:r>
           </w:p>
         </w:tc>
@@ -13494,11 +13728,16 @@
       <w:pPr>
         <w:pStyle w:val="Titre1"/>
       </w:pPr>
-      <w:bookmarkStart w:id="56" w:name="_Toc512593250"/>
-      <w:r>
-        <w:t>Scrum :</w:t>
-      </w:r>
-      <w:bookmarkEnd w:id="56"/>
+      <w:bookmarkStart w:id="76" w:name="_Toc512593250"/>
+      <w:proofErr w:type="spellStart"/>
+      <w:r>
+        <w:t>Scrum</w:t>
+      </w:r>
+      <w:proofErr w:type="spellEnd"/>
+      <w:r>
+        <w:t> :</w:t>
+      </w:r>
+      <w:bookmarkEnd w:id="76"/>
     </w:p>
     <w:p/>
     <w:p>
@@ -13557,7 +13796,39 @@
         <w:t xml:space="preserve">Bilan su la terminaison des histoires : </w:t>
       </w:r>
       <w:r>
-        <w:t>Nous avions prévu une histoire en principal. Celle-ci comprenait la création d’un serveur, l’implémentation d’une classe JSon pour la sérialisation des données utilisateurs (username, password), une interface pour entrer les données d’un utilisateur et enfin l’envois, la réception et la vérification côté serveur de ces données.</w:t>
+        <w:t xml:space="preserve">Nous avions prévu une histoire en principal. Celle-ci comprenait la création d’un serveur, l’implémentation d’une classe </w:t>
+      </w:r>
+      <w:proofErr w:type="spellStart"/>
+      <w:r>
+        <w:t>JSon</w:t>
+      </w:r>
+      <w:proofErr w:type="spellEnd"/>
+      <w:r>
+        <w:t xml:space="preserve"> pour la sérialisation des données utilisateurs (</w:t>
+      </w:r>
+      <w:proofErr w:type="spellStart"/>
+      <w:r>
+        <w:t>username</w:t>
+      </w:r>
+      <w:proofErr w:type="spellEnd"/>
+      <w:r>
+        <w:t xml:space="preserve">, </w:t>
+      </w:r>
+      <w:proofErr w:type="spellStart"/>
+      <w:r>
+        <w:t>password</w:t>
+      </w:r>
+      <w:proofErr w:type="spellEnd"/>
+      <w:r>
+        <w:t xml:space="preserve">), une interface pour entrer les données d’un utilisateur et enfin </w:t>
+      </w:r>
+      <w:proofErr w:type="gramStart"/>
+      <w:r>
+        <w:t>l’envois</w:t>
+      </w:r>
+      <w:proofErr w:type="gramEnd"/>
+      <w:r>
+        <w:t>, la réception et la vérification côté serveur de ces données.</w:t>
       </w:r>
     </w:p>
     <w:p>
@@ -13578,20 +13849,39 @@
       <w:pPr>
         <w:jc w:val="both"/>
       </w:pPr>
+      <w:proofErr w:type="spellStart"/>
       <w:r>
         <w:rPr>
           <w:b/>
         </w:rPr>
-        <w:t xml:space="preserve">Replanification : </w:t>
-      </w:r>
+        <w:t>Replanification</w:t>
+      </w:r>
+      <w:proofErr w:type="spellEnd"/>
       <w:r>
         <w:rPr>
           <w:b/>
         </w:rPr>
+        <w:t> </w:t>
+      </w:r>
+      <w:proofErr w:type="gramStart"/>
+      <w:r>
+        <w:rPr>
+          <w:b/>
+        </w:rPr>
+        <w:t xml:space="preserve">: </w:t>
+      </w:r>
+      <w:r>
+        <w:rPr>
+          <w:b/>
+        </w:rPr>
         <w:t xml:space="preserve"> </w:t>
       </w:r>
       <w:r>
-        <w:t>Nous avons donc décider de reporter la finalisation de notre histoire au sprint suivant. La majeure partie de nos classes est terminée cependant, nous rencontrons encore quelques soucis techniques afin de faire fonctionner le tout ensemble.</w:t>
+        <w:t>Nous</w:t>
+      </w:r>
+      <w:proofErr w:type="gramEnd"/>
+      <w:r>
+        <w:t xml:space="preserve"> avons donc décider de reporter la finalisation de notre histoire au sprint suivant. La majeure partie de nos classes est terminée cependant, nous rencontrons encore quelques soucis techniques afin de faire fonctionner le tout ensemble.</w:t>
       </w:r>
     </w:p>
     <w:p>
@@ -13650,20 +13940,52 @@
       <w:pPr>
         <w:jc w:val="both"/>
       </w:pPr>
+      <w:proofErr w:type="spellStart"/>
       <w:r>
         <w:rPr>
           <w:b/>
         </w:rPr>
-        <w:t>Mbassi :</w:t>
-      </w:r>
+        <w:t>Mbassi</w:t>
+      </w:r>
+      <w:proofErr w:type="spellEnd"/>
       <w:r>
         <w:rPr>
           <w:b/>
         </w:rPr>
+        <w:t> :</w:t>
+      </w:r>
+      <w:r>
+        <w:rPr>
+          <w:b/>
+        </w:rPr>
         <w:t xml:space="preserve"> </w:t>
       </w:r>
       <w:r>
-        <w:t xml:space="preserve">J’ai pris beaucoup de temps à comprendre la technologie utilisé pour notre projet chose faite maintenant. Mettre à jour aussi iceScrum m’a aussi pris pas mal de temps mais avec l’aide de Ben iceScrum est maintenant à jour. J’ai créé un fichier Json pour gestion d’authentification coté serveur. </w:t>
+        <w:t xml:space="preserve">J’ai pris beaucoup de temps à comprendre la technologie utilisé pour notre projet chose faite maintenant. Mettre à jour aussi </w:t>
+      </w:r>
+      <w:proofErr w:type="spellStart"/>
+      <w:r>
+        <w:t>iceScrum</w:t>
+      </w:r>
+      <w:proofErr w:type="spellEnd"/>
+      <w:r>
+        <w:t xml:space="preserve"> m’a aussi pris pas mal de temps mais avec l’aide de Ben </w:t>
+      </w:r>
+      <w:proofErr w:type="spellStart"/>
+      <w:r>
+        <w:t>iceScrum</w:t>
+      </w:r>
+      <w:proofErr w:type="spellEnd"/>
+      <w:r>
+        <w:t xml:space="preserve"> est maintenant à jour. J’ai créé un fichier </w:t>
+      </w:r>
+      <w:proofErr w:type="spellStart"/>
+      <w:r>
+        <w:t>Json</w:t>
+      </w:r>
+      <w:proofErr w:type="spellEnd"/>
+      <w:r>
+        <w:t xml:space="preserve"> pour gestion d’authentification coté serveur. </w:t>
       </w:r>
     </w:p>
     <w:p>
@@ -13673,14 +13995,20 @@
           <w:b/>
         </w:rPr>
       </w:pPr>
+      <w:proofErr w:type="spellStart"/>
       <w:r>
         <w:rPr>
           <w:b/>
         </w:rPr>
-        <w:t>Lagha :</w:t>
-      </w:r>
-      <w:bookmarkStart w:id="57" w:name="_GoBack"/>
-      <w:bookmarkEnd w:id="57"/>
+        <w:t>Lagha</w:t>
+      </w:r>
+      <w:proofErr w:type="spellEnd"/>
+      <w:r>
+        <w:rPr>
+          <w:b/>
+        </w:rPr>
+        <w:t> :</w:t>
+      </w:r>
     </w:p>
     <w:p>
       <w:pPr>
@@ -13689,22 +14017,135 @@
           <w:b/>
         </w:rPr>
       </w:pPr>
-      <w:r>
+    </w:p>
+    <w:p>
+      <w:pPr>
+        <w:jc w:val="both"/>
         <w:rPr>
           <w:b/>
         </w:rPr>
+      </w:pPr>
+      <w:r>
+        <w:rPr>
+          <w:b/>
+        </w:rPr>
+        <w:lastRenderedPageBreak/>
         <w:t>Lankeu :</w:t>
       </w:r>
+      <w:r>
+        <w:rPr>
+          <w:b/>
+        </w:rPr>
+        <w:t xml:space="preserve"> </w:t>
+      </w:r>
     </w:p>
     <w:p>
       <w:pPr>
         <w:jc w:val="both"/>
       </w:pPr>
       <w:r>
+        <w:t xml:space="preserve">Jusqu’à </w:t>
+      </w:r>
+      <w:proofErr w:type="spellStart"/>
+      <w:proofErr w:type="gramStart"/>
+      <w:r>
+        <w:t>present</w:t>
+      </w:r>
+      <w:proofErr w:type="spellEnd"/>
+      <w:r>
+        <w:t xml:space="preserve"> ,</w:t>
+      </w:r>
+      <w:proofErr w:type="gramEnd"/>
+      <w:r>
+        <w:t xml:space="preserve"> j’ai pu créer l’interface le bouton </w:t>
+      </w:r>
+      <w:proofErr w:type="spellStart"/>
+      <w:r>
+        <w:t>newUser</w:t>
+      </w:r>
+      <w:proofErr w:type="spellEnd"/>
+      <w:r>
+        <w:t xml:space="preserve"> et la saisie des données du joueur, l’affichage des commandes</w:t>
+      </w:r>
+      <w:r>
+        <w:t>(ainsi que l’edification</w:t>
+      </w:r>
+      <w:bookmarkStart w:id="77" w:name="_GoBack"/>
+      <w:bookmarkEnd w:id="77"/>
+      <w:r>
+        <w:t>)</w:t>
+      </w:r>
+      <w:r>
+        <w:t xml:space="preserve">, redirection de </w:t>
+      </w:r>
+      <w:proofErr w:type="spellStart"/>
+      <w:r>
+        <w:t>fenetre</w:t>
+      </w:r>
+      <w:proofErr w:type="spellEnd"/>
+      <w:r>
+        <w:t xml:space="preserve"> en cas d’appuis sur un bouton de l’interface. Concernant la </w:t>
+      </w:r>
+      <w:r>
+        <w:t>création</w:t>
+      </w:r>
+      <w:r>
+        <w:t xml:space="preserve"> du </w:t>
+      </w:r>
+      <w:r>
+        <w:t>joueur,</w:t>
+      </w:r>
+      <w:r>
+        <w:t xml:space="preserve"> j’ai pas encore </w:t>
+      </w:r>
+      <w:r>
+        <w:t>géré</w:t>
+      </w:r>
+      <w:r>
+        <w:t xml:space="preserve"> l’envoi des information au serveur pour la </w:t>
+      </w:r>
+      <w:r>
+        <w:t>création</w:t>
+      </w:r>
+      <w:r>
+        <w:t xml:space="preserve"> </w:t>
+      </w:r>
+      <w:proofErr w:type="gramStart"/>
+      <w:r>
+        <w:t>du</w:t>
+      </w:r>
+      <w:proofErr w:type="gramEnd"/>
+      <w:r>
+        <w:t xml:space="preserve"> validation et la mise à jour du compte crée. Je dois le faire avec celui qui s’occupe du serveur. J’ai ren</w:t>
+      </w:r>
+      <w:r>
+        <w:t xml:space="preserve">contré quelque difficulté sur la mise en place de certaines interfaces, j’ai dû bidouiller  ce qui fait en sorte que le code fait très  propre, mais je </w:t>
+      </w:r>
+      <w:proofErr w:type="spellStart"/>
+      <w:r>
+        <w:t>verais</w:t>
+      </w:r>
+      <w:proofErr w:type="spellEnd"/>
+      <w:r>
+        <w:t xml:space="preserve"> avec mes </w:t>
+      </w:r>
+      <w:proofErr w:type="spellStart"/>
+      <w:r>
+        <w:t>collegues</w:t>
+      </w:r>
+      <w:proofErr w:type="spellEnd"/>
+      <w:r>
+        <w:t xml:space="preserve"> si je peux avoir de l’aide afin optimiser le code.</w:t>
+      </w:r>
+    </w:p>
+    <w:p>
+      <w:pPr>
+        <w:jc w:val="both"/>
+      </w:pPr>
+      <w:r>
         <w:rPr>
           <w:b/>
         </w:rPr>
-        <w:lastRenderedPageBreak/>
         <w:t>Thomas :</w:t>
       </w:r>
       <w:r>
@@ -13726,11 +14167,11 @@
       <w:pPr>
         <w:pStyle w:val="Titre1"/>
       </w:pPr>
-      <w:bookmarkStart w:id="58" w:name="_Toc512593251"/>
+      <w:bookmarkStart w:id="78" w:name="_Toc512593251"/>
       <w:r>
         <w:t>Bibliographie :</w:t>
       </w:r>
-      <w:bookmarkEnd w:id="58"/>
+      <w:bookmarkEnd w:id="78"/>
     </w:p>
     <w:p/>
     <w:p>
@@ -13861,7 +14302,6 @@
         <w:docPartUnique/>
       </w:docPartObj>
     </w:sdtPr>
-    <w:sdtEndPr/>
     <w:sdtContent>
       <w:p>
         <w:pPr>
@@ -13897,7 +14337,7 @@
     <w:r>
       <w:rPr>
         <w:noProof/>
-        <w:lang w:eastAsia="fr-CH"/>
+        <w:lang w:val="fr-FR" w:eastAsia="fr-FR"/>
       </w:rPr>
       <w:drawing>
         <wp:inline distT="0" distB="0" distL="0" distR="0">
@@ -13985,28 +14425,73 @@
         <w:lang w:eastAsia="fr-CH"/>
       </w:rPr>
     </w:pPr>
-    <w:hyperlink r:id="rId1" w:history="1">
-      <w:r>
-        <w:rPr>
-          <w:lang w:eastAsia="fr-CH"/>
-        </w:rPr>
-        <w:t>Mbassi Nguema Fabrice Arno</w:t>
-      </w:r>
-    </w:hyperlink>
+    <w:r>
+      <w:fldChar w:fldCharType="begin"/>
+    </w:r>
+    <w:r>
+      <w:instrText xml:space="preserve"> HYPERLINK "https://gaps.heig-vd.ch/consultation/etudiant" </w:instrText>
+    </w:r>
+    <w:r>
+      <w:fldChar w:fldCharType="separate"/>
+    </w:r>
+    <w:proofErr w:type="spellStart"/>
+    <w:r>
+      <w:rPr>
+        <w:lang w:eastAsia="fr-CH"/>
+      </w:rPr>
+      <w:t>Mbassi</w:t>
+    </w:r>
+    <w:proofErr w:type="spellEnd"/>
+    <w:r>
+      <w:rPr>
+        <w:lang w:eastAsia="fr-CH"/>
+      </w:rPr>
+      <w:t xml:space="preserve"> </w:t>
+    </w:r>
+    <w:proofErr w:type="spellStart"/>
+    <w:r>
+      <w:rPr>
+        <w:lang w:eastAsia="fr-CH"/>
+      </w:rPr>
+      <w:t>Nguema</w:t>
+    </w:r>
+    <w:proofErr w:type="spellEnd"/>
+    <w:r>
+      <w:rPr>
+        <w:lang w:eastAsia="fr-CH"/>
+      </w:rPr>
+      <w:t xml:space="preserve"> Fabrice Arno</w:t>
+    </w:r>
+    <w:r>
+      <w:rPr>
+        <w:lang w:eastAsia="fr-CH"/>
+      </w:rPr>
+      <w:fldChar w:fldCharType="end"/>
+    </w:r>
     <w:r>
       <w:rPr>
         <w:lang w:eastAsia="fr-CH"/>
       </w:rPr>
       <w:t xml:space="preserve">, </w:t>
     </w:r>
-    <w:hyperlink r:id="rId2" w:history="1">
+    <w:hyperlink r:id="rId1" w:history="1">
+      <w:proofErr w:type="spellStart"/>
       <w:r>
         <w:rPr>
           <w:rStyle w:val="Lienhypertexte"/>
           <w:color w:val="auto"/>
           <w:u w:val="none"/>
         </w:rPr>
-        <w:t>Lagha Oussama</w:t>
+        <w:t>Lagha</w:t>
+      </w:r>
+      <w:proofErr w:type="spellEnd"/>
+      <w:r>
+        <w:rPr>
+          <w:rStyle w:val="Lienhypertexte"/>
+          <w:color w:val="auto"/>
+          <w:u w:val="none"/>
+        </w:rPr>
+        <w:t xml:space="preserve"> Oussama</w:t>
       </w:r>
     </w:hyperlink>
     <w:r>
@@ -14026,10 +14511,7 @@
     </w:r>
     <w:r>
       <w:tab/>
-      <w:t>04.05</w:t>
-    </w:r>
-    <w:r>
-      <w:t>.2018</w:t>
+      <w:t>04.05.2018</w:t>
     </w:r>
   </w:p>
   <w:p>
@@ -14038,7 +14520,7 @@
         <w:lang w:val="en-US"/>
       </w:rPr>
     </w:pPr>
-    <w:hyperlink r:id="rId3" w:history="1">
+    <w:hyperlink r:id="rId2" w:history="1">
       <w:r>
         <w:rPr>
           <w:rStyle w:val="Lienhypertexte"/>
@@ -14046,7 +14528,27 @@
           <w:u w:val="none"/>
           <w:lang w:val="en-US"/>
         </w:rPr>
-        <w:t>Lankeu Ngassam Cédric Jeulin</w:t>
+        <w:t xml:space="preserve">Lankeu Ngassam </w:t>
+      </w:r>
+      <w:proofErr w:type="spellStart"/>
+      <w:r>
+        <w:rPr>
+          <w:rStyle w:val="Lienhypertexte"/>
+          <w:color w:val="auto"/>
+          <w:u w:val="none"/>
+          <w:lang w:val="en-US"/>
+        </w:rPr>
+        <w:t>Cédric</w:t>
+      </w:r>
+      <w:proofErr w:type="spellEnd"/>
+      <w:r>
+        <w:rPr>
+          <w:rStyle w:val="Lienhypertexte"/>
+          <w:color w:val="auto"/>
+          <w:u w:val="none"/>
+          <w:lang w:val="en-US"/>
+        </w:rPr>
+        <w:t xml:space="preserve"> Jeulin</w:t>
       </w:r>
     </w:hyperlink>
     <w:r>
@@ -14088,7 +14590,7 @@
         <v:path o:extrusionok="f" gradientshapeok="t" o:connecttype="rect"/>
         <o:lock v:ext="edit" aspectratio="t"/>
       </v:shapetype>
-      <v:shape id="_x0000_i1028" type="#_x0000_t75" alt="Related image" style="width:63.5pt;height:63.5pt;visibility:visible;mso-wrap-style:square" o:bullet="t">
+      <v:shape id="_x0000_i1029" type="#_x0000_t75" alt="Related image" style="width:63.75pt;height:63.75pt;visibility:visible;mso-wrap-style:square" o:bullet="t">
         <v:imagedata r:id="rId1" o:title="Related image"/>
       </v:shape>
     </w:pict>
@@ -16858,7 +17360,7 @@
 </file>
 
 <file path=customXml/itemProps1.xml><?xml version="1.0" encoding="utf-8"?>
-<ds:datastoreItem xmlns:ds="http://schemas.openxmlformats.org/officeDocument/2006/customXml" ds:itemID="{0C1A0149-2FFA-4174-A35B-0F3A8B038E3E}">
+<ds:datastoreItem xmlns:ds="http://schemas.openxmlformats.org/officeDocument/2006/customXml" ds:itemID="{B7E720D2-4674-401D-9E6D-69CF602C41C9}">
   <ds:schemaRefs>
     <ds:schemaRef ds:uri="http://schemas.openxmlformats.org/officeDocument/2006/bibliography"/>
   </ds:schemaRefs>

</xml_diff>

<commit_message>
mettre a jour cahier des charge
</commit_message>
<xml_diff>
--- a/Cahier des charges.docx
+++ b/Cahier des charges.docx
@@ -1,6 +1,6 @@
 
 <file path=word/document.xml><?xml version="1.0" encoding="utf-8"?>
-<w:document xmlns:wpc="http://schemas.microsoft.com/office/word/2010/wordprocessingCanvas" xmlns:mc="http://schemas.openxmlformats.org/markup-compatibility/2006" xmlns:o="urn:schemas-microsoft-com:office:office" xmlns:r="http://schemas.openxmlformats.org/officeDocument/2006/relationships" xmlns:m="http://schemas.openxmlformats.org/officeDocument/2006/math" xmlns:v="urn:schemas-microsoft-com:vml" xmlns:wp14="http://schemas.microsoft.com/office/word/2010/wordprocessingDrawing" xmlns:wp="http://schemas.openxmlformats.org/drawingml/2006/wordprocessingDrawing" xmlns:w10="urn:schemas-microsoft-com:office:word" xmlns:w="http://schemas.openxmlformats.org/wordprocessingml/2006/main" xmlns:w14="http://schemas.microsoft.com/office/word/2010/wordml" xmlns:w15="http://schemas.microsoft.com/office/word/2012/wordml" xmlns:wpg="http://schemas.microsoft.com/office/word/2010/wordprocessingGroup" xmlns:wpi="http://schemas.microsoft.com/office/word/2010/wordprocessingInk" xmlns:wne="http://schemas.microsoft.com/office/word/2006/wordml" xmlns:wps="http://schemas.microsoft.com/office/word/2010/wordprocessingShape" mc:Ignorable="w14 w15 wp14">
+<w:document xmlns:wpc="http://schemas.microsoft.com/office/word/2010/wordprocessingCanvas" xmlns:cx="http://schemas.microsoft.com/office/drawing/2014/chartex" xmlns:cx1="http://schemas.microsoft.com/office/drawing/2015/9/8/chartex" xmlns:cx2="http://schemas.microsoft.com/office/drawing/2015/10/21/chartex" xmlns:cx3="http://schemas.microsoft.com/office/drawing/2016/5/9/chartex" xmlns:cx4="http://schemas.microsoft.com/office/drawing/2016/5/10/chartex" xmlns:cx5="http://schemas.microsoft.com/office/drawing/2016/5/11/chartex" xmlns:cx6="http://schemas.microsoft.com/office/drawing/2016/5/12/chartex" xmlns:cx7="http://schemas.microsoft.com/office/drawing/2016/5/13/chartex" xmlns:cx8="http://schemas.microsoft.com/office/drawing/2016/5/14/chartex" xmlns:mc="http://schemas.openxmlformats.org/markup-compatibility/2006" xmlns:aink="http://schemas.microsoft.com/office/drawing/2016/ink" xmlns:am3d="http://schemas.microsoft.com/office/drawing/2017/model3d" xmlns:o="urn:schemas-microsoft-com:office:office" xmlns:r="http://schemas.openxmlformats.org/officeDocument/2006/relationships" xmlns:m="http://schemas.openxmlformats.org/officeDocument/2006/math" xmlns:v="urn:schemas-microsoft-com:vml" xmlns:wp14="http://schemas.microsoft.com/office/word/2010/wordprocessingDrawing" xmlns:wp="http://schemas.openxmlformats.org/drawingml/2006/wordprocessingDrawing" xmlns:w10="urn:schemas-microsoft-com:office:word" xmlns:w="http://schemas.openxmlformats.org/wordprocessingml/2006/main" xmlns:w14="http://schemas.microsoft.com/office/word/2010/wordml" xmlns:w15="http://schemas.microsoft.com/office/word/2012/wordml" xmlns:w16cid="http://schemas.microsoft.com/office/word/2016/wordml/cid" xmlns:w16se="http://schemas.microsoft.com/office/word/2015/wordml/symex" xmlns:wpg="http://schemas.microsoft.com/office/word/2010/wordprocessingGroup" xmlns:wpi="http://schemas.microsoft.com/office/word/2010/wordprocessingInk" xmlns:wne="http://schemas.microsoft.com/office/word/2006/wordml" xmlns:wps="http://schemas.microsoft.com/office/word/2010/wordprocessingShape" mc:Ignorable="w14 w15 w16se w16cid wp14">
   <w:body>
     <w:p>
       <w:pPr>
@@ -125,14 +125,27 @@
       <w:r>
         <w:t xml:space="preserve">Figure </w:t>
       </w:r>
-      <w:fldSimple w:instr=" SEQ Figure \* ARABIC ">
-        <w:r>
-          <w:rPr>
-            <w:noProof/>
-          </w:rPr>
-          <w:t>1</w:t>
-        </w:r>
-      </w:fldSimple>
+      <w:r>
+        <w:fldChar w:fldCharType="begin"/>
+      </w:r>
+      <w:r>
+        <w:instrText xml:space="preserve"> SEQ Figure \* ARABIC </w:instrText>
+      </w:r>
+      <w:r>
+        <w:fldChar w:fldCharType="separate"/>
+      </w:r>
+      <w:r>
+        <w:rPr>
+          <w:noProof/>
+        </w:rPr>
+        <w:t>1</w:t>
+      </w:r>
+      <w:r>
+        <w:rPr>
+          <w:noProof/>
+        </w:rPr>
+        <w:fldChar w:fldCharType="end"/>
+      </w:r>
     </w:p>
     <w:p/>
     <w:p/>
@@ -143,36 +156,15 @@
         <w:pStyle w:val="Titre4"/>
       </w:pPr>
       <w:r>
-        <w:t xml:space="preserve">Un cours donné par M. </w:t>
-      </w:r>
-      <w:proofErr w:type="spellStart"/>
-      <w:r>
-        <w:t>Lefrançois</w:t>
-      </w:r>
-      <w:proofErr w:type="spellEnd"/>
+        <w:t>Un cours donné par M. Lefrançois</w:t>
+      </w:r>
     </w:p>
     <w:p>
       <w:pPr>
         <w:pStyle w:val="Titre4"/>
       </w:pPr>
       <w:r>
-        <w:t xml:space="preserve">Un projet réalisé par MM. </w:t>
-      </w:r>
-      <w:proofErr w:type="spellStart"/>
-      <w:r>
-        <w:t>Mbassi</w:t>
-      </w:r>
-      <w:proofErr w:type="spellEnd"/>
-      <w:r>
-        <w:t xml:space="preserve">, </w:t>
-      </w:r>
-      <w:proofErr w:type="spellStart"/>
-      <w:r>
-        <w:t>Lagha</w:t>
-      </w:r>
-      <w:proofErr w:type="spellEnd"/>
-      <w:r>
-        <w:t>, Lankeu et Thomas</w:t>
+        <w:t>Un projet réalisé par MM. Mbassi, Lagha, Lankeu et Thomas</w:t>
       </w:r>
     </w:p>
     <w:p/>
@@ -2128,13 +2120,8 @@
         <w:jc w:val="both"/>
       </w:pPr>
       <w:bookmarkStart w:id="2" w:name="_Toc512593213"/>
-      <w:proofErr w:type="spellStart"/>
-      <w:r>
-        <w:t>Gameplay</w:t>
-      </w:r>
-      <w:proofErr w:type="spellEnd"/>
-      <w:r>
-        <w:t> :</w:t>
+      <w:r>
+        <w:t>Gameplay :</w:t>
       </w:r>
       <w:bookmarkEnd w:id="2"/>
     </w:p>
@@ -2458,15 +2445,7 @@
         <w:t>ables)</w:t>
       </w:r>
       <w:r>
-        <w:t xml:space="preserve">, sera </w:t>
-      </w:r>
-      <w:proofErr w:type="gramStart"/>
-      <w:r>
-        <w:t>limités</w:t>
-      </w:r>
-      <w:proofErr w:type="gramEnd"/>
-      <w:r>
-        <w:t xml:space="preserve"> par des borne</w:t>
+        <w:t>, sera limités par des borne</w:t>
       </w:r>
       <w:r>
         <w:t>s en fonction du type d’ennemi vaincu.</w:t>
@@ -2544,21 +2523,7 @@
         <w:rPr>
           <w:color w:val="4472C4" w:themeColor="accent1"/>
         </w:rPr>
-        <w:t xml:space="preserve">La première vague sera composée de 20 ennemis faibles. A chaque </w:t>
-      </w:r>
-      <w:proofErr w:type="gramStart"/>
-      <w:r>
-        <w:rPr>
-          <w:color w:val="4472C4" w:themeColor="accent1"/>
-        </w:rPr>
-        <w:t>nouvelles</w:t>
-      </w:r>
-      <w:proofErr w:type="gramEnd"/>
-      <w:r>
-        <w:rPr>
-          <w:color w:val="4472C4" w:themeColor="accent1"/>
-        </w:rPr>
-        <w:t xml:space="preserve"> vague, le nombre d’ennemis faibles augmentera de cinq. Toutes les cinq vagues viendra s’ajouter un ennemi de type fort supplémentaire.</w:t>
+        <w:t>La première vague sera composée de 20 ennemis faibles. A chaque nouvelles vague, le nombre d’ennemis faibles augmentera de cinq. Toutes les cinq vagues viendra s’ajouter un ennemi de type fort supplémentaire.</w:t>
       </w:r>
     </w:p>
     <w:p>
@@ -2584,15 +2549,7 @@
         <w:t>n</w:t>
       </w:r>
       <w:r>
-        <w:t xml:space="preserve"> terrain </w:t>
-      </w:r>
-      <w:proofErr w:type="gramStart"/>
-      <w:r>
-        <w:t>créer</w:t>
-      </w:r>
-      <w:proofErr w:type="gramEnd"/>
-      <w:r>
-        <w:t xml:space="preserve"> par nos soins. L</w:t>
+        <w:t xml:space="preserve"> terrain créer par nos soins. L</w:t>
       </w:r>
       <w:r>
         <w:t>a gestion de la vue se fera à la troisième personne</w:t>
@@ -2621,21 +2578,7 @@
         <w:rPr>
           <w:color w:val="4472C4" w:themeColor="accent1"/>
         </w:rPr>
-        <w:t xml:space="preserve">une bâtisse dans laquelle les joueurs pourront s’abriter. Celle-ci sera dans un premier temps verrouillée et les joueurs pourront, </w:t>
-      </w:r>
-      <w:proofErr w:type="gramStart"/>
-      <w:r>
-        <w:rPr>
-          <w:color w:val="4472C4" w:themeColor="accent1"/>
-        </w:rPr>
-        <w:t>si ils</w:t>
-      </w:r>
-      <w:proofErr w:type="gramEnd"/>
-      <w:r>
-        <w:rPr>
-          <w:color w:val="4472C4" w:themeColor="accent1"/>
-        </w:rPr>
-        <w:t xml:space="preserve"> le désirent, </w:t>
+        <w:t xml:space="preserve">une bâtisse dans laquelle les joueurs pourront s’abriter. Celle-ci sera dans un premier temps verrouillée et les joueurs pourront, si ils le désirent, </w:t>
       </w:r>
       <w:r>
         <w:rPr>
@@ -2820,13 +2763,8 @@
         <w:jc w:val="both"/>
       </w:pPr>
       <w:r>
-        <w:t>Les joueurs lanceront un fichier .</w:t>
-      </w:r>
-      <w:proofErr w:type="spellStart"/>
-      <w:r>
-        <w:t>exe</w:t>
-      </w:r>
-      <w:proofErr w:type="spellEnd"/>
+        <w:t>Les joueurs lanceront un fichier .exe</w:t>
+      </w:r>
       <w:r>
         <w:t xml:space="preserve">. Il devra alors s’authentifier à l’aide d’un nom d’utilisateur et d’un mot de passe. </w:t>
       </w:r>
@@ -2886,14 +2824,12 @@
       <w:r>
         <w:t xml:space="preserve"> </w:t>
       </w:r>
-      <w:proofErr w:type="spellStart"/>
       <w:r>
         <w:rPr>
           <w:i/>
         </w:rPr>
         <w:t>start</w:t>
       </w:r>
-      <w:proofErr w:type="spellEnd"/>
       <w:r>
         <w:t xml:space="preserve"> permettra de lancer la recherche de joueurs.</w:t>
       </w:r>
@@ -2927,16 +2863,11 @@
         </w:rPr>
         <w:t xml:space="preserve">. Si tous les joueurs présents ont décidé de lancer la partie, celle-ci débute. </w:t>
       </w:r>
-      <w:proofErr w:type="gramStart"/>
       <w:r>
         <w:t xml:space="preserve">Si </w:t>
       </w:r>
       <w:r>
-        <w:t>il</w:t>
-      </w:r>
-      <w:proofErr w:type="gramEnd"/>
-      <w:r>
-        <w:t xml:space="preserve"> y a quatre joueurs connectés, la partie commence</w:t>
+        <w:t>il y a quatre joueurs connectés, la partie commence</w:t>
       </w:r>
       <w:r>
         <w:t xml:space="preserve"> automatiquement</w:t>
@@ -3027,14 +2958,9 @@
         <w:jc w:val="both"/>
       </w:pPr>
       <w:bookmarkStart w:id="13" w:name="_Toc512593223"/>
-      <w:proofErr w:type="gramStart"/>
       <w:r>
         <w:lastRenderedPageBreak/>
-        <w:t>Commandes</w:t>
-      </w:r>
-      <w:proofErr w:type="gramEnd"/>
-      <w:r>
-        <w:t> :</w:t>
+        <w:t>Commandes :</w:t>
       </w:r>
       <w:bookmarkEnd w:id="13"/>
     </w:p>
@@ -3072,14 +2998,12 @@
       <w:r>
         <w:t xml:space="preserve"> Les déplacements se font avec les touches </w:t>
       </w:r>
-      <w:proofErr w:type="gramStart"/>
       <w:r>
         <w:rPr>
           <w:i/>
         </w:rPr>
         <w:t>a</w:t>
       </w:r>
-      <w:proofErr w:type="gramEnd"/>
       <w:r>
         <w:t xml:space="preserve">, </w:t>
       </w:r>
@@ -3472,13 +3396,8 @@
         <w:t>L’interface graphique sera implémentée à l’aide d</w:t>
       </w:r>
       <w:r>
-        <w:t xml:space="preserve">e la librairie </w:t>
-      </w:r>
-      <w:proofErr w:type="spellStart"/>
-      <w:r>
-        <w:t>LibGDX</w:t>
-      </w:r>
-      <w:proofErr w:type="spellEnd"/>
+        <w:t>e la librairie LibGDX</w:t>
+      </w:r>
       <w:r>
         <w:t>. La vue sera du dessus et le terrain ne</w:t>
       </w:r>
@@ -3659,13 +3578,8 @@
           <w:numId w:val="12"/>
         </w:numPr>
       </w:pPr>
-      <w:proofErr w:type="gramStart"/>
-      <w:r>
-        <w:t>Si il</w:t>
-      </w:r>
-      <w:proofErr w:type="gramEnd"/>
-      <w:r>
-        <w:t xml:space="preserve"> se fait toucher par un ennemi (gestion de sa vie)</w:t>
+      <w:r>
+        <w:t>Si il se fait toucher par un ennemi (gestion de sa vie)</w:t>
       </w:r>
     </w:p>
     <w:p>
@@ -3975,21 +3889,11 @@
         <w:t>s</w:t>
       </w:r>
       <w:r>
-        <w:t xml:space="preserve"> </w:t>
-      </w:r>
-      <w:proofErr w:type="spellStart"/>
-      <w:r>
-        <w:t>xml</w:t>
-      </w:r>
-      <w:proofErr w:type="spellEnd"/>
-      <w:r>
-        <w:t xml:space="preserve"> et </w:t>
-      </w:r>
-      <w:proofErr w:type="spellStart"/>
-      <w:r>
-        <w:t>JSon</w:t>
-      </w:r>
-      <w:proofErr w:type="spellEnd"/>
+        <w:t xml:space="preserve"> xml</w:t>
+      </w:r>
+      <w:r>
+        <w:t xml:space="preserve"> et JSon</w:t>
+      </w:r>
       <w:r>
         <w:t xml:space="preserve"> permettant de </w:t>
       </w:r>
@@ -4134,13 +4038,8 @@
         <w:pStyle w:val="Titre1"/>
       </w:pPr>
       <w:bookmarkStart w:id="22" w:name="_Toc512593232"/>
-      <w:proofErr w:type="spellStart"/>
-      <w:r>
-        <w:t>Mock</w:t>
-      </w:r>
-      <w:proofErr w:type="spellEnd"/>
-      <w:r>
-        <w:t>-up :</w:t>
+      <w:r>
+        <w:t>Mock-up :</w:t>
       </w:r>
       <w:bookmarkEnd w:id="22"/>
     </w:p>
@@ -4385,13 +4284,8 @@
                       <wps:txbx>
                         <w:txbxContent>
                           <w:p>
-                            <w:proofErr w:type="spellStart"/>
                             <w:r>
-                              <w:t>Password</w:t>
-                            </w:r>
-                            <w:proofErr w:type="spellEnd"/>
-                            <w:r>
-                              <w:t> :</w:t>
+                              <w:t>Password :</w:t>
                             </w:r>
                           </w:p>
                         </w:txbxContent>
@@ -4417,13 +4311,8 @@
                 <v:textbox>
                   <w:txbxContent>
                     <w:p>
-                      <w:proofErr w:type="spellStart"/>
                       <w:r>
-                        <w:t>Password</w:t>
-                      </w:r>
-                      <w:proofErr w:type="spellEnd"/>
-                      <w:r>
-                        <w:t> :</w:t>
+                        <w:t>Password :</w:t>
                       </w:r>
                     </w:p>
                   </w:txbxContent>
@@ -4486,23 +4375,13 @@
                       <wps:txbx>
                         <w:txbxContent>
                           <w:p>
-                            <w:proofErr w:type="spellStart"/>
                             <w:r>
-                              <w:t>Username</w:t>
-                            </w:r>
-                            <w:proofErr w:type="spellEnd"/>
-                            <w:r>
-                              <w:t> :</w:t>
+                              <w:t>Username :</w:t>
                             </w:r>
                           </w:p>
                           <w:p>
-                            <w:proofErr w:type="spellStart"/>
                             <w:r>
-                              <w:t>Password</w:t>
-                            </w:r>
-                            <w:proofErr w:type="spellEnd"/>
-                            <w:r>
-                              <w:t> :</w:t>
+                              <w:t>Password :</w:t>
                             </w:r>
                           </w:p>
                         </w:txbxContent>
@@ -4528,23 +4407,13 @@
                 <v:textbox>
                   <w:txbxContent>
                     <w:p>
-                      <w:proofErr w:type="spellStart"/>
                       <w:r>
-                        <w:t>Username</w:t>
-                      </w:r>
-                      <w:proofErr w:type="spellEnd"/>
-                      <w:r>
-                        <w:t> :</w:t>
+                        <w:t>Username :</w:t>
                       </w:r>
                     </w:p>
                     <w:p>
-                      <w:proofErr w:type="spellStart"/>
                       <w:r>
-                        <w:t>Password</w:t>
-                      </w:r>
-                      <w:proofErr w:type="spellEnd"/>
-                      <w:r>
-                        <w:t> :</w:t>
+                        <w:t>Password :</w:t>
                       </w:r>
                     </w:p>
                   </w:txbxContent>
@@ -4617,14 +4486,27 @@
       <w:r>
         <w:t xml:space="preserve">Figure </w:t>
       </w:r>
-      <w:fldSimple w:instr=" SEQ Figure \* ARABIC ">
-        <w:r>
-          <w:rPr>
-            <w:noProof/>
-          </w:rPr>
-          <w:t>2</w:t>
-        </w:r>
-      </w:fldSimple>
+      <w:r>
+        <w:fldChar w:fldCharType="begin"/>
+      </w:r>
+      <w:r>
+        <w:instrText xml:space="preserve"> SEQ Figure \* ARABIC </w:instrText>
+      </w:r>
+      <w:r>
+        <w:fldChar w:fldCharType="separate"/>
+      </w:r>
+      <w:r>
+        <w:rPr>
+          <w:noProof/>
+        </w:rPr>
+        <w:t>2</w:t>
+      </w:r>
+      <w:r>
+        <w:rPr>
+          <w:noProof/>
+        </w:rPr>
+        <w:fldChar w:fldCharType="end"/>
+      </w:r>
     </w:p>
     <w:p>
       <w:pPr>
@@ -5163,15 +5045,7 @@
       </w:pPr>
       <w:bookmarkStart w:id="41" w:name="_Toc512593237"/>
       <w:r>
-        <w:t>Recherche de joueurs (</w:t>
-      </w:r>
-      <w:proofErr w:type="spellStart"/>
-      <w:r>
-        <w:t>start</w:t>
-      </w:r>
-      <w:proofErr w:type="spellEnd"/>
-      <w:r>
-        <w:t>) :</w:t>
+        <w:t>Recherche de joueurs (start) :</w:t>
       </w:r>
       <w:bookmarkEnd w:id="41"/>
     </w:p>
@@ -5604,13 +5478,8 @@
                           </w:p>
                           <w:p/>
                           <w:p>
-                            <w:proofErr w:type="spellStart"/>
                             <w:r>
-                              <w:t>Password</w:t>
-                            </w:r>
-                            <w:proofErr w:type="spellEnd"/>
-                            <w:r>
-                              <w:t> :</w:t>
+                              <w:t>Password :</w:t>
                             </w:r>
                           </w:p>
                         </w:txbxContent>
@@ -5642,13 +5511,8 @@
                     </w:p>
                     <w:p/>
                     <w:p>
-                      <w:proofErr w:type="spellStart"/>
                       <w:r>
-                        <w:t>Password</w:t>
-                      </w:r>
-                      <w:proofErr w:type="spellEnd"/>
-                      <w:r>
-                        <w:t> :</w:t>
+                        <w:t>Password :</w:t>
                       </w:r>
                     </w:p>
                   </w:txbxContent>
@@ -7678,7 +7542,7 @@
               </wp:anchor>
             </w:drawing>
           </mc:Choice>
-          <mc:Fallback xmlns:cx="http://schemas.microsoft.com/office/drawing/2014/chartex" xmlns:cx1="http://schemas.microsoft.com/office/drawing/2015/9/8/chartex" xmlns:cx2="http://schemas.microsoft.com/office/drawing/2015/10/21/chartex" xmlns:cx3="http://schemas.microsoft.com/office/drawing/2016/5/9/chartex" xmlns:cx4="http://schemas.microsoft.com/office/drawing/2016/5/10/chartex" xmlns:cx5="http://schemas.microsoft.com/office/drawing/2016/5/11/chartex" xmlns:cx6="http://schemas.microsoft.com/office/drawing/2016/5/12/chartex" xmlns:cx7="http://schemas.microsoft.com/office/drawing/2016/5/13/chartex" xmlns:cx8="http://schemas.microsoft.com/office/drawing/2016/5/14/chartex" xmlns:aink="http://schemas.microsoft.com/office/drawing/2016/ink" xmlns:am3d="http://schemas.microsoft.com/office/drawing/2017/model3d" xmlns:w16cid="http://schemas.microsoft.com/office/word/2016/wordml/cid" xmlns:w16se="http://schemas.microsoft.com/office/word/2015/wordml/symex">
+          <mc:Fallback>
             <w:pict>
               <v:rect w14:anchorId="2AFC1FEE" id="Rectangle 22" o:spid="_x0000_s1026" style="position:absolute;margin-left:119.4pt;margin-top:324.2pt;width:62.55pt;height:13.7pt;z-index:251758592;visibility:visible;mso-wrap-style:square;mso-width-percent:0;mso-height-percent:0;mso-wrap-distance-left:9pt;mso-wrap-distance-top:0;mso-wrap-distance-right:9pt;mso-wrap-distance-bottom:0;mso-position-horizontal:absolute;mso-position-horizontal-relative:text;mso-position-vertical:absolute;mso-position-vertical-relative:text;mso-width-percent:0;mso-height-percent:0;mso-width-relative:margin;mso-height-relative:margin;v-text-anchor:middle" o:gfxdata="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" fillcolor="#4472c4 [3204]" strokecolor="#1f3763 [1604]" strokeweight="1pt"/>
             </w:pict>
@@ -7756,7 +7620,7 @@
               </wp:anchor>
             </w:drawing>
           </mc:Choice>
-          <mc:Fallback xmlns:cx="http://schemas.microsoft.com/office/drawing/2014/chartex" xmlns:cx1="http://schemas.microsoft.com/office/drawing/2015/9/8/chartex" xmlns:cx2="http://schemas.microsoft.com/office/drawing/2015/10/21/chartex" xmlns:cx3="http://schemas.microsoft.com/office/drawing/2016/5/9/chartex" xmlns:cx4="http://schemas.microsoft.com/office/drawing/2016/5/10/chartex" xmlns:cx5="http://schemas.microsoft.com/office/drawing/2016/5/11/chartex" xmlns:cx6="http://schemas.microsoft.com/office/drawing/2016/5/12/chartex" xmlns:cx7="http://schemas.microsoft.com/office/drawing/2016/5/13/chartex" xmlns:cx8="http://schemas.microsoft.com/office/drawing/2016/5/14/chartex" xmlns:aink="http://schemas.microsoft.com/office/drawing/2016/ink" xmlns:am3d="http://schemas.microsoft.com/office/drawing/2017/model3d" xmlns:w16cid="http://schemas.microsoft.com/office/word/2016/wordml/cid" xmlns:w16se="http://schemas.microsoft.com/office/word/2015/wordml/symex">
+          <mc:Fallback>
             <w:pict>
               <v:rect w14:anchorId="05A24E72" id="Rectangle 3" o:spid="_x0000_s1026" style="position:absolute;margin-left:119.4pt;margin-top:324.2pt;width:81.4pt;height:12.85pt;z-index:251756544;visibility:visible;mso-wrap-style:square;mso-width-percent:0;mso-height-percent:0;mso-wrap-distance-left:9pt;mso-wrap-distance-top:0;mso-wrap-distance-right:9pt;mso-wrap-distance-bottom:0;mso-position-horizontal:absolute;mso-position-horizontal-relative:text;mso-position-vertical:absolute;mso-position-vertical-relative:text;mso-width-percent:0;mso-height-percent:0;mso-width-relative:margin;mso-height-relative:margin;v-text-anchor:middle" o:gfxdata="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" fillcolor="#a5a5a5 [3206]" strokecolor="#1f3763 [1604]" strokeweight="1pt"/>
             </w:pict>
@@ -7834,7 +7698,7 @@
               </wp:anchor>
             </w:drawing>
           </mc:Choice>
-          <mc:Fallback xmlns:cx="http://schemas.microsoft.com/office/drawing/2014/chartex" xmlns:cx1="http://schemas.microsoft.com/office/drawing/2015/9/8/chartex" xmlns:cx2="http://schemas.microsoft.com/office/drawing/2015/10/21/chartex" xmlns:cx3="http://schemas.microsoft.com/office/drawing/2016/5/9/chartex" xmlns:cx4="http://schemas.microsoft.com/office/drawing/2016/5/10/chartex" xmlns:cx5="http://schemas.microsoft.com/office/drawing/2016/5/11/chartex" xmlns:cx6="http://schemas.microsoft.com/office/drawing/2016/5/12/chartex" xmlns:cx7="http://schemas.microsoft.com/office/drawing/2016/5/13/chartex" xmlns:cx8="http://schemas.microsoft.com/office/drawing/2016/5/14/chartex" xmlns:aink="http://schemas.microsoft.com/office/drawing/2016/ink" xmlns:am3d="http://schemas.microsoft.com/office/drawing/2017/model3d" xmlns:w16cid="http://schemas.microsoft.com/office/word/2016/wordml/cid" xmlns:w16se="http://schemas.microsoft.com/office/word/2015/wordml/symex">
+          <mc:Fallback>
             <w:pict>
               <v:rect w14:anchorId="1B517DE1" id="Rectangle 1" o:spid="_x0000_s1026" style="position:absolute;margin-left:22.6pt;margin-top:324.25pt;width:81.4pt;height:12.85pt;z-index:251752448;visibility:visible;mso-wrap-style:square;mso-width-percent:0;mso-height-percent:0;mso-wrap-distance-left:9pt;mso-wrap-distance-top:0;mso-wrap-distance-right:9pt;mso-wrap-distance-bottom:0;mso-position-horizontal:absolute;mso-position-horizontal-relative:text;mso-position-vertical:absolute;mso-position-vertical-relative:text;mso-width-percent:0;mso-height-percent:0;mso-width-relative:margin;mso-height-relative:margin;v-text-anchor:middle" o:gfxdata="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" fillcolor="#a5a5a5 [3206]" strokecolor="#1f3763 [1604]" strokeweight="1pt"/>
             </w:pict>
@@ -7912,7 +7776,7 @@
               </wp:anchor>
             </w:drawing>
           </mc:Choice>
-          <mc:Fallback xmlns:cx="http://schemas.microsoft.com/office/drawing/2014/chartex" xmlns:cx1="http://schemas.microsoft.com/office/drawing/2015/9/8/chartex" xmlns:cx2="http://schemas.microsoft.com/office/drawing/2015/10/21/chartex" xmlns:cx3="http://schemas.microsoft.com/office/drawing/2016/5/9/chartex" xmlns:cx4="http://schemas.microsoft.com/office/drawing/2016/5/10/chartex" xmlns:cx5="http://schemas.microsoft.com/office/drawing/2016/5/11/chartex" xmlns:cx6="http://schemas.microsoft.com/office/drawing/2016/5/12/chartex" xmlns:cx7="http://schemas.microsoft.com/office/drawing/2016/5/13/chartex" xmlns:cx8="http://schemas.microsoft.com/office/drawing/2016/5/14/chartex" xmlns:aink="http://schemas.microsoft.com/office/drawing/2016/ink" xmlns:am3d="http://schemas.microsoft.com/office/drawing/2017/model3d" xmlns:w16cid="http://schemas.microsoft.com/office/word/2016/wordml/cid" xmlns:w16se="http://schemas.microsoft.com/office/word/2015/wordml/symex">
+          <mc:Fallback>
             <w:pict>
               <v:rect w14:anchorId="691ADE1F" id="Rectangle 2" o:spid="_x0000_s1026" style="position:absolute;margin-left:21.7pt;margin-top:323.4pt;width:62.55pt;height:13.7pt;z-index:251754496;visibility:visible;mso-wrap-style:square;mso-width-percent:0;mso-height-percent:0;mso-wrap-distance-left:9pt;mso-wrap-distance-top:0;mso-wrap-distance-right:9pt;mso-wrap-distance-bottom:0;mso-position-horizontal:absolute;mso-position-horizontal-relative:text;mso-position-vertical:absolute;mso-position-vertical-relative:text;mso-width-percent:0;mso-height-percent:0;mso-width-relative:margin;mso-height-relative:margin;v-text-anchor:middle" o:gfxdata="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" fillcolor="#92d050" strokecolor="#1f3763 [1604]" strokeweight="1pt"/>
             </w:pict>
@@ -8093,7 +7957,7 @@
               </wp:anchor>
             </w:drawing>
           </mc:Choice>
-          <mc:Fallback xmlns:cx="http://schemas.microsoft.com/office/drawing/2014/chartex" xmlns:cx1="http://schemas.microsoft.com/office/drawing/2015/9/8/chartex" xmlns:cx2="http://schemas.microsoft.com/office/drawing/2015/10/21/chartex" xmlns:cx3="http://schemas.microsoft.com/office/drawing/2016/5/9/chartex" xmlns:cx4="http://schemas.microsoft.com/office/drawing/2016/5/10/chartex" xmlns:cx5="http://schemas.microsoft.com/office/drawing/2016/5/11/chartex" xmlns:cx6="http://schemas.microsoft.com/office/drawing/2016/5/12/chartex" xmlns:cx7="http://schemas.microsoft.com/office/drawing/2016/5/13/chartex" xmlns:cx8="http://schemas.microsoft.com/office/drawing/2016/5/14/chartex" xmlns:aink="http://schemas.microsoft.com/office/drawing/2016/ink" xmlns:am3d="http://schemas.microsoft.com/office/drawing/2017/model3d" xmlns:w16cid="http://schemas.microsoft.com/office/word/2016/wordml/cid" xmlns:w16se="http://schemas.microsoft.com/office/word/2015/wordml/symex">
+          <mc:Fallback>
             <w:pict>
               <v:shapetype w14:anchorId="4BD045A0" id="_x0000_t32" coordsize="21600,21600" o:spt="32" o:oned="t" path="m,l21600,21600e" filled="f">
                 <v:path arrowok="t" fillok="f" o:connecttype="none"/>
@@ -8245,7 +8109,7 @@
                           <a14:useLocalDpi xmlns:a14="http://schemas.microsoft.com/office/drawing/2010/main" val="0"/>
                         </a:ext>
                         <a:ext uri="{96DAC541-7B7A-43D3-8B79-37D633B846F1}">
-                          <asvg:svgBlip xmlns="" xmlns:cx="http://schemas.microsoft.com/office/drawing/2014/chartex" xmlns:cx1="http://schemas.microsoft.com/office/drawing/2015/9/8/chartex" xmlns:cx2="http://schemas.microsoft.com/office/drawing/2015/10/21/chartex" xmlns:cx3="http://schemas.microsoft.com/office/drawing/2016/5/9/chartex" xmlns:cx4="http://schemas.microsoft.com/office/drawing/2016/5/10/chartex" xmlns:cx5="http://schemas.microsoft.com/office/drawing/2016/5/11/chartex" xmlns:cx6="http://schemas.microsoft.com/office/drawing/2016/5/12/chartex" xmlns:cx7="http://schemas.microsoft.com/office/drawing/2016/5/13/chartex" xmlns:cx8="http://schemas.microsoft.com/office/drawing/2016/5/14/chartex" xmlns:aink="http://schemas.microsoft.com/office/drawing/2016/ink" xmlns:am3d="http://schemas.microsoft.com/office/drawing/2017/model3d" xmlns:o="urn:schemas-microsoft-com:office:office" xmlns:v="urn:schemas-microsoft-com:vml" xmlns:w10="urn:schemas-microsoft-com:office:word" xmlns:w="http://schemas.openxmlformats.org/wordprocessingml/2006/main" xmlns:w16cid="http://schemas.microsoft.com/office/word/2016/wordml/cid" xmlns:w16se="http://schemas.microsoft.com/office/word/2015/wordml/symex" xmlns:asvg="http://schemas.microsoft.com/office/drawing/2016/SVG/main" r:embed="rId13"/>
+                          <asvg:svgBlip xmlns:asvg="http://schemas.microsoft.com/office/drawing/2016/SVG/main" r:embed="rId12"/>
                         </a:ext>
                       </a:extLst>
                     </a:blip>
@@ -8309,7 +8173,7 @@
                           <a14:useLocalDpi xmlns:a14="http://schemas.microsoft.com/office/drawing/2010/main" val="0"/>
                         </a:ext>
                         <a:ext uri="{96DAC541-7B7A-43D3-8B79-37D633B846F1}">
-                          <asvg:svgBlip xmlns="" xmlns:cx="http://schemas.microsoft.com/office/drawing/2014/chartex" xmlns:cx1="http://schemas.microsoft.com/office/drawing/2015/9/8/chartex" xmlns:cx2="http://schemas.microsoft.com/office/drawing/2015/10/21/chartex" xmlns:cx3="http://schemas.microsoft.com/office/drawing/2016/5/9/chartex" xmlns:cx4="http://schemas.microsoft.com/office/drawing/2016/5/10/chartex" xmlns:cx5="http://schemas.microsoft.com/office/drawing/2016/5/11/chartex" xmlns:cx6="http://schemas.microsoft.com/office/drawing/2016/5/12/chartex" xmlns:cx7="http://schemas.microsoft.com/office/drawing/2016/5/13/chartex" xmlns:cx8="http://schemas.microsoft.com/office/drawing/2016/5/14/chartex" xmlns:aink="http://schemas.microsoft.com/office/drawing/2016/ink" xmlns:am3d="http://schemas.microsoft.com/office/drawing/2017/model3d" xmlns:o="urn:schemas-microsoft-com:office:office" xmlns:v="urn:schemas-microsoft-com:vml" xmlns:w10="urn:schemas-microsoft-com:office:word" xmlns:w="http://schemas.openxmlformats.org/wordprocessingml/2006/main" xmlns:w16cid="http://schemas.microsoft.com/office/word/2016/wordml/cid" xmlns:w16se="http://schemas.microsoft.com/office/word/2015/wordml/symex" xmlns:asvg="http://schemas.microsoft.com/office/drawing/2016/SVG/main" r:embed="rId13"/>
+                          <asvg:svgBlip xmlns:asvg="http://schemas.microsoft.com/office/drawing/2016/SVG/main" r:embed="rId12"/>
                         </a:ext>
                       </a:extLst>
                     </a:blip>
@@ -8405,7 +8269,7 @@
               </wp:anchor>
             </w:drawing>
           </mc:Choice>
-          <mc:Fallback xmlns:cx="http://schemas.microsoft.com/office/drawing/2014/chartex" xmlns:cx1="http://schemas.microsoft.com/office/drawing/2015/9/8/chartex" xmlns:cx2="http://schemas.microsoft.com/office/drawing/2015/10/21/chartex" xmlns:cx3="http://schemas.microsoft.com/office/drawing/2016/5/9/chartex" xmlns:cx4="http://schemas.microsoft.com/office/drawing/2016/5/10/chartex" xmlns:cx5="http://schemas.microsoft.com/office/drawing/2016/5/11/chartex" xmlns:cx6="http://schemas.microsoft.com/office/drawing/2016/5/12/chartex" xmlns:cx7="http://schemas.microsoft.com/office/drawing/2016/5/13/chartex" xmlns:cx8="http://schemas.microsoft.com/office/drawing/2016/5/14/chartex" xmlns:aink="http://schemas.microsoft.com/office/drawing/2016/ink" xmlns:am3d="http://schemas.microsoft.com/office/drawing/2017/model3d" xmlns:w16cid="http://schemas.microsoft.com/office/word/2016/wordml/cid" xmlns:w16se="http://schemas.microsoft.com/office/word/2015/wordml/symex">
+          <mc:Fallback>
             <w:pict>
               <v:shape w14:anchorId="4A377F1A" id="Connecteur droit avec flèche 57" o:spid="_x0000_s1026" type="#_x0000_t32" style="position:absolute;margin-left:229.95pt;margin-top:183.5pt;width:9.4pt;height:24pt;z-index:251730944;visibility:visible;mso-wrap-style:square;mso-width-percent:0;mso-height-percent:0;mso-wrap-distance-left:9pt;mso-wrap-distance-top:0;mso-wrap-distance-right:9pt;mso-wrap-distance-bottom:0;mso-position-horizontal:absolute;mso-position-horizontal-relative:text;mso-position-vertical:absolute;mso-position-vertical-relative:text;mso-width-percent:0;mso-height-percent:0;mso-width-relative:margin;mso-height-relative:margin" o:gfxdata="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" strokecolor="#4472c4 [3204]" strokeweight=".5pt">
                 <v:stroke endarrow="block" joinstyle="miter"/>
@@ -8475,7 +8339,7 @@
               </wp:anchor>
             </w:drawing>
           </mc:Choice>
-          <mc:Fallback xmlns:cx="http://schemas.microsoft.com/office/drawing/2014/chartex" xmlns:cx1="http://schemas.microsoft.com/office/drawing/2015/9/8/chartex" xmlns:cx2="http://schemas.microsoft.com/office/drawing/2015/10/21/chartex" xmlns:cx3="http://schemas.microsoft.com/office/drawing/2016/5/9/chartex" xmlns:cx4="http://schemas.microsoft.com/office/drawing/2016/5/10/chartex" xmlns:cx5="http://schemas.microsoft.com/office/drawing/2016/5/11/chartex" xmlns:cx6="http://schemas.microsoft.com/office/drawing/2016/5/12/chartex" xmlns:cx7="http://schemas.microsoft.com/office/drawing/2016/5/13/chartex" xmlns:cx8="http://schemas.microsoft.com/office/drawing/2016/5/14/chartex" xmlns:aink="http://schemas.microsoft.com/office/drawing/2016/ink" xmlns:am3d="http://schemas.microsoft.com/office/drawing/2017/model3d" xmlns:w16cid="http://schemas.microsoft.com/office/word/2016/wordml/cid" xmlns:w16se="http://schemas.microsoft.com/office/word/2015/wordml/symex">
+          <mc:Fallback>
             <w:pict>
               <v:shape w14:anchorId="41FE0044" id="Connecteur droit avec flèche 59" o:spid="_x0000_s1026" type="#_x0000_t32" style="position:absolute;margin-left:262.5pt;margin-top:254.65pt;width:22.3pt;height:12pt;z-index:251735040;visibility:visible;mso-wrap-style:square;mso-wrap-distance-left:9pt;mso-wrap-distance-top:0;mso-wrap-distance-right:9pt;mso-wrap-distance-bottom:0;mso-position-horizontal:absolute;mso-position-horizontal-relative:text;mso-position-vertical:absolute;mso-position-vertical-relative:text" o:gfxdata="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" strokecolor="#92d050" strokeweight=".5pt">
                 <v:stroke endarrow="block" joinstyle="miter"/>
@@ -8545,7 +8409,7 @@
               </wp:anchor>
             </w:drawing>
           </mc:Choice>
-          <mc:Fallback xmlns:cx="http://schemas.microsoft.com/office/drawing/2014/chartex" xmlns:cx1="http://schemas.microsoft.com/office/drawing/2015/9/8/chartex" xmlns:cx2="http://schemas.microsoft.com/office/drawing/2015/10/21/chartex" xmlns:cx3="http://schemas.microsoft.com/office/drawing/2016/5/9/chartex" xmlns:cx4="http://schemas.microsoft.com/office/drawing/2016/5/10/chartex" xmlns:cx5="http://schemas.microsoft.com/office/drawing/2016/5/11/chartex" xmlns:cx6="http://schemas.microsoft.com/office/drawing/2016/5/12/chartex" xmlns:cx7="http://schemas.microsoft.com/office/drawing/2016/5/13/chartex" xmlns:cx8="http://schemas.microsoft.com/office/drawing/2016/5/14/chartex" xmlns:aink="http://schemas.microsoft.com/office/drawing/2016/ink" xmlns:am3d="http://schemas.microsoft.com/office/drawing/2017/model3d" xmlns:w16cid="http://schemas.microsoft.com/office/word/2016/wordml/cid" xmlns:w16se="http://schemas.microsoft.com/office/word/2015/wordml/symex">
+          <mc:Fallback>
             <w:pict>
               <v:shape w14:anchorId="2D796145" id="Connecteur droit avec flèche 58" o:spid="_x0000_s1026" type="#_x0000_t32" style="position:absolute;margin-left:165.7pt;margin-top:276.95pt;width:22.3pt;height:12pt;z-index:251732992;visibility:visible;mso-wrap-style:square;mso-wrap-distance-left:9pt;mso-wrap-distance-top:0;mso-wrap-distance-right:9pt;mso-wrap-distance-bottom:0;mso-position-horizontal:absolute;mso-position-horizontal-relative:text;mso-position-vertical:absolute;mso-position-vertical-relative:text" o:gfxdata="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" strokecolor="#92d050" strokeweight=".5pt">
                 <v:stroke endarrow="block" joinstyle="miter"/>
@@ -8621,7 +8485,7 @@
               </wp:anchor>
             </w:drawing>
           </mc:Choice>
-          <mc:Fallback xmlns:cx="http://schemas.microsoft.com/office/drawing/2014/chartex" xmlns:cx1="http://schemas.microsoft.com/office/drawing/2015/9/8/chartex" xmlns:cx2="http://schemas.microsoft.com/office/drawing/2015/10/21/chartex" xmlns:cx3="http://schemas.microsoft.com/office/drawing/2016/5/9/chartex" xmlns:cx4="http://schemas.microsoft.com/office/drawing/2016/5/10/chartex" xmlns:cx5="http://schemas.microsoft.com/office/drawing/2016/5/11/chartex" xmlns:cx6="http://schemas.microsoft.com/office/drawing/2016/5/12/chartex" xmlns:cx7="http://schemas.microsoft.com/office/drawing/2016/5/13/chartex" xmlns:cx8="http://schemas.microsoft.com/office/drawing/2016/5/14/chartex" xmlns:aink="http://schemas.microsoft.com/office/drawing/2016/ink" xmlns:am3d="http://schemas.microsoft.com/office/drawing/2017/model3d" xmlns:w16cid="http://schemas.microsoft.com/office/word/2016/wordml/cid" xmlns:w16se="http://schemas.microsoft.com/office/word/2015/wordml/symex">
+          <mc:Fallback>
             <w:pict>
               <v:shape w14:anchorId="2C5D7E1D" id="Connecteur droit avec flèche 56" o:spid="_x0000_s1026" type="#_x0000_t32" style="position:absolute;margin-left:361.1pt;margin-top:189.5pt;width:19.7pt;height:5.15pt;flip:x y;z-index:251728896;visibility:visible;mso-wrap-style:square;mso-width-percent:0;mso-height-percent:0;mso-wrap-distance-left:9pt;mso-wrap-distance-top:0;mso-wrap-distance-right:9pt;mso-wrap-distance-bottom:0;mso-position-horizontal:absolute;mso-position-horizontal-relative:text;mso-position-vertical:absolute;mso-position-vertical-relative:text;mso-width-percent:0;mso-height-percent:0;mso-width-relative:margin;mso-height-relative:margin" o:gfxdata="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" strokecolor="red" strokeweight=".5pt">
                 <v:stroke endarrow="block" joinstyle="miter"/>
@@ -8697,7 +8561,7 @@
               </wp:anchor>
             </w:drawing>
           </mc:Choice>
-          <mc:Fallback xmlns:cx="http://schemas.microsoft.com/office/drawing/2014/chartex" xmlns:cx1="http://schemas.microsoft.com/office/drawing/2015/9/8/chartex" xmlns:cx2="http://schemas.microsoft.com/office/drawing/2015/10/21/chartex" xmlns:cx3="http://schemas.microsoft.com/office/drawing/2016/5/9/chartex" xmlns:cx4="http://schemas.microsoft.com/office/drawing/2016/5/10/chartex" xmlns:cx5="http://schemas.microsoft.com/office/drawing/2016/5/11/chartex" xmlns:cx6="http://schemas.microsoft.com/office/drawing/2016/5/12/chartex" xmlns:cx7="http://schemas.microsoft.com/office/drawing/2016/5/13/chartex" xmlns:cx8="http://schemas.microsoft.com/office/drawing/2016/5/14/chartex" xmlns:aink="http://schemas.microsoft.com/office/drawing/2016/ink" xmlns:am3d="http://schemas.microsoft.com/office/drawing/2017/model3d" xmlns:w16cid="http://schemas.microsoft.com/office/word/2016/wordml/cid" xmlns:w16se="http://schemas.microsoft.com/office/word/2015/wordml/symex">
+          <mc:Fallback>
             <w:pict>
               <v:shape w14:anchorId="5AFB0EB9" id="Connecteur droit avec flèche 54" o:spid="_x0000_s1026" type="#_x0000_t32" style="position:absolute;margin-left:93.7pt;margin-top:144.1pt;width:29.15pt;height:4.3pt;z-index:251724800;visibility:visible;mso-wrap-style:square;mso-width-percent:0;mso-height-percent:0;mso-wrap-distance-left:9pt;mso-wrap-distance-top:0;mso-wrap-distance-right:9pt;mso-wrap-distance-bottom:0;mso-position-horizontal:absolute;mso-position-horizontal-relative:text;mso-position-vertical:absolute;mso-position-vertical-relative:text;mso-width-percent:0;mso-height-percent:0;mso-width-relative:margin;mso-height-relative:margin" o:gfxdata="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" strokecolor="red" strokeweight=".5pt">
                 <v:stroke endarrow="block" joinstyle="miter"/>
@@ -8767,7 +8631,7 @@
               </wp:anchor>
             </w:drawing>
           </mc:Choice>
-          <mc:Fallback xmlns:cx="http://schemas.microsoft.com/office/drawing/2014/chartex" xmlns:cx1="http://schemas.microsoft.com/office/drawing/2015/9/8/chartex" xmlns:cx2="http://schemas.microsoft.com/office/drawing/2015/10/21/chartex" xmlns:cx3="http://schemas.microsoft.com/office/drawing/2016/5/9/chartex" xmlns:cx4="http://schemas.microsoft.com/office/drawing/2016/5/10/chartex" xmlns:cx5="http://schemas.microsoft.com/office/drawing/2016/5/11/chartex" xmlns:cx6="http://schemas.microsoft.com/office/drawing/2016/5/12/chartex" xmlns:cx7="http://schemas.microsoft.com/office/drawing/2016/5/13/chartex" xmlns:cx8="http://schemas.microsoft.com/office/drawing/2016/5/14/chartex" xmlns:aink="http://schemas.microsoft.com/office/drawing/2016/ink" xmlns:am3d="http://schemas.microsoft.com/office/drawing/2017/model3d" xmlns:w16cid="http://schemas.microsoft.com/office/word/2016/wordml/cid" xmlns:w16se="http://schemas.microsoft.com/office/word/2015/wordml/symex">
+          <mc:Fallback>
             <w:pict>
               <v:shape w14:anchorId="0FA61261" id="Connecteur droit avec flèche 53" o:spid="_x0000_s1026" type="#_x0000_t32" style="position:absolute;margin-left:63.7pt;margin-top:65.25pt;width:22.3pt;height:12pt;z-index:251722752;visibility:visible;mso-wrap-style:square;mso-wrap-distance-left:9pt;mso-wrap-distance-top:0;mso-wrap-distance-right:9pt;mso-wrap-distance-bottom:0;mso-position-horizontal:absolute;mso-position-horizontal-relative:text;mso-position-vertical:absolute;mso-position-vertical-relative:text" o:gfxdata="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" strokecolor="red" strokeweight=".5pt">
                 <v:stroke endarrow="block" joinstyle="miter"/>
@@ -8841,7 +8705,7 @@
               </wp:anchor>
             </w:drawing>
           </mc:Choice>
-          <mc:Fallback xmlns:cx="http://schemas.microsoft.com/office/drawing/2014/chartex" xmlns:cx1="http://schemas.microsoft.com/office/drawing/2015/9/8/chartex" xmlns:cx2="http://schemas.microsoft.com/office/drawing/2015/10/21/chartex" xmlns:cx3="http://schemas.microsoft.com/office/drawing/2016/5/9/chartex" xmlns:cx4="http://schemas.microsoft.com/office/drawing/2016/5/10/chartex" xmlns:cx5="http://schemas.microsoft.com/office/drawing/2016/5/11/chartex" xmlns:cx6="http://schemas.microsoft.com/office/drawing/2016/5/12/chartex" xmlns:cx7="http://schemas.microsoft.com/office/drawing/2016/5/13/chartex" xmlns:cx8="http://schemas.microsoft.com/office/drawing/2016/5/14/chartex" xmlns:aink="http://schemas.microsoft.com/office/drawing/2016/ink" xmlns:am3d="http://schemas.microsoft.com/office/drawing/2017/model3d" xmlns:w16cid="http://schemas.microsoft.com/office/word/2016/wordml/cid" xmlns:w16se="http://schemas.microsoft.com/office/word/2015/wordml/symex">
+          <mc:Fallback>
             <w:pict>
               <v:shape w14:anchorId="35572142" id="Organigramme : Connecteur 51" o:spid="_x0000_s1026" type="#_x0000_t120" style="position:absolute;margin-left:375.7pt;margin-top:171.5pt;width:53.15pt;height:54.85pt;z-index:251719680;visibility:visible;mso-wrap-style:square;mso-wrap-distance-left:9pt;mso-wrap-distance-top:0;mso-wrap-distance-right:9pt;mso-wrap-distance-bottom:0;mso-position-horizontal:absolute;mso-position-horizontal-relative:text;mso-position-vertical:absolute;mso-position-vertical-relative:text;v-text-anchor:middle" o:gfxdata="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" fillcolor="red" strokecolor="#1f3763 [1604]" strokeweight="1pt">
                 <v:stroke joinstyle="miter"/>
@@ -8915,7 +8779,7 @@
               </wp:anchor>
             </w:drawing>
           </mc:Choice>
-          <mc:Fallback xmlns:cx="http://schemas.microsoft.com/office/drawing/2014/chartex" xmlns:cx1="http://schemas.microsoft.com/office/drawing/2015/9/8/chartex" xmlns:cx2="http://schemas.microsoft.com/office/drawing/2015/10/21/chartex" xmlns:cx3="http://schemas.microsoft.com/office/drawing/2016/5/9/chartex" xmlns:cx4="http://schemas.microsoft.com/office/drawing/2016/5/10/chartex" xmlns:cx5="http://schemas.microsoft.com/office/drawing/2016/5/11/chartex" xmlns:cx6="http://schemas.microsoft.com/office/drawing/2016/5/12/chartex" xmlns:cx7="http://schemas.microsoft.com/office/drawing/2016/5/13/chartex" xmlns:cx8="http://schemas.microsoft.com/office/drawing/2016/5/14/chartex" xmlns:aink="http://schemas.microsoft.com/office/drawing/2016/ink" xmlns:am3d="http://schemas.microsoft.com/office/drawing/2017/model3d" xmlns:w16cid="http://schemas.microsoft.com/office/word/2016/wordml/cid" xmlns:w16se="http://schemas.microsoft.com/office/word/2015/wordml/symex">
+          <mc:Fallback>
             <w:pict>
               <v:shape w14:anchorId="02480CBE" id="Organigramme : Connecteur 49" o:spid="_x0000_s1026" type="#_x0000_t120" style="position:absolute;margin-left:23.4pt;margin-top:27.55pt;width:53.15pt;height:54.85pt;z-index:251715584;visibility:visible;mso-wrap-style:square;mso-wrap-distance-left:9pt;mso-wrap-distance-top:0;mso-wrap-distance-right:9pt;mso-wrap-distance-bottom:0;mso-position-horizontal:absolute;mso-position-horizontal-relative:text;mso-position-vertical:absolute;mso-position-vertical-relative:text;v-text-anchor:middle" o:gfxdata="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" fillcolor="red" strokecolor="#1f3763 [1604]" strokeweight="1pt">
                 <v:stroke joinstyle="miter"/>
@@ -9238,7 +9102,7 @@
                     </pic:cNvPicPr>
                   </pic:nvPicPr>
                   <pic:blipFill>
-                    <a:blip r:embed="rId14">
+                    <a:blip r:embed="rId13">
                       <a:extLst>
                         <a:ext uri="{28A0092B-C50C-407E-A947-70E740481C1C}">
                           <a14:useLocalDpi xmlns:a14="http://schemas.microsoft.com/office/drawing/2010/main" val="0"/>
@@ -9277,14 +9141,27 @@
       <w:r>
         <w:t xml:space="preserve">Figure </w:t>
       </w:r>
-      <w:fldSimple w:instr=" SEQ Figure \* ARABIC ">
-        <w:r>
-          <w:rPr>
-            <w:noProof/>
-          </w:rPr>
-          <w:t>3</w:t>
-        </w:r>
-      </w:fldSimple>
+      <w:r>
+        <w:fldChar w:fldCharType="begin"/>
+      </w:r>
+      <w:r>
+        <w:instrText xml:space="preserve"> SEQ Figure \* ARABIC </w:instrText>
+      </w:r>
+      <w:r>
+        <w:fldChar w:fldCharType="separate"/>
+      </w:r>
+      <w:r>
+        <w:rPr>
+          <w:noProof/>
+        </w:rPr>
+        <w:t>3</w:t>
+      </w:r>
+      <w:r>
+        <w:rPr>
+          <w:noProof/>
+        </w:rPr>
+        <w:fldChar w:fldCharType="end"/>
+      </w:r>
     </w:p>
     <w:p>
       <w:pPr>
@@ -9369,7 +9246,7 @@
               </wp:anchor>
             </w:drawing>
           </mc:Choice>
-          <mc:Fallback xmlns:cx="http://schemas.microsoft.com/office/drawing/2014/chartex" xmlns:cx1="http://schemas.microsoft.com/office/drawing/2015/9/8/chartex" xmlns:cx2="http://schemas.microsoft.com/office/drawing/2015/10/21/chartex" xmlns:cx3="http://schemas.microsoft.com/office/drawing/2016/5/9/chartex" xmlns:cx4="http://schemas.microsoft.com/office/drawing/2016/5/10/chartex" xmlns:cx5="http://schemas.microsoft.com/office/drawing/2016/5/11/chartex" xmlns:cx6="http://schemas.microsoft.com/office/drawing/2016/5/12/chartex" xmlns:cx7="http://schemas.microsoft.com/office/drawing/2016/5/13/chartex" xmlns:cx8="http://schemas.microsoft.com/office/drawing/2016/5/14/chartex" xmlns:aink="http://schemas.microsoft.com/office/drawing/2016/ink" xmlns:am3d="http://schemas.microsoft.com/office/drawing/2017/model3d" xmlns:w16cid="http://schemas.microsoft.com/office/word/2016/wordml/cid" xmlns:w16se="http://schemas.microsoft.com/office/word/2015/wordml/symex">
+          <mc:Fallback>
             <w:pict>
               <v:rect w14:anchorId="6F86D891" id="Rectangle 203" o:spid="_x0000_s1026" style="position:absolute;margin-left:12.5pt;margin-top:350.15pt;width:81.4pt;height:12.8pt;z-index:251770880;visibility:visible;mso-wrap-style:square;mso-width-percent:0;mso-height-percent:0;mso-wrap-distance-left:9pt;mso-wrap-distance-top:0;mso-wrap-distance-right:9pt;mso-wrap-distance-bottom:0;mso-position-horizontal:absolute;mso-position-horizontal-relative:text;mso-position-vertical:absolute;mso-position-vertical-relative:text;mso-width-percent:0;mso-height-percent:0;mso-width-relative:margin;mso-height-relative:margin;v-text-anchor:middle" o:gfxdata="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" fillcolor="#a5a5a5 [3206]" strokecolor="#1f3763 [1604]" strokeweight="1pt"/>
             </w:pict>
@@ -9447,7 +9324,7 @@
               </wp:anchor>
             </w:drawing>
           </mc:Choice>
-          <mc:Fallback xmlns:cx="http://schemas.microsoft.com/office/drawing/2014/chartex" xmlns:cx1="http://schemas.microsoft.com/office/drawing/2015/9/8/chartex" xmlns:cx2="http://schemas.microsoft.com/office/drawing/2015/10/21/chartex" xmlns:cx3="http://schemas.microsoft.com/office/drawing/2016/5/9/chartex" xmlns:cx4="http://schemas.microsoft.com/office/drawing/2016/5/10/chartex" xmlns:cx5="http://schemas.microsoft.com/office/drawing/2016/5/11/chartex" xmlns:cx6="http://schemas.microsoft.com/office/drawing/2016/5/12/chartex" xmlns:cx7="http://schemas.microsoft.com/office/drawing/2016/5/13/chartex" xmlns:cx8="http://schemas.microsoft.com/office/drawing/2016/5/14/chartex" xmlns:aink="http://schemas.microsoft.com/office/drawing/2016/ink" xmlns:am3d="http://schemas.microsoft.com/office/drawing/2017/model3d" xmlns:w16cid="http://schemas.microsoft.com/office/word/2016/wordml/cid" xmlns:w16se="http://schemas.microsoft.com/office/word/2015/wordml/symex">
+          <mc:Fallback>
             <w:pict>
               <v:rect w14:anchorId="1C335682" id="Rectangle 204" o:spid="_x0000_s1026" style="position:absolute;margin-left:11.65pt;margin-top:349.3pt;width:62.55pt;height:13.65pt;z-index:251771904;visibility:visible;mso-wrap-style:square;mso-width-percent:0;mso-height-percent:0;mso-wrap-distance-left:9pt;mso-wrap-distance-top:0;mso-wrap-distance-right:9pt;mso-wrap-distance-bottom:0;mso-position-horizontal:absolute;mso-position-horizontal-relative:text;mso-position-vertical:absolute;mso-position-vertical-relative:text;mso-width-percent:0;mso-height-percent:0;mso-width-relative:margin;mso-height-relative:margin;v-text-anchor:middle" o:gfxdata="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" fillcolor="#92d050" strokecolor="#1f3763 [1604]" strokeweight="1pt"/>
             </w:pict>
@@ -9525,7 +9402,7 @@
               </wp:anchor>
             </w:drawing>
           </mc:Choice>
-          <mc:Fallback xmlns:cx="http://schemas.microsoft.com/office/drawing/2014/chartex" xmlns:cx1="http://schemas.microsoft.com/office/drawing/2015/9/8/chartex" xmlns:cx2="http://schemas.microsoft.com/office/drawing/2015/10/21/chartex" xmlns:cx3="http://schemas.microsoft.com/office/drawing/2016/5/9/chartex" xmlns:cx4="http://schemas.microsoft.com/office/drawing/2016/5/10/chartex" xmlns:cx5="http://schemas.microsoft.com/office/drawing/2016/5/11/chartex" xmlns:cx6="http://schemas.microsoft.com/office/drawing/2016/5/12/chartex" xmlns:cx7="http://schemas.microsoft.com/office/drawing/2016/5/13/chartex" xmlns:cx8="http://schemas.microsoft.com/office/drawing/2016/5/14/chartex" xmlns:aink="http://schemas.microsoft.com/office/drawing/2016/ink" xmlns:am3d="http://schemas.microsoft.com/office/drawing/2017/model3d" xmlns:w16cid="http://schemas.microsoft.com/office/word/2016/wordml/cid" xmlns:w16se="http://schemas.microsoft.com/office/word/2015/wordml/symex">
+          <mc:Fallback>
             <w:pict>
               <v:rect w14:anchorId="68F80E68" id="Rectangle 205" o:spid="_x0000_s1026" style="position:absolute;margin-left:109.35pt;margin-top:350.15pt;width:81.4pt;height:12.8pt;z-index:251772928;visibility:visible;mso-wrap-style:square;mso-width-percent:0;mso-height-percent:0;mso-wrap-distance-left:9pt;mso-wrap-distance-top:0;mso-wrap-distance-right:9pt;mso-wrap-distance-bottom:0;mso-position-horizontal:absolute;mso-position-horizontal-relative:text;mso-position-vertical:absolute;mso-position-vertical-relative:text;mso-width-percent:0;mso-height-percent:0;mso-width-relative:margin;mso-height-relative:margin;v-text-anchor:middle" o:gfxdata="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" fillcolor="#a5a5a5 [3206]" strokecolor="#1f3763 [1604]" strokeweight="1pt"/>
             </w:pict>
@@ -9603,7 +9480,7 @@
               </wp:anchor>
             </w:drawing>
           </mc:Choice>
-          <mc:Fallback xmlns:cx="http://schemas.microsoft.com/office/drawing/2014/chartex" xmlns:cx1="http://schemas.microsoft.com/office/drawing/2015/9/8/chartex" xmlns:cx2="http://schemas.microsoft.com/office/drawing/2015/10/21/chartex" xmlns:cx3="http://schemas.microsoft.com/office/drawing/2016/5/9/chartex" xmlns:cx4="http://schemas.microsoft.com/office/drawing/2016/5/10/chartex" xmlns:cx5="http://schemas.microsoft.com/office/drawing/2016/5/11/chartex" xmlns:cx6="http://schemas.microsoft.com/office/drawing/2016/5/12/chartex" xmlns:cx7="http://schemas.microsoft.com/office/drawing/2016/5/13/chartex" xmlns:cx8="http://schemas.microsoft.com/office/drawing/2016/5/14/chartex" xmlns:aink="http://schemas.microsoft.com/office/drawing/2016/ink" xmlns:am3d="http://schemas.microsoft.com/office/drawing/2017/model3d" xmlns:w16cid="http://schemas.microsoft.com/office/word/2016/wordml/cid" xmlns:w16se="http://schemas.microsoft.com/office/word/2015/wordml/symex">
+          <mc:Fallback>
             <w:pict>
               <v:rect w14:anchorId="1C2996C1" id="Rectangle 206" o:spid="_x0000_s1026" style="position:absolute;margin-left:109.35pt;margin-top:350.15pt;width:62.55pt;height:13.7pt;z-index:251773952;visibility:visible;mso-wrap-style:square;mso-width-percent:0;mso-height-percent:0;mso-wrap-distance-left:9pt;mso-wrap-distance-top:0;mso-wrap-distance-right:9pt;mso-wrap-distance-bottom:0;mso-position-horizontal:absolute;mso-position-horizontal-relative:text;mso-position-vertical:absolute;mso-position-vertical-relative:text;mso-width-percent:0;mso-height-percent:0;mso-width-relative:margin;mso-height-relative:margin;v-text-anchor:middle" o:gfxdata="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" fillcolor="#4472c4 [3204]" strokecolor="#1f3763 [1604]" strokeweight="1pt"/>
             </w:pict>
@@ -9985,7 +9862,7 @@
               </wp:anchor>
             </w:drawing>
           </mc:Choice>
-          <mc:Fallback xmlns:cx="http://schemas.microsoft.com/office/drawing/2014/chartex" xmlns:cx1="http://schemas.microsoft.com/office/drawing/2015/9/8/chartex" xmlns:cx2="http://schemas.microsoft.com/office/drawing/2015/10/21/chartex" xmlns:cx3="http://schemas.microsoft.com/office/drawing/2016/5/9/chartex" xmlns:cx4="http://schemas.microsoft.com/office/drawing/2016/5/10/chartex" xmlns:cx5="http://schemas.microsoft.com/office/drawing/2016/5/11/chartex" xmlns:cx6="http://schemas.microsoft.com/office/drawing/2016/5/12/chartex" xmlns:cx7="http://schemas.microsoft.com/office/drawing/2016/5/13/chartex" xmlns:cx8="http://schemas.microsoft.com/office/drawing/2016/5/14/chartex" xmlns:aink="http://schemas.microsoft.com/office/drawing/2016/ink" xmlns:am3d="http://schemas.microsoft.com/office/drawing/2017/model3d" xmlns:w16cid="http://schemas.microsoft.com/office/word/2016/wordml/cid" xmlns:w16se="http://schemas.microsoft.com/office/word/2015/wordml/symex">
+          <mc:Fallback>
             <w:pict>
               <v:rect w14:anchorId="09190BA0" id="Rectangle 196" o:spid="_x0000_s1026" style="position:absolute;margin-left:104pt;margin-top:112.45pt;width:246.85pt;height:91.7pt;z-index:251747328;visibility:visible;mso-wrap-style:square;mso-width-percent:0;mso-height-percent:0;mso-wrap-distance-left:9pt;mso-wrap-distance-top:0;mso-wrap-distance-right:9pt;mso-wrap-distance-bottom:0;mso-position-horizontal:absolute;mso-position-horizontal-relative:margin;mso-position-vertical:absolute;mso-position-vertical-relative:text;mso-width-percent:0;mso-height-percent:0;mso-width-relative:margin;mso-height-relative:margin;v-text-anchor:middle" o:gfxdata="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" fillcolor="#a5a5a5" strokecolor="#1f3763 [1604]" strokeweight="1pt">
                 <v:fill opacity="54998f"/>
@@ -10212,7 +10089,7 @@
                           <a14:useLocalDpi xmlns:a14="http://schemas.microsoft.com/office/drawing/2010/main" val="0"/>
                         </a:ext>
                         <a:ext uri="{96DAC541-7B7A-43D3-8B79-37D633B846F1}">
-                          <asvg:svgBlip xmlns="" xmlns:cx="http://schemas.microsoft.com/office/drawing/2014/chartex" xmlns:cx1="http://schemas.microsoft.com/office/drawing/2015/9/8/chartex" xmlns:cx2="http://schemas.microsoft.com/office/drawing/2015/10/21/chartex" xmlns:cx3="http://schemas.microsoft.com/office/drawing/2016/5/9/chartex" xmlns:cx4="http://schemas.microsoft.com/office/drawing/2016/5/10/chartex" xmlns:cx5="http://schemas.microsoft.com/office/drawing/2016/5/11/chartex" xmlns:cx6="http://schemas.microsoft.com/office/drawing/2016/5/12/chartex" xmlns:cx7="http://schemas.microsoft.com/office/drawing/2016/5/13/chartex" xmlns:cx8="http://schemas.microsoft.com/office/drawing/2016/5/14/chartex" xmlns:aink="http://schemas.microsoft.com/office/drawing/2016/ink" xmlns:am3d="http://schemas.microsoft.com/office/drawing/2017/model3d" xmlns:o="urn:schemas-microsoft-com:office:office" xmlns:v="urn:schemas-microsoft-com:vml" xmlns:w10="urn:schemas-microsoft-com:office:word" xmlns:w="http://schemas.openxmlformats.org/wordprocessingml/2006/main" xmlns:w16cid="http://schemas.microsoft.com/office/word/2016/wordml/cid" xmlns:w16se="http://schemas.microsoft.com/office/word/2015/wordml/symex" xmlns:asvg="http://schemas.microsoft.com/office/drawing/2016/SVG/main" r:embed="rId13"/>
+                          <asvg:svgBlip xmlns:asvg="http://schemas.microsoft.com/office/drawing/2016/SVG/main" r:embed="rId12"/>
                         </a:ext>
                       </a:extLst>
                     </a:blip>
@@ -10276,7 +10153,7 @@
                           <a14:useLocalDpi xmlns:a14="http://schemas.microsoft.com/office/drawing/2010/main" val="0"/>
                         </a:ext>
                         <a:ext uri="{96DAC541-7B7A-43D3-8B79-37D633B846F1}">
-                          <asvg:svgBlip xmlns="" xmlns:cx="http://schemas.microsoft.com/office/drawing/2014/chartex" xmlns:cx1="http://schemas.microsoft.com/office/drawing/2015/9/8/chartex" xmlns:cx2="http://schemas.microsoft.com/office/drawing/2015/10/21/chartex" xmlns:cx3="http://schemas.microsoft.com/office/drawing/2016/5/9/chartex" xmlns:cx4="http://schemas.microsoft.com/office/drawing/2016/5/10/chartex" xmlns:cx5="http://schemas.microsoft.com/office/drawing/2016/5/11/chartex" xmlns:cx6="http://schemas.microsoft.com/office/drawing/2016/5/12/chartex" xmlns:cx7="http://schemas.microsoft.com/office/drawing/2016/5/13/chartex" xmlns:cx8="http://schemas.microsoft.com/office/drawing/2016/5/14/chartex" xmlns:aink="http://schemas.microsoft.com/office/drawing/2016/ink" xmlns:am3d="http://schemas.microsoft.com/office/drawing/2017/model3d" xmlns:o="urn:schemas-microsoft-com:office:office" xmlns:v="urn:schemas-microsoft-com:vml" xmlns:w10="urn:schemas-microsoft-com:office:word" xmlns:w="http://schemas.openxmlformats.org/wordprocessingml/2006/main" xmlns:w16cid="http://schemas.microsoft.com/office/word/2016/wordml/cid" xmlns:w16se="http://schemas.microsoft.com/office/word/2015/wordml/symex" xmlns:asvg="http://schemas.microsoft.com/office/drawing/2016/SVG/main" r:embed="rId13"/>
+                          <asvg:svgBlip xmlns:asvg="http://schemas.microsoft.com/office/drawing/2016/SVG/main" r:embed="rId12"/>
                         </a:ext>
                       </a:extLst>
                     </a:blip>
@@ -10372,7 +10249,7 @@
               </wp:anchor>
             </w:drawing>
           </mc:Choice>
-          <mc:Fallback xmlns:cx="http://schemas.microsoft.com/office/drawing/2014/chartex" xmlns:cx1="http://schemas.microsoft.com/office/drawing/2015/9/8/chartex" xmlns:cx2="http://schemas.microsoft.com/office/drawing/2015/10/21/chartex" xmlns:cx3="http://schemas.microsoft.com/office/drawing/2016/5/9/chartex" xmlns:cx4="http://schemas.microsoft.com/office/drawing/2016/5/10/chartex" xmlns:cx5="http://schemas.microsoft.com/office/drawing/2016/5/11/chartex" xmlns:cx6="http://schemas.microsoft.com/office/drawing/2016/5/12/chartex" xmlns:cx7="http://schemas.microsoft.com/office/drawing/2016/5/13/chartex" xmlns:cx8="http://schemas.microsoft.com/office/drawing/2016/5/14/chartex" xmlns:aink="http://schemas.microsoft.com/office/drawing/2016/ink" xmlns:am3d="http://schemas.microsoft.com/office/drawing/2017/model3d" xmlns:w16cid="http://schemas.microsoft.com/office/word/2016/wordml/cid" xmlns:w16se="http://schemas.microsoft.com/office/word/2015/wordml/symex">
+          <mc:Fallback>
             <w:pict>
               <v:shapetype w14:anchorId="6CF29C8F" id="_x0000_t32" coordsize="21600,21600" o:spt="32" o:oned="t" path="m,l21600,21600e" filled="f">
                 <v:path arrowok="t" fillok="f" o:connecttype="none"/>
@@ -10503,7 +10380,7 @@
                     </pic:cNvPicPr>
                   </pic:nvPicPr>
                   <pic:blipFill>
-                    <a:blip r:embed="rId14">
+                    <a:blip r:embed="rId13">
                       <a:extLst>
                         <a:ext uri="{28A0092B-C50C-407E-A947-70E740481C1C}">
                           <a14:useLocalDpi xmlns:a14="http://schemas.microsoft.com/office/drawing/2010/main" val="0"/>
@@ -10573,7 +10450,7 @@
                     <pic:cNvPicPr/>
                   </pic:nvPicPr>
                   <pic:blipFill>
-                    <a:blip r:embed="rId15"/>
+                    <a:blip r:embed="rId14"/>
                     <a:stretch>
                       <a:fillRect/>
                     </a:stretch>
@@ -10764,6 +10641,121 @@
             <wp:extent cx="5760720" cy="3769995"/>
             <wp:effectExtent l="0" t="0" r="0" b="1905"/>
             <wp:docPr id="6" name="Image 6"/>
+            <wp:cNvGraphicFramePr>
+              <a:graphicFrameLocks xmlns:a="http://schemas.openxmlformats.org/drawingml/2006/main" noChangeAspect="1"/>
+            </wp:cNvGraphicFramePr>
+            <a:graphic xmlns:a="http://schemas.openxmlformats.org/drawingml/2006/main">
+              <a:graphicData uri="http://schemas.openxmlformats.org/drawingml/2006/picture">
+                <pic:pic xmlns:pic="http://schemas.openxmlformats.org/drawingml/2006/picture">
+                  <pic:nvPicPr>
+                    <pic:cNvPr id="1" name=""/>
+                    <pic:cNvPicPr/>
+                  </pic:nvPicPr>
+                  <pic:blipFill>
+                    <a:blip r:embed="rId15"/>
+                    <a:stretch>
+                      <a:fillRect/>
+                    </a:stretch>
+                  </pic:blipFill>
+                  <pic:spPr>
+                    <a:xfrm>
+                      <a:off x="0" y="0"/>
+                      <a:ext cx="5760720" cy="3769995"/>
+                    </a:xfrm>
+                    <a:prstGeom prst="rect">
+                      <a:avLst/>
+                    </a:prstGeom>
+                  </pic:spPr>
+                </pic:pic>
+              </a:graphicData>
+            </a:graphic>
+          </wp:inline>
+        </w:drawing>
+      </w:r>
+    </w:p>
+    <w:p>
+      <w:pPr>
+        <w:jc w:val="both"/>
+      </w:pPr>
+    </w:p>
+    <w:p>
+      <w:pPr>
+        <w:jc w:val="both"/>
+      </w:pPr>
+    </w:p>
+    <w:p>
+      <w:pPr>
+        <w:pStyle w:val="Titre2"/>
+      </w:pPr>
+      <w:bookmarkStart w:id="73" w:name="_Toc512593247"/>
+      <w:r>
+        <w:t>Description du cas d’utilisation :</w:t>
+      </w:r>
+      <w:bookmarkEnd w:id="73"/>
+    </w:p>
+    <w:p>
+      <w:pPr>
+        <w:jc w:val="both"/>
+      </w:pPr>
+      <w:r>
+        <w:rPr>
+          <w:b/>
+        </w:rPr>
+        <w:t>S’authentifier en tant qu’administrateur</w:t>
+      </w:r>
+      <w:r>
+        <w:rPr>
+          <w:b/>
+        </w:rPr>
+        <w:t xml:space="preserve"> :</w:t>
+      </w:r>
+      <w:r>
+        <w:t xml:space="preserve"> Cette authentification permet au serveur de savoir si le joueur est administrateur ou non. Il peut donc permettre au joueur d’éventuellement éditer l’ensemble des commandes</w:t>
+      </w:r>
+    </w:p>
+    <w:p>
+      <w:pPr>
+        <w:jc w:val="both"/>
+      </w:pPr>
+      <w:r>
+        <w:rPr>
+          <w:b/>
+        </w:rPr>
+        <w:t>Rejoindre partie</w:t>
+      </w:r>
+      <w:r>
+        <w:rPr>
+          <w:b/>
+        </w:rPr>
+        <w:t xml:space="preserve"> :</w:t>
+      </w:r>
+      <w:r>
+        <w:t xml:space="preserve"> le joueur peut demander au serveur de rejoindre une partie. Il attendra le début de la seconde si les autres joueurs en ont déjà lancé une. Pendant la recherche de joueurs, il peut décider de quitter la partie à tout moment. Si il ne le fait pas, la partie commence.</w:t>
+      </w:r>
+    </w:p>
+    <w:p>
+      <w:pPr>
+        <w:jc w:val="both"/>
+      </w:pPr>
+      <w:r>
+        <w:t>Pour rejoindre une partie, il faut obligatoirement s’être authentifier avant.</w:t>
+      </w:r>
+    </w:p>
+    <w:p>
+      <w:pPr>
+        <w:jc w:val="both"/>
+      </w:pPr>
+      <w:r>
+        <w:rPr>
+          <w:noProof/>
+          <w:lang w:val="fr-FR" w:eastAsia="fr-FR"/>
+        </w:rPr>
+        <w:lastRenderedPageBreak/>
+        <w:drawing>
+          <wp:inline distT="0" distB="0" distL="0" distR="0" wp14:anchorId="1A58A768" wp14:editId="2596843E">
+            <wp:extent cx="5760720" cy="4099560"/>
+            <wp:effectExtent l="0" t="0" r="0" b="0"/>
+            <wp:docPr id="9" name="Image 9"/>
             <wp:cNvGraphicFramePr>
               <a:graphicFrameLocks xmlns:a="http://schemas.openxmlformats.org/drawingml/2006/main" noChangeAspect="1"/>
             </wp:cNvGraphicFramePr>
@@ -10783,137 +10775,6 @@
                   <pic:spPr>
                     <a:xfrm>
                       <a:off x="0" y="0"/>
-                      <a:ext cx="5760720" cy="3769995"/>
-                    </a:xfrm>
-                    <a:prstGeom prst="rect">
-                      <a:avLst/>
-                    </a:prstGeom>
-                  </pic:spPr>
-                </pic:pic>
-              </a:graphicData>
-            </a:graphic>
-          </wp:inline>
-        </w:drawing>
-      </w:r>
-    </w:p>
-    <w:p>
-      <w:pPr>
-        <w:jc w:val="both"/>
-      </w:pPr>
-    </w:p>
-    <w:p>
-      <w:pPr>
-        <w:jc w:val="both"/>
-      </w:pPr>
-    </w:p>
-    <w:p>
-      <w:pPr>
-        <w:pStyle w:val="Titre2"/>
-      </w:pPr>
-      <w:bookmarkStart w:id="73" w:name="_Toc512593247"/>
-      <w:r>
-        <w:t>Description du cas d’utilisation :</w:t>
-      </w:r>
-      <w:bookmarkEnd w:id="73"/>
-    </w:p>
-    <w:p>
-      <w:pPr>
-        <w:jc w:val="both"/>
-      </w:pPr>
-      <w:r>
-        <w:rPr>
-          <w:b/>
-        </w:rPr>
-        <w:t>S’authentifier en tant qu’administrateur</w:t>
-      </w:r>
-      <w:r>
-        <w:rPr>
-          <w:b/>
-        </w:rPr>
-        <w:t xml:space="preserve"> :</w:t>
-      </w:r>
-      <w:r>
-        <w:t xml:space="preserve"> Cette authentification permet au serveur de savoir si le joueur est administrateur ou non. Il peut donc permettre au joueur d’éventuellement éditer l’ensemble des commandes</w:t>
-      </w:r>
-    </w:p>
-    <w:p>
-      <w:pPr>
-        <w:jc w:val="both"/>
-      </w:pPr>
-      <w:r>
-        <w:rPr>
-          <w:b/>
-        </w:rPr>
-        <w:t>Rejoindre partie</w:t>
-      </w:r>
-      <w:r>
-        <w:rPr>
-          <w:b/>
-        </w:rPr>
-        <w:t xml:space="preserve"> :</w:t>
-      </w:r>
-      <w:r>
-        <w:t xml:space="preserve"> le joueur peut demander au serveur de rejoindre une partie. Il attendra le début de la seconde si les autres joueurs en ont déjà lancé une. Pendant la recherche de joueurs, il peut décider de quitter la partie à tout moment. </w:t>
-      </w:r>
-      <w:proofErr w:type="gramStart"/>
-      <w:r>
-        <w:t>Si il</w:t>
-      </w:r>
-      <w:proofErr w:type="gramEnd"/>
-      <w:r>
-        <w:t xml:space="preserve"> ne le fait pas, la partie commence.</w:t>
-      </w:r>
-    </w:p>
-    <w:p>
-      <w:pPr>
-        <w:jc w:val="both"/>
-      </w:pPr>
-      <w:r>
-        <w:t xml:space="preserve">Pour rejoindre une partie, il faut obligatoirement s’être </w:t>
-      </w:r>
-      <w:proofErr w:type="gramStart"/>
-      <w:r>
-        <w:t>authentifier</w:t>
-      </w:r>
-      <w:proofErr w:type="gramEnd"/>
-      <w:r>
-        <w:t xml:space="preserve"> avant.</w:t>
-      </w:r>
-    </w:p>
-    <w:p>
-      <w:pPr>
-        <w:jc w:val="both"/>
-      </w:pPr>
-      <w:r>
-        <w:rPr>
-          <w:noProof/>
-          <w:lang w:val="fr-FR" w:eastAsia="fr-FR"/>
-        </w:rPr>
-        <w:lastRenderedPageBreak/>
-        <w:drawing>
-          <wp:inline distT="0" distB="0" distL="0" distR="0" wp14:anchorId="1A58A768" wp14:editId="2596843E">
-            <wp:extent cx="5760720" cy="4099560"/>
-            <wp:effectExtent l="0" t="0" r="0" b="0"/>
-            <wp:docPr id="9" name="Image 9"/>
-            <wp:cNvGraphicFramePr>
-              <a:graphicFrameLocks xmlns:a="http://schemas.openxmlformats.org/drawingml/2006/main" noChangeAspect="1"/>
-            </wp:cNvGraphicFramePr>
-            <a:graphic xmlns:a="http://schemas.openxmlformats.org/drawingml/2006/main">
-              <a:graphicData uri="http://schemas.openxmlformats.org/drawingml/2006/picture">
-                <pic:pic xmlns:pic="http://schemas.openxmlformats.org/drawingml/2006/picture">
-                  <pic:nvPicPr>
-                    <pic:cNvPr id="1" name=""/>
-                    <pic:cNvPicPr/>
-                  </pic:nvPicPr>
-                  <pic:blipFill>
-                    <a:blip r:embed="rId17"/>
-                    <a:stretch>
-                      <a:fillRect/>
-                    </a:stretch>
-                  </pic:blipFill>
-                  <pic:spPr>
-                    <a:xfrm>
-                      <a:off x="0" y="0"/>
                       <a:ext cx="5760720" cy="4099560"/>
                     </a:xfrm>
                     <a:prstGeom prst="rect">
@@ -10988,73 +10849,54 @@
         <w:rPr>
           <w:color w:val="4472C4" w:themeColor="accent1"/>
         </w:rPr>
-        <w:t xml:space="preserve"> le joueur fait du bruit automatiquement </w:t>
-      </w:r>
-      <w:proofErr w:type="gramStart"/>
-      <w:r>
+        <w:t xml:space="preserve"> le joueur fait du bruit automatiquement si il tire ou si il recharge.</w:t>
+      </w:r>
+    </w:p>
+    <w:p>
+      <w:pPr>
+        <w:jc w:val="both"/>
         <w:rPr>
           <w:color w:val="4472C4" w:themeColor="accent1"/>
         </w:rPr>
-        <w:t>si il</w:t>
-      </w:r>
-      <w:proofErr w:type="gramEnd"/>
+      </w:pPr>
+      <w:r>
+        <w:rPr>
+          <w:b/>
+        </w:rPr>
+        <w:t>Tuer un ennemi</w:t>
+      </w:r>
+      <w:r>
+        <w:t xml:space="preserve"> : </w:t>
+      </w:r>
+      <w:r>
+        <w:t xml:space="preserve">Il faut obligatoirement avoir tiré pour toucher un ennemi. </w:t>
+      </w:r>
+      <w:r>
+        <w:t>L’inverse n’est pas réciproque. De même, tuer un ennemi inclus forcément d’avoir touché l’ennemi au préalable.</w:t>
+      </w:r>
+      <w:r>
+        <w:rPr>
+          <w:b/>
+        </w:rPr>
+        <w:t xml:space="preserve"> </w:t>
+      </w:r>
+      <w:r>
+        <w:t>Lorsque l’on tue un ennemi, il peut parfois lâcher un bonus à sa mort. Les bonus sont soit de l’argent, soit des munitions, soit de l’armure.</w:t>
+      </w:r>
       <w:r>
         <w:rPr>
           <w:color w:val="4472C4" w:themeColor="accent1"/>
         </w:rPr>
-        <w:t xml:space="preserve"> tire ou si il recharge.</w:t>
-      </w:r>
-    </w:p>
-    <w:p>
-      <w:pPr>
-        <w:jc w:val="both"/>
-        <w:rPr>
-          <w:color w:val="4472C4" w:themeColor="accent1"/>
-        </w:rPr>
-      </w:pPr>
-      <w:r>
-        <w:rPr>
-          <w:b/>
-        </w:rPr>
-        <w:t>Tuer un ennemi</w:t>
-      </w:r>
-      <w:r>
-        <w:t xml:space="preserve"> : </w:t>
-      </w:r>
-      <w:r>
-        <w:t xml:space="preserve">Il faut obligatoirement avoir tiré pour toucher un ennemi. </w:t>
-      </w:r>
-      <w:r>
-        <w:t>L’inverse n’est pas réciproque. De même, tuer un ennemi inclus forcément d’avoir touché l’ennemi au préalable.</w:t>
-      </w:r>
-      <w:r>
-        <w:rPr>
-          <w:b/>
-        </w:rPr>
         <w:t xml:space="preserve"> </w:t>
       </w:r>
-      <w:r>
-        <w:t>Lorsque l’on tue un ennemi, il peut parfois lâcher un bonus à sa mort. Les bonus sont soit de l’argent, soit des munitions, soit de l’armure.</w:t>
-      </w:r>
-      <w:r>
-        <w:rPr>
-          <w:color w:val="4472C4" w:themeColor="accent1"/>
-        </w:rPr>
-        <w:t xml:space="preserve"> </w:t>
-      </w:r>
     </w:p>
     <w:p>
       <w:pPr>
         <w:pStyle w:val="Titre1"/>
       </w:pPr>
       <w:bookmarkStart w:id="75" w:name="_Toc512593249"/>
-      <w:proofErr w:type="spellStart"/>
-      <w:r>
-        <w:t>Backlog</w:t>
-      </w:r>
-      <w:proofErr w:type="spellEnd"/>
-      <w:r>
-        <w:t> :</w:t>
+      <w:r>
+        <w:t>Backlog :</w:t>
       </w:r>
       <w:bookmarkEnd w:id="75"/>
     </w:p>
@@ -12304,28 +12146,7 @@
               <w:spacing w:after="0" w:line="240" w:lineRule="auto"/>
             </w:pPr>
             <w:r>
-              <w:t xml:space="preserve">communiquer avec mes </w:t>
-            </w:r>
-            <w:proofErr w:type="spellStart"/>
-            <w:proofErr w:type="gramStart"/>
-            <w:r>
-              <w:t>coequipiés</w:t>
-            </w:r>
-            <w:proofErr w:type="spellEnd"/>
-            <w:r>
-              <w:t xml:space="preserve"> ,</w:t>
-            </w:r>
-            <w:proofErr w:type="gramEnd"/>
-            <w:r>
-              <w:t xml:space="preserve"> à travers des commandes </w:t>
-            </w:r>
-            <w:proofErr w:type="spellStart"/>
-            <w:r>
-              <w:t>predefinies</w:t>
-            </w:r>
-            <w:proofErr w:type="spellEnd"/>
-            <w:r>
-              <w:t>(joueurs devront coopérer pour</w:t>
+              <w:t>communiquer avec mes coequipiés , à travers des commandes predefinies(joueurs devront coopérer pour</w:t>
             </w:r>
           </w:p>
           <w:p>
@@ -12478,21 +12299,8 @@
               <w:spacing w:after="0" w:line="240" w:lineRule="auto"/>
             </w:pPr>
             <w:r>
-              <w:t xml:space="preserve">prendre les directions différentes : </w:t>
-            </w:r>
-            <w:proofErr w:type="gramStart"/>
-            <w:r>
-              <w:t>gauche ,</w:t>
-            </w:r>
-            <w:proofErr w:type="gramEnd"/>
-            <w:r>
-              <w:t xml:space="preserve"> droite, devant, </w:t>
-            </w:r>
-            <w:proofErr w:type="spellStart"/>
-            <w:r>
-              <w:t>arriere</w:t>
-            </w:r>
-            <w:proofErr w:type="spellEnd"/>
+              <w:t>prendre les directions différentes : gauche , droite, devant, arriere</w:t>
+            </w:r>
           </w:p>
         </w:tc>
         <w:tc>
@@ -12637,15 +12445,7 @@
               <w:spacing w:after="0" w:line="240" w:lineRule="auto"/>
             </w:pPr>
             <w:r>
-              <w:t xml:space="preserve">pouvoir ramasser des bonus afin d'augmenter le </w:t>
-            </w:r>
-            <w:proofErr w:type="spellStart"/>
-            <w:r>
-              <w:t>poucentage</w:t>
-            </w:r>
-            <w:proofErr w:type="spellEnd"/>
-            <w:r>
-              <w:t xml:space="preserve"> de vie</w:t>
+              <w:t>pouvoir ramasser des bonus afin d'augmenter le poucentage de vie</w:t>
             </w:r>
           </w:p>
         </w:tc>
@@ -12786,13 +12586,8 @@
             <w:pPr>
               <w:spacing w:after="0" w:line="240" w:lineRule="auto"/>
             </w:pPr>
-            <w:proofErr w:type="spellStart"/>
-            <w:r>
-              <w:t>recuperer</w:t>
-            </w:r>
-            <w:proofErr w:type="spellEnd"/>
-            <w:r>
-              <w:t xml:space="preserve"> des bonus, ce qui  permettront de récupérer de la vie, des armes, des munitions</w:t>
+            <w:r>
+              <w:t>recuperer des bonus, ce qui  permettront de récupérer de la vie, des armes, des munitions</w:t>
             </w:r>
           </w:p>
         </w:tc>
@@ -13510,15 +13305,7 @@
               <w:spacing w:after="0" w:line="240" w:lineRule="auto"/>
             </w:pPr>
             <w:r>
-              <w:t xml:space="preserve">Les </w:t>
-            </w:r>
-            <w:proofErr w:type="spellStart"/>
-            <w:r>
-              <w:t>users</w:t>
-            </w:r>
-            <w:proofErr w:type="spellEnd"/>
-            <w:r>
-              <w:t xml:space="preserve"> peuvent faire sauter le personnage, tirer sur l’adversaire et autre…</w:t>
+              <w:t>Les users peuvent faire sauter le personnage, tirer sur l’adversaire et autre…</w:t>
             </w:r>
           </w:p>
         </w:tc>
@@ -13729,13 +13516,8 @@
         <w:pStyle w:val="Titre1"/>
       </w:pPr>
       <w:bookmarkStart w:id="76" w:name="_Toc512593250"/>
-      <w:proofErr w:type="spellStart"/>
-      <w:r>
-        <w:t>Scrum</w:t>
-      </w:r>
-      <w:proofErr w:type="spellEnd"/>
-      <w:r>
-        <w:t> :</w:t>
+      <w:r>
+        <w:t>Scrum :</w:t>
       </w:r>
       <w:bookmarkEnd w:id="76"/>
     </w:p>
@@ -13796,39 +13578,7 @@
         <w:t xml:space="preserve">Bilan su la terminaison des histoires : </w:t>
       </w:r>
       <w:r>
-        <w:t xml:space="preserve">Nous avions prévu une histoire en principal. Celle-ci comprenait la création d’un serveur, l’implémentation d’une classe </w:t>
-      </w:r>
-      <w:proofErr w:type="spellStart"/>
-      <w:r>
-        <w:t>JSon</w:t>
-      </w:r>
-      <w:proofErr w:type="spellEnd"/>
-      <w:r>
-        <w:t xml:space="preserve"> pour la sérialisation des données utilisateurs (</w:t>
-      </w:r>
-      <w:proofErr w:type="spellStart"/>
-      <w:r>
-        <w:t>username</w:t>
-      </w:r>
-      <w:proofErr w:type="spellEnd"/>
-      <w:r>
-        <w:t xml:space="preserve">, </w:t>
-      </w:r>
-      <w:proofErr w:type="spellStart"/>
-      <w:r>
-        <w:t>password</w:t>
-      </w:r>
-      <w:proofErr w:type="spellEnd"/>
-      <w:r>
-        <w:t xml:space="preserve">), une interface pour entrer les données d’un utilisateur et enfin </w:t>
-      </w:r>
-      <w:proofErr w:type="gramStart"/>
-      <w:r>
-        <w:t>l’envois</w:t>
-      </w:r>
-      <w:proofErr w:type="gramEnd"/>
-      <w:r>
-        <w:t>, la réception et la vérification côté serveur de ces données.</w:t>
+        <w:t>Nous avions prévu une histoire en principal. Celle-ci comprenait la création d’un serveur, l’implémentation d’une classe JSon pour la sérialisation des données utilisateurs (username, password), une interface pour entrer les données d’un utilisateur et enfin l’envois, la réception et la vérification côté serveur de ces données.</w:t>
       </w:r>
     </w:p>
     <w:p>
@@ -13849,39 +13599,20 @@
       <w:pPr>
         <w:jc w:val="both"/>
       </w:pPr>
-      <w:proofErr w:type="spellStart"/>
       <w:r>
         <w:rPr>
           <w:b/>
         </w:rPr>
-        <w:t>Replanification</w:t>
-      </w:r>
-      <w:proofErr w:type="spellEnd"/>
+        <w:t xml:space="preserve">Replanification : </w:t>
+      </w:r>
       <w:r>
         <w:rPr>
           <w:b/>
         </w:rPr>
-        <w:t> </w:t>
-      </w:r>
-      <w:proofErr w:type="gramStart"/>
-      <w:r>
-        <w:rPr>
-          <w:b/>
-        </w:rPr>
-        <w:t xml:space="preserve">: </w:t>
-      </w:r>
-      <w:r>
-        <w:rPr>
-          <w:b/>
-        </w:rPr>
         <w:t xml:space="preserve"> </w:t>
       </w:r>
       <w:r>
-        <w:t>Nous</w:t>
-      </w:r>
-      <w:proofErr w:type="gramEnd"/>
-      <w:r>
-        <w:t xml:space="preserve"> avons donc décider de reporter la finalisation de notre histoire au sprint suivant. La majeure partie de nos classes est terminée cependant, nous rencontrons encore quelques soucis techniques afin de faire fonctionner le tout ensemble.</w:t>
+        <w:t>Nous avons donc décider de reporter la finalisation de notre histoire au sprint suivant. La majeure partie de nos classes est terminée cependant, nous rencontrons encore quelques soucis techniques afin de faire fonctionner le tout ensemble.</w:t>
       </w:r>
     </w:p>
     <w:p>
@@ -13940,151 +13671,109 @@
       <w:pPr>
         <w:jc w:val="both"/>
       </w:pPr>
-      <w:proofErr w:type="spellStart"/>
       <w:r>
         <w:rPr>
           <w:b/>
         </w:rPr>
-        <w:t>Mbassi</w:t>
-      </w:r>
-      <w:proofErr w:type="spellEnd"/>
+        <w:t>Mbassi :</w:t>
+      </w:r>
       <w:r>
         <w:rPr>
           <w:b/>
         </w:rPr>
-        <w:t> :</w:t>
-      </w:r>
-      <w:r>
+        <w:t xml:space="preserve"> </w:t>
+      </w:r>
+      <w:r>
+        <w:t xml:space="preserve">J’ai pris beaucoup de temps à comprendre la technologie utilisé pour notre projet chose faite maintenant. Mettre à jour aussi iceScrum m’a aussi pris pas mal de temps mais avec l’aide de Ben iceScrum est maintenant à jour. J’ai créé un fichier Json pour gestion d’authentification coté serveur. </w:t>
+      </w:r>
+    </w:p>
+    <w:p>
+      <w:pPr>
+        <w:jc w:val="both"/>
         <w:rPr>
           <w:b/>
         </w:rPr>
+      </w:pPr>
+      <w:r>
+        <w:rPr>
+          <w:b/>
+        </w:rPr>
+        <w:t>Lagha :</w:t>
+      </w:r>
+      <w:r>
         <w:t xml:space="preserve"> </w:t>
       </w:r>
       <w:r>
-        <w:t xml:space="preserve">J’ai pris beaucoup de temps à comprendre la technologie utilisé pour notre projet chose faite maintenant. Mettre à jour aussi </w:t>
-      </w:r>
-      <w:proofErr w:type="spellStart"/>
-      <w:r>
-        <w:t>iceScrum</w:t>
-      </w:r>
-      <w:proofErr w:type="spellEnd"/>
-      <w:r>
-        <w:t xml:space="preserve"> m’a aussi pris pas mal de temps mais avec l’aide de Ben </w:t>
-      </w:r>
-      <w:proofErr w:type="spellStart"/>
-      <w:r>
-        <w:t>iceScrum</w:t>
-      </w:r>
-      <w:proofErr w:type="spellEnd"/>
-      <w:r>
-        <w:t xml:space="preserve"> est maintenant à jour. J’ai créé un fichier </w:t>
-      </w:r>
-      <w:proofErr w:type="spellStart"/>
-      <w:r>
-        <w:t>Json</w:t>
-      </w:r>
-      <w:proofErr w:type="spellEnd"/>
-      <w:r>
-        <w:t xml:space="preserve"> pour gestion d’authentification coté serveur. </w:t>
-      </w:r>
-    </w:p>
-    <w:p>
-      <w:pPr>
-        <w:jc w:val="both"/>
-        <w:rPr>
-          <w:b/>
-        </w:rPr>
-      </w:pPr>
-      <w:proofErr w:type="spellStart"/>
-      <w:r>
-        <w:rPr>
-          <w:b/>
-        </w:rPr>
-        <w:t>Lagha</w:t>
-      </w:r>
-      <w:proofErr w:type="spellEnd"/>
-      <w:r>
-        <w:rPr>
-          <w:b/>
-        </w:rPr>
-        <w:t> :</w:t>
-      </w:r>
-    </w:p>
-    <w:p>
-      <w:pPr>
-        <w:jc w:val="both"/>
-        <w:rPr>
-          <w:b/>
-        </w:rPr>
-      </w:pPr>
-    </w:p>
-    <w:p>
-      <w:pPr>
-        <w:jc w:val="both"/>
-        <w:rPr>
-          <w:b/>
-        </w:rPr>
-      </w:pPr>
-      <w:r>
-        <w:rPr>
-          <w:b/>
-        </w:rPr>
+        <w:t xml:space="preserve">Pour comprendre la technologie iceScrum ca nous pris beaucoup de temps ,avec le retard qu’on a eu pour créer le groupe s’était un peu difficile de s’organiser pour comblé le retard, je me suis </w:t>
+      </w:r>
+      <w:r>
         <w:lastRenderedPageBreak/>
-        <w:t>Lankeu :</w:t>
-      </w:r>
-      <w:r>
-        <w:rPr>
-          <w:b/>
-        </w:rPr>
-        <w:t xml:space="preserve"> </w:t>
-      </w:r>
-    </w:p>
-    <w:p>
-      <w:pPr>
-        <w:jc w:val="both"/>
-      </w:pPr>
-      <w:r>
-        <w:t xml:space="preserve">Jusqu’à </w:t>
-      </w:r>
-      <w:proofErr w:type="spellStart"/>
-      <w:proofErr w:type="gramStart"/>
-      <w:r>
-        <w:t>present</w:t>
-      </w:r>
-      <w:proofErr w:type="spellEnd"/>
-      <w:r>
-        <w:t xml:space="preserve"> ,</w:t>
-      </w:r>
-      <w:proofErr w:type="gramEnd"/>
-      <w:r>
-        <w:t xml:space="preserve"> j’ai pu créer l’interface le bouton </w:t>
-      </w:r>
-      <w:proofErr w:type="spellStart"/>
-      <w:r>
-        <w:t>newUser</w:t>
-      </w:r>
-      <w:proofErr w:type="spellEnd"/>
-      <w:r>
-        <w:t xml:space="preserve"> et la saisie des données du joueur, l’affichage des commandes</w:t>
-      </w:r>
-      <w:r>
-        <w:t>(ainsi que l’edification</w:t>
+        <w:t xml:space="preserve">charger de la partie serveur et j’ai réussi a </w:t>
+      </w:r>
+      <w:r>
+        <w:t>créé</w:t>
+      </w:r>
+      <w:r>
+        <w:t xml:space="preserve"> un serveur multithread qui traite plusieurs client au </w:t>
+      </w:r>
+      <w:r>
+        <w:t>même</w:t>
+      </w:r>
+      <w:r>
+        <w:t xml:space="preserve"> temps et avec plusieurs commande </w:t>
+      </w:r>
+      <w:r>
+        <w:t>à</w:t>
       </w:r>
       <w:bookmarkStart w:id="77" w:name="_GoBack"/>
       <w:bookmarkEnd w:id="77"/>
       <w:r>
-        <w:t>)</w:t>
-      </w:r>
-      <w:r>
-        <w:t xml:space="preserve">, redirection de </w:t>
-      </w:r>
-      <w:proofErr w:type="spellStart"/>
-      <w:r>
-        <w:t>fenetre</w:t>
-      </w:r>
-      <w:proofErr w:type="spellEnd"/>
-      <w:r>
-        <w:t xml:space="preserve"> en cas d’appuis sur un bouton de l’interface. Concernant la </w:t>
+        <w:t xml:space="preserve"> disposition</w:t>
+      </w:r>
+      <w:r>
+        <w:t>, et j’ai pu aider mais collègues coté client avec les interface qu’on devais les livrés pour ce sprint</w:t>
+      </w:r>
+    </w:p>
+    <w:p>
+      <w:pPr>
+        <w:jc w:val="both"/>
+        <w:rPr>
+          <w:b/>
+        </w:rPr>
+      </w:pPr>
+    </w:p>
+    <w:p>
+      <w:pPr>
+        <w:jc w:val="both"/>
+        <w:rPr>
+          <w:b/>
+        </w:rPr>
+      </w:pPr>
+      <w:r>
+        <w:rPr>
+          <w:b/>
+        </w:rPr>
+        <w:t>Lankeu :</w:t>
+      </w:r>
+      <w:r>
+        <w:rPr>
+          <w:b/>
+        </w:rPr>
+        <w:t xml:space="preserve"> </w:t>
+      </w:r>
+    </w:p>
+    <w:p>
+      <w:pPr>
+        <w:jc w:val="both"/>
+      </w:pPr>
+      <w:r>
+        <w:t>Jusqu’à present , j’ai pu créer l’interface le bouton newUser et la saisie des données du joueur, l’affichage des commandes</w:t>
+      </w:r>
+      <w:r>
+        <w:t>(ainsi que l’edification)</w:t>
+      </w:r>
+      <w:r>
+        <w:t xml:space="preserve">, redirection de fenetre en cas d’appuis sur un bouton de l’interface. Concernant la </w:t>
       </w:r>
       <w:r>
         <w:t>création</w:t>
@@ -14108,34 +13797,10 @@
         <w:t>création</w:t>
       </w:r>
       <w:r>
-        <w:t xml:space="preserve"> </w:t>
-      </w:r>
-      <w:proofErr w:type="gramStart"/>
-      <w:r>
-        <w:t>du</w:t>
-      </w:r>
-      <w:proofErr w:type="gramEnd"/>
-      <w:r>
-        <w:t xml:space="preserve"> validation et la mise à jour du compte crée. Je dois le faire avec celui qui s’occupe du serveur. J’ai ren</w:t>
-      </w:r>
-      <w:r>
-        <w:t xml:space="preserve">contré quelque difficulté sur la mise en place de certaines interfaces, j’ai dû bidouiller  ce qui fait en sorte que le code fait très  propre, mais je </w:t>
-      </w:r>
-      <w:proofErr w:type="spellStart"/>
-      <w:r>
-        <w:t>verais</w:t>
-      </w:r>
-      <w:proofErr w:type="spellEnd"/>
-      <w:r>
-        <w:t xml:space="preserve"> avec mes </w:t>
-      </w:r>
-      <w:proofErr w:type="spellStart"/>
-      <w:r>
-        <w:t>collegues</w:t>
-      </w:r>
-      <w:proofErr w:type="spellEnd"/>
-      <w:r>
-        <w:t xml:space="preserve"> si je peux avoir de l’aide afin optimiser le code.</w:t>
+        <w:t xml:space="preserve"> du validation et la mise à jour du compte crée. Je dois le faire avec celui qui s’occupe du serveur. J’ai ren</w:t>
+      </w:r>
+      <w:r>
+        <w:t>contré quelque difficulté sur la mise en place de certaines interfaces, j’ai dû bidouiller  ce qui fait en sorte que le code fait très  propre, mais je verais avec mes collegues si je peux avoir de l’aide afin optimiser le code.</w:t>
       </w:r>
     </w:p>
     <w:p>
@@ -14192,7 +13857,7 @@
         <w:ind w:left="708"/>
         <w:jc w:val="both"/>
       </w:pPr>
-      <w:hyperlink r:id="rId18" w:history="1">
+      <w:hyperlink r:id="rId17" w:history="1">
         <w:r>
           <w:rPr>
             <w:rStyle w:val="Lienhypertexte"/>
@@ -14219,7 +13884,7 @@
         <w:ind w:left="708"/>
         <w:jc w:val="both"/>
       </w:pPr>
-      <w:hyperlink r:id="rId19" w:history="1">
+      <w:hyperlink r:id="rId18" w:history="1">
         <w:r>
           <w:rPr>
             <w:rStyle w:val="Lienhypertexte"/>
@@ -14246,7 +13911,7 @@
         <w:ind w:left="708"/>
         <w:jc w:val="both"/>
       </w:pPr>
-      <w:hyperlink r:id="rId20" w:history="1">
+      <w:hyperlink r:id="rId19" w:history="1">
         <w:r>
           <w:rPr>
             <w:rStyle w:val="Lienhypertexte"/>
@@ -14256,8 +13921,8 @@
       </w:hyperlink>
     </w:p>
     <w:sectPr>
-      <w:headerReference w:type="default" r:id="rId21"/>
-      <w:footerReference w:type="default" r:id="rId22"/>
+      <w:headerReference w:type="default" r:id="rId20"/>
+      <w:footerReference w:type="default" r:id="rId21"/>
       <w:pgSz w:w="11906" w:h="16838"/>
       <w:pgMar w:top="1417" w:right="1417" w:bottom="1417" w:left="1417" w:header="708" w:footer="708" w:gutter="0"/>
       <w:cols w:space="708"/>
@@ -14268,7 +13933,7 @@
 </file>
 
 <file path=word/endnotes.xml><?xml version="1.0" encoding="utf-8"?>
-<w:endnotes xmlns:wpc="http://schemas.microsoft.com/office/word/2010/wordprocessingCanvas" xmlns:mc="http://schemas.openxmlformats.org/markup-compatibility/2006" xmlns:o="urn:schemas-microsoft-com:office:office" xmlns:r="http://schemas.openxmlformats.org/officeDocument/2006/relationships" xmlns:m="http://schemas.openxmlformats.org/officeDocument/2006/math" xmlns:v="urn:schemas-microsoft-com:vml" xmlns:wp14="http://schemas.microsoft.com/office/word/2010/wordprocessingDrawing" xmlns:wp="http://schemas.openxmlformats.org/drawingml/2006/wordprocessingDrawing" xmlns:w10="urn:schemas-microsoft-com:office:word" xmlns:w="http://schemas.openxmlformats.org/wordprocessingml/2006/main" xmlns:w14="http://schemas.microsoft.com/office/word/2010/wordml" xmlns:w15="http://schemas.microsoft.com/office/word/2012/wordml" xmlns:wpg="http://schemas.microsoft.com/office/word/2010/wordprocessingGroup" xmlns:wpi="http://schemas.microsoft.com/office/word/2010/wordprocessingInk" xmlns:wne="http://schemas.microsoft.com/office/word/2006/wordml" xmlns:wps="http://schemas.microsoft.com/office/word/2010/wordprocessingShape" mc:Ignorable="w14 w15 wp14">
+<w:endnotes xmlns:wpc="http://schemas.microsoft.com/office/word/2010/wordprocessingCanvas" xmlns:cx="http://schemas.microsoft.com/office/drawing/2014/chartex" xmlns:cx1="http://schemas.microsoft.com/office/drawing/2015/9/8/chartex" xmlns:cx2="http://schemas.microsoft.com/office/drawing/2015/10/21/chartex" xmlns:cx3="http://schemas.microsoft.com/office/drawing/2016/5/9/chartex" xmlns:cx4="http://schemas.microsoft.com/office/drawing/2016/5/10/chartex" xmlns:cx5="http://schemas.microsoft.com/office/drawing/2016/5/11/chartex" xmlns:cx6="http://schemas.microsoft.com/office/drawing/2016/5/12/chartex" xmlns:cx7="http://schemas.microsoft.com/office/drawing/2016/5/13/chartex" xmlns:cx8="http://schemas.microsoft.com/office/drawing/2016/5/14/chartex" xmlns:mc="http://schemas.openxmlformats.org/markup-compatibility/2006" xmlns:aink="http://schemas.microsoft.com/office/drawing/2016/ink" xmlns:am3d="http://schemas.microsoft.com/office/drawing/2017/model3d" xmlns:o="urn:schemas-microsoft-com:office:office" xmlns:r="http://schemas.openxmlformats.org/officeDocument/2006/relationships" xmlns:m="http://schemas.openxmlformats.org/officeDocument/2006/math" xmlns:v="urn:schemas-microsoft-com:vml" xmlns:wp14="http://schemas.microsoft.com/office/word/2010/wordprocessingDrawing" xmlns:wp="http://schemas.openxmlformats.org/drawingml/2006/wordprocessingDrawing" xmlns:w10="urn:schemas-microsoft-com:office:word" xmlns:w="http://schemas.openxmlformats.org/wordprocessingml/2006/main" xmlns:w14="http://schemas.microsoft.com/office/word/2010/wordml" xmlns:w15="http://schemas.microsoft.com/office/word/2012/wordml" xmlns:w16cid="http://schemas.microsoft.com/office/word/2016/wordml/cid" xmlns:w16se="http://schemas.microsoft.com/office/word/2015/wordml/symex" xmlns:wpg="http://schemas.microsoft.com/office/word/2010/wordprocessingGroup" xmlns:wpi="http://schemas.microsoft.com/office/word/2010/wordprocessingInk" xmlns:wne="http://schemas.microsoft.com/office/word/2006/wordml" xmlns:wps="http://schemas.microsoft.com/office/word/2010/wordprocessingShape" mc:Ignorable="w14 w15 w16se w16cid wp14">
   <w:endnote w:type="separator" w:id="-1">
     <w:p>
       <w:pPr>
@@ -14293,7 +13958,7 @@
 </file>
 
 <file path=word/footer1.xml><?xml version="1.0" encoding="utf-8"?>
-<w:ftr xmlns:wpc="http://schemas.microsoft.com/office/word/2010/wordprocessingCanvas" xmlns:mc="http://schemas.openxmlformats.org/markup-compatibility/2006" xmlns:o="urn:schemas-microsoft-com:office:office" xmlns:r="http://schemas.openxmlformats.org/officeDocument/2006/relationships" xmlns:m="http://schemas.openxmlformats.org/officeDocument/2006/math" xmlns:v="urn:schemas-microsoft-com:vml" xmlns:wp14="http://schemas.microsoft.com/office/word/2010/wordprocessingDrawing" xmlns:wp="http://schemas.openxmlformats.org/drawingml/2006/wordprocessingDrawing" xmlns:w10="urn:schemas-microsoft-com:office:word" xmlns:w="http://schemas.openxmlformats.org/wordprocessingml/2006/main" xmlns:w14="http://schemas.microsoft.com/office/word/2010/wordml" xmlns:w15="http://schemas.microsoft.com/office/word/2012/wordml" xmlns:wpg="http://schemas.microsoft.com/office/word/2010/wordprocessingGroup" xmlns:wpi="http://schemas.microsoft.com/office/word/2010/wordprocessingInk" xmlns:wne="http://schemas.microsoft.com/office/word/2006/wordml" xmlns:wps="http://schemas.microsoft.com/office/word/2010/wordprocessingShape" mc:Ignorable="w14 w15 wp14">
+<w:ftr xmlns:wpc="http://schemas.microsoft.com/office/word/2010/wordprocessingCanvas" xmlns:cx="http://schemas.microsoft.com/office/drawing/2014/chartex" xmlns:cx1="http://schemas.microsoft.com/office/drawing/2015/9/8/chartex" xmlns:cx2="http://schemas.microsoft.com/office/drawing/2015/10/21/chartex" xmlns:cx3="http://schemas.microsoft.com/office/drawing/2016/5/9/chartex" xmlns:cx4="http://schemas.microsoft.com/office/drawing/2016/5/10/chartex" xmlns:cx5="http://schemas.microsoft.com/office/drawing/2016/5/11/chartex" xmlns:cx6="http://schemas.microsoft.com/office/drawing/2016/5/12/chartex" xmlns:cx7="http://schemas.microsoft.com/office/drawing/2016/5/13/chartex" xmlns:cx8="http://schemas.microsoft.com/office/drawing/2016/5/14/chartex" xmlns:mc="http://schemas.openxmlformats.org/markup-compatibility/2006" xmlns:aink="http://schemas.microsoft.com/office/drawing/2016/ink" xmlns:am3d="http://schemas.microsoft.com/office/drawing/2017/model3d" xmlns:o="urn:schemas-microsoft-com:office:office" xmlns:r="http://schemas.openxmlformats.org/officeDocument/2006/relationships" xmlns:m="http://schemas.openxmlformats.org/officeDocument/2006/math" xmlns:v="urn:schemas-microsoft-com:vml" xmlns:wp14="http://schemas.microsoft.com/office/word/2010/wordprocessingDrawing" xmlns:wp="http://schemas.openxmlformats.org/drawingml/2006/wordprocessingDrawing" xmlns:w10="urn:schemas-microsoft-com:office:word" xmlns:w="http://schemas.openxmlformats.org/wordprocessingml/2006/main" xmlns:w14="http://schemas.microsoft.com/office/word/2010/wordml" xmlns:w15="http://schemas.microsoft.com/office/word/2012/wordml" xmlns:w16cid="http://schemas.microsoft.com/office/word/2016/wordml/cid" xmlns:w16se="http://schemas.microsoft.com/office/word/2015/wordml/symex" xmlns:wpg="http://schemas.microsoft.com/office/word/2010/wordprocessingGroup" xmlns:wpi="http://schemas.microsoft.com/office/word/2010/wordprocessingInk" xmlns:wne="http://schemas.microsoft.com/office/word/2006/wordml" xmlns:wps="http://schemas.microsoft.com/office/word/2010/wordprocessingShape" mc:Ignorable="w14 w15 w16se w16cid wp14">
   <w:sdt>
     <w:sdtPr>
       <w:id w:val="1216075924"/>
@@ -14302,6 +13967,7 @@
         <w:docPartUnique/>
       </w:docPartObj>
     </w:sdtPr>
+    <w:sdtEndPr/>
     <w:sdtContent>
       <w:p>
         <w:pPr>
@@ -14393,7 +14059,7 @@
 </file>
 
 <file path=word/footnotes.xml><?xml version="1.0" encoding="utf-8"?>
-<w:footnotes xmlns:wpc="http://schemas.microsoft.com/office/word/2010/wordprocessingCanvas" xmlns:mc="http://schemas.openxmlformats.org/markup-compatibility/2006" xmlns:o="urn:schemas-microsoft-com:office:office" xmlns:r="http://schemas.openxmlformats.org/officeDocument/2006/relationships" xmlns:m="http://schemas.openxmlformats.org/officeDocument/2006/math" xmlns:v="urn:schemas-microsoft-com:vml" xmlns:wp14="http://schemas.microsoft.com/office/word/2010/wordprocessingDrawing" xmlns:wp="http://schemas.openxmlformats.org/drawingml/2006/wordprocessingDrawing" xmlns:w10="urn:schemas-microsoft-com:office:word" xmlns:w="http://schemas.openxmlformats.org/wordprocessingml/2006/main" xmlns:w14="http://schemas.microsoft.com/office/word/2010/wordml" xmlns:w15="http://schemas.microsoft.com/office/word/2012/wordml" xmlns:wpg="http://schemas.microsoft.com/office/word/2010/wordprocessingGroup" xmlns:wpi="http://schemas.microsoft.com/office/word/2010/wordprocessingInk" xmlns:wne="http://schemas.microsoft.com/office/word/2006/wordml" xmlns:wps="http://schemas.microsoft.com/office/word/2010/wordprocessingShape" mc:Ignorable="w14 w15 wp14">
+<w:footnotes xmlns:wpc="http://schemas.microsoft.com/office/word/2010/wordprocessingCanvas" xmlns:cx="http://schemas.microsoft.com/office/drawing/2014/chartex" xmlns:cx1="http://schemas.microsoft.com/office/drawing/2015/9/8/chartex" xmlns:cx2="http://schemas.microsoft.com/office/drawing/2015/10/21/chartex" xmlns:cx3="http://schemas.microsoft.com/office/drawing/2016/5/9/chartex" xmlns:cx4="http://schemas.microsoft.com/office/drawing/2016/5/10/chartex" xmlns:cx5="http://schemas.microsoft.com/office/drawing/2016/5/11/chartex" xmlns:cx6="http://schemas.microsoft.com/office/drawing/2016/5/12/chartex" xmlns:cx7="http://schemas.microsoft.com/office/drawing/2016/5/13/chartex" xmlns:cx8="http://schemas.microsoft.com/office/drawing/2016/5/14/chartex" xmlns:mc="http://schemas.openxmlformats.org/markup-compatibility/2006" xmlns:aink="http://schemas.microsoft.com/office/drawing/2016/ink" xmlns:am3d="http://schemas.microsoft.com/office/drawing/2017/model3d" xmlns:o="urn:schemas-microsoft-com:office:office" xmlns:r="http://schemas.openxmlformats.org/officeDocument/2006/relationships" xmlns:m="http://schemas.openxmlformats.org/officeDocument/2006/math" xmlns:v="urn:schemas-microsoft-com:vml" xmlns:wp14="http://schemas.microsoft.com/office/word/2010/wordprocessingDrawing" xmlns:wp="http://schemas.openxmlformats.org/drawingml/2006/wordprocessingDrawing" xmlns:w10="urn:schemas-microsoft-com:office:word" xmlns:w="http://schemas.openxmlformats.org/wordprocessingml/2006/main" xmlns:w14="http://schemas.microsoft.com/office/word/2010/wordml" xmlns:w15="http://schemas.microsoft.com/office/word/2012/wordml" xmlns:w16cid="http://schemas.microsoft.com/office/word/2016/wordml/cid" xmlns:w16se="http://schemas.microsoft.com/office/word/2015/wordml/symex" xmlns:wpg="http://schemas.microsoft.com/office/word/2010/wordprocessingGroup" xmlns:wpi="http://schemas.microsoft.com/office/word/2010/wordprocessingInk" xmlns:wne="http://schemas.microsoft.com/office/word/2006/wordml" xmlns:wps="http://schemas.microsoft.com/office/word/2010/wordprocessingShape" mc:Ignorable="w14 w15 w16se w16cid wp14">
   <w:footnote w:type="separator" w:id="-1">
     <w:p>
       <w:pPr>
@@ -14418,80 +14084,35 @@
 </file>
 
 <file path=word/header1.xml><?xml version="1.0" encoding="utf-8"?>
-<w:hdr xmlns:wpc="http://schemas.microsoft.com/office/word/2010/wordprocessingCanvas" xmlns:mc="http://schemas.openxmlformats.org/markup-compatibility/2006" xmlns:o="urn:schemas-microsoft-com:office:office" xmlns:r="http://schemas.openxmlformats.org/officeDocument/2006/relationships" xmlns:m="http://schemas.openxmlformats.org/officeDocument/2006/math" xmlns:v="urn:schemas-microsoft-com:vml" xmlns:wp14="http://schemas.microsoft.com/office/word/2010/wordprocessingDrawing" xmlns:wp="http://schemas.openxmlformats.org/drawingml/2006/wordprocessingDrawing" xmlns:w10="urn:schemas-microsoft-com:office:word" xmlns:w="http://schemas.openxmlformats.org/wordprocessingml/2006/main" xmlns:w14="http://schemas.microsoft.com/office/word/2010/wordml" xmlns:w15="http://schemas.microsoft.com/office/word/2012/wordml" xmlns:wpg="http://schemas.microsoft.com/office/word/2010/wordprocessingGroup" xmlns:wpi="http://schemas.microsoft.com/office/word/2010/wordprocessingInk" xmlns:wne="http://schemas.microsoft.com/office/word/2006/wordml" xmlns:wps="http://schemas.microsoft.com/office/word/2010/wordprocessingShape" mc:Ignorable="w14 w15 wp14">
+<w:hdr xmlns:wpc="http://schemas.microsoft.com/office/word/2010/wordprocessingCanvas" xmlns:cx="http://schemas.microsoft.com/office/drawing/2014/chartex" xmlns:cx1="http://schemas.microsoft.com/office/drawing/2015/9/8/chartex" xmlns:cx2="http://schemas.microsoft.com/office/drawing/2015/10/21/chartex" xmlns:cx3="http://schemas.microsoft.com/office/drawing/2016/5/9/chartex" xmlns:cx4="http://schemas.microsoft.com/office/drawing/2016/5/10/chartex" xmlns:cx5="http://schemas.microsoft.com/office/drawing/2016/5/11/chartex" xmlns:cx6="http://schemas.microsoft.com/office/drawing/2016/5/12/chartex" xmlns:cx7="http://schemas.microsoft.com/office/drawing/2016/5/13/chartex" xmlns:cx8="http://schemas.microsoft.com/office/drawing/2016/5/14/chartex" xmlns:mc="http://schemas.openxmlformats.org/markup-compatibility/2006" xmlns:aink="http://schemas.microsoft.com/office/drawing/2016/ink" xmlns:am3d="http://schemas.microsoft.com/office/drawing/2017/model3d" xmlns:o="urn:schemas-microsoft-com:office:office" xmlns:r="http://schemas.openxmlformats.org/officeDocument/2006/relationships" xmlns:m="http://schemas.openxmlformats.org/officeDocument/2006/math" xmlns:v="urn:schemas-microsoft-com:vml" xmlns:wp14="http://schemas.microsoft.com/office/word/2010/wordprocessingDrawing" xmlns:wp="http://schemas.openxmlformats.org/drawingml/2006/wordprocessingDrawing" xmlns:w10="urn:schemas-microsoft-com:office:word" xmlns:w="http://schemas.openxmlformats.org/wordprocessingml/2006/main" xmlns:w14="http://schemas.microsoft.com/office/word/2010/wordml" xmlns:w15="http://schemas.microsoft.com/office/word/2012/wordml" xmlns:w16cid="http://schemas.microsoft.com/office/word/2016/wordml/cid" xmlns:w16se="http://schemas.microsoft.com/office/word/2015/wordml/symex" xmlns:wpg="http://schemas.microsoft.com/office/word/2010/wordprocessingGroup" xmlns:wpi="http://schemas.microsoft.com/office/word/2010/wordprocessingInk" xmlns:wne="http://schemas.microsoft.com/office/word/2006/wordml" xmlns:wps="http://schemas.microsoft.com/office/word/2010/wordprocessingShape" mc:Ignorable="w14 w15 w16se w16cid wp14">
   <w:p>
     <w:pPr>
       <w:rPr>
         <w:lang w:eastAsia="fr-CH"/>
       </w:rPr>
     </w:pPr>
-    <w:r>
-      <w:fldChar w:fldCharType="begin"/>
-    </w:r>
-    <w:r>
-      <w:instrText xml:space="preserve"> HYPERLINK "https://gaps.heig-vd.ch/consultation/etudiant" </w:instrText>
-    </w:r>
-    <w:r>
-      <w:fldChar w:fldCharType="separate"/>
-    </w:r>
-    <w:proofErr w:type="spellStart"/>
-    <w:r>
-      <w:rPr>
-        <w:lang w:eastAsia="fr-CH"/>
-      </w:rPr>
-      <w:t>Mbassi</w:t>
-    </w:r>
-    <w:proofErr w:type="spellEnd"/>
-    <w:r>
-      <w:rPr>
-        <w:lang w:eastAsia="fr-CH"/>
-      </w:rPr>
-      <w:t xml:space="preserve"> </w:t>
-    </w:r>
-    <w:proofErr w:type="spellStart"/>
-    <w:r>
-      <w:rPr>
-        <w:lang w:eastAsia="fr-CH"/>
-      </w:rPr>
-      <w:t>Nguema</w:t>
-    </w:r>
-    <w:proofErr w:type="spellEnd"/>
-    <w:r>
-      <w:rPr>
-        <w:lang w:eastAsia="fr-CH"/>
-      </w:rPr>
-      <w:t xml:space="preserve"> Fabrice Arno</w:t>
-    </w:r>
-    <w:r>
-      <w:rPr>
-        <w:lang w:eastAsia="fr-CH"/>
-      </w:rPr>
-      <w:fldChar w:fldCharType="end"/>
-    </w:r>
+    <w:hyperlink r:id="rId1" w:history="1">
+      <w:r>
+        <w:rPr>
+          <w:lang w:eastAsia="fr-CH"/>
+        </w:rPr>
+        <w:t>Mbassi Nguema Fabrice Arno</w:t>
+      </w:r>
+    </w:hyperlink>
     <w:r>
       <w:rPr>
         <w:lang w:eastAsia="fr-CH"/>
       </w:rPr>
       <w:t xml:space="preserve">, </w:t>
     </w:r>
-    <w:hyperlink r:id="rId1" w:history="1">
-      <w:proofErr w:type="spellStart"/>
+    <w:hyperlink r:id="rId2" w:history="1">
       <w:r>
         <w:rPr>
           <w:rStyle w:val="Lienhypertexte"/>
           <w:color w:val="auto"/>
           <w:u w:val="none"/>
         </w:rPr>
-        <w:t>Lagha</w:t>
-      </w:r>
-      <w:proofErr w:type="spellEnd"/>
-      <w:r>
-        <w:rPr>
-          <w:rStyle w:val="Lienhypertexte"/>
-          <w:color w:val="auto"/>
-          <w:u w:val="none"/>
-        </w:rPr>
-        <w:t xml:space="preserve"> Oussama</w:t>
+        <w:t>Lagha Oussama</w:t>
       </w:r>
     </w:hyperlink>
     <w:r>
@@ -14520,7 +14141,7 @@
         <w:lang w:val="en-US"/>
       </w:rPr>
     </w:pPr>
-    <w:hyperlink r:id="rId2" w:history="1">
+    <w:hyperlink r:id="rId3" w:history="1">
       <w:r>
         <w:rPr>
           <w:rStyle w:val="Lienhypertexte"/>
@@ -14528,27 +14149,7 @@
           <w:u w:val="none"/>
           <w:lang w:val="en-US"/>
         </w:rPr>
-        <w:t xml:space="preserve">Lankeu Ngassam </w:t>
-      </w:r>
-      <w:proofErr w:type="spellStart"/>
-      <w:r>
-        <w:rPr>
-          <w:rStyle w:val="Lienhypertexte"/>
-          <w:color w:val="auto"/>
-          <w:u w:val="none"/>
-          <w:lang w:val="en-US"/>
-        </w:rPr>
-        <w:t>Cédric</w:t>
-      </w:r>
-      <w:proofErr w:type="spellEnd"/>
-      <w:r>
-        <w:rPr>
-          <w:rStyle w:val="Lienhypertexte"/>
-          <w:color w:val="auto"/>
-          <w:u w:val="none"/>
-          <w:lang w:val="en-US"/>
-        </w:rPr>
-        <w:t xml:space="preserve"> Jeulin</w:t>
+        <w:t>Lankeu Ngassam Cédric Jeulin</w:t>
       </w:r>
     </w:hyperlink>
     <w:r>
@@ -14568,7 +14169,7 @@
 </file>
 
 <file path=word/numbering.xml><?xml version="1.0" encoding="utf-8"?>
-<w:numbering xmlns:wpc="http://schemas.microsoft.com/office/word/2010/wordprocessingCanvas" xmlns:mc="http://schemas.openxmlformats.org/markup-compatibility/2006" xmlns:o="urn:schemas-microsoft-com:office:office" xmlns:r="http://schemas.openxmlformats.org/officeDocument/2006/relationships" xmlns:m="http://schemas.openxmlformats.org/officeDocument/2006/math" xmlns:v="urn:schemas-microsoft-com:vml" xmlns:wp14="http://schemas.microsoft.com/office/word/2010/wordprocessingDrawing" xmlns:wp="http://schemas.openxmlformats.org/drawingml/2006/wordprocessingDrawing" xmlns:w10="urn:schemas-microsoft-com:office:word" xmlns:w="http://schemas.openxmlformats.org/wordprocessingml/2006/main" xmlns:w14="http://schemas.microsoft.com/office/word/2010/wordml" xmlns:w15="http://schemas.microsoft.com/office/word/2012/wordml" xmlns:wpg="http://schemas.microsoft.com/office/word/2010/wordprocessingGroup" xmlns:wpi="http://schemas.microsoft.com/office/word/2010/wordprocessingInk" xmlns:wne="http://schemas.microsoft.com/office/word/2006/wordml" xmlns:wps="http://schemas.microsoft.com/office/word/2010/wordprocessingShape" mc:Ignorable="w14 w15 wp14">
+<w:numbering xmlns:wpc="http://schemas.microsoft.com/office/word/2010/wordprocessingCanvas" xmlns:cx="http://schemas.microsoft.com/office/drawing/2014/chartex" xmlns:cx1="http://schemas.microsoft.com/office/drawing/2015/9/8/chartex" xmlns:cx2="http://schemas.microsoft.com/office/drawing/2015/10/21/chartex" xmlns:cx3="http://schemas.microsoft.com/office/drawing/2016/5/9/chartex" xmlns:cx4="http://schemas.microsoft.com/office/drawing/2016/5/10/chartex" xmlns:cx5="http://schemas.microsoft.com/office/drawing/2016/5/11/chartex" xmlns:cx6="http://schemas.microsoft.com/office/drawing/2016/5/12/chartex" xmlns:cx7="http://schemas.microsoft.com/office/drawing/2016/5/13/chartex" xmlns:cx8="http://schemas.microsoft.com/office/drawing/2016/5/14/chartex" xmlns:mc="http://schemas.openxmlformats.org/markup-compatibility/2006" xmlns:aink="http://schemas.microsoft.com/office/drawing/2016/ink" xmlns:am3d="http://schemas.microsoft.com/office/drawing/2017/model3d" xmlns:o="urn:schemas-microsoft-com:office:office" xmlns:r="http://schemas.openxmlformats.org/officeDocument/2006/relationships" xmlns:m="http://schemas.openxmlformats.org/officeDocument/2006/math" xmlns:v="urn:schemas-microsoft-com:vml" xmlns:wp14="http://schemas.microsoft.com/office/word/2010/wordprocessingDrawing" xmlns:wp="http://schemas.openxmlformats.org/drawingml/2006/wordprocessingDrawing" xmlns:w10="urn:schemas-microsoft-com:office:word" xmlns:w="http://schemas.openxmlformats.org/wordprocessingml/2006/main" xmlns:w14="http://schemas.microsoft.com/office/word/2010/wordml" xmlns:w15="http://schemas.microsoft.com/office/word/2012/wordml" xmlns:w16cid="http://schemas.microsoft.com/office/word/2016/wordml/cid" xmlns:w16se="http://schemas.microsoft.com/office/word/2015/wordml/symex" xmlns:wpg="http://schemas.microsoft.com/office/word/2010/wordprocessingGroup" xmlns:wpi="http://schemas.microsoft.com/office/word/2010/wordprocessingInk" xmlns:wne="http://schemas.microsoft.com/office/word/2006/wordml" xmlns:wps="http://schemas.microsoft.com/office/word/2010/wordprocessingShape" mc:Ignorable="w14 w15 w16se w16cid wp14">
   <w:numPicBullet w:numPicBulletId="0">
     <w:pict>
       <v:shapetype id="_x0000_t75" coordsize="21600,21600" o:spt="75" o:preferrelative="t" path="m@4@5l@4@11@9@11@9@5xe" filled="f" stroked="f">
@@ -14590,7 +14191,7 @@
         <v:path o:extrusionok="f" gradientshapeok="t" o:connecttype="rect"/>
         <o:lock v:ext="edit" aspectratio="t"/>
       </v:shapetype>
-      <v:shape id="_x0000_i1029" type="#_x0000_t75" alt="Related image" style="width:63.75pt;height:63.75pt;visibility:visible;mso-wrap-style:square" o:bullet="t">
+      <v:shape id="_x0000_i1028" type="#_x0000_t75" alt="Related image" style="width:63.75pt;height:63.75pt;visibility:visible;mso-wrap-style:square" o:bullet="t">
         <v:imagedata r:id="rId1" o:title="Related image"/>
       </v:shape>
     </w:pict>
@@ -16238,7 +15839,7 @@
 </file>
 
 <file path=word/styles.xml><?xml version="1.0" encoding="utf-8"?>
-<w:styles xmlns:mc="http://schemas.openxmlformats.org/markup-compatibility/2006" xmlns:r="http://schemas.openxmlformats.org/officeDocument/2006/relationships" xmlns:w="http://schemas.openxmlformats.org/wordprocessingml/2006/main" xmlns:w14="http://schemas.microsoft.com/office/word/2010/wordml" xmlns:w15="http://schemas.microsoft.com/office/word/2012/wordml" mc:Ignorable="w14 w15">
+<w:styles xmlns:mc="http://schemas.openxmlformats.org/markup-compatibility/2006" xmlns:r="http://schemas.openxmlformats.org/officeDocument/2006/relationships" xmlns:w="http://schemas.openxmlformats.org/wordprocessingml/2006/main" xmlns:w14="http://schemas.microsoft.com/office/word/2010/wordml" xmlns:w15="http://schemas.microsoft.com/office/word/2012/wordml" xmlns:w16cid="http://schemas.microsoft.com/office/word/2016/wordml/cid" xmlns:w16se="http://schemas.microsoft.com/office/word/2015/wordml/symex" mc:Ignorable="w14 w15 w16se w16cid">
   <w:docDefaults>
     <w:rPrDefault>
       <w:rPr>
@@ -16254,7 +15855,7 @@
       </w:pPr>
     </w:pPrDefault>
   </w:docDefaults>
-  <w:latentStyles w:defLockedState="0" w:defUIPriority="99" w:defSemiHidden="0" w:defUnhideWhenUsed="0" w:defQFormat="0" w:count="371">
+  <w:latentStyles w:defLockedState="0" w:defUIPriority="99" w:defSemiHidden="0" w:defUnhideWhenUsed="0" w:defQFormat="0" w:count="375">
     <w:lsdException w:name="Normal" w:uiPriority="0" w:qFormat="1"/>
     <w:lsdException w:name="heading 1" w:uiPriority="9" w:qFormat="1"/>
     <w:lsdException w:name="heading 2" w:semiHidden="1" w:uiPriority="9" w:unhideWhenUsed="1" w:qFormat="1"/>
@@ -16360,7 +15961,6 @@
     <w:lsdException w:name="HTML Sample" w:semiHidden="1" w:unhideWhenUsed="1"/>
     <w:lsdException w:name="HTML Typewriter" w:semiHidden="1" w:unhideWhenUsed="1"/>
     <w:lsdException w:name="HTML Variable" w:semiHidden="1" w:unhideWhenUsed="1"/>
-    <w:lsdException w:name="Normal Table" w:semiHidden="1" w:unhideWhenUsed="1"/>
     <w:lsdException w:name="annotation subject" w:semiHidden="1" w:unhideWhenUsed="1"/>
     <w:lsdException w:name="No List" w:semiHidden="1" w:unhideWhenUsed="1"/>
     <w:lsdException w:name="Outline List 1" w:semiHidden="1" w:unhideWhenUsed="1"/>
@@ -16404,10 +16004,8 @@
     <w:lsdException w:name="Table Elegant" w:semiHidden="1" w:unhideWhenUsed="1"/>
     <w:lsdException w:name="Table Professional" w:semiHidden="1" w:unhideWhenUsed="1"/>
     <w:lsdException w:name="Table Subtle 1" w:semiHidden="1" w:unhideWhenUsed="1"/>
-    <w:lsdException w:name="Table Subtle 2" w:semiHidden="1" w:unhideWhenUsed="1"/>
     <w:lsdException w:name="Table Web 1" w:semiHidden="1" w:unhideWhenUsed="1"/>
     <w:lsdException w:name="Table Web 2" w:semiHidden="1" w:unhideWhenUsed="1"/>
-    <w:lsdException w:name="Table Web 3" w:semiHidden="1" w:unhideWhenUsed="1"/>
     <w:lsdException w:name="Balloon Text" w:semiHidden="1" w:unhideWhenUsed="1"/>
     <w:lsdException w:name="Table Grid" w:uiPriority="39"/>
     <w:lsdException w:name="Table Theme" w:semiHidden="1" w:unhideWhenUsed="1"/>
@@ -16626,6 +16224,10 @@
     <w:lsdException w:name="List Table 5 Dark Accent 6" w:uiPriority="50"/>
     <w:lsdException w:name="List Table 6 Colorful Accent 6" w:uiPriority="51"/>
     <w:lsdException w:name="List Table 7 Colorful Accent 6" w:uiPriority="52"/>
+    <w:lsdException w:name="Mention" w:semiHidden="1" w:unhideWhenUsed="1"/>
+    <w:lsdException w:name="Smart Hyperlink" w:semiHidden="1" w:unhideWhenUsed="1"/>
+    <w:lsdException w:name="Hashtag" w:semiHidden="1" w:unhideWhenUsed="1"/>
+    <w:lsdException w:name="Unresolved Mention" w:semiHidden="1" w:unhideWhenUsed="1"/>
   </w:latentStyles>
   <w:style w:type="paragraph" w:default="1" w:styleId="Normal">
     <w:name w:val="Normal"/>
@@ -17013,8 +16615,8 @@
       <w:spacing w:val="15"/>
     </w:rPr>
   </w:style>
-  <w:style w:type="character" w:customStyle="1" w:styleId="UnresolvedMention">
-    <w:name w:val="Unresolved Mention"/>
+  <w:style w:type="character" w:customStyle="1" w:styleId="Mentionnonrsolue1">
+    <w:name w:val="Mention non résolue1"/>
     <w:basedOn w:val="Policepardfaut"/>
     <w:uiPriority w:val="99"/>
     <w:semiHidden/>
@@ -17360,7 +16962,7 @@
 </file>
 
 <file path=customXml/itemProps1.xml><?xml version="1.0" encoding="utf-8"?>
-<ds:datastoreItem xmlns:ds="http://schemas.openxmlformats.org/officeDocument/2006/customXml" ds:itemID="{B7E720D2-4674-401D-9E6D-69CF602C41C9}">
+<ds:datastoreItem xmlns:ds="http://schemas.openxmlformats.org/officeDocument/2006/customXml" ds:itemID="{2C0091BF-918F-4B29-A872-51AF394AF871}">
   <ds:schemaRefs>
     <ds:schemaRef ds:uri="http://schemas.openxmlformats.org/officeDocument/2006/bibliography"/>
   </ds:schemaRefs>

</xml_diff>